<commit_message>
added feature: upload and download http protocol of completion notifycation improve:docment.
</commit_message>
<xml_diff>
--- a/XEngine_Docment/Docment_en.docx
+++ b/XEngine_Docment/Docment_en.docx
@@ -4125,8 +4125,8 @@
           <w:lang w:val="en-US" w:eastAsia="zh-CN"/>
         </w:rPr>
       </w:pPr>
-      <w:bookmarkStart w:id="9" w:name="_Toc11650"/>
-      <w:bookmarkStart w:id="10" w:name="_Toc14410"/>
+      <w:bookmarkStart w:id="9" w:name="_Toc14410"/>
+      <w:bookmarkStart w:id="10" w:name="_Toc11650"/>
       <w:r>
         <w:rPr>
           <w:rFonts w:hint="eastAsia"/>
@@ -4608,8 +4608,8 @@
           <w:lang w:val="en-US" w:eastAsia="zh-CN"/>
         </w:rPr>
       </w:pPr>
-      <w:bookmarkStart w:id="19" w:name="_Toc27388"/>
-      <w:bookmarkStart w:id="20" w:name="_Toc13573"/>
+      <w:bookmarkStart w:id="19" w:name="_Toc13573"/>
+      <w:bookmarkStart w:id="20" w:name="_Toc27388"/>
       <w:r>
         <w:rPr>
           <w:rFonts w:hint="eastAsia"/>
@@ -4896,8 +4896,8 @@
           <w:lang w:val="en-US" w:eastAsia="zh-CN"/>
         </w:rPr>
       </w:pPr>
-      <w:bookmarkStart w:id="25" w:name="_Toc16160"/>
-      <w:bookmarkStart w:id="26" w:name="_Toc7006"/>
+      <w:bookmarkStart w:id="25" w:name="_Toc7006"/>
+      <w:bookmarkStart w:id="26" w:name="_Toc16160"/>
       <w:r>
         <w:rPr>
           <w:rFonts w:hint="eastAsia"/>
@@ -5082,8 +5082,8 @@
           <w:lang w:val="en-US" w:eastAsia="zh-CN"/>
         </w:rPr>
       </w:pPr>
-      <w:bookmarkStart w:id="29" w:name="_Toc20849"/>
-      <w:bookmarkStart w:id="30" w:name="_Toc12516"/>
+      <w:bookmarkStart w:id="29" w:name="_Toc12516"/>
+      <w:bookmarkStart w:id="30" w:name="_Toc20849"/>
       <w:r>
         <w:rPr>
           <w:rFonts w:hint="eastAsia"/>
@@ -5280,8 +5280,8 @@
           <w:lang w:val="en-US" w:eastAsia="zh-CN"/>
         </w:rPr>
       </w:pPr>
-      <w:bookmarkStart w:id="35" w:name="_Toc492"/>
-      <w:bookmarkStart w:id="36" w:name="_Toc6141"/>
+      <w:bookmarkStart w:id="35" w:name="_Toc6141"/>
+      <w:bookmarkStart w:id="36" w:name="_Toc492"/>
       <w:r>
         <w:rPr>
           <w:rFonts w:hint="eastAsia"/>
@@ -6037,8 +6037,8 @@
           <w:lang w:val="en-US" w:eastAsia="zh-CN"/>
         </w:rPr>
       </w:pPr>
-      <w:bookmarkStart w:id="40" w:name="_Toc4123"/>
-      <w:bookmarkStart w:id="41" w:name="_Toc26509"/>
+      <w:bookmarkStart w:id="40" w:name="_Toc26509"/>
+      <w:bookmarkStart w:id="41" w:name="_Toc4123"/>
       <w:r>
         <w:rPr>
           <w:rFonts w:hint="eastAsia"/>
@@ -6725,8 +6725,8 @@
           <w:lang w:val="en-US" w:eastAsia="zh-CN"/>
         </w:rPr>
       </w:pPr>
-      <w:bookmarkStart w:id="42" w:name="_Toc2353"/>
-      <w:bookmarkStart w:id="43" w:name="_Toc4634"/>
+      <w:bookmarkStart w:id="42" w:name="_Toc4634"/>
+      <w:bookmarkStart w:id="43" w:name="_Toc2353"/>
       <w:r>
         <w:rPr>
           <w:rFonts w:hint="eastAsia"/>
@@ -6812,8 +6812,8 @@
           <w:lang w:val="en-US" w:eastAsia="zh-CN"/>
         </w:rPr>
       </w:pPr>
-      <w:bookmarkStart w:id="44" w:name="_Toc25149"/>
-      <w:bookmarkStart w:id="45" w:name="_Toc16755"/>
+      <w:bookmarkStart w:id="44" w:name="_Toc16755"/>
+      <w:bookmarkStart w:id="45" w:name="_Toc25149"/>
       <w:r>
         <w:rPr>
           <w:rFonts w:hint="eastAsia"/>
@@ -6826,51 +6826,572 @@
     </w:p>
     <w:p>
       <w:pPr>
-        <w:rPr>
-          <w:rFonts w:hint="default"/>
-          <w:lang w:val="en-US" w:eastAsia="zh-CN"/>
-        </w:rPr>
-      </w:pPr>
-      <w:r>
-        <w:rPr>
-          <w:rFonts w:hint="eastAsia"/>
-          <w:lang w:val="en-US" w:eastAsia="zh-CN"/>
-        </w:rPr>
-        <w:t xml:space="preserve">    Completion notification means that the server has received an upload and download request after process complete.Whether it is necessary to send an HTTP POST protocol notification to the specified service. It can be configured through the configuration file</w:t>
-      </w:r>
-    </w:p>
-    <w:p>
-      <w:pPr>
-        <w:pStyle w:val="5"/>
-        <w:bidi w:val="0"/>
-        <w:rPr>
-          <w:rFonts w:hint="default"/>
-          <w:lang w:val="en-US" w:eastAsia="zh-CN"/>
-        </w:rPr>
-      </w:pPr>
-      <w:r>
-        <w:rPr>
-          <w:rFonts w:hint="eastAsia"/>
-          <w:lang w:val="en-US" w:eastAsia="zh-CN"/>
-        </w:rPr>
-        <w:t>3.2.3.1 upload notify</w:t>
-      </w:r>
-    </w:p>
-    <w:p>
-      <w:pPr>
-        <w:pStyle w:val="5"/>
-        <w:bidi w:val="0"/>
-        <w:rPr>
-          <w:rFonts w:hint="default"/>
-          <w:lang w:val="en-US" w:eastAsia="zh-CN"/>
-        </w:rPr>
-      </w:pPr>
-      <w:r>
-        <w:rPr>
-          <w:rFonts w:hint="eastAsia"/>
-          <w:lang w:val="en-US" w:eastAsia="zh-CN"/>
-        </w:rPr>
-        <w:t>3.2.3.2 download notify</w:t>
+        <w:ind w:firstLine="420"/>
+        <w:rPr>
+          <w:rFonts w:hint="eastAsia"/>
+          <w:lang w:val="en-US" w:eastAsia="zh-CN"/>
+        </w:rPr>
+      </w:pPr>
+      <w:r>
+        <w:rPr>
+          <w:rFonts w:hint="eastAsia"/>
+          <w:lang w:val="en-US" w:eastAsia="zh-CN"/>
+        </w:rPr>
+        <w:t>Completion notification means that the server has received an upload and download request after process complete.Whether it is necessary to send an HTTP POST protocol notification to the specified service. It can be configured through the configuration file</w:t>
+      </w:r>
+    </w:p>
+    <w:p>
+      <w:pPr>
+        <w:ind w:firstLine="420"/>
+        <w:rPr>
+          <w:rFonts w:hint="default"/>
+          <w:lang w:val="en-US" w:eastAsia="zh-CN"/>
+        </w:rPr>
+      </w:pPr>
+      <w:r>
+        <w:rPr>
+          <w:rFonts w:hint="eastAsia"/>
+          <w:lang w:val="en-US" w:eastAsia="zh-CN"/>
+        </w:rPr>
+        <w:t>Upload and download payload of Completion notifycation is same,follow payload below send to your service..</w:t>
+      </w:r>
+    </w:p>
+    <w:p>
+      <w:pPr>
+        <w:rPr>
+          <w:rFonts w:hint="default"/>
+          <w:lang w:val="en-US" w:eastAsia="zh-CN"/>
+        </w:rPr>
+      </w:pPr>
+      <w:r>
+        <w:rPr>
+          <w:rFonts w:ascii="Tahoma" w:hAnsi="Tahoma" w:eastAsia="Tahoma" w:cs="Tahoma"/>
+          <w:i w:val="0"/>
+          <w:iCs w:val="0"/>
+          <w:caps w:val="0"/>
+          <w:color w:val="4A5560"/>
+          <w:spacing w:val="0"/>
+          <w:sz w:val="21"/>
+          <w:szCs w:val="21"/>
+          <w:shd w:val="clear" w:fill="FFFFFF"/>
+        </w:rPr>
+        <w:t>{</w:t>
+      </w:r>
+      <w:r>
+        <w:rPr>
+          <w:rFonts w:hint="default" w:ascii="Tahoma" w:hAnsi="Tahoma" w:eastAsia="Tahoma" w:cs="Tahoma"/>
+          <w:i w:val="0"/>
+          <w:iCs w:val="0"/>
+          <w:caps w:val="0"/>
+          <w:color w:val="4A5560"/>
+          <w:spacing w:val="0"/>
+          <w:sz w:val="21"/>
+          <w:szCs w:val="21"/>
+          <w:shd w:val="clear" w:fill="FFFFFF"/>
+        </w:rPr>
+        <w:br w:type="textWrapping"/>
+      </w:r>
+      <w:r>
+        <w:rPr>
+          <w:rFonts w:hint="default" w:ascii="Tahoma" w:hAnsi="Tahoma" w:eastAsia="Tahoma" w:cs="Tahoma"/>
+          <w:i w:val="0"/>
+          <w:iCs w:val="0"/>
+          <w:caps w:val="0"/>
+          <w:color w:val="4A5560"/>
+          <w:spacing w:val="0"/>
+          <w:sz w:val="21"/>
+          <w:szCs w:val="21"/>
+          <w:shd w:val="clear" w:fill="FFFFFF"/>
+        </w:rPr>
+        <w:t>    </w:t>
+      </w:r>
+      <w:r>
+        <w:rPr>
+          <w:rStyle w:val="27"/>
+          <w:rFonts w:hint="default" w:ascii="Tahoma" w:hAnsi="Tahoma" w:eastAsia="Tahoma" w:cs="Tahoma"/>
+          <w:b/>
+          <w:bCs/>
+          <w:i w:val="0"/>
+          <w:iCs w:val="0"/>
+          <w:caps w:val="0"/>
+          <w:color w:val="92278F"/>
+          <w:spacing w:val="0"/>
+          <w:sz w:val="21"/>
+          <w:szCs w:val="21"/>
+          <w:shd w:val="clear" w:fill="FFFFFF"/>
+        </w:rPr>
+        <w:t>"lpszFileName"</w:t>
+      </w:r>
+      <w:r>
+        <w:rPr>
+          <w:rFonts w:hint="default" w:ascii="Tahoma" w:hAnsi="Tahoma" w:eastAsia="Tahoma" w:cs="Tahoma"/>
+          <w:i w:val="0"/>
+          <w:iCs w:val="0"/>
+          <w:caps w:val="0"/>
+          <w:color w:val="4A5560"/>
+          <w:spacing w:val="0"/>
+          <w:sz w:val="21"/>
+          <w:szCs w:val="21"/>
+          <w:shd w:val="clear" w:fill="FFFFFF"/>
+        </w:rPr>
+        <w:t>:</w:t>
+      </w:r>
+      <w:r>
+        <w:rPr>
+          <w:rStyle w:val="28"/>
+          <w:rFonts w:hint="default" w:ascii="Tahoma" w:hAnsi="Tahoma" w:eastAsia="Tahoma" w:cs="Tahoma"/>
+          <w:b/>
+          <w:bCs/>
+          <w:i w:val="0"/>
+          <w:iCs w:val="0"/>
+          <w:caps w:val="0"/>
+          <w:color w:val="3AB54A"/>
+          <w:spacing w:val="0"/>
+          <w:sz w:val="21"/>
+          <w:szCs w:val="21"/>
+          <w:shd w:val="clear" w:fill="FFFFFF"/>
+        </w:rPr>
+        <w:t>"</w:t>
+      </w:r>
+      <w:r>
+        <w:rPr>
+          <w:rStyle w:val="28"/>
+          <w:rFonts w:hint="eastAsia" w:ascii="Tahoma" w:hAnsi="Tahoma" w:eastAsia="宋体" w:cs="Tahoma"/>
+          <w:b/>
+          <w:bCs/>
+          <w:i w:val="0"/>
+          <w:iCs w:val="0"/>
+          <w:caps w:val="0"/>
+          <w:color w:val="3AB54A"/>
+          <w:spacing w:val="0"/>
+          <w:sz w:val="21"/>
+          <w:szCs w:val="21"/>
+          <w:shd w:val="clear" w:fill="FFFFFF"/>
+          <w:lang w:val="en-US" w:eastAsia="zh-CN"/>
+        </w:rPr>
+        <w:t>file name</w:t>
+      </w:r>
+      <w:r>
+        <w:rPr>
+          <w:rStyle w:val="28"/>
+          <w:rFonts w:hint="default" w:ascii="Tahoma" w:hAnsi="Tahoma" w:eastAsia="Tahoma" w:cs="Tahoma"/>
+          <w:b/>
+          <w:bCs/>
+          <w:i w:val="0"/>
+          <w:iCs w:val="0"/>
+          <w:caps w:val="0"/>
+          <w:color w:val="3AB54A"/>
+          <w:spacing w:val="0"/>
+          <w:sz w:val="21"/>
+          <w:szCs w:val="21"/>
+          <w:shd w:val="clear" w:fill="FFFFFF"/>
+        </w:rPr>
+        <w:t>"</w:t>
+      </w:r>
+      <w:r>
+        <w:rPr>
+          <w:rFonts w:hint="default" w:ascii="Tahoma" w:hAnsi="Tahoma" w:eastAsia="Tahoma" w:cs="Tahoma"/>
+          <w:i w:val="0"/>
+          <w:iCs w:val="0"/>
+          <w:caps w:val="0"/>
+          <w:color w:val="4A5560"/>
+          <w:spacing w:val="0"/>
+          <w:sz w:val="21"/>
+          <w:szCs w:val="21"/>
+          <w:shd w:val="clear" w:fill="FFFFFF"/>
+        </w:rPr>
+        <w:t>,</w:t>
+      </w:r>
+      <w:r>
+        <w:rPr>
+          <w:rFonts w:hint="default" w:ascii="Tahoma" w:hAnsi="Tahoma" w:eastAsia="Tahoma" w:cs="Tahoma"/>
+          <w:i w:val="0"/>
+          <w:iCs w:val="0"/>
+          <w:caps w:val="0"/>
+          <w:color w:val="4A5560"/>
+          <w:spacing w:val="0"/>
+          <w:sz w:val="21"/>
+          <w:szCs w:val="21"/>
+          <w:shd w:val="clear" w:fill="FFFFFF"/>
+        </w:rPr>
+        <w:br w:type="textWrapping"/>
+      </w:r>
+      <w:r>
+        <w:rPr>
+          <w:rFonts w:hint="default" w:ascii="Tahoma" w:hAnsi="Tahoma" w:eastAsia="Tahoma" w:cs="Tahoma"/>
+          <w:i w:val="0"/>
+          <w:iCs w:val="0"/>
+          <w:caps w:val="0"/>
+          <w:color w:val="4A5560"/>
+          <w:spacing w:val="0"/>
+          <w:sz w:val="21"/>
+          <w:szCs w:val="21"/>
+          <w:shd w:val="clear" w:fill="FFFFFF"/>
+        </w:rPr>
+        <w:t>    </w:t>
+      </w:r>
+      <w:r>
+        <w:rPr>
+          <w:rStyle w:val="27"/>
+          <w:rFonts w:hint="default" w:ascii="Tahoma" w:hAnsi="Tahoma" w:eastAsia="Tahoma" w:cs="Tahoma"/>
+          <w:b/>
+          <w:bCs/>
+          <w:i w:val="0"/>
+          <w:iCs w:val="0"/>
+          <w:caps w:val="0"/>
+          <w:color w:val="92278F"/>
+          <w:spacing w:val="0"/>
+          <w:sz w:val="21"/>
+          <w:szCs w:val="21"/>
+          <w:shd w:val="clear" w:fill="FFFFFF"/>
+        </w:rPr>
+        <w:t>"lpszFileHash"</w:t>
+      </w:r>
+      <w:r>
+        <w:rPr>
+          <w:rFonts w:hint="default" w:ascii="Tahoma" w:hAnsi="Tahoma" w:eastAsia="Tahoma" w:cs="Tahoma"/>
+          <w:i w:val="0"/>
+          <w:iCs w:val="0"/>
+          <w:caps w:val="0"/>
+          <w:color w:val="4A5560"/>
+          <w:spacing w:val="0"/>
+          <w:sz w:val="21"/>
+          <w:szCs w:val="21"/>
+          <w:shd w:val="clear" w:fill="FFFFFF"/>
+        </w:rPr>
+        <w:t>:</w:t>
+      </w:r>
+      <w:r>
+        <w:rPr>
+          <w:rStyle w:val="28"/>
+          <w:rFonts w:hint="default" w:ascii="Tahoma" w:hAnsi="Tahoma" w:eastAsia="Tahoma" w:cs="Tahoma"/>
+          <w:b/>
+          <w:bCs/>
+          <w:i w:val="0"/>
+          <w:iCs w:val="0"/>
+          <w:caps w:val="0"/>
+          <w:color w:val="3AB54A"/>
+          <w:spacing w:val="0"/>
+          <w:sz w:val="21"/>
+          <w:szCs w:val="21"/>
+          <w:shd w:val="clear" w:fill="FFFFFF"/>
+        </w:rPr>
+        <w:t>"</w:t>
+      </w:r>
+      <w:r>
+        <w:rPr>
+          <w:rStyle w:val="28"/>
+          <w:rFonts w:hint="eastAsia" w:ascii="Tahoma" w:hAnsi="Tahoma" w:eastAsia="宋体" w:cs="Tahoma"/>
+          <w:b/>
+          <w:bCs/>
+          <w:i w:val="0"/>
+          <w:iCs w:val="0"/>
+          <w:caps w:val="0"/>
+          <w:color w:val="3AB54A"/>
+          <w:spacing w:val="0"/>
+          <w:sz w:val="21"/>
+          <w:szCs w:val="21"/>
+          <w:shd w:val="clear" w:fill="FFFFFF"/>
+          <w:lang w:val="en-US" w:eastAsia="zh-CN"/>
+        </w:rPr>
+        <w:t xml:space="preserve">file </w:t>
+      </w:r>
+      <w:r>
+        <w:rPr>
+          <w:rStyle w:val="28"/>
+          <w:rFonts w:hint="default" w:ascii="Tahoma" w:hAnsi="Tahoma" w:eastAsia="Tahoma" w:cs="Tahoma"/>
+          <w:b/>
+          <w:bCs/>
+          <w:i w:val="0"/>
+          <w:iCs w:val="0"/>
+          <w:caps w:val="0"/>
+          <w:color w:val="3AB54A"/>
+          <w:spacing w:val="0"/>
+          <w:sz w:val="21"/>
+          <w:szCs w:val="21"/>
+          <w:shd w:val="clear" w:fill="FFFFFF"/>
+        </w:rPr>
+        <w:t>HASH,</w:t>
+      </w:r>
+      <w:r>
+        <w:rPr>
+          <w:rStyle w:val="28"/>
+          <w:rFonts w:hint="eastAsia" w:ascii="Tahoma" w:hAnsi="Tahoma" w:eastAsia="宋体" w:cs="Tahoma"/>
+          <w:b/>
+          <w:bCs/>
+          <w:i w:val="0"/>
+          <w:iCs w:val="0"/>
+          <w:caps w:val="0"/>
+          <w:color w:val="3AB54A"/>
+          <w:spacing w:val="0"/>
+          <w:sz w:val="21"/>
+          <w:szCs w:val="21"/>
+          <w:shd w:val="clear" w:fill="FFFFFF"/>
+          <w:lang w:val="en-US" w:eastAsia="zh-CN"/>
+        </w:rPr>
+        <w:t xml:space="preserve">maybe </w:t>
+      </w:r>
+      <w:r>
+        <w:rPr>
+          <w:rStyle w:val="28"/>
+          <w:rFonts w:hint="default" w:ascii="Tahoma" w:hAnsi="Tahoma" w:eastAsia="Tahoma" w:cs="Tahoma"/>
+          <w:b/>
+          <w:bCs/>
+          <w:i w:val="0"/>
+          <w:iCs w:val="0"/>
+          <w:caps w:val="0"/>
+          <w:color w:val="3AB54A"/>
+          <w:spacing w:val="0"/>
+          <w:sz w:val="21"/>
+          <w:szCs w:val="21"/>
+          <w:shd w:val="clear" w:fill="FFFFFF"/>
+        </w:rPr>
+        <w:t>NULL"</w:t>
+      </w:r>
+      <w:r>
+        <w:rPr>
+          <w:rFonts w:hint="default" w:ascii="Tahoma" w:hAnsi="Tahoma" w:eastAsia="Tahoma" w:cs="Tahoma"/>
+          <w:i w:val="0"/>
+          <w:iCs w:val="0"/>
+          <w:caps w:val="0"/>
+          <w:color w:val="4A5560"/>
+          <w:spacing w:val="0"/>
+          <w:sz w:val="21"/>
+          <w:szCs w:val="21"/>
+          <w:shd w:val="clear" w:fill="FFFFFF"/>
+        </w:rPr>
+        <w:t>,</w:t>
+      </w:r>
+      <w:r>
+        <w:rPr>
+          <w:rFonts w:hint="default" w:ascii="Tahoma" w:hAnsi="Tahoma" w:eastAsia="Tahoma" w:cs="Tahoma"/>
+          <w:i w:val="0"/>
+          <w:iCs w:val="0"/>
+          <w:caps w:val="0"/>
+          <w:color w:val="4A5560"/>
+          <w:spacing w:val="0"/>
+          <w:sz w:val="21"/>
+          <w:szCs w:val="21"/>
+          <w:shd w:val="clear" w:fill="FFFFFF"/>
+        </w:rPr>
+        <w:br w:type="textWrapping"/>
+      </w:r>
+      <w:r>
+        <w:rPr>
+          <w:rFonts w:hint="default" w:ascii="Tahoma" w:hAnsi="Tahoma" w:eastAsia="Tahoma" w:cs="Tahoma"/>
+          <w:i w:val="0"/>
+          <w:iCs w:val="0"/>
+          <w:caps w:val="0"/>
+          <w:color w:val="4A5560"/>
+          <w:spacing w:val="0"/>
+          <w:sz w:val="21"/>
+          <w:szCs w:val="21"/>
+          <w:shd w:val="clear" w:fill="FFFFFF"/>
+        </w:rPr>
+        <w:t>    </w:t>
+      </w:r>
+      <w:r>
+        <w:rPr>
+          <w:rStyle w:val="27"/>
+          <w:rFonts w:hint="default" w:ascii="Tahoma" w:hAnsi="Tahoma" w:eastAsia="Tahoma" w:cs="Tahoma"/>
+          <w:b/>
+          <w:bCs/>
+          <w:i w:val="0"/>
+          <w:iCs w:val="0"/>
+          <w:caps w:val="0"/>
+          <w:color w:val="92278F"/>
+          <w:spacing w:val="0"/>
+          <w:sz w:val="21"/>
+          <w:szCs w:val="21"/>
+          <w:shd w:val="clear" w:fill="FFFFFF"/>
+        </w:rPr>
+        <w:t>"lpszClientAddr"</w:t>
+      </w:r>
+      <w:r>
+        <w:rPr>
+          <w:rFonts w:hint="default" w:ascii="Tahoma" w:hAnsi="Tahoma" w:eastAsia="Tahoma" w:cs="Tahoma"/>
+          <w:i w:val="0"/>
+          <w:iCs w:val="0"/>
+          <w:caps w:val="0"/>
+          <w:color w:val="4A5560"/>
+          <w:spacing w:val="0"/>
+          <w:sz w:val="21"/>
+          <w:szCs w:val="21"/>
+          <w:shd w:val="clear" w:fill="FFFFFF"/>
+        </w:rPr>
+        <w:t>:</w:t>
+      </w:r>
+      <w:r>
+        <w:rPr>
+          <w:rStyle w:val="28"/>
+          <w:rFonts w:hint="default" w:ascii="Tahoma" w:hAnsi="Tahoma" w:eastAsia="Tahoma" w:cs="Tahoma"/>
+          <w:b/>
+          <w:bCs/>
+          <w:i w:val="0"/>
+          <w:iCs w:val="0"/>
+          <w:caps w:val="0"/>
+          <w:color w:val="3AB54A"/>
+          <w:spacing w:val="0"/>
+          <w:sz w:val="21"/>
+          <w:szCs w:val="21"/>
+          <w:shd w:val="clear" w:fill="FFFFFF"/>
+        </w:rPr>
+        <w:t>"</w:t>
+      </w:r>
+      <w:r>
+        <w:rPr>
+          <w:rStyle w:val="28"/>
+          <w:rFonts w:hint="eastAsia" w:ascii="Tahoma" w:hAnsi="Tahoma" w:eastAsia="宋体" w:cs="Tahoma"/>
+          <w:b/>
+          <w:bCs/>
+          <w:i w:val="0"/>
+          <w:iCs w:val="0"/>
+          <w:caps w:val="0"/>
+          <w:color w:val="3AB54A"/>
+          <w:spacing w:val="0"/>
+          <w:sz w:val="21"/>
+          <w:szCs w:val="21"/>
+          <w:shd w:val="clear" w:fill="FFFFFF"/>
+          <w:lang w:val="en-US" w:eastAsia="zh-CN"/>
+        </w:rPr>
+        <w:t>client ip address</w:t>
+      </w:r>
+      <w:bookmarkStart w:id="79" w:name="_GoBack"/>
+      <w:bookmarkEnd w:id="79"/>
+      <w:r>
+        <w:rPr>
+          <w:rStyle w:val="28"/>
+          <w:rFonts w:hint="default" w:ascii="Tahoma" w:hAnsi="Tahoma" w:eastAsia="Tahoma" w:cs="Tahoma"/>
+          <w:b/>
+          <w:bCs/>
+          <w:i w:val="0"/>
+          <w:iCs w:val="0"/>
+          <w:caps w:val="0"/>
+          <w:color w:val="3AB54A"/>
+          <w:spacing w:val="0"/>
+          <w:sz w:val="21"/>
+          <w:szCs w:val="21"/>
+          <w:shd w:val="clear" w:fill="FFFFFF"/>
+        </w:rPr>
+        <w:t>"</w:t>
+      </w:r>
+      <w:r>
+        <w:rPr>
+          <w:rFonts w:hint="default" w:ascii="Tahoma" w:hAnsi="Tahoma" w:eastAsia="Tahoma" w:cs="Tahoma"/>
+          <w:i w:val="0"/>
+          <w:iCs w:val="0"/>
+          <w:caps w:val="0"/>
+          <w:color w:val="4A5560"/>
+          <w:spacing w:val="0"/>
+          <w:sz w:val="21"/>
+          <w:szCs w:val="21"/>
+          <w:shd w:val="clear" w:fill="FFFFFF"/>
+        </w:rPr>
+        <w:t>,</w:t>
+      </w:r>
+      <w:r>
+        <w:rPr>
+          <w:rFonts w:hint="default" w:ascii="Tahoma" w:hAnsi="Tahoma" w:eastAsia="Tahoma" w:cs="Tahoma"/>
+          <w:i w:val="0"/>
+          <w:iCs w:val="0"/>
+          <w:caps w:val="0"/>
+          <w:color w:val="4A5560"/>
+          <w:spacing w:val="0"/>
+          <w:sz w:val="21"/>
+          <w:szCs w:val="21"/>
+          <w:shd w:val="clear" w:fill="FFFFFF"/>
+        </w:rPr>
+        <w:br w:type="textWrapping"/>
+      </w:r>
+      <w:r>
+        <w:rPr>
+          <w:rFonts w:hint="default" w:ascii="Tahoma" w:hAnsi="Tahoma" w:eastAsia="Tahoma" w:cs="Tahoma"/>
+          <w:i w:val="0"/>
+          <w:iCs w:val="0"/>
+          <w:caps w:val="0"/>
+          <w:color w:val="4A5560"/>
+          <w:spacing w:val="0"/>
+          <w:sz w:val="21"/>
+          <w:szCs w:val="21"/>
+          <w:shd w:val="clear" w:fill="FFFFFF"/>
+        </w:rPr>
+        <w:t>    </w:t>
+      </w:r>
+      <w:r>
+        <w:rPr>
+          <w:rStyle w:val="27"/>
+          <w:rFonts w:hint="default" w:ascii="Tahoma" w:hAnsi="Tahoma" w:eastAsia="Tahoma" w:cs="Tahoma"/>
+          <w:b/>
+          <w:bCs/>
+          <w:i w:val="0"/>
+          <w:iCs w:val="0"/>
+          <w:caps w:val="0"/>
+          <w:color w:val="92278F"/>
+          <w:spacing w:val="0"/>
+          <w:sz w:val="21"/>
+          <w:szCs w:val="21"/>
+          <w:shd w:val="clear" w:fill="FFFFFF"/>
+        </w:rPr>
+        <w:t>"nFileSize"</w:t>
+      </w:r>
+      <w:r>
+        <w:rPr>
+          <w:rFonts w:hint="default" w:ascii="Tahoma" w:hAnsi="Tahoma" w:eastAsia="Tahoma" w:cs="Tahoma"/>
+          <w:i w:val="0"/>
+          <w:iCs w:val="0"/>
+          <w:caps w:val="0"/>
+          <w:color w:val="4A5560"/>
+          <w:spacing w:val="0"/>
+          <w:sz w:val="21"/>
+          <w:szCs w:val="21"/>
+          <w:shd w:val="clear" w:fill="FFFFFF"/>
+        </w:rPr>
+        <w:t>:</w:t>
+      </w:r>
+      <w:r>
+        <w:rPr>
+          <w:rStyle w:val="29"/>
+          <w:rFonts w:hint="default" w:ascii="Tahoma" w:hAnsi="Tahoma" w:eastAsia="Tahoma" w:cs="Tahoma"/>
+          <w:b/>
+          <w:bCs/>
+          <w:i w:val="0"/>
+          <w:iCs w:val="0"/>
+          <w:caps w:val="0"/>
+          <w:color w:val="25AAE2"/>
+          <w:spacing w:val="0"/>
+          <w:sz w:val="21"/>
+          <w:szCs w:val="21"/>
+          <w:shd w:val="clear" w:fill="FFFFFF"/>
+        </w:rPr>
+        <w:t>33333</w:t>
+      </w:r>
+      <w:r>
+        <w:rPr>
+          <w:rFonts w:hint="default" w:ascii="Tahoma" w:hAnsi="Tahoma" w:eastAsia="Tahoma" w:cs="Tahoma"/>
+          <w:i w:val="0"/>
+          <w:iCs w:val="0"/>
+          <w:caps w:val="0"/>
+          <w:color w:val="4A5560"/>
+          <w:spacing w:val="0"/>
+          <w:sz w:val="21"/>
+          <w:szCs w:val="21"/>
+          <w:shd w:val="clear" w:fill="FFFFFF"/>
+        </w:rPr>
+        <w:br w:type="textWrapping"/>
+      </w:r>
+      <w:r>
+        <w:rPr>
+          <w:rFonts w:hint="default" w:ascii="Tahoma" w:hAnsi="Tahoma" w:eastAsia="Tahoma" w:cs="Tahoma"/>
+          <w:i w:val="0"/>
+          <w:iCs w:val="0"/>
+          <w:caps w:val="0"/>
+          <w:color w:val="4A5560"/>
+          <w:spacing w:val="0"/>
+          <w:sz w:val="21"/>
+          <w:szCs w:val="21"/>
+          <w:shd w:val="clear" w:fill="FFFFFF"/>
+        </w:rPr>
+        <w:t>}</w:t>
       </w:r>
     </w:p>
     <w:p>
@@ -6910,8 +7431,8 @@
           <w:lang w:val="en-US" w:eastAsia="zh-CN"/>
         </w:rPr>
       </w:pPr>
-      <w:bookmarkStart w:id="48" w:name="_Toc21127"/>
-      <w:bookmarkStart w:id="49" w:name="_Toc27644"/>
+      <w:bookmarkStart w:id="48" w:name="_Toc27644"/>
+      <w:bookmarkStart w:id="49" w:name="_Toc21127"/>
       <w:r>
         <w:rPr>
           <w:rFonts w:hint="eastAsia"/>
@@ -7209,8 +7730,8 @@
           <w:lang w:val="en-US" w:eastAsia="zh-CN"/>
         </w:rPr>
       </w:pPr>
-      <w:bookmarkStart w:id="52" w:name="_Toc8838"/>
-      <w:bookmarkStart w:id="53" w:name="_Toc28569"/>
+      <w:bookmarkStart w:id="52" w:name="_Toc28569"/>
+      <w:bookmarkStart w:id="53" w:name="_Toc8838"/>
       <w:r>
         <w:rPr>
           <w:rFonts w:hint="eastAsia"/>
@@ -7353,8 +7874,8 @@
           <w:lang w:val="en-US" w:eastAsia="zh-CN"/>
         </w:rPr>
       </w:pPr>
-      <w:bookmarkStart w:id="54" w:name="_Toc17763"/>
-      <w:bookmarkStart w:id="55" w:name="_Toc23337"/>
+      <w:bookmarkStart w:id="54" w:name="_Toc23337"/>
+      <w:bookmarkStart w:id="55" w:name="_Toc17763"/>
       <w:r>
         <w:rPr>
           <w:rFonts w:hint="eastAsia"/>
@@ -7513,8 +8034,8 @@
           <w:lang w:val="en-US" w:eastAsia="zh-CN"/>
         </w:rPr>
       </w:pPr>
-      <w:bookmarkStart w:id="58" w:name="_Toc30622"/>
-      <w:bookmarkStart w:id="59" w:name="_Toc1466"/>
+      <w:bookmarkStart w:id="58" w:name="_Toc1466"/>
+      <w:bookmarkStart w:id="59" w:name="_Toc30622"/>
       <w:r>
         <w:rPr>
           <w:rFonts w:hint="eastAsia"/>
@@ -7559,8 +8080,6 @@
         </w:rPr>
         <w:t>nUseMode:0,use self,1 download redirects.2 upload redirects,3 busniss,4 all</w:t>
       </w:r>
-      <w:bookmarkStart w:id="79" w:name="_GoBack"/>
-      <w:bookmarkEnd w:id="79"/>
     </w:p>
     <w:p>
       <w:pPr>
@@ -7640,7 +8159,7 @@
           <w:rFonts w:hint="eastAsia"/>
           <w:lang w:val="en-US" w:eastAsia="zh-CN"/>
         </w:rPr>
-        <w:t>:local address</w:t>
+        <w:t>:HTTP busniss port redirects address..</w:t>
       </w:r>
     </w:p>
     <w:p>
@@ -7667,7 +8186,7 @@
           <w:rFonts w:hint="eastAsia"/>
           <w:lang w:val="en-US" w:eastAsia="zh-CN"/>
         </w:rPr>
-        <w:t>:nginx service address.can be disable</w:t>
+        <w:t>:nginx upload and download port redirects address</w:t>
       </w:r>
     </w:p>
     <w:p>

</xml_diff>

<commit_message>
update docment and release new version
</commit_message>
<xml_diff>
--- a/XEngine_Docment/Docment_en.docx
+++ b/XEngine_Docment/Docment_en.docx
@@ -4036,8 +4036,8 @@
           <w:lang w:val="en-US" w:eastAsia="zh-CN"/>
         </w:rPr>
       </w:pPr>
-      <w:bookmarkStart w:id="7" w:name="_Toc14588"/>
-      <w:bookmarkStart w:id="8" w:name="_Toc2516"/>
+      <w:bookmarkStart w:id="7" w:name="_Toc2516"/>
+      <w:bookmarkStart w:id="8" w:name="_Toc14588"/>
       <w:r>
         <w:rPr>
           <w:rFonts w:hint="eastAsia"/>
@@ -4125,8 +4125,8 @@
           <w:lang w:val="en-US" w:eastAsia="zh-CN"/>
         </w:rPr>
       </w:pPr>
-      <w:bookmarkStart w:id="9" w:name="_Toc14410"/>
-      <w:bookmarkStart w:id="10" w:name="_Toc11650"/>
+      <w:bookmarkStart w:id="9" w:name="_Toc11650"/>
+      <w:bookmarkStart w:id="10" w:name="_Toc14410"/>
       <w:r>
         <w:rPr>
           <w:rFonts w:hint="eastAsia"/>
@@ -4608,8 +4608,8 @@
           <w:lang w:val="en-US" w:eastAsia="zh-CN"/>
         </w:rPr>
       </w:pPr>
-      <w:bookmarkStart w:id="19" w:name="_Toc13573"/>
-      <w:bookmarkStart w:id="20" w:name="_Toc27388"/>
+      <w:bookmarkStart w:id="19" w:name="_Toc27388"/>
+      <w:bookmarkStart w:id="20" w:name="_Toc13573"/>
       <w:r>
         <w:rPr>
           <w:rFonts w:hint="eastAsia"/>
@@ -4779,8 +4779,8 @@
           <w:lang w:val="en-US" w:eastAsia="zh-CN"/>
         </w:rPr>
       </w:pPr>
-      <w:bookmarkStart w:id="23" w:name="_Toc14452"/>
-      <w:bookmarkStart w:id="24" w:name="_Toc14884"/>
+      <w:bookmarkStart w:id="23" w:name="_Toc14884"/>
+      <w:bookmarkStart w:id="24" w:name="_Toc14452"/>
       <w:r>
         <w:rPr>
           <w:rFonts w:hint="eastAsia"/>
@@ -4836,7 +4836,16 @@
           <w:rFonts w:hint="eastAsia"/>
           <w:lang w:val="en-US" w:eastAsia="zh-CN"/>
         </w:rPr>
-        <w:t>Execute command:sudo XEngine_RunEnv.sh -c 3</w:t>
+        <w:t>Execute command:sudo XEngine_RunEnv.sh -i</w:t>
+      </w:r>
+      <w:bookmarkStart w:id="79" w:name="_GoBack"/>
+      <w:bookmarkEnd w:id="79"/>
+      <w:r>
+        <w:rPr>
+          <w:rFonts w:hint="eastAsia"/>
+          <w:lang w:val="en-US" w:eastAsia="zh-CN"/>
+        </w:rPr>
+        <w:t xml:space="preserve"> 3</w:t>
       </w:r>
     </w:p>
     <w:p>
@@ -5243,8 +5252,8 @@
           <w:lang w:val="en-US" w:eastAsia="zh-CN"/>
         </w:rPr>
       </w:pPr>
-      <w:bookmarkStart w:id="33" w:name="_Toc14796"/>
-      <w:bookmarkStart w:id="34" w:name="_Toc6830"/>
+      <w:bookmarkStart w:id="33" w:name="_Toc6830"/>
+      <w:bookmarkStart w:id="34" w:name="_Toc14796"/>
       <w:r>
         <w:rPr>
           <w:rFonts w:hint="eastAsia"/>
@@ -6812,8 +6821,8 @@
           <w:lang w:val="en-US" w:eastAsia="zh-CN"/>
         </w:rPr>
       </w:pPr>
-      <w:bookmarkStart w:id="44" w:name="_Toc16755"/>
-      <w:bookmarkStart w:id="45" w:name="_Toc25149"/>
+      <w:bookmarkStart w:id="44" w:name="_Toc25149"/>
+      <w:bookmarkStart w:id="45" w:name="_Toc16755"/>
       <w:r>
         <w:rPr>
           <w:rFonts w:hint="eastAsia"/>
@@ -7256,8 +7265,6 @@
         </w:rPr>
         <w:t>client ip address</w:t>
       </w:r>
-      <w:bookmarkStart w:id="79" w:name="_GoBack"/>
-      <w:bookmarkEnd w:id="79"/>
       <w:r>
         <w:rPr>
           <w:rStyle w:val="28"/>
@@ -7431,8 +7438,8 @@
           <w:lang w:val="en-US" w:eastAsia="zh-CN"/>
         </w:rPr>
       </w:pPr>
-      <w:bookmarkStart w:id="48" w:name="_Toc27644"/>
-      <w:bookmarkStart w:id="49" w:name="_Toc21127"/>
+      <w:bookmarkStart w:id="48" w:name="_Toc21127"/>
+      <w:bookmarkStart w:id="49" w:name="_Toc27644"/>
       <w:r>
         <w:rPr>
           <w:rFonts w:hint="eastAsia"/>
@@ -7730,8 +7737,8 @@
           <w:lang w:val="en-US" w:eastAsia="zh-CN"/>
         </w:rPr>
       </w:pPr>
-      <w:bookmarkStart w:id="52" w:name="_Toc28569"/>
-      <w:bookmarkStart w:id="53" w:name="_Toc8838"/>
+      <w:bookmarkStart w:id="52" w:name="_Toc8838"/>
+      <w:bookmarkStart w:id="53" w:name="_Toc28569"/>
       <w:r>
         <w:rPr>
           <w:rFonts w:hint="eastAsia"/>
@@ -7874,8 +7881,8 @@
           <w:lang w:val="en-US" w:eastAsia="zh-CN"/>
         </w:rPr>
       </w:pPr>
-      <w:bookmarkStart w:id="54" w:name="_Toc23337"/>
-      <w:bookmarkStart w:id="55" w:name="_Toc17763"/>
+      <w:bookmarkStart w:id="54" w:name="_Toc17763"/>
+      <w:bookmarkStart w:id="55" w:name="_Toc23337"/>
       <w:r>
         <w:rPr>
           <w:rFonts w:hint="eastAsia"/>
@@ -8034,8 +8041,8 @@
           <w:lang w:val="en-US" w:eastAsia="zh-CN"/>
         </w:rPr>
       </w:pPr>
-      <w:bookmarkStart w:id="58" w:name="_Toc1466"/>
-      <w:bookmarkStart w:id="59" w:name="_Toc30622"/>
+      <w:bookmarkStart w:id="58" w:name="_Toc30622"/>
+      <w:bookmarkStart w:id="59" w:name="_Toc1466"/>
       <w:r>
         <w:rPr>
           <w:rFonts w:hint="eastAsia"/>
@@ -8225,8 +8232,8 @@
           <w:lang w:val="en-US" w:eastAsia="zh-CN"/>
         </w:rPr>
       </w:pPr>
-      <w:bookmarkStart w:id="60" w:name="_Toc13580"/>
-      <w:bookmarkStart w:id="61" w:name="_Toc23299"/>
+      <w:bookmarkStart w:id="60" w:name="_Toc23299"/>
+      <w:bookmarkStart w:id="61" w:name="_Toc13580"/>
       <w:r>
         <w:rPr>
           <w:rFonts w:hint="eastAsia"/>
@@ -8261,8 +8268,8 @@
           <w:lang w:val="en-US" w:eastAsia="zh-CN"/>
         </w:rPr>
       </w:pPr>
-      <w:bookmarkStart w:id="62" w:name="_Toc32751"/>
-      <w:bookmarkStart w:id="63" w:name="_Toc7705"/>
+      <w:bookmarkStart w:id="62" w:name="_Toc7705"/>
+      <w:bookmarkStart w:id="63" w:name="_Toc32751"/>
       <w:r>
         <w:rPr>
           <w:rFonts w:hint="eastAsia"/>

</xml_diff>

<commit_message>
fix:can't hit server with choice update:docment update distributed note
</commit_message>
<xml_diff>
--- a/XEngine_Docment/Docment_en.docx
+++ b/XEngine_Docment/Docment_en.docx
@@ -14,7 +14,7 @@
           <w:lang w:val="en-US"/>
         </w:rPr>
       </w:pPr>
-      <w:bookmarkStart w:id="0" w:name="_Toc22474"/>
+      <w:bookmarkStart w:id="0" w:name="_Toc8510"/>
       <w:r>
         <w:rPr>
           <w:rFonts w:hint="eastAsia"/>
@@ -91,7 +91,7 @@
             <w:fldChar w:fldCharType="begin"/>
           </w:r>
           <w:r>
-            <w:instrText xml:space="preserve"> HYPERLINK \l _Toc22474 </w:instrText>
+            <w:instrText xml:space="preserve"> HYPERLINK \l _Toc8510 </w:instrText>
           </w:r>
           <w:r>
             <w:fldChar w:fldCharType="separate"/>
@@ -111,7 +111,7 @@
             <w:fldChar w:fldCharType="begin"/>
           </w:r>
           <w:r>
-            <w:instrText xml:space="preserve"> PAGEREF _Toc22474 \h </w:instrText>
+            <w:instrText xml:space="preserve"> PAGEREF _Toc8510 \h </w:instrText>
           </w:r>
           <w:r>
             <w:fldChar w:fldCharType="separate"/>
@@ -145,7 +145,7 @@
               <w:bCs/>
               <w:lang w:val="zh-CN"/>
             </w:rPr>
-            <w:instrText xml:space="preserve"> HYPERLINK \l _Toc32298 </w:instrText>
+            <w:instrText xml:space="preserve"> HYPERLINK \l _Toc23805 </w:instrText>
           </w:r>
           <w:r>
             <w:rPr>
@@ -167,7 +167,7 @@
             <w:fldChar w:fldCharType="begin"/>
           </w:r>
           <w:r>
-            <w:instrText xml:space="preserve"> PAGEREF _Toc32298 \h </w:instrText>
+            <w:instrText xml:space="preserve"> PAGEREF _Toc23805 \h </w:instrText>
           </w:r>
           <w:r>
             <w:fldChar w:fldCharType="separate"/>
@@ -205,7 +205,7 @@
               <w:bCs/>
               <w:lang w:val="zh-CN"/>
             </w:rPr>
-            <w:instrText xml:space="preserve"> HYPERLINK \l _Toc7842 </w:instrText>
+            <w:instrText xml:space="preserve"> HYPERLINK \l _Toc18956 </w:instrText>
           </w:r>
           <w:r>
             <w:rPr>
@@ -228,7 +228,7 @@
             <w:fldChar w:fldCharType="begin"/>
           </w:r>
           <w:r>
-            <w:instrText xml:space="preserve"> PAGEREF _Toc7842 \h </w:instrText>
+            <w:instrText xml:space="preserve"> PAGEREF _Toc18956 \h </w:instrText>
           </w:r>
           <w:r>
             <w:fldChar w:fldCharType="separate"/>
@@ -266,7 +266,7 @@
               <w:bCs/>
               <w:lang w:val="zh-CN"/>
             </w:rPr>
-            <w:instrText xml:space="preserve"> HYPERLINK \l _Toc480 </w:instrText>
+            <w:instrText xml:space="preserve"> HYPERLINK \l _Toc31661 </w:instrText>
           </w:r>
           <w:r>
             <w:rPr>
@@ -290,7 +290,7 @@
             <w:fldChar w:fldCharType="begin"/>
           </w:r>
           <w:r>
-            <w:instrText xml:space="preserve"> PAGEREF _Toc480 \h </w:instrText>
+            <w:instrText xml:space="preserve"> PAGEREF _Toc31661 \h </w:instrText>
           </w:r>
           <w:r>
             <w:fldChar w:fldCharType="separate"/>
@@ -328,7 +328,7 @@
               <w:bCs/>
               <w:lang w:val="zh-CN"/>
             </w:rPr>
-            <w:instrText xml:space="preserve"> HYPERLINK \l _Toc19433 </w:instrText>
+            <w:instrText xml:space="preserve"> HYPERLINK \l _Toc12106 </w:instrText>
           </w:r>
           <w:r>
             <w:rPr>
@@ -351,7 +351,7 @@
             <w:fldChar w:fldCharType="begin"/>
           </w:r>
           <w:r>
-            <w:instrText xml:space="preserve"> PAGEREF _Toc19433 \h </w:instrText>
+            <w:instrText xml:space="preserve"> PAGEREF _Toc12106 \h </w:instrText>
           </w:r>
           <w:r>
             <w:fldChar w:fldCharType="separate"/>
@@ -389,7 +389,7 @@
               <w:bCs/>
               <w:lang w:val="zh-CN"/>
             </w:rPr>
-            <w:instrText xml:space="preserve"> HYPERLINK \l _Toc3448 </w:instrText>
+            <w:instrText xml:space="preserve"> HYPERLINK \l _Toc25124 </w:instrText>
           </w:r>
           <w:r>
             <w:rPr>
@@ -418,7 +418,7 @@
             <w:fldChar w:fldCharType="begin"/>
           </w:r>
           <w:r>
-            <w:instrText xml:space="preserve"> PAGEREF _Toc3448 \h </w:instrText>
+            <w:instrText xml:space="preserve"> PAGEREF _Toc25124 \h </w:instrText>
           </w:r>
           <w:r>
             <w:fldChar w:fldCharType="separate"/>
@@ -456,7 +456,7 @@
               <w:bCs/>
               <w:lang w:val="zh-CN"/>
             </w:rPr>
-            <w:instrText xml:space="preserve"> HYPERLINK \l _Toc14588 </w:instrText>
+            <w:instrText xml:space="preserve"> HYPERLINK \l _Toc10998 </w:instrText>
           </w:r>
           <w:r>
             <w:rPr>
@@ -486,7 +486,7 @@
             <w:fldChar w:fldCharType="begin"/>
           </w:r>
           <w:r>
-            <w:instrText xml:space="preserve"> PAGEREF _Toc14588 \h </w:instrText>
+            <w:instrText xml:space="preserve"> PAGEREF _Toc10998 \h </w:instrText>
           </w:r>
           <w:r>
             <w:fldChar w:fldCharType="separate"/>
@@ -524,7 +524,7 @@
               <w:bCs/>
               <w:lang w:val="zh-CN"/>
             </w:rPr>
-            <w:instrText xml:space="preserve"> HYPERLINK \l _Toc14410 </w:instrText>
+            <w:instrText xml:space="preserve"> HYPERLINK \l _Toc3343 </w:instrText>
           </w:r>
           <w:r>
             <w:rPr>
@@ -554,13 +554,13 @@
             <w:fldChar w:fldCharType="begin"/>
           </w:r>
           <w:r>
-            <w:instrText xml:space="preserve"> PAGEREF _Toc14410 \h </w:instrText>
+            <w:instrText xml:space="preserve"> PAGEREF _Toc3343 \h </w:instrText>
           </w:r>
           <w:r>
             <w:fldChar w:fldCharType="separate"/>
           </w:r>
           <w:r>
-            <w:t>4</w:t>
+            <w:t>5</w:t>
           </w:r>
           <w:r>
             <w:fldChar w:fldCharType="end"/>
@@ -592,7 +592,7 @@
               <w:bCs/>
               <w:lang w:val="zh-CN"/>
             </w:rPr>
-            <w:instrText xml:space="preserve"> HYPERLINK \l _Toc32128 </w:instrText>
+            <w:instrText xml:space="preserve"> HYPERLINK \l _Toc20232 </w:instrText>
           </w:r>
           <w:r>
             <w:rPr>
@@ -622,7 +622,7 @@
             <w:fldChar w:fldCharType="begin"/>
           </w:r>
           <w:r>
-            <w:instrText xml:space="preserve"> PAGEREF _Toc32128 \h </w:instrText>
+            <w:instrText xml:space="preserve"> PAGEREF _Toc20232 \h </w:instrText>
           </w:r>
           <w:r>
             <w:fldChar w:fldCharType="separate"/>
@@ -660,7 +660,7 @@
               <w:bCs/>
               <w:lang w:val="zh-CN"/>
             </w:rPr>
-            <w:instrText xml:space="preserve"> HYPERLINK \l _Toc19053 </w:instrText>
+            <w:instrText xml:space="preserve"> HYPERLINK \l _Toc13952 </w:instrText>
           </w:r>
           <w:r>
             <w:rPr>
@@ -690,7 +690,7 @@
             <w:fldChar w:fldCharType="begin"/>
           </w:r>
           <w:r>
-            <w:instrText xml:space="preserve"> PAGEREF _Toc19053 \h </w:instrText>
+            <w:instrText xml:space="preserve"> PAGEREF _Toc13952 \h </w:instrText>
           </w:r>
           <w:r>
             <w:fldChar w:fldCharType="separate"/>
@@ -728,7 +728,7 @@
               <w:bCs/>
               <w:lang w:val="zh-CN"/>
             </w:rPr>
-            <w:instrText xml:space="preserve"> HYPERLINK \l _Toc7210 </w:instrText>
+            <w:instrText xml:space="preserve"> HYPERLINK \l _Toc1370 </w:instrText>
           </w:r>
           <w:r>
             <w:rPr>
@@ -751,7 +751,7 @@
             <w:fldChar w:fldCharType="begin"/>
           </w:r>
           <w:r>
-            <w:instrText xml:space="preserve"> PAGEREF _Toc7210 \h </w:instrText>
+            <w:instrText xml:space="preserve"> PAGEREF _Toc1370 \h </w:instrText>
           </w:r>
           <w:r>
             <w:fldChar w:fldCharType="separate"/>
@@ -789,7 +789,7 @@
               <w:bCs/>
               <w:lang w:val="zh-CN"/>
             </w:rPr>
-            <w:instrText xml:space="preserve"> HYPERLINK \l _Toc4815 </w:instrText>
+            <w:instrText xml:space="preserve"> HYPERLINK \l _Toc8375 </w:instrText>
           </w:r>
           <w:r>
             <w:rPr>
@@ -812,7 +812,7 @@
             <w:fldChar w:fldCharType="begin"/>
           </w:r>
           <w:r>
-            <w:instrText xml:space="preserve"> PAGEREF _Toc4815 \h </w:instrText>
+            <w:instrText xml:space="preserve"> PAGEREF _Toc8375 \h </w:instrText>
           </w:r>
           <w:r>
             <w:fldChar w:fldCharType="separate"/>
@@ -850,7 +850,7 @@
               <w:bCs/>
               <w:lang w:val="zh-CN"/>
             </w:rPr>
-            <w:instrText xml:space="preserve"> HYPERLINK \l _Toc27388 </w:instrText>
+            <w:instrText xml:space="preserve"> HYPERLINK \l _Toc12244 </w:instrText>
           </w:r>
           <w:r>
             <w:rPr>
@@ -873,13 +873,13 @@
             <w:fldChar w:fldCharType="begin"/>
           </w:r>
           <w:r>
-            <w:instrText xml:space="preserve"> PAGEREF _Toc27388 \h </w:instrText>
+            <w:instrText xml:space="preserve"> PAGEREF _Toc12244 \h </w:instrText>
           </w:r>
           <w:r>
             <w:fldChar w:fldCharType="separate"/>
           </w:r>
           <w:r>
-            <w:t>5</w:t>
+            <w:t>6</w:t>
           </w:r>
           <w:r>
             <w:fldChar w:fldCharType="end"/>
@@ -911,7 +911,7 @@
               <w:bCs/>
               <w:lang w:val="zh-CN"/>
             </w:rPr>
-            <w:instrText xml:space="preserve"> HYPERLINK \l _Toc28436 </w:instrText>
+            <w:instrText xml:space="preserve"> HYPERLINK \l _Toc13330 </w:instrText>
           </w:r>
           <w:r>
             <w:rPr>
@@ -934,7 +934,7 @@
             <w:fldChar w:fldCharType="begin"/>
           </w:r>
           <w:r>
-            <w:instrText xml:space="preserve"> PAGEREF _Toc28436 \h </w:instrText>
+            <w:instrText xml:space="preserve"> PAGEREF _Toc13330 \h </w:instrText>
           </w:r>
           <w:r>
             <w:fldChar w:fldCharType="separate"/>
@@ -972,7 +972,7 @@
               <w:bCs/>
               <w:lang w:val="zh-CN"/>
             </w:rPr>
-            <w:instrText xml:space="preserve"> HYPERLINK \l _Toc14884 </w:instrText>
+            <w:instrText xml:space="preserve"> HYPERLINK \l _Toc21257 </w:instrText>
           </w:r>
           <w:r>
             <w:rPr>
@@ -995,7 +995,7 @@
             <w:fldChar w:fldCharType="begin"/>
           </w:r>
           <w:r>
-            <w:instrText xml:space="preserve"> PAGEREF _Toc14884 \h </w:instrText>
+            <w:instrText xml:space="preserve"> PAGEREF _Toc21257 \h </w:instrText>
           </w:r>
           <w:r>
             <w:fldChar w:fldCharType="separate"/>
@@ -1033,7 +1033,7 @@
               <w:bCs/>
               <w:lang w:val="zh-CN"/>
             </w:rPr>
-            <w:instrText xml:space="preserve"> HYPERLINK \l _Toc7006 </w:instrText>
+            <w:instrText xml:space="preserve"> HYPERLINK \l _Toc29123 </w:instrText>
           </w:r>
           <w:r>
             <w:rPr>
@@ -1056,7 +1056,7 @@
             <w:fldChar w:fldCharType="begin"/>
           </w:r>
           <w:r>
-            <w:instrText xml:space="preserve"> PAGEREF _Toc7006 \h </w:instrText>
+            <w:instrText xml:space="preserve"> PAGEREF _Toc29123 \h </w:instrText>
           </w:r>
           <w:r>
             <w:fldChar w:fldCharType="separate"/>
@@ -1094,7 +1094,7 @@
               <w:bCs/>
               <w:lang w:val="zh-CN"/>
             </w:rPr>
-            <w:instrText xml:space="preserve"> HYPERLINK \l _Toc5921 </w:instrText>
+            <w:instrText xml:space="preserve"> HYPERLINK \l _Toc26277 </w:instrText>
           </w:r>
           <w:r>
             <w:rPr>
@@ -1117,7 +1117,7 @@
             <w:fldChar w:fldCharType="begin"/>
           </w:r>
           <w:r>
-            <w:instrText xml:space="preserve"> PAGEREF _Toc5921 \h </w:instrText>
+            <w:instrText xml:space="preserve"> PAGEREF _Toc26277 \h </w:instrText>
           </w:r>
           <w:r>
             <w:fldChar w:fldCharType="separate"/>
@@ -1155,7 +1155,7 @@
               <w:bCs/>
               <w:lang w:val="zh-CN"/>
             </w:rPr>
-            <w:instrText xml:space="preserve"> HYPERLINK \l _Toc20849 </w:instrText>
+            <w:instrText xml:space="preserve"> HYPERLINK \l _Toc2303 </w:instrText>
           </w:r>
           <w:r>
             <w:rPr>
@@ -1178,7 +1178,7 @@
             <w:fldChar w:fldCharType="begin"/>
           </w:r>
           <w:r>
-            <w:instrText xml:space="preserve"> PAGEREF _Toc20849 \h </w:instrText>
+            <w:instrText xml:space="preserve"> PAGEREF _Toc2303 \h </w:instrText>
           </w:r>
           <w:r>
             <w:fldChar w:fldCharType="separate"/>
@@ -1216,7 +1216,7 @@
               <w:bCs/>
               <w:lang w:val="zh-CN"/>
             </w:rPr>
-            <w:instrText xml:space="preserve"> HYPERLINK \l _Toc13797 </w:instrText>
+            <w:instrText xml:space="preserve"> HYPERLINK \l _Toc603 </w:instrText>
           </w:r>
           <w:r>
             <w:rPr>
@@ -1239,7 +1239,7 @@
             <w:fldChar w:fldCharType="begin"/>
           </w:r>
           <w:r>
-            <w:instrText xml:space="preserve"> PAGEREF _Toc13797 \h </w:instrText>
+            <w:instrText xml:space="preserve"> PAGEREF _Toc603 \h </w:instrText>
           </w:r>
           <w:r>
             <w:fldChar w:fldCharType="separate"/>
@@ -1277,7 +1277,7 @@
               <w:bCs/>
               <w:lang w:val="zh-CN"/>
             </w:rPr>
-            <w:instrText xml:space="preserve"> HYPERLINK \l _Toc14796 </w:instrText>
+            <w:instrText xml:space="preserve"> HYPERLINK \l _Toc2746 </w:instrText>
           </w:r>
           <w:r>
             <w:rPr>
@@ -1300,7 +1300,7 @@
             <w:fldChar w:fldCharType="begin"/>
           </w:r>
           <w:r>
-            <w:instrText xml:space="preserve"> PAGEREF _Toc14796 \h </w:instrText>
+            <w:instrText xml:space="preserve"> PAGEREF _Toc2746 \h </w:instrText>
           </w:r>
           <w:r>
             <w:fldChar w:fldCharType="separate"/>
@@ -1338,7 +1338,7 @@
               <w:bCs/>
               <w:lang w:val="zh-CN"/>
             </w:rPr>
-            <w:instrText xml:space="preserve"> HYPERLINK \l _Toc6141 </w:instrText>
+            <w:instrText xml:space="preserve"> HYPERLINK \l _Toc4917 </w:instrText>
           </w:r>
           <w:r>
             <w:rPr>
@@ -1361,13 +1361,13 @@
             <w:fldChar w:fldCharType="begin"/>
           </w:r>
           <w:r>
-            <w:instrText xml:space="preserve"> PAGEREF _Toc6141 \h </w:instrText>
+            <w:instrText xml:space="preserve"> PAGEREF _Toc4917 \h </w:instrText>
           </w:r>
           <w:r>
             <w:fldChar w:fldCharType="separate"/>
           </w:r>
           <w:r>
-            <w:t>7</w:t>
+            <w:t>8</w:t>
           </w:r>
           <w:r>
             <w:fldChar w:fldCharType="end"/>
@@ -1399,7 +1399,7 @@
               <w:bCs/>
               <w:lang w:val="zh-CN"/>
             </w:rPr>
-            <w:instrText xml:space="preserve"> HYPERLINK \l _Toc1709 </w:instrText>
+            <w:instrText xml:space="preserve"> HYPERLINK \l _Toc22574 </w:instrText>
           </w:r>
           <w:r>
             <w:rPr>
@@ -1422,13 +1422,13 @@
             <w:fldChar w:fldCharType="begin"/>
           </w:r>
           <w:r>
-            <w:instrText xml:space="preserve"> PAGEREF _Toc1709 \h </w:instrText>
+            <w:instrText xml:space="preserve"> PAGEREF _Toc22574 \h </w:instrText>
           </w:r>
           <w:r>
             <w:fldChar w:fldCharType="separate"/>
           </w:r>
           <w:r>
-            <w:t>7</w:t>
+            <w:t>8</w:t>
           </w:r>
           <w:r>
             <w:fldChar w:fldCharType="end"/>
@@ -1460,7 +1460,7 @@
               <w:bCs/>
               <w:lang w:val="zh-CN"/>
             </w:rPr>
-            <w:instrText xml:space="preserve"> HYPERLINK \l _Toc2570 </w:instrText>
+            <w:instrText xml:space="preserve"> HYPERLINK \l _Toc25716 </w:instrText>
           </w:r>
           <w:r>
             <w:rPr>
@@ -1483,7 +1483,7 @@
             <w:fldChar w:fldCharType="begin"/>
           </w:r>
           <w:r>
-            <w:instrText xml:space="preserve"> PAGEREF _Toc2570 \h </w:instrText>
+            <w:instrText xml:space="preserve"> PAGEREF _Toc25716 \h </w:instrText>
           </w:r>
           <w:r>
             <w:fldChar w:fldCharType="separate"/>
@@ -1521,7 +1521,7 @@
               <w:bCs/>
               <w:lang w:val="zh-CN"/>
             </w:rPr>
-            <w:instrText xml:space="preserve"> HYPERLINK \l _Toc4123 </w:instrText>
+            <w:instrText xml:space="preserve"> HYPERLINK \l _Toc2754 </w:instrText>
           </w:r>
           <w:r>
             <w:rPr>
@@ -1544,7 +1544,7 @@
             <w:fldChar w:fldCharType="begin"/>
           </w:r>
           <w:r>
-            <w:instrText xml:space="preserve"> PAGEREF _Toc4123 \h </w:instrText>
+            <w:instrText xml:space="preserve"> PAGEREF _Toc2754 \h </w:instrText>
           </w:r>
           <w:r>
             <w:fldChar w:fldCharType="separate"/>
@@ -1582,7 +1582,7 @@
               <w:bCs/>
               <w:lang w:val="zh-CN"/>
             </w:rPr>
-            <w:instrText xml:space="preserve"> HYPERLINK \l _Toc4634 </w:instrText>
+            <w:instrText xml:space="preserve"> HYPERLINK \l _Toc24675 </w:instrText>
           </w:r>
           <w:r>
             <w:rPr>
@@ -1605,13 +1605,13 @@
             <w:fldChar w:fldCharType="begin"/>
           </w:r>
           <w:r>
-            <w:instrText xml:space="preserve"> PAGEREF _Toc4634 \h </w:instrText>
+            <w:instrText xml:space="preserve"> PAGEREF _Toc24675 \h </w:instrText>
           </w:r>
           <w:r>
             <w:fldChar w:fldCharType="separate"/>
           </w:r>
           <w:r>
-            <w:t>8</w:t>
+            <w:t>9</w:t>
           </w:r>
           <w:r>
             <w:fldChar w:fldCharType="end"/>
@@ -1643,7 +1643,7 @@
               <w:bCs/>
               <w:lang w:val="zh-CN"/>
             </w:rPr>
-            <w:instrText xml:space="preserve"> HYPERLINK \l _Toc16755 </w:instrText>
+            <w:instrText xml:space="preserve"> HYPERLINK \l _Toc18449 </w:instrText>
           </w:r>
           <w:r>
             <w:rPr>
@@ -1666,7 +1666,7 @@
             <w:fldChar w:fldCharType="begin"/>
           </w:r>
           <w:r>
-            <w:instrText xml:space="preserve"> PAGEREF _Toc16755 \h </w:instrText>
+            <w:instrText xml:space="preserve"> PAGEREF _Toc18449 \h </w:instrText>
           </w:r>
           <w:r>
             <w:fldChar w:fldCharType="separate"/>
@@ -1704,7 +1704,7 @@
               <w:bCs/>
               <w:lang w:val="zh-CN"/>
             </w:rPr>
-            <w:instrText xml:space="preserve"> HYPERLINK \l _Toc32155 </w:instrText>
+            <w:instrText xml:space="preserve"> HYPERLINK \l _Toc20678 </w:instrText>
           </w:r>
           <w:r>
             <w:rPr>
@@ -1727,7 +1727,7 @@
             <w:fldChar w:fldCharType="begin"/>
           </w:r>
           <w:r>
-            <w:instrText xml:space="preserve"> PAGEREF _Toc32155 \h </w:instrText>
+            <w:instrText xml:space="preserve"> PAGEREF _Toc20678 \h </w:instrText>
           </w:r>
           <w:r>
             <w:fldChar w:fldCharType="separate"/>
@@ -1765,7 +1765,7 @@
               <w:bCs/>
               <w:lang w:val="zh-CN"/>
             </w:rPr>
-            <w:instrText xml:space="preserve"> HYPERLINK \l _Toc27644 </w:instrText>
+            <w:instrText xml:space="preserve"> HYPERLINK \l _Toc19220 </w:instrText>
           </w:r>
           <w:r>
             <w:rPr>
@@ -1779,7 +1779,7 @@
               <w:rFonts w:hint="eastAsia"/>
               <w:lang w:val="en-US" w:eastAsia="zh-CN"/>
             </w:rPr>
-            <w:t>4.1 basic configure</w:t>
+            <w:t>4.1 Serice Configure</w:t>
           </w:r>
           <w:r>
             <w:tab/>
@@ -1788,13 +1788,562 @@
             <w:fldChar w:fldCharType="begin"/>
           </w:r>
           <w:r>
-            <w:instrText xml:space="preserve"> PAGEREF _Toc27644 \h </w:instrText>
+            <w:instrText xml:space="preserve"> PAGEREF _Toc19220 \h </w:instrText>
           </w:r>
           <w:r>
             <w:fldChar w:fldCharType="separate"/>
           </w:r>
           <w:r>
             <w:t>9</w:t>
+          </w:r>
+          <w:r>
+            <w:fldChar w:fldCharType="end"/>
+          </w:r>
+          <w:r>
+            <w:rPr>
+              <w:bCs/>
+              <w:lang w:val="zh-CN"/>
+            </w:rPr>
+            <w:fldChar w:fldCharType="end"/>
+          </w:r>
+        </w:p>
+        <w:p>
+          <w:pPr>
+            <w:pStyle w:val="7"/>
+            <w:tabs>
+              <w:tab w:val="right" w:leader="dot" w:pos="8306"/>
+            </w:tabs>
+          </w:pPr>
+          <w:r>
+            <w:rPr>
+              <w:bCs/>
+              <w:lang w:val="zh-CN"/>
+            </w:rPr>
+            <w:fldChar w:fldCharType="begin"/>
+          </w:r>
+          <w:r>
+            <w:rPr>
+              <w:bCs/>
+              <w:lang w:val="zh-CN"/>
+            </w:rPr>
+            <w:instrText xml:space="preserve"> HYPERLINK \l _Toc25557 </w:instrText>
+          </w:r>
+          <w:r>
+            <w:rPr>
+              <w:bCs/>
+              <w:lang w:val="zh-CN"/>
+            </w:rPr>
+            <w:fldChar w:fldCharType="separate"/>
+          </w:r>
+          <w:r>
+            <w:rPr>
+              <w:rFonts w:hint="eastAsia"/>
+              <w:lang w:val="en-US" w:eastAsia="zh-CN"/>
+            </w:rPr>
+            <w:t>4.1.1 basic configure</w:t>
+          </w:r>
+          <w:r>
+            <w:tab/>
+          </w:r>
+          <w:r>
+            <w:fldChar w:fldCharType="begin"/>
+          </w:r>
+          <w:r>
+            <w:instrText xml:space="preserve"> PAGEREF _Toc25557 \h </w:instrText>
+          </w:r>
+          <w:r>
+            <w:fldChar w:fldCharType="separate"/>
+          </w:r>
+          <w:r>
+            <w:t>9</w:t>
+          </w:r>
+          <w:r>
+            <w:fldChar w:fldCharType="end"/>
+          </w:r>
+          <w:r>
+            <w:rPr>
+              <w:bCs/>
+              <w:lang w:val="zh-CN"/>
+            </w:rPr>
+            <w:fldChar w:fldCharType="end"/>
+          </w:r>
+        </w:p>
+        <w:p>
+          <w:pPr>
+            <w:pStyle w:val="7"/>
+            <w:tabs>
+              <w:tab w:val="right" w:leader="dot" w:pos="8306"/>
+            </w:tabs>
+          </w:pPr>
+          <w:r>
+            <w:rPr>
+              <w:bCs/>
+              <w:lang w:val="zh-CN"/>
+            </w:rPr>
+            <w:fldChar w:fldCharType="begin"/>
+          </w:r>
+          <w:r>
+            <w:rPr>
+              <w:bCs/>
+              <w:lang w:val="zh-CN"/>
+            </w:rPr>
+            <w:instrText xml:space="preserve"> HYPERLINK \l _Toc29635 </w:instrText>
+          </w:r>
+          <w:r>
+            <w:rPr>
+              <w:bCs/>
+              <w:lang w:val="zh-CN"/>
+            </w:rPr>
+            <w:fldChar w:fldCharType="separate"/>
+          </w:r>
+          <w:r>
+            <w:rPr>
+              <w:rFonts w:hint="eastAsia"/>
+              <w:lang w:val="en-US" w:eastAsia="zh-CN"/>
+            </w:rPr>
+            <w:t>4.1.2 Max Configure</w:t>
+          </w:r>
+          <w:r>
+            <w:tab/>
+          </w:r>
+          <w:r>
+            <w:fldChar w:fldCharType="begin"/>
+          </w:r>
+          <w:r>
+            <w:instrText xml:space="preserve"> PAGEREF _Toc29635 \h </w:instrText>
+          </w:r>
+          <w:r>
+            <w:fldChar w:fldCharType="separate"/>
+          </w:r>
+          <w:r>
+            <w:t>10</w:t>
+          </w:r>
+          <w:r>
+            <w:fldChar w:fldCharType="end"/>
+          </w:r>
+          <w:r>
+            <w:rPr>
+              <w:bCs/>
+              <w:lang w:val="zh-CN"/>
+            </w:rPr>
+            <w:fldChar w:fldCharType="end"/>
+          </w:r>
+        </w:p>
+        <w:p>
+          <w:pPr>
+            <w:pStyle w:val="7"/>
+            <w:tabs>
+              <w:tab w:val="right" w:leader="dot" w:pos="8306"/>
+            </w:tabs>
+          </w:pPr>
+          <w:r>
+            <w:rPr>
+              <w:bCs/>
+              <w:lang w:val="zh-CN"/>
+            </w:rPr>
+            <w:fldChar w:fldCharType="begin"/>
+          </w:r>
+          <w:r>
+            <w:rPr>
+              <w:bCs/>
+              <w:lang w:val="zh-CN"/>
+            </w:rPr>
+            <w:instrText xml:space="preserve"> HYPERLINK \l _Toc8663 </w:instrText>
+          </w:r>
+          <w:r>
+            <w:rPr>
+              <w:bCs/>
+              <w:lang w:val="zh-CN"/>
+            </w:rPr>
+            <w:fldChar w:fldCharType="separate"/>
+          </w:r>
+          <w:r>
+            <w:rPr>
+              <w:rFonts w:hint="eastAsia"/>
+              <w:lang w:val="en-US" w:eastAsia="zh-CN"/>
+            </w:rPr>
+            <w:t>4.1.3 Time Configure</w:t>
+          </w:r>
+          <w:r>
+            <w:tab/>
+          </w:r>
+          <w:r>
+            <w:fldChar w:fldCharType="begin"/>
+          </w:r>
+          <w:r>
+            <w:instrText xml:space="preserve"> PAGEREF _Toc8663 \h </w:instrText>
+          </w:r>
+          <w:r>
+            <w:fldChar w:fldCharType="separate"/>
+          </w:r>
+          <w:r>
+            <w:t>10</w:t>
+          </w:r>
+          <w:r>
+            <w:fldChar w:fldCharType="end"/>
+          </w:r>
+          <w:r>
+            <w:rPr>
+              <w:bCs/>
+              <w:lang w:val="zh-CN"/>
+            </w:rPr>
+            <w:fldChar w:fldCharType="end"/>
+          </w:r>
+        </w:p>
+        <w:p>
+          <w:pPr>
+            <w:pStyle w:val="7"/>
+            <w:tabs>
+              <w:tab w:val="right" w:leader="dot" w:pos="8306"/>
+            </w:tabs>
+          </w:pPr>
+          <w:r>
+            <w:rPr>
+              <w:bCs/>
+              <w:lang w:val="zh-CN"/>
+            </w:rPr>
+            <w:fldChar w:fldCharType="begin"/>
+          </w:r>
+          <w:r>
+            <w:rPr>
+              <w:bCs/>
+              <w:lang w:val="zh-CN"/>
+            </w:rPr>
+            <w:instrText xml:space="preserve"> HYPERLINK \l _Toc30894 </w:instrText>
+          </w:r>
+          <w:r>
+            <w:rPr>
+              <w:bCs/>
+              <w:lang w:val="zh-CN"/>
+            </w:rPr>
+            <w:fldChar w:fldCharType="separate"/>
+          </w:r>
+          <w:r>
+            <w:rPr>
+              <w:rFonts w:hint="eastAsia"/>
+              <w:lang w:val="en-US" w:eastAsia="zh-CN"/>
+            </w:rPr>
+            <w:t>4.1.4 Log Configure</w:t>
+          </w:r>
+          <w:r>
+            <w:tab/>
+          </w:r>
+          <w:r>
+            <w:fldChar w:fldCharType="begin"/>
+          </w:r>
+          <w:r>
+            <w:instrText xml:space="preserve"> PAGEREF _Toc30894 \h </w:instrText>
+          </w:r>
+          <w:r>
+            <w:fldChar w:fldCharType="separate"/>
+          </w:r>
+          <w:r>
+            <w:t>10</w:t>
+          </w:r>
+          <w:r>
+            <w:fldChar w:fldCharType="end"/>
+          </w:r>
+          <w:r>
+            <w:rPr>
+              <w:bCs/>
+              <w:lang w:val="zh-CN"/>
+            </w:rPr>
+            <w:fldChar w:fldCharType="end"/>
+          </w:r>
+        </w:p>
+        <w:p>
+          <w:pPr>
+            <w:pStyle w:val="7"/>
+            <w:tabs>
+              <w:tab w:val="right" w:leader="dot" w:pos="8306"/>
+            </w:tabs>
+          </w:pPr>
+          <w:r>
+            <w:rPr>
+              <w:bCs/>
+              <w:lang w:val="zh-CN"/>
+            </w:rPr>
+            <w:fldChar w:fldCharType="begin"/>
+          </w:r>
+          <w:r>
+            <w:rPr>
+              <w:bCs/>
+              <w:lang w:val="zh-CN"/>
+            </w:rPr>
+            <w:instrText xml:space="preserve"> HYPERLINK \l _Toc8417 </w:instrText>
+          </w:r>
+          <w:r>
+            <w:rPr>
+              <w:bCs/>
+              <w:lang w:val="zh-CN"/>
+            </w:rPr>
+            <w:fldChar w:fldCharType="separate"/>
+          </w:r>
+          <w:r>
+            <w:rPr>
+              <w:rFonts w:hint="eastAsia"/>
+              <w:lang w:val="en-US" w:eastAsia="zh-CN"/>
+            </w:rPr>
+            <w:t>4.1.5 Database Configure</w:t>
+          </w:r>
+          <w:r>
+            <w:tab/>
+          </w:r>
+          <w:r>
+            <w:fldChar w:fldCharType="begin"/>
+          </w:r>
+          <w:r>
+            <w:instrText xml:space="preserve"> PAGEREF _Toc8417 \h </w:instrText>
+          </w:r>
+          <w:r>
+            <w:fldChar w:fldCharType="separate"/>
+          </w:r>
+          <w:r>
+            <w:t>10</w:t>
+          </w:r>
+          <w:r>
+            <w:fldChar w:fldCharType="end"/>
+          </w:r>
+          <w:r>
+            <w:rPr>
+              <w:bCs/>
+              <w:lang w:val="zh-CN"/>
+            </w:rPr>
+            <w:fldChar w:fldCharType="end"/>
+          </w:r>
+        </w:p>
+        <w:p>
+          <w:pPr>
+            <w:pStyle w:val="7"/>
+            <w:tabs>
+              <w:tab w:val="right" w:leader="dot" w:pos="8306"/>
+            </w:tabs>
+          </w:pPr>
+          <w:r>
+            <w:rPr>
+              <w:bCs/>
+              <w:lang w:val="zh-CN"/>
+            </w:rPr>
+            <w:fldChar w:fldCharType="begin"/>
+          </w:r>
+          <w:r>
+            <w:rPr>
+              <w:bCs/>
+              <w:lang w:val="zh-CN"/>
+            </w:rPr>
+            <w:instrText xml:space="preserve"> HYPERLINK \l _Toc29268 </w:instrText>
+          </w:r>
+          <w:r>
+            <w:rPr>
+              <w:bCs/>
+              <w:lang w:val="zh-CN"/>
+            </w:rPr>
+            <w:fldChar w:fldCharType="separate"/>
+          </w:r>
+          <w:r>
+            <w:rPr>
+              <w:rFonts w:hint="eastAsia"/>
+              <w:lang w:val="en-US" w:eastAsia="zh-CN"/>
+            </w:rPr>
+            <w:t>4.1.6 Storage Configure</w:t>
+          </w:r>
+          <w:r>
+            <w:tab/>
+          </w:r>
+          <w:r>
+            <w:fldChar w:fldCharType="begin"/>
+          </w:r>
+          <w:r>
+            <w:instrText xml:space="preserve"> PAGEREF _Toc29268 \h </w:instrText>
+          </w:r>
+          <w:r>
+            <w:fldChar w:fldCharType="separate"/>
+          </w:r>
+          <w:r>
+            <w:t>10</w:t>
+          </w:r>
+          <w:r>
+            <w:fldChar w:fldCharType="end"/>
+          </w:r>
+          <w:r>
+            <w:rPr>
+              <w:bCs/>
+              <w:lang w:val="zh-CN"/>
+            </w:rPr>
+            <w:fldChar w:fldCharType="end"/>
+          </w:r>
+        </w:p>
+        <w:p>
+          <w:pPr>
+            <w:pStyle w:val="7"/>
+            <w:tabs>
+              <w:tab w:val="right" w:leader="dot" w:pos="8306"/>
+            </w:tabs>
+          </w:pPr>
+          <w:r>
+            <w:rPr>
+              <w:bCs/>
+              <w:lang w:val="zh-CN"/>
+            </w:rPr>
+            <w:fldChar w:fldCharType="begin"/>
+          </w:r>
+          <w:r>
+            <w:rPr>
+              <w:bCs/>
+              <w:lang w:val="zh-CN"/>
+            </w:rPr>
+            <w:instrText xml:space="preserve"> HYPERLINK \l _Toc28485 </w:instrText>
+          </w:r>
+          <w:r>
+            <w:rPr>
+              <w:bCs/>
+              <w:lang w:val="zh-CN"/>
+            </w:rPr>
+            <w:fldChar w:fldCharType="separate"/>
+          </w:r>
+          <w:r>
+            <w:rPr>
+              <w:rFonts w:hint="eastAsia"/>
+              <w:lang w:val="en-US" w:eastAsia="zh-CN"/>
+            </w:rPr>
+            <w:t>4.1.7 Proxy Configure</w:t>
+          </w:r>
+          <w:r>
+            <w:tab/>
+          </w:r>
+          <w:r>
+            <w:fldChar w:fldCharType="begin"/>
+          </w:r>
+          <w:r>
+            <w:instrText xml:space="preserve"> PAGEREF _Toc28485 \h </w:instrText>
+          </w:r>
+          <w:r>
+            <w:fldChar w:fldCharType="separate"/>
+          </w:r>
+          <w:r>
+            <w:t>10</w:t>
+          </w:r>
+          <w:r>
+            <w:fldChar w:fldCharType="end"/>
+          </w:r>
+          <w:r>
+            <w:rPr>
+              <w:bCs/>
+              <w:lang w:val="zh-CN"/>
+            </w:rPr>
+            <w:fldChar w:fldCharType="end"/>
+          </w:r>
+        </w:p>
+        <w:p>
+          <w:pPr>
+            <w:pStyle w:val="7"/>
+            <w:tabs>
+              <w:tab w:val="right" w:leader="dot" w:pos="8306"/>
+            </w:tabs>
+          </w:pPr>
+          <w:r>
+            <w:rPr>
+              <w:bCs/>
+              <w:lang w:val="zh-CN"/>
+            </w:rPr>
+            <w:fldChar w:fldCharType="begin"/>
+          </w:r>
+          <w:r>
+            <w:rPr>
+              <w:bCs/>
+              <w:lang w:val="zh-CN"/>
+            </w:rPr>
+            <w:instrText xml:space="preserve"> HYPERLINK \l _Toc30279 </w:instrText>
+          </w:r>
+          <w:r>
+            <w:rPr>
+              <w:bCs/>
+              <w:lang w:val="zh-CN"/>
+            </w:rPr>
+            <w:fldChar w:fldCharType="separate"/>
+          </w:r>
+          <w:r>
+            <w:rPr>
+              <w:rFonts w:hint="eastAsia"/>
+              <w:lang w:val="en-US" w:eastAsia="zh-CN"/>
+            </w:rPr>
+            <w:t>4.1.8 Limit Configure</w:t>
+          </w:r>
+          <w:r>
+            <w:tab/>
+          </w:r>
+          <w:r>
+            <w:fldChar w:fldCharType="begin"/>
+          </w:r>
+          <w:r>
+            <w:instrText xml:space="preserve"> PAGEREF _Toc30279 \h </w:instrText>
+          </w:r>
+          <w:r>
+            <w:fldChar w:fldCharType="separate"/>
+          </w:r>
+          <w:r>
+            <w:t>11</w:t>
+          </w:r>
+          <w:r>
+            <w:fldChar w:fldCharType="end"/>
+          </w:r>
+          <w:r>
+            <w:rPr>
+              <w:bCs/>
+              <w:lang w:val="zh-CN"/>
+            </w:rPr>
+            <w:fldChar w:fldCharType="end"/>
+          </w:r>
+        </w:p>
+        <w:p>
+          <w:pPr>
+            <w:pStyle w:val="7"/>
+            <w:tabs>
+              <w:tab w:val="right" w:leader="dot" w:pos="8306"/>
+            </w:tabs>
+          </w:pPr>
+          <w:r>
+            <w:rPr>
+              <w:bCs/>
+              <w:lang w:val="zh-CN"/>
+            </w:rPr>
+            <w:fldChar w:fldCharType="begin"/>
+          </w:r>
+          <w:r>
+            <w:rPr>
+              <w:bCs/>
+              <w:lang w:val="zh-CN"/>
+            </w:rPr>
+            <w:instrText xml:space="preserve"> HYPERLINK \l _Toc12974 </w:instrText>
+          </w:r>
+          <w:r>
+            <w:rPr>
+              <w:bCs/>
+              <w:lang w:val="zh-CN"/>
+            </w:rPr>
+            <w:fldChar w:fldCharType="separate"/>
+          </w:r>
+          <w:r>
+            <w:rPr>
+              <w:rFonts w:hint="eastAsia"/>
+              <w:lang w:val="en-US" w:eastAsia="zh-CN"/>
+            </w:rPr>
+            <w:t>4.1.9 Version Configure</w:t>
+          </w:r>
+          <w:r>
+            <w:tab/>
+          </w:r>
+          <w:r>
+            <w:fldChar w:fldCharType="begin"/>
+          </w:r>
+          <w:r>
+            <w:instrText xml:space="preserve"> PAGEREF _Toc12974 \h </w:instrText>
+          </w:r>
+          <w:r>
+            <w:fldChar w:fldCharType="separate"/>
+          </w:r>
+          <w:r>
+            <w:t>11</w:t>
           </w:r>
           <w:r>
             <w:fldChar w:fldCharType="end"/>
@@ -1826,7 +2375,7 @@
               <w:bCs/>
               <w:lang w:val="zh-CN"/>
             </w:rPr>
-            <w:instrText xml:space="preserve"> HYPERLINK \l _Toc29688 </w:instrText>
+            <w:instrText xml:space="preserve"> HYPERLINK \l _Toc26721 </w:instrText>
           </w:r>
           <w:r>
             <w:rPr>
@@ -1840,7 +2389,7 @@
               <w:rFonts w:hint="eastAsia"/>
               <w:lang w:val="en-US" w:eastAsia="zh-CN"/>
             </w:rPr>
-            <w:t>4.2 Max Configure</w:t>
+            <w:t>4.2 LoadBalance Configure</w:t>
           </w:r>
           <w:r>
             <w:tab/>
@@ -1849,13 +2398,257 @@
             <w:fldChar w:fldCharType="begin"/>
           </w:r>
           <w:r>
-            <w:instrText xml:space="preserve"> PAGEREF _Toc29688 \h </w:instrText>
+            <w:instrText xml:space="preserve"> PAGEREF _Toc26721 \h </w:instrText>
           </w:r>
           <w:r>
             <w:fldChar w:fldCharType="separate"/>
           </w:r>
           <w:r>
-            <w:t>9</w:t>
+            <w:t>11</w:t>
+          </w:r>
+          <w:r>
+            <w:fldChar w:fldCharType="end"/>
+          </w:r>
+          <w:r>
+            <w:rPr>
+              <w:bCs/>
+              <w:lang w:val="zh-CN"/>
+            </w:rPr>
+            <w:fldChar w:fldCharType="end"/>
+          </w:r>
+        </w:p>
+        <w:p>
+          <w:pPr>
+            <w:pStyle w:val="7"/>
+            <w:tabs>
+              <w:tab w:val="right" w:leader="dot" w:pos="8306"/>
+            </w:tabs>
+          </w:pPr>
+          <w:r>
+            <w:rPr>
+              <w:bCs/>
+              <w:lang w:val="zh-CN"/>
+            </w:rPr>
+            <w:fldChar w:fldCharType="begin"/>
+          </w:r>
+          <w:r>
+            <w:rPr>
+              <w:bCs/>
+              <w:lang w:val="zh-CN"/>
+            </w:rPr>
+            <w:instrText xml:space="preserve"> HYPERLINK \l _Toc10503 </w:instrText>
+          </w:r>
+          <w:r>
+            <w:rPr>
+              <w:bCs/>
+              <w:lang w:val="zh-CN"/>
+            </w:rPr>
+            <w:fldChar w:fldCharType="separate"/>
+          </w:r>
+          <w:r>
+            <w:rPr>
+              <w:rFonts w:hint="eastAsia"/>
+              <w:lang w:val="en-US" w:eastAsia="zh-CN"/>
+            </w:rPr>
+            <w:t>4.2.1 Basic Configure</w:t>
+          </w:r>
+          <w:r>
+            <w:tab/>
+          </w:r>
+          <w:r>
+            <w:fldChar w:fldCharType="begin"/>
+          </w:r>
+          <w:r>
+            <w:instrText xml:space="preserve"> PAGEREF _Toc10503 \h </w:instrText>
+          </w:r>
+          <w:r>
+            <w:fldChar w:fldCharType="separate"/>
+          </w:r>
+          <w:r>
+            <w:t>11</w:t>
+          </w:r>
+          <w:r>
+            <w:fldChar w:fldCharType="end"/>
+          </w:r>
+          <w:r>
+            <w:rPr>
+              <w:bCs/>
+              <w:lang w:val="zh-CN"/>
+            </w:rPr>
+            <w:fldChar w:fldCharType="end"/>
+          </w:r>
+        </w:p>
+        <w:p>
+          <w:pPr>
+            <w:pStyle w:val="7"/>
+            <w:tabs>
+              <w:tab w:val="right" w:leader="dot" w:pos="8306"/>
+            </w:tabs>
+          </w:pPr>
+          <w:r>
+            <w:rPr>
+              <w:bCs/>
+              <w:lang w:val="zh-CN"/>
+            </w:rPr>
+            <w:fldChar w:fldCharType="begin"/>
+          </w:r>
+          <w:r>
+            <w:rPr>
+              <w:bCs/>
+              <w:lang w:val="zh-CN"/>
+            </w:rPr>
+            <w:instrText xml:space="preserve"> HYPERLINK \l _Toc6792 </w:instrText>
+          </w:r>
+          <w:r>
+            <w:rPr>
+              <w:bCs/>
+              <w:lang w:val="zh-CN"/>
+            </w:rPr>
+            <w:fldChar w:fldCharType="separate"/>
+          </w:r>
+          <w:r>
+            <w:rPr>
+              <w:rFonts w:hint="eastAsia"/>
+              <w:lang w:val="en-US" w:eastAsia="zh-CN"/>
+            </w:rPr>
+            <w:t>4.2.2 Loadbalance Configure</w:t>
+          </w:r>
+          <w:r>
+            <w:tab/>
+          </w:r>
+          <w:r>
+            <w:fldChar w:fldCharType="begin"/>
+          </w:r>
+          <w:r>
+            <w:instrText xml:space="preserve"> PAGEREF _Toc6792 \h </w:instrText>
+          </w:r>
+          <w:r>
+            <w:fldChar w:fldCharType="separate"/>
+          </w:r>
+          <w:r>
+            <w:t>11</w:t>
+          </w:r>
+          <w:r>
+            <w:fldChar w:fldCharType="end"/>
+          </w:r>
+          <w:r>
+            <w:rPr>
+              <w:bCs/>
+              <w:lang w:val="zh-CN"/>
+            </w:rPr>
+            <w:fldChar w:fldCharType="end"/>
+          </w:r>
+        </w:p>
+        <w:p>
+          <w:pPr>
+            <w:pStyle w:val="7"/>
+            <w:tabs>
+              <w:tab w:val="right" w:leader="dot" w:pos="8306"/>
+            </w:tabs>
+          </w:pPr>
+          <w:r>
+            <w:rPr>
+              <w:bCs/>
+              <w:lang w:val="zh-CN"/>
+            </w:rPr>
+            <w:fldChar w:fldCharType="begin"/>
+          </w:r>
+          <w:r>
+            <w:rPr>
+              <w:bCs/>
+              <w:lang w:val="zh-CN"/>
+            </w:rPr>
+            <w:instrText xml:space="preserve"> HYPERLINK \l _Toc24982 </w:instrText>
+          </w:r>
+          <w:r>
+            <w:rPr>
+              <w:bCs/>
+              <w:lang w:val="zh-CN"/>
+            </w:rPr>
+            <w:fldChar w:fldCharType="separate"/>
+          </w:r>
+          <w:r>
+            <w:rPr>
+              <w:rFonts w:hint="eastAsia"/>
+              <w:lang w:val="en-US" w:eastAsia="zh-CN"/>
+            </w:rPr>
+            <w:t>4.2.3 Load Attributes</w:t>
+          </w:r>
+          <w:r>
+            <w:tab/>
+          </w:r>
+          <w:r>
+            <w:fldChar w:fldCharType="begin"/>
+          </w:r>
+          <w:r>
+            <w:instrText xml:space="preserve"> PAGEREF _Toc24982 \h </w:instrText>
+          </w:r>
+          <w:r>
+            <w:fldChar w:fldCharType="separate"/>
+          </w:r>
+          <w:r>
+            <w:t>12</w:t>
+          </w:r>
+          <w:r>
+            <w:fldChar w:fldCharType="end"/>
+          </w:r>
+          <w:r>
+            <w:rPr>
+              <w:bCs/>
+              <w:lang w:val="zh-CN"/>
+            </w:rPr>
+            <w:fldChar w:fldCharType="end"/>
+          </w:r>
+        </w:p>
+        <w:p>
+          <w:pPr>
+            <w:pStyle w:val="10"/>
+            <w:tabs>
+              <w:tab w:val="right" w:leader="dot" w:pos="8306"/>
+            </w:tabs>
+          </w:pPr>
+          <w:r>
+            <w:rPr>
+              <w:bCs/>
+              <w:lang w:val="zh-CN"/>
+            </w:rPr>
+            <w:fldChar w:fldCharType="begin"/>
+          </w:r>
+          <w:r>
+            <w:rPr>
+              <w:bCs/>
+              <w:lang w:val="zh-CN"/>
+            </w:rPr>
+            <w:instrText xml:space="preserve"> HYPERLINK \l _Toc22503 </w:instrText>
+          </w:r>
+          <w:r>
+            <w:rPr>
+              <w:bCs/>
+              <w:lang w:val="zh-CN"/>
+            </w:rPr>
+            <w:fldChar w:fldCharType="separate"/>
+          </w:r>
+          <w:r>
+            <w:rPr>
+              <w:rFonts w:hint="eastAsia"/>
+              <w:lang w:val="en-US" w:eastAsia="zh-CN"/>
+            </w:rPr>
+            <w:t>五 Advanced configuration</w:t>
+          </w:r>
+          <w:r>
+            <w:tab/>
+          </w:r>
+          <w:r>
+            <w:fldChar w:fldCharType="begin"/>
+          </w:r>
+          <w:r>
+            <w:instrText xml:space="preserve"> PAGEREF _Toc22503 \h </w:instrText>
+          </w:r>
+          <w:r>
+            <w:fldChar w:fldCharType="separate"/>
+          </w:r>
+          <w:r>
+            <w:t>12</w:t>
           </w:r>
           <w:r>
             <w:fldChar w:fldCharType="end"/>
@@ -1887,7 +2680,7 @@
               <w:bCs/>
               <w:lang w:val="zh-CN"/>
             </w:rPr>
-            <w:instrText xml:space="preserve"> HYPERLINK \l _Toc28569 </w:instrText>
+            <w:instrText xml:space="preserve"> HYPERLINK \l _Toc30709 </w:instrText>
           </w:r>
           <w:r>
             <w:rPr>
@@ -1901,7 +2694,7 @@
               <w:rFonts w:hint="eastAsia"/>
               <w:lang w:val="en-US" w:eastAsia="zh-CN"/>
             </w:rPr>
-            <w:t>4.3 Time Configure</w:t>
+            <w:t>5.1 Distributed</w:t>
           </w:r>
           <w:r>
             <w:tab/>
@@ -1910,13 +2703,196 @@
             <w:fldChar w:fldCharType="begin"/>
           </w:r>
           <w:r>
-            <w:instrText xml:space="preserve"> PAGEREF _Toc28569 \h </w:instrText>
+            <w:instrText xml:space="preserve"> PAGEREF _Toc30709 \h </w:instrText>
           </w:r>
           <w:r>
             <w:fldChar w:fldCharType="separate"/>
           </w:r>
           <w:r>
-            <w:t>9</w:t>
+            <w:t>12</w:t>
+          </w:r>
+          <w:r>
+            <w:fldChar w:fldCharType="end"/>
+          </w:r>
+          <w:r>
+            <w:rPr>
+              <w:bCs/>
+              <w:lang w:val="zh-CN"/>
+            </w:rPr>
+            <w:fldChar w:fldCharType="end"/>
+          </w:r>
+        </w:p>
+        <w:p>
+          <w:pPr>
+            <w:pStyle w:val="7"/>
+            <w:tabs>
+              <w:tab w:val="right" w:leader="dot" w:pos="8306"/>
+            </w:tabs>
+          </w:pPr>
+          <w:r>
+            <w:rPr>
+              <w:bCs/>
+              <w:lang w:val="zh-CN"/>
+            </w:rPr>
+            <w:fldChar w:fldCharType="begin"/>
+          </w:r>
+          <w:r>
+            <w:rPr>
+              <w:bCs/>
+              <w:lang w:val="zh-CN"/>
+            </w:rPr>
+            <w:instrText xml:space="preserve"> HYPERLINK \l _Toc7801 </w:instrText>
+          </w:r>
+          <w:r>
+            <w:rPr>
+              <w:bCs/>
+              <w:lang w:val="zh-CN"/>
+            </w:rPr>
+            <w:fldChar w:fldCharType="separate"/>
+          </w:r>
+          <w:r>
+            <w:rPr>
+              <w:rFonts w:hint="eastAsia"/>
+              <w:lang w:val="en-US" w:eastAsia="zh-CN"/>
+            </w:rPr>
+            <w:t>5.1.1 Network Distributed</w:t>
+          </w:r>
+          <w:r>
+            <w:tab/>
+          </w:r>
+          <w:r>
+            <w:fldChar w:fldCharType="begin"/>
+          </w:r>
+          <w:r>
+            <w:instrText xml:space="preserve"> PAGEREF _Toc7801 \h </w:instrText>
+          </w:r>
+          <w:r>
+            <w:fldChar w:fldCharType="separate"/>
+          </w:r>
+          <w:r>
+            <w:t>12</w:t>
+          </w:r>
+          <w:r>
+            <w:fldChar w:fldCharType="end"/>
+          </w:r>
+          <w:r>
+            <w:rPr>
+              <w:bCs/>
+              <w:lang w:val="zh-CN"/>
+            </w:rPr>
+            <w:fldChar w:fldCharType="end"/>
+          </w:r>
+        </w:p>
+        <w:p>
+          <w:pPr>
+            <w:pStyle w:val="7"/>
+            <w:tabs>
+              <w:tab w:val="right" w:leader="dot" w:pos="8306"/>
+            </w:tabs>
+          </w:pPr>
+          <w:r>
+            <w:rPr>
+              <w:bCs/>
+              <w:lang w:val="zh-CN"/>
+            </w:rPr>
+            <w:fldChar w:fldCharType="begin"/>
+          </w:r>
+          <w:r>
+            <w:rPr>
+              <w:bCs/>
+              <w:lang w:val="zh-CN"/>
+            </w:rPr>
+            <w:instrText xml:space="preserve"> HYPERLINK \l _Toc10191 </w:instrText>
+          </w:r>
+          <w:r>
+            <w:rPr>
+              <w:bCs/>
+              <w:lang w:val="zh-CN"/>
+            </w:rPr>
+            <w:fldChar w:fldCharType="separate"/>
+          </w:r>
+          <w:r>
+            <w:rPr>
+              <w:rFonts w:hint="eastAsia"/>
+              <w:lang w:val="en-US" w:eastAsia="zh-CN"/>
+            </w:rPr>
+            <w:t>5.1.2 Storage Distributed</w:t>
+          </w:r>
+          <w:r>
+            <w:tab/>
+          </w:r>
+          <w:r>
+            <w:fldChar w:fldCharType="begin"/>
+          </w:r>
+          <w:r>
+            <w:instrText xml:space="preserve"> PAGEREF _Toc10191 \h </w:instrText>
+          </w:r>
+          <w:r>
+            <w:fldChar w:fldCharType="separate"/>
+          </w:r>
+          <w:r>
+            <w:t>13</w:t>
+          </w:r>
+          <w:r>
+            <w:fldChar w:fldCharType="end"/>
+          </w:r>
+          <w:r>
+            <w:rPr>
+              <w:bCs/>
+              <w:lang w:val="zh-CN"/>
+            </w:rPr>
+            <w:fldChar w:fldCharType="end"/>
+          </w:r>
+        </w:p>
+        <w:p>
+          <w:pPr>
+            <w:pStyle w:val="10"/>
+            <w:tabs>
+              <w:tab w:val="right" w:leader="dot" w:pos="8306"/>
+            </w:tabs>
+          </w:pPr>
+          <w:r>
+            <w:rPr>
+              <w:bCs/>
+              <w:lang w:val="zh-CN"/>
+            </w:rPr>
+            <w:fldChar w:fldCharType="begin"/>
+          </w:r>
+          <w:r>
+            <w:rPr>
+              <w:bCs/>
+              <w:lang w:val="zh-CN"/>
+            </w:rPr>
+            <w:instrText xml:space="preserve"> HYPERLINK \l _Toc8792 </w:instrText>
+          </w:r>
+          <w:r>
+            <w:rPr>
+              <w:bCs/>
+              <w:lang w:val="zh-CN"/>
+            </w:rPr>
+            <w:fldChar w:fldCharType="separate"/>
+          </w:r>
+          <w:r>
+            <w:rPr>
+              <w:rFonts w:hint="eastAsia"/>
+              <w:lang w:val="en-US" w:eastAsia="zh-CN"/>
+            </w:rPr>
+            <w:t>appendix</w:t>
+          </w:r>
+          <w:r>
+            <w:tab/>
+          </w:r>
+          <w:r>
+            <w:fldChar w:fldCharType="begin"/>
+          </w:r>
+          <w:r>
+            <w:instrText xml:space="preserve"> PAGEREF _Toc8792 \h </w:instrText>
+          </w:r>
+          <w:r>
+            <w:fldChar w:fldCharType="separate"/>
+          </w:r>
+          <w:r>
+            <w:t>13</w:t>
           </w:r>
           <w:r>
             <w:fldChar w:fldCharType="end"/>
@@ -1948,7 +2924,7 @@
               <w:bCs/>
               <w:lang w:val="zh-CN"/>
             </w:rPr>
-            <w:instrText xml:space="preserve"> HYPERLINK \l _Toc23337 </w:instrText>
+            <w:instrText xml:space="preserve"> HYPERLINK \l _Toc1931 </w:instrText>
           </w:r>
           <w:r>
             <w:rPr>
@@ -1962,7 +2938,7 @@
               <w:rFonts w:hint="eastAsia"/>
               <w:lang w:val="en-US" w:eastAsia="zh-CN"/>
             </w:rPr>
-            <w:t>4.4 Log Configure</w:t>
+            <w:t>Appendix 1 Type Define</w:t>
           </w:r>
           <w:r>
             <w:tab/>
@@ -1971,13 +2947,13 @@
             <w:fldChar w:fldCharType="begin"/>
           </w:r>
           <w:r>
-            <w:instrText xml:space="preserve"> PAGEREF _Toc23337 \h </w:instrText>
+            <w:instrText xml:space="preserve"> PAGEREF _Toc1931 \h </w:instrText>
           </w:r>
           <w:r>
             <w:fldChar w:fldCharType="separate"/>
           </w:r>
           <w:r>
-            <w:t>10</w:t>
+            <w:t>13</w:t>
           </w:r>
           <w:r>
             <w:fldChar w:fldCharType="end"/>
@@ -2009,7 +2985,7 @@
               <w:bCs/>
               <w:lang w:val="zh-CN"/>
             </w:rPr>
-            <w:instrText xml:space="preserve"> HYPERLINK \l _Toc29074 </w:instrText>
+            <w:instrText xml:space="preserve"> HYPERLINK \l _Toc20538 </w:instrText>
           </w:r>
           <w:r>
             <w:rPr>
@@ -2023,7 +2999,7 @@
               <w:rFonts w:hint="eastAsia"/>
               <w:lang w:val="en-US" w:eastAsia="zh-CN"/>
             </w:rPr>
-            <w:t>4.5 Database Configure</w:t>
+            <w:t>Appendix 2 Protocol Define</w:t>
           </w:r>
           <w:r>
             <w:tab/>
@@ -2032,13 +3008,13 @@
             <w:fldChar w:fldCharType="begin"/>
           </w:r>
           <w:r>
-            <w:instrText xml:space="preserve"> PAGEREF _Toc29074 \h </w:instrText>
+            <w:instrText xml:space="preserve"> PAGEREF _Toc20538 \h </w:instrText>
           </w:r>
           <w:r>
             <w:fldChar w:fldCharType="separate"/>
           </w:r>
           <w:r>
-            <w:t>10</w:t>
+            <w:t>13</w:t>
           </w:r>
           <w:r>
             <w:fldChar w:fldCharType="end"/>
@@ -2070,7 +3046,7 @@
               <w:bCs/>
               <w:lang w:val="zh-CN"/>
             </w:rPr>
-            <w:instrText xml:space="preserve"> HYPERLINK \l _Toc1466 </w:instrText>
+            <w:instrText xml:space="preserve"> HYPERLINK \l _Toc26955 </w:instrText>
           </w:r>
           <w:r>
             <w:rPr>
@@ -2084,7 +3060,7 @@
               <w:rFonts w:hint="eastAsia"/>
               <w:lang w:val="en-US" w:eastAsia="zh-CN"/>
             </w:rPr>
-            <w:t>4.6 Storage Configure</w:t>
+            <w:t>Appendix 3 Transformation Definition</w:t>
           </w:r>
           <w:r>
             <w:tab/>
@@ -2093,13 +3069,13 @@
             <w:fldChar w:fldCharType="begin"/>
           </w:r>
           <w:r>
-            <w:instrText xml:space="preserve"> PAGEREF _Toc1466 \h </w:instrText>
+            <w:instrText xml:space="preserve"> PAGEREF _Toc26955 \h </w:instrText>
           </w:r>
           <w:r>
             <w:fldChar w:fldCharType="separate"/>
           </w:r>
           <w:r>
-            <w:t>10</w:t>
+            <w:t>13</w:t>
           </w:r>
           <w:r>
             <w:fldChar w:fldCharType="end"/>
@@ -2131,7 +3107,7 @@
               <w:bCs/>
               <w:lang w:val="zh-CN"/>
             </w:rPr>
-            <w:instrText xml:space="preserve"> HYPERLINK \l _Toc23299 </w:instrText>
+            <w:instrText xml:space="preserve"> HYPERLINK \l _Toc28911 </w:instrText>
           </w:r>
           <w:r>
             <w:rPr>
@@ -2145,7 +3121,7 @@
               <w:rFonts w:hint="eastAsia"/>
               <w:lang w:val="en-US" w:eastAsia="zh-CN"/>
             </w:rPr>
-            <w:t>4.7 Proxy Configure</w:t>
+            <w:t>Appendix 4 update log</w:t>
           </w:r>
           <w:r>
             <w:tab/>
@@ -2154,13 +3130,13 @@
             <w:fldChar w:fldCharType="begin"/>
           </w:r>
           <w:r>
-            <w:instrText xml:space="preserve"> PAGEREF _Toc23299 \h </w:instrText>
+            <w:instrText xml:space="preserve"> PAGEREF _Toc28911 \h </w:instrText>
           </w:r>
           <w:r>
             <w:fldChar w:fldCharType="separate"/>
           </w:r>
           <w:r>
-            <w:t>10</w:t>
+            <w:t>13</w:t>
           </w:r>
           <w:r>
             <w:fldChar w:fldCharType="end"/>
@@ -2175,555 +3151,6 @@
         </w:p>
         <w:p>
           <w:pPr>
-            <w:pStyle w:val="7"/>
-            <w:tabs>
-              <w:tab w:val="right" w:leader="dot" w:pos="8306"/>
-            </w:tabs>
-          </w:pPr>
-          <w:r>
-            <w:rPr>
-              <w:bCs/>
-              <w:lang w:val="zh-CN"/>
-            </w:rPr>
-            <w:fldChar w:fldCharType="begin"/>
-          </w:r>
-          <w:r>
-            <w:rPr>
-              <w:bCs/>
-              <w:lang w:val="zh-CN"/>
-            </w:rPr>
-            <w:instrText xml:space="preserve"> HYPERLINK \l _Toc7705 </w:instrText>
-          </w:r>
-          <w:r>
-            <w:rPr>
-              <w:bCs/>
-              <w:lang w:val="zh-CN"/>
-            </w:rPr>
-            <w:fldChar w:fldCharType="separate"/>
-          </w:r>
-          <w:r>
-            <w:rPr>
-              <w:rFonts w:hint="eastAsia"/>
-              <w:lang w:val="en-US" w:eastAsia="zh-CN"/>
-            </w:rPr>
-            <w:t>4.7.1 Auth Proxy</w:t>
-          </w:r>
-          <w:r>
-            <w:tab/>
-          </w:r>
-          <w:r>
-            <w:fldChar w:fldCharType="begin"/>
-          </w:r>
-          <w:r>
-            <w:instrText xml:space="preserve"> PAGEREF _Toc7705 \h </w:instrText>
-          </w:r>
-          <w:r>
-            <w:fldChar w:fldCharType="separate"/>
-          </w:r>
-          <w:r>
-            <w:t>10</w:t>
-          </w:r>
-          <w:r>
-            <w:fldChar w:fldCharType="end"/>
-          </w:r>
-          <w:r>
-            <w:rPr>
-              <w:bCs/>
-              <w:lang w:val="zh-CN"/>
-            </w:rPr>
-            <w:fldChar w:fldCharType="end"/>
-          </w:r>
-        </w:p>
-        <w:p>
-          <w:pPr>
-            <w:pStyle w:val="7"/>
-            <w:tabs>
-              <w:tab w:val="right" w:leader="dot" w:pos="8306"/>
-            </w:tabs>
-          </w:pPr>
-          <w:r>
-            <w:rPr>
-              <w:bCs/>
-              <w:lang w:val="zh-CN"/>
-            </w:rPr>
-            <w:fldChar w:fldCharType="begin"/>
-          </w:r>
-          <w:r>
-            <w:rPr>
-              <w:bCs/>
-              <w:lang w:val="zh-CN"/>
-            </w:rPr>
-            <w:instrText xml:space="preserve"> HYPERLINK \l _Toc25465 </w:instrText>
-          </w:r>
-          <w:r>
-            <w:rPr>
-              <w:bCs/>
-              <w:lang w:val="zh-CN"/>
-            </w:rPr>
-            <w:fldChar w:fldCharType="separate"/>
-          </w:r>
-          <w:r>
-            <w:rPr>
-              <w:rFonts w:hint="eastAsia"/>
-              <w:lang w:val="en-US" w:eastAsia="zh-CN"/>
-            </w:rPr>
-            <w:t>4.7.2 Complete Notify</w:t>
-          </w:r>
-          <w:r>
-            <w:tab/>
-          </w:r>
-          <w:r>
-            <w:fldChar w:fldCharType="begin"/>
-          </w:r>
-          <w:r>
-            <w:instrText xml:space="preserve"> PAGEREF _Toc25465 \h </w:instrText>
-          </w:r>
-          <w:r>
-            <w:fldChar w:fldCharType="separate"/>
-          </w:r>
-          <w:r>
-            <w:t>10</w:t>
-          </w:r>
-          <w:r>
-            <w:fldChar w:fldCharType="end"/>
-          </w:r>
-          <w:r>
-            <w:rPr>
-              <w:bCs/>
-              <w:lang w:val="zh-CN"/>
-            </w:rPr>
-            <w:fldChar w:fldCharType="end"/>
-          </w:r>
-        </w:p>
-        <w:p>
-          <w:pPr>
-            <w:pStyle w:val="12"/>
-            <w:tabs>
-              <w:tab w:val="right" w:leader="dot" w:pos="8306"/>
-            </w:tabs>
-          </w:pPr>
-          <w:r>
-            <w:rPr>
-              <w:bCs/>
-              <w:lang w:val="zh-CN"/>
-            </w:rPr>
-            <w:fldChar w:fldCharType="begin"/>
-          </w:r>
-          <w:r>
-            <w:rPr>
-              <w:bCs/>
-              <w:lang w:val="zh-CN"/>
-            </w:rPr>
-            <w:instrText xml:space="preserve"> HYPERLINK \l _Toc8480 </w:instrText>
-          </w:r>
-          <w:r>
-            <w:rPr>
-              <w:bCs/>
-              <w:lang w:val="zh-CN"/>
-            </w:rPr>
-            <w:fldChar w:fldCharType="separate"/>
-          </w:r>
-          <w:r>
-            <w:rPr>
-              <w:rFonts w:hint="eastAsia"/>
-              <w:lang w:val="en-US" w:eastAsia="zh-CN"/>
-            </w:rPr>
-            <w:t>4.8 Limit Configure</w:t>
-          </w:r>
-          <w:r>
-            <w:tab/>
-          </w:r>
-          <w:r>
-            <w:fldChar w:fldCharType="begin"/>
-          </w:r>
-          <w:r>
-            <w:instrText xml:space="preserve"> PAGEREF _Toc8480 \h </w:instrText>
-          </w:r>
-          <w:r>
-            <w:fldChar w:fldCharType="separate"/>
-          </w:r>
-          <w:r>
-            <w:t>11</w:t>
-          </w:r>
-          <w:r>
-            <w:fldChar w:fldCharType="end"/>
-          </w:r>
-          <w:r>
-            <w:rPr>
-              <w:bCs/>
-              <w:lang w:val="zh-CN"/>
-            </w:rPr>
-            <w:fldChar w:fldCharType="end"/>
-          </w:r>
-        </w:p>
-        <w:p>
-          <w:pPr>
-            <w:pStyle w:val="12"/>
-            <w:tabs>
-              <w:tab w:val="right" w:leader="dot" w:pos="8306"/>
-            </w:tabs>
-          </w:pPr>
-          <w:r>
-            <w:rPr>
-              <w:bCs/>
-              <w:lang w:val="zh-CN"/>
-            </w:rPr>
-            <w:fldChar w:fldCharType="begin"/>
-          </w:r>
-          <w:r>
-            <w:rPr>
-              <w:bCs/>
-              <w:lang w:val="zh-CN"/>
-            </w:rPr>
-            <w:instrText xml:space="preserve"> HYPERLINK \l _Toc20932 </w:instrText>
-          </w:r>
-          <w:r>
-            <w:rPr>
-              <w:bCs/>
-              <w:lang w:val="zh-CN"/>
-            </w:rPr>
-            <w:fldChar w:fldCharType="separate"/>
-          </w:r>
-          <w:r>
-            <w:rPr>
-              <w:rFonts w:hint="eastAsia"/>
-              <w:lang w:val="en-US" w:eastAsia="zh-CN"/>
-            </w:rPr>
-            <w:t>4.9 Version Configure</w:t>
-          </w:r>
-          <w:r>
-            <w:tab/>
-          </w:r>
-          <w:r>
-            <w:fldChar w:fldCharType="begin"/>
-          </w:r>
-          <w:r>
-            <w:instrText xml:space="preserve"> PAGEREF _Toc20932 \h </w:instrText>
-          </w:r>
-          <w:r>
-            <w:fldChar w:fldCharType="separate"/>
-          </w:r>
-          <w:r>
-            <w:t>11</w:t>
-          </w:r>
-          <w:r>
-            <w:fldChar w:fldCharType="end"/>
-          </w:r>
-          <w:r>
-            <w:rPr>
-              <w:bCs/>
-              <w:lang w:val="zh-CN"/>
-            </w:rPr>
-            <w:fldChar w:fldCharType="end"/>
-          </w:r>
-        </w:p>
-        <w:p>
-          <w:pPr>
-            <w:pStyle w:val="10"/>
-            <w:tabs>
-              <w:tab w:val="right" w:leader="dot" w:pos="8306"/>
-            </w:tabs>
-          </w:pPr>
-          <w:r>
-            <w:rPr>
-              <w:bCs/>
-              <w:lang w:val="zh-CN"/>
-            </w:rPr>
-            <w:fldChar w:fldCharType="begin"/>
-          </w:r>
-          <w:r>
-            <w:rPr>
-              <w:bCs/>
-              <w:lang w:val="zh-CN"/>
-            </w:rPr>
-            <w:instrText xml:space="preserve"> HYPERLINK \l _Toc2623 </w:instrText>
-          </w:r>
-          <w:r>
-            <w:rPr>
-              <w:bCs/>
-              <w:lang w:val="zh-CN"/>
-            </w:rPr>
-            <w:fldChar w:fldCharType="separate"/>
-          </w:r>
-          <w:r>
-            <w:rPr>
-              <w:rFonts w:hint="eastAsia"/>
-              <w:lang w:val="en-US" w:eastAsia="zh-CN"/>
-            </w:rPr>
-            <w:t>appendix</w:t>
-          </w:r>
-          <w:r>
-            <w:tab/>
-          </w:r>
-          <w:r>
-            <w:fldChar w:fldCharType="begin"/>
-          </w:r>
-          <w:r>
-            <w:instrText xml:space="preserve"> PAGEREF _Toc2623 \h </w:instrText>
-          </w:r>
-          <w:r>
-            <w:fldChar w:fldCharType="separate"/>
-          </w:r>
-          <w:r>
-            <w:t>11</w:t>
-          </w:r>
-          <w:r>
-            <w:fldChar w:fldCharType="end"/>
-          </w:r>
-          <w:r>
-            <w:rPr>
-              <w:bCs/>
-              <w:lang w:val="zh-CN"/>
-            </w:rPr>
-            <w:fldChar w:fldCharType="end"/>
-          </w:r>
-        </w:p>
-        <w:p>
-          <w:pPr>
-            <w:pStyle w:val="12"/>
-            <w:tabs>
-              <w:tab w:val="right" w:leader="dot" w:pos="8306"/>
-            </w:tabs>
-          </w:pPr>
-          <w:r>
-            <w:rPr>
-              <w:bCs/>
-              <w:lang w:val="zh-CN"/>
-            </w:rPr>
-            <w:fldChar w:fldCharType="begin"/>
-          </w:r>
-          <w:r>
-            <w:rPr>
-              <w:bCs/>
-              <w:lang w:val="zh-CN"/>
-            </w:rPr>
-            <w:instrText xml:space="preserve"> HYPERLINK \l _Toc11271 </w:instrText>
-          </w:r>
-          <w:r>
-            <w:rPr>
-              <w:bCs/>
-              <w:lang w:val="zh-CN"/>
-            </w:rPr>
-            <w:fldChar w:fldCharType="separate"/>
-          </w:r>
-          <w:r>
-            <w:rPr>
-              <w:rFonts w:hint="eastAsia"/>
-              <w:lang w:val="en-US" w:eastAsia="zh-CN"/>
-            </w:rPr>
-            <w:t>Appendix 1 Type Define</w:t>
-          </w:r>
-          <w:r>
-            <w:tab/>
-          </w:r>
-          <w:r>
-            <w:fldChar w:fldCharType="begin"/>
-          </w:r>
-          <w:r>
-            <w:instrText xml:space="preserve"> PAGEREF _Toc11271 \h </w:instrText>
-          </w:r>
-          <w:r>
-            <w:fldChar w:fldCharType="separate"/>
-          </w:r>
-          <w:r>
-            <w:t>11</w:t>
-          </w:r>
-          <w:r>
-            <w:fldChar w:fldCharType="end"/>
-          </w:r>
-          <w:r>
-            <w:rPr>
-              <w:bCs/>
-              <w:lang w:val="zh-CN"/>
-            </w:rPr>
-            <w:fldChar w:fldCharType="end"/>
-          </w:r>
-        </w:p>
-        <w:p>
-          <w:pPr>
-            <w:pStyle w:val="12"/>
-            <w:tabs>
-              <w:tab w:val="right" w:leader="dot" w:pos="8306"/>
-            </w:tabs>
-          </w:pPr>
-          <w:r>
-            <w:rPr>
-              <w:bCs/>
-              <w:lang w:val="zh-CN"/>
-            </w:rPr>
-            <w:fldChar w:fldCharType="begin"/>
-          </w:r>
-          <w:r>
-            <w:rPr>
-              <w:bCs/>
-              <w:lang w:val="zh-CN"/>
-            </w:rPr>
-            <w:instrText xml:space="preserve"> HYPERLINK \l _Toc9653 </w:instrText>
-          </w:r>
-          <w:r>
-            <w:rPr>
-              <w:bCs/>
-              <w:lang w:val="zh-CN"/>
-            </w:rPr>
-            <w:fldChar w:fldCharType="separate"/>
-          </w:r>
-          <w:r>
-            <w:rPr>
-              <w:rFonts w:hint="eastAsia"/>
-              <w:lang w:val="en-US" w:eastAsia="zh-CN"/>
-            </w:rPr>
-            <w:t>Appendix 2 Protocol Define</w:t>
-          </w:r>
-          <w:r>
-            <w:tab/>
-          </w:r>
-          <w:r>
-            <w:fldChar w:fldCharType="begin"/>
-          </w:r>
-          <w:r>
-            <w:instrText xml:space="preserve"> PAGEREF _Toc9653 \h </w:instrText>
-          </w:r>
-          <w:r>
-            <w:fldChar w:fldCharType="separate"/>
-          </w:r>
-          <w:r>
-            <w:t>11</w:t>
-          </w:r>
-          <w:r>
-            <w:fldChar w:fldCharType="end"/>
-          </w:r>
-          <w:r>
-            <w:rPr>
-              <w:bCs/>
-              <w:lang w:val="zh-CN"/>
-            </w:rPr>
-            <w:fldChar w:fldCharType="end"/>
-          </w:r>
-        </w:p>
-        <w:p>
-          <w:pPr>
-            <w:pStyle w:val="12"/>
-            <w:tabs>
-              <w:tab w:val="right" w:leader="dot" w:pos="8306"/>
-            </w:tabs>
-          </w:pPr>
-          <w:r>
-            <w:rPr>
-              <w:bCs/>
-              <w:lang w:val="zh-CN"/>
-            </w:rPr>
-            <w:fldChar w:fldCharType="begin"/>
-          </w:r>
-          <w:r>
-            <w:rPr>
-              <w:bCs/>
-              <w:lang w:val="zh-CN"/>
-            </w:rPr>
-            <w:instrText xml:space="preserve"> HYPERLINK \l _Toc6535 </w:instrText>
-          </w:r>
-          <w:r>
-            <w:rPr>
-              <w:bCs/>
-              <w:lang w:val="zh-CN"/>
-            </w:rPr>
-            <w:fldChar w:fldCharType="separate"/>
-          </w:r>
-          <w:r>
-            <w:rPr>
-              <w:rFonts w:hint="eastAsia"/>
-              <w:lang w:val="en-US" w:eastAsia="zh-CN"/>
-            </w:rPr>
-            <w:t>Appendix 3 Transformation Definition</w:t>
-          </w:r>
-          <w:r>
-            <w:tab/>
-          </w:r>
-          <w:r>
-            <w:fldChar w:fldCharType="begin"/>
-          </w:r>
-          <w:r>
-            <w:instrText xml:space="preserve"> PAGEREF _Toc6535 \h </w:instrText>
-          </w:r>
-          <w:r>
-            <w:fldChar w:fldCharType="separate"/>
-          </w:r>
-          <w:r>
-            <w:t>11</w:t>
-          </w:r>
-          <w:r>
-            <w:fldChar w:fldCharType="end"/>
-          </w:r>
-          <w:r>
-            <w:rPr>
-              <w:bCs/>
-              <w:lang w:val="zh-CN"/>
-            </w:rPr>
-            <w:fldChar w:fldCharType="end"/>
-          </w:r>
-        </w:p>
-        <w:p>
-          <w:pPr>
-            <w:pStyle w:val="12"/>
-            <w:tabs>
-              <w:tab w:val="right" w:leader="dot" w:pos="8306"/>
-            </w:tabs>
-          </w:pPr>
-          <w:r>
-            <w:rPr>
-              <w:bCs/>
-              <w:lang w:val="zh-CN"/>
-            </w:rPr>
-            <w:fldChar w:fldCharType="begin"/>
-          </w:r>
-          <w:r>
-            <w:rPr>
-              <w:bCs/>
-              <w:lang w:val="zh-CN"/>
-            </w:rPr>
-            <w:instrText xml:space="preserve"> HYPERLINK \l _Toc25007 </w:instrText>
-          </w:r>
-          <w:r>
-            <w:rPr>
-              <w:bCs/>
-              <w:lang w:val="zh-CN"/>
-            </w:rPr>
-            <w:fldChar w:fldCharType="separate"/>
-          </w:r>
-          <w:r>
-            <w:rPr>
-              <w:rFonts w:hint="eastAsia"/>
-              <w:lang w:val="en-US" w:eastAsia="zh-CN"/>
-            </w:rPr>
-            <w:t>Appendix 4 update log</w:t>
-          </w:r>
-          <w:r>
-            <w:tab/>
-          </w:r>
-          <w:r>
-            <w:fldChar w:fldCharType="begin"/>
-          </w:r>
-          <w:r>
-            <w:instrText xml:space="preserve"> PAGEREF _Toc25007 \h </w:instrText>
-          </w:r>
-          <w:r>
-            <w:fldChar w:fldCharType="separate"/>
-          </w:r>
-          <w:r>
-            <w:t>11</w:t>
-          </w:r>
-          <w:r>
-            <w:fldChar w:fldCharType="end"/>
-          </w:r>
-          <w:r>
-            <w:rPr>
-              <w:bCs/>
-              <w:lang w:val="zh-CN"/>
-            </w:rPr>
-            <w:fldChar w:fldCharType="end"/>
-          </w:r>
-        </w:p>
-        <w:p>
-          <w:pPr>
             <w:rPr>
               <w:rFonts w:hint="eastAsia"/>
             </w:rPr>
@@ -2738,55 +3165,6 @@
         </w:p>
       </w:sdtContent>
     </w:sdt>
-    <w:p>
-      <w:pPr>
-        <w:rPr>
-          <w:rFonts w:hint="eastAsia"/>
-        </w:rPr>
-      </w:pPr>
-    </w:p>
-    <w:p>
-      <w:pPr>
-        <w:rPr>
-          <w:rFonts w:hint="eastAsia"/>
-        </w:rPr>
-      </w:pPr>
-    </w:p>
-    <w:p>
-      <w:pPr>
-        <w:rPr>
-          <w:rFonts w:hint="eastAsia"/>
-        </w:rPr>
-      </w:pPr>
-    </w:p>
-    <w:p>
-      <w:pPr>
-        <w:rPr>
-          <w:rFonts w:hint="eastAsia"/>
-        </w:rPr>
-      </w:pPr>
-    </w:p>
-    <w:p>
-      <w:pPr>
-        <w:rPr>
-          <w:rFonts w:hint="eastAsia"/>
-        </w:rPr>
-      </w:pPr>
-    </w:p>
-    <w:p>
-      <w:pPr>
-        <w:rPr>
-          <w:rFonts w:hint="eastAsia"/>
-        </w:rPr>
-      </w:pPr>
-    </w:p>
-    <w:p>
-      <w:pPr>
-        <w:rPr>
-          <w:rFonts w:hint="eastAsia"/>
-        </w:rPr>
-      </w:pPr>
-    </w:p>
     <w:p>
       <w:pPr>
         <w:rPr>
@@ -3320,7 +3698,7 @@
                 <w:rFonts w:hint="eastAsia"/>
                 <w:lang w:val="en-US" w:eastAsia="zh-CN"/>
               </w:rPr>
-              <w:t>1.3</w:t>
+              <w:t>1.5</w:t>
             </w:r>
             <w:r>
               <w:rPr>
@@ -3448,7 +3826,16 @@
                 <w:rFonts w:hint="eastAsia"/>
                 <w:lang w:val="en-US" w:eastAsia="zh-CN"/>
               </w:rPr>
-              <w:t>23</w:t>
+              <w:t>1</w:t>
+            </w:r>
+            <w:bookmarkStart w:id="86" w:name="_GoBack"/>
+            <w:bookmarkEnd w:id="86"/>
+            <w:r>
+              <w:rPr>
+                <w:rFonts w:hint="eastAsia"/>
+                <w:lang w:val="en-US" w:eastAsia="zh-CN"/>
+              </w:rPr>
+              <w:t>6</w:t>
             </w:r>
           </w:p>
         </w:tc>
@@ -3781,7 +4168,7 @@
           <w:rFonts w:hint="eastAsia"/>
         </w:rPr>
       </w:pPr>
-      <w:bookmarkStart w:id="1" w:name="_Toc32298"/>
+      <w:bookmarkStart w:id="1" w:name="_Toc23805"/>
       <w:r>
         <w:rPr>
           <w:rFonts w:hint="eastAsia"/>
@@ -3798,7 +4185,7 @@
           <w:lang w:val="en-US" w:eastAsia="zh-CN"/>
         </w:rPr>
       </w:pPr>
-      <w:bookmarkStart w:id="2" w:name="_Toc7842"/>
+      <w:bookmarkStart w:id="2" w:name="_Toc18956"/>
       <w:r>
         <w:rPr>
           <w:rFonts w:hint="eastAsia"/>
@@ -3855,7 +4242,7 @@
           <w:lang w:val="en-US" w:eastAsia="zh-CN"/>
         </w:rPr>
       </w:pPr>
-      <w:bookmarkStart w:id="3" w:name="_Toc480"/>
+      <w:bookmarkStart w:id="3" w:name="_Toc31661"/>
       <w:r>
         <w:rPr>
           <w:rFonts w:hint="eastAsia"/>
@@ -3891,7 +4278,7 @@
           <w:lang w:val="en-US" w:eastAsia="zh-CN"/>
         </w:rPr>
       </w:pPr>
-      <w:bookmarkStart w:id="4" w:name="_Toc19433"/>
+      <w:bookmarkStart w:id="4" w:name="_Toc12106"/>
       <w:r>
         <w:rPr>
           <w:rFonts w:hint="eastAsia"/>
@@ -3942,7 +4329,7 @@
         </w:rPr>
       </w:pPr>
       <w:bookmarkStart w:id="5" w:name="_Toc18055"/>
-      <w:bookmarkStart w:id="6" w:name="_Toc3448"/>
+      <w:bookmarkStart w:id="6" w:name="_Toc25124"/>
       <w:r>
         <w:rPr>
           <w:rFonts w:hint="eastAsia"/>
@@ -4037,7 +4424,7 @@
         </w:rPr>
       </w:pPr>
       <w:bookmarkStart w:id="7" w:name="_Toc2516"/>
-      <w:bookmarkStart w:id="8" w:name="_Toc14588"/>
+      <w:bookmarkStart w:id="8" w:name="_Toc10998"/>
       <w:r>
         <w:rPr>
           <w:rFonts w:hint="eastAsia"/>
@@ -4126,7 +4513,7 @@
         </w:rPr>
       </w:pPr>
       <w:bookmarkStart w:id="9" w:name="_Toc11650"/>
-      <w:bookmarkStart w:id="10" w:name="_Toc14410"/>
+      <w:bookmarkStart w:id="10" w:name="_Toc3343"/>
       <w:r>
         <w:rPr>
           <w:rFonts w:hint="eastAsia"/>
@@ -4182,8 +4569,8 @@
           <w:lang w:val="en-US" w:eastAsia="zh-CN"/>
         </w:rPr>
       </w:pPr>
-      <w:bookmarkStart w:id="11" w:name="_Toc32128"/>
-      <w:bookmarkStart w:id="12" w:name="_Toc4898"/>
+      <w:bookmarkStart w:id="11" w:name="_Toc4898"/>
+      <w:bookmarkStart w:id="12" w:name="_Toc20232"/>
       <w:r>
         <w:rPr>
           <w:rFonts w:hint="eastAsia"/>
@@ -4259,7 +4646,7 @@
         </w:rPr>
       </w:pPr>
       <w:bookmarkStart w:id="13" w:name="_Toc25592"/>
-      <w:bookmarkStart w:id="14" w:name="_Toc19053"/>
+      <w:bookmarkStart w:id="14" w:name="_Toc13952"/>
       <w:r>
         <w:rPr>
           <w:rFonts w:hint="eastAsia"/>
@@ -4293,8 +4680,8 @@
           <w:lang w:val="en-US" w:eastAsia="zh-CN"/>
         </w:rPr>
       </w:pPr>
-      <w:bookmarkStart w:id="15" w:name="_Toc7210"/>
-      <w:bookmarkStart w:id="16" w:name="_Toc20809"/>
+      <w:bookmarkStart w:id="15" w:name="_Toc20809"/>
+      <w:bookmarkStart w:id="16" w:name="_Toc1370"/>
       <w:r>
         <w:rPr>
           <w:rFonts w:hint="eastAsia"/>
@@ -4363,7 +4750,7 @@
         </w:rPr>
       </w:pPr>
       <w:bookmarkStart w:id="17" w:name="_Toc31502"/>
-      <w:bookmarkStart w:id="18" w:name="_Toc4815"/>
+      <w:bookmarkStart w:id="18" w:name="_Toc8375"/>
       <w:r>
         <w:rPr>
           <w:rFonts w:hint="eastAsia"/>
@@ -4608,8 +4995,8 @@
           <w:lang w:val="en-US" w:eastAsia="zh-CN"/>
         </w:rPr>
       </w:pPr>
-      <w:bookmarkStart w:id="19" w:name="_Toc27388"/>
-      <w:bookmarkStart w:id="20" w:name="_Toc13573"/>
+      <w:bookmarkStart w:id="19" w:name="_Toc13573"/>
+      <w:bookmarkStart w:id="20" w:name="_Toc12244"/>
       <w:r>
         <w:rPr>
           <w:rFonts w:hint="eastAsia"/>
@@ -4759,7 +5146,7 @@
         </w:rPr>
       </w:pPr>
       <w:bookmarkStart w:id="21" w:name="_Toc31740"/>
-      <w:bookmarkStart w:id="22" w:name="_Toc28436"/>
+      <w:bookmarkStart w:id="22" w:name="_Toc13330"/>
       <w:r>
         <w:rPr>
           <w:rFonts w:hint="eastAsia"/>
@@ -4779,8 +5166,8 @@
           <w:lang w:val="en-US" w:eastAsia="zh-CN"/>
         </w:rPr>
       </w:pPr>
-      <w:bookmarkStart w:id="23" w:name="_Toc14884"/>
-      <w:bookmarkStart w:id="24" w:name="_Toc14452"/>
+      <w:bookmarkStart w:id="23" w:name="_Toc14452"/>
+      <w:bookmarkStart w:id="24" w:name="_Toc21257"/>
       <w:r>
         <w:rPr>
           <w:rFonts w:hint="eastAsia"/>
@@ -4836,16 +5223,7 @@
           <w:rFonts w:hint="eastAsia"/>
           <w:lang w:val="en-US" w:eastAsia="zh-CN"/>
         </w:rPr>
-        <w:t>Execute command:sudo XEngine_RunEnv.sh -i</w:t>
-      </w:r>
-      <w:bookmarkStart w:id="79" w:name="_GoBack"/>
-      <w:bookmarkEnd w:id="79"/>
-      <w:r>
-        <w:rPr>
-          <w:rFonts w:hint="eastAsia"/>
-          <w:lang w:val="en-US" w:eastAsia="zh-CN"/>
-        </w:rPr>
-        <w:t xml:space="preserve"> 3</w:t>
+        <w:t>Execute command:sudo XEngine_RunEnv.sh -i 3</w:t>
       </w:r>
     </w:p>
     <w:p>
@@ -4905,8 +5283,8 @@
           <w:lang w:val="en-US" w:eastAsia="zh-CN"/>
         </w:rPr>
       </w:pPr>
-      <w:bookmarkStart w:id="25" w:name="_Toc7006"/>
-      <w:bookmarkStart w:id="26" w:name="_Toc16160"/>
+      <w:bookmarkStart w:id="25" w:name="_Toc16160"/>
+      <w:bookmarkStart w:id="26" w:name="_Toc29123"/>
       <w:r>
         <w:rPr>
           <w:rFonts w:hint="eastAsia"/>
@@ -5071,7 +5449,7 @@
         </w:rPr>
       </w:pPr>
       <w:bookmarkStart w:id="27" w:name="_Toc26189"/>
-      <w:bookmarkStart w:id="28" w:name="_Toc5921"/>
+      <w:bookmarkStart w:id="28" w:name="_Toc26277"/>
       <w:r>
         <w:rPr>
           <w:rFonts w:hint="eastAsia"/>
@@ -5092,7 +5470,7 @@
         </w:rPr>
       </w:pPr>
       <w:bookmarkStart w:id="29" w:name="_Toc12516"/>
-      <w:bookmarkStart w:id="30" w:name="_Toc20849"/>
+      <w:bookmarkStart w:id="30" w:name="_Toc2303"/>
       <w:r>
         <w:rPr>
           <w:rFonts w:hint="eastAsia"/>
@@ -5177,7 +5555,7 @@
         </w:rPr>
       </w:pPr>
       <w:bookmarkStart w:id="31" w:name="_Toc31670"/>
-      <w:bookmarkStart w:id="32" w:name="_Toc13797"/>
+      <w:bookmarkStart w:id="32" w:name="_Toc603"/>
       <w:r>
         <w:rPr>
           <w:rFonts w:hint="eastAsia"/>
@@ -5253,7 +5631,7 @@
         </w:rPr>
       </w:pPr>
       <w:bookmarkStart w:id="33" w:name="_Toc6830"/>
-      <w:bookmarkStart w:id="34" w:name="_Toc14796"/>
+      <w:bookmarkStart w:id="34" w:name="_Toc2746"/>
       <w:r>
         <w:rPr>
           <w:rFonts w:hint="eastAsia"/>
@@ -5289,8 +5667,8 @@
           <w:lang w:val="en-US" w:eastAsia="zh-CN"/>
         </w:rPr>
       </w:pPr>
-      <w:bookmarkStart w:id="35" w:name="_Toc6141"/>
-      <w:bookmarkStart w:id="36" w:name="_Toc492"/>
+      <w:bookmarkStart w:id="35" w:name="_Toc492"/>
+      <w:bookmarkStart w:id="36" w:name="_Toc4917"/>
       <w:r>
         <w:rPr>
           <w:rFonts w:hint="eastAsia"/>
@@ -5310,7 +5688,7 @@
           <w:lang w:val="en-US" w:eastAsia="zh-CN"/>
         </w:rPr>
       </w:pPr>
-      <w:bookmarkStart w:id="37" w:name="_Toc1709"/>
+      <w:bookmarkStart w:id="37" w:name="_Toc22574"/>
       <w:r>
         <w:rPr>
           <w:rFonts w:hint="eastAsia"/>
@@ -6009,8 +6387,8 @@
           <w:lang w:val="en-US" w:eastAsia="zh-CN"/>
         </w:rPr>
       </w:pPr>
-      <w:bookmarkStart w:id="38" w:name="_Toc2570"/>
-      <w:bookmarkStart w:id="39" w:name="_Toc26145"/>
+      <w:bookmarkStart w:id="38" w:name="_Toc26145"/>
+      <w:bookmarkStart w:id="39" w:name="_Toc25716"/>
       <w:r>
         <w:rPr>
           <w:rFonts w:hint="eastAsia"/>
@@ -6047,7 +6425,7 @@
         </w:rPr>
       </w:pPr>
       <w:bookmarkStart w:id="40" w:name="_Toc26509"/>
-      <w:bookmarkStart w:id="41" w:name="_Toc4123"/>
+      <w:bookmarkStart w:id="41" w:name="_Toc2754"/>
       <w:r>
         <w:rPr>
           <w:rFonts w:hint="eastAsia"/>
@@ -6734,8 +7112,8 @@
           <w:lang w:val="en-US" w:eastAsia="zh-CN"/>
         </w:rPr>
       </w:pPr>
-      <w:bookmarkStart w:id="42" w:name="_Toc4634"/>
-      <w:bookmarkStart w:id="43" w:name="_Toc2353"/>
+      <w:bookmarkStart w:id="42" w:name="_Toc2353"/>
+      <w:bookmarkStart w:id="43" w:name="_Toc24675"/>
       <w:r>
         <w:rPr>
           <w:rFonts w:hint="eastAsia"/>
@@ -6822,7 +7200,7 @@
         </w:rPr>
       </w:pPr>
       <w:bookmarkStart w:id="44" w:name="_Toc25149"/>
-      <w:bookmarkStart w:id="45" w:name="_Toc16755"/>
+      <w:bookmarkStart w:id="45" w:name="_Toc18449"/>
       <w:r>
         <w:rPr>
           <w:rFonts w:hint="eastAsia"/>
@@ -7406,12 +7784,12 @@
         <w:pStyle w:val="2"/>
         <w:bidi w:val="0"/>
         <w:rPr>
-          <w:rFonts w:hint="default"/>
+          <w:rFonts w:hint="eastAsia"/>
           <w:lang w:val="en-US" w:eastAsia="zh-CN"/>
         </w:rPr>
       </w:pPr>
       <w:bookmarkStart w:id="46" w:name="_Toc20002"/>
-      <w:bookmarkStart w:id="47" w:name="_Toc32155"/>
+      <w:bookmarkStart w:id="47" w:name="_Toc20678"/>
       <w:r>
         <w:rPr>
           <w:rFonts w:hint="eastAsia"/>
@@ -7438,17 +7816,51 @@
           <w:lang w:val="en-US" w:eastAsia="zh-CN"/>
         </w:rPr>
       </w:pPr>
-      <w:bookmarkStart w:id="48" w:name="_Toc21127"/>
-      <w:bookmarkStart w:id="49" w:name="_Toc27644"/>
-      <w:r>
-        <w:rPr>
-          <w:rFonts w:hint="eastAsia"/>
-          <w:lang w:val="en-US" w:eastAsia="zh-CN"/>
-        </w:rPr>
-        <w:t>4.1 basic configure</w:t>
+      <w:bookmarkStart w:id="48" w:name="_Toc19220"/>
+      <w:r>
+        <w:rPr>
+          <w:rFonts w:hint="eastAsia"/>
+          <w:lang w:val="en-US" w:eastAsia="zh-CN"/>
+        </w:rPr>
+        <w:t>4.1 Serice Configure</w:t>
       </w:r>
       <w:bookmarkEnd w:id="48"/>
+    </w:p>
+    <w:p>
+      <w:pPr>
+        <w:rPr>
+          <w:rFonts w:hint="default"/>
+          <w:lang w:val="en-US" w:eastAsia="zh-CN"/>
+        </w:rPr>
+      </w:pPr>
+      <w:r>
+        <w:rPr>
+          <w:rFonts w:hint="eastAsia"/>
+          <w:lang w:val="en-US" w:eastAsia="zh-CN"/>
+        </w:rPr>
+        <w:t>Basic Configure File:XEngine_LBConfig.json</w:t>
+      </w:r>
+    </w:p>
+    <w:p>
+      <w:pPr>
+        <w:pStyle w:val="4"/>
+        <w:bidi w:val="0"/>
+        <w:rPr>
+          <w:rFonts w:hint="eastAsia"/>
+          <w:lang w:val="en-US" w:eastAsia="zh-CN"/>
+        </w:rPr>
+      </w:pPr>
+      <w:bookmarkStart w:id="49" w:name="_Toc21127"/>
+      <w:bookmarkStart w:id="50" w:name="_Toc25557"/>
+      <w:r>
+        <w:rPr>
+          <w:rFonts w:hint="eastAsia"/>
+          <w:lang w:val="en-US" w:eastAsia="zh-CN"/>
+        </w:rPr>
+        <w:t>4.1.1 basic configure</w:t>
+      </w:r>
       <w:bookmarkEnd w:id="49"/>
+      <w:bookmarkEnd w:id="50"/>
     </w:p>
     <w:p>
       <w:pPr>
@@ -7532,24 +7944,24 @@
     </w:p>
     <w:p>
       <w:pPr>
-        <w:pStyle w:val="3"/>
+        <w:pStyle w:val="4"/>
         <w:bidi w:val="0"/>
         <w:rPr>
           <w:rFonts w:hint="eastAsia"/>
           <w:lang w:val="en-US" w:eastAsia="zh-CN"/>
         </w:rPr>
       </w:pPr>
-      <w:bookmarkStart w:id="50" w:name="_Toc29688"/>
       <w:bookmarkStart w:id="51" w:name="_Toc9614"/>
-      <w:r>
-        <w:rPr>
-          <w:rFonts w:hint="eastAsia"/>
-          <w:lang w:val="en-US" w:eastAsia="zh-CN"/>
-        </w:rPr>
-        <w:t>4.2 Max Configure</w:t>
-      </w:r>
-      <w:bookmarkEnd w:id="50"/>
+      <w:bookmarkStart w:id="52" w:name="_Toc29635"/>
+      <w:r>
+        <w:rPr>
+          <w:rFonts w:hint="eastAsia"/>
+          <w:lang w:val="en-US" w:eastAsia="zh-CN"/>
+        </w:rPr>
+        <w:t>4.1.2 Max Configure</w:t>
+      </w:r>
       <w:bookmarkEnd w:id="51"/>
+      <w:bookmarkEnd w:id="52"/>
     </w:p>
     <w:p>
       <w:pPr>
@@ -7730,24 +8142,24 @@
     </w:p>
     <w:p>
       <w:pPr>
-        <w:pStyle w:val="3"/>
+        <w:pStyle w:val="4"/>
         <w:bidi w:val="0"/>
         <w:rPr>
           <w:rFonts w:hint="eastAsia"/>
           <w:lang w:val="en-US" w:eastAsia="zh-CN"/>
         </w:rPr>
       </w:pPr>
-      <w:bookmarkStart w:id="52" w:name="_Toc8838"/>
-      <w:bookmarkStart w:id="53" w:name="_Toc28569"/>
-      <w:r>
-        <w:rPr>
-          <w:rFonts w:hint="eastAsia"/>
-          <w:lang w:val="en-US" w:eastAsia="zh-CN"/>
-        </w:rPr>
-        <w:t>4.3 Time Configure</w:t>
-      </w:r>
-      <w:bookmarkEnd w:id="52"/>
+      <w:bookmarkStart w:id="53" w:name="_Toc8838"/>
+      <w:bookmarkStart w:id="54" w:name="_Toc8663"/>
+      <w:r>
+        <w:rPr>
+          <w:rFonts w:hint="eastAsia"/>
+          <w:lang w:val="en-US" w:eastAsia="zh-CN"/>
+        </w:rPr>
+        <w:t>4.1.3 Time Configure</w:t>
+      </w:r>
       <w:bookmarkEnd w:id="53"/>
+      <w:bookmarkEnd w:id="54"/>
     </w:p>
     <w:p>
       <w:pPr>
@@ -7874,24 +8286,24 @@
     </w:p>
     <w:p>
       <w:pPr>
-        <w:pStyle w:val="3"/>
+        <w:pStyle w:val="4"/>
         <w:bidi w:val="0"/>
         <w:rPr>
           <w:rFonts w:hint="eastAsia"/>
           <w:lang w:val="en-US" w:eastAsia="zh-CN"/>
         </w:rPr>
       </w:pPr>
-      <w:bookmarkStart w:id="54" w:name="_Toc17763"/>
-      <w:bookmarkStart w:id="55" w:name="_Toc23337"/>
-      <w:r>
-        <w:rPr>
-          <w:rFonts w:hint="eastAsia"/>
-          <w:lang w:val="en-US" w:eastAsia="zh-CN"/>
-        </w:rPr>
-        <w:t>4.4 Log Configure</w:t>
-      </w:r>
-      <w:bookmarkEnd w:id="54"/>
+      <w:bookmarkStart w:id="55" w:name="_Toc17763"/>
+      <w:bookmarkStart w:id="56" w:name="_Toc30894"/>
+      <w:r>
+        <w:rPr>
+          <w:rFonts w:hint="eastAsia"/>
+          <w:lang w:val="en-US" w:eastAsia="zh-CN"/>
+        </w:rPr>
+        <w:t>4.1.4 Log Configure</w:t>
+      </w:r>
       <w:bookmarkEnd w:id="55"/>
+      <w:bookmarkEnd w:id="56"/>
     </w:p>
     <w:p>
       <w:pPr>
@@ -7991,23 +8403,23 @@
     </w:p>
     <w:p>
       <w:pPr>
-        <w:pStyle w:val="3"/>
+        <w:pStyle w:val="4"/>
         <w:bidi w:val="0"/>
         <w:rPr>
           <w:rFonts w:hint="default"/>
           <w:lang w:val="en-US" w:eastAsia="zh-CN"/>
         </w:rPr>
       </w:pPr>
-      <w:bookmarkStart w:id="56" w:name="_Toc23469"/>
-      <w:bookmarkStart w:id="57" w:name="_Toc29074"/>
-      <w:r>
-        <w:rPr>
-          <w:rFonts w:hint="eastAsia"/>
-          <w:lang w:val="en-US" w:eastAsia="zh-CN"/>
-        </w:rPr>
-        <w:t xml:space="preserve">4.5 </w:t>
-      </w:r>
-      <w:bookmarkEnd w:id="56"/>
+      <w:bookmarkStart w:id="57" w:name="_Toc23469"/>
+      <w:bookmarkStart w:id="58" w:name="_Toc8417"/>
+      <w:r>
+        <w:rPr>
+          <w:rFonts w:hint="eastAsia"/>
+          <w:lang w:val="en-US" w:eastAsia="zh-CN"/>
+        </w:rPr>
+        <w:t xml:space="preserve">4.1.5 </w:t>
+      </w:r>
+      <w:bookmarkEnd w:id="57"/>
       <w:r>
         <w:rPr>
           <w:rFonts w:hint="eastAsia"/>
@@ -8015,7 +8427,7 @@
         </w:rPr>
         <w:t>Database Configure</w:t>
       </w:r>
-      <w:bookmarkEnd w:id="57"/>
+      <w:bookmarkEnd w:id="58"/>
     </w:p>
     <w:p>
       <w:pPr>
@@ -8034,24 +8446,24 @@
     </w:p>
     <w:p>
       <w:pPr>
-        <w:pStyle w:val="3"/>
+        <w:pStyle w:val="4"/>
         <w:bidi w:val="0"/>
         <w:rPr>
           <w:rFonts w:hint="eastAsia"/>
           <w:lang w:val="en-US" w:eastAsia="zh-CN"/>
         </w:rPr>
       </w:pPr>
-      <w:bookmarkStart w:id="58" w:name="_Toc30622"/>
-      <w:bookmarkStart w:id="59" w:name="_Toc1466"/>
-      <w:r>
-        <w:rPr>
-          <w:rFonts w:hint="eastAsia"/>
-          <w:lang w:val="en-US" w:eastAsia="zh-CN"/>
-        </w:rPr>
-        <w:t>4.6 Storage Configure</w:t>
-      </w:r>
-      <w:bookmarkEnd w:id="58"/>
+      <w:bookmarkStart w:id="59" w:name="_Toc30622"/>
+      <w:bookmarkStart w:id="60" w:name="_Toc29268"/>
+      <w:r>
+        <w:rPr>
+          <w:rFonts w:hint="eastAsia"/>
+          <w:lang w:val="en-US" w:eastAsia="zh-CN"/>
+        </w:rPr>
+        <w:t>4.1.6 Storage Configure</w:t>
+      </w:r>
       <w:bookmarkEnd w:id="59"/>
+      <w:bookmarkEnd w:id="60"/>
     </w:p>
     <w:p>
       <w:pPr>
@@ -8082,10 +8494,17 @@
       </w:pPr>
       <w:r>
         <w:rPr>
-          <w:rFonts w:hint="eastAsia"/>
-          <w:lang w:val="en-US" w:eastAsia="zh-CN"/>
-        </w:rPr>
-        <w:t>nUseMode:0,use self,1 download redirects.2 upload redirects,3 busniss,4 all</w:t>
+          <w:rFonts w:hint="default"/>
+          <w:lang w:val="en-US" w:eastAsia="zh-CN"/>
+        </w:rPr>
+        <w:t>nHashMode</w:t>
+      </w:r>
+      <w:r>
+        <w:rPr>
+          <w:rFonts w:hint="eastAsia"/>
+          <w:lang w:val="en-US" w:eastAsia="zh-CN"/>
+        </w:rPr>
+        <w:t>:HASH algorithm,1 MD5,2 HASH1,you can see openssl define</w:t>
       </w:r>
     </w:p>
     <w:p>
@@ -8105,14 +8524,14 @@
           <w:rFonts w:hint="default"/>
           <w:lang w:val="en-US" w:eastAsia="zh-CN"/>
         </w:rPr>
-        <w:t>nHashMode</w:t>
-      </w:r>
-      <w:r>
-        <w:rPr>
-          <w:rFonts w:hint="eastAsia"/>
-          <w:lang w:val="en-US" w:eastAsia="zh-CN"/>
-        </w:rPr>
-        <w:t>:HASH algorithm,1 MD5,2 HASH1,you can see openssl define</w:t>
+        <w:t>bRename</w:t>
+      </w:r>
+      <w:r>
+        <w:rPr>
+          <w:rFonts w:hint="eastAsia"/>
+          <w:lang w:val="en-US" w:eastAsia="zh-CN"/>
+        </w:rPr>
+        <w:t>:Whether to automatically change the name and path, valid for files uploaded by NGINX</w:t>
       </w:r>
     </w:p>
     <w:p>
@@ -8132,14 +8551,91 @@
           <w:rFonts w:hint="default"/>
           <w:lang w:val="en-US" w:eastAsia="zh-CN"/>
         </w:rPr>
-        <w:t>bRename</w:t>
-      </w:r>
-      <w:r>
-        <w:rPr>
-          <w:rFonts w:hint="eastAsia"/>
-          <w:lang w:val="en-US" w:eastAsia="zh-CN"/>
-        </w:rPr>
-        <w:t>:Whether to automatically change the name and path, valid for files uploaded by NGINX</w:t>
+        <w:t>tszFileDir</w:t>
+      </w:r>
+      <w:r>
+        <w:rPr>
+          <w:rFonts w:hint="eastAsia"/>
+          <w:lang w:val="en-US" w:eastAsia="zh-CN"/>
+        </w:rPr>
+        <w:t>:Save Dir</w:t>
+      </w:r>
+    </w:p>
+    <w:p>
+      <w:pPr>
+        <w:pStyle w:val="4"/>
+        <w:bidi w:val="0"/>
+        <w:rPr>
+          <w:rFonts w:hint="eastAsia"/>
+          <w:lang w:val="en-US" w:eastAsia="zh-CN"/>
+        </w:rPr>
+      </w:pPr>
+      <w:bookmarkStart w:id="61" w:name="_Toc13580"/>
+      <w:bookmarkStart w:id="62" w:name="_Toc28485"/>
+      <w:r>
+        <w:rPr>
+          <w:rFonts w:hint="eastAsia"/>
+          <w:lang w:val="en-US" w:eastAsia="zh-CN"/>
+        </w:rPr>
+        <w:t>4.1.7 Proxy Configure</w:t>
+      </w:r>
+      <w:bookmarkEnd w:id="61"/>
+      <w:bookmarkEnd w:id="62"/>
+    </w:p>
+    <w:p>
+      <w:pPr>
+        <w:rPr>
+          <w:rFonts w:hint="default"/>
+          <w:lang w:val="en-US" w:eastAsia="zh-CN"/>
+        </w:rPr>
+      </w:pPr>
+      <w:r>
+        <w:rPr>
+          <w:rFonts w:hint="eastAsia"/>
+          <w:lang w:val="en-US" w:eastAsia="zh-CN"/>
+        </w:rPr>
+        <w:t>XProxy Configure</w:t>
+      </w:r>
+    </w:p>
+    <w:p>
+      <w:pPr>
+        <w:pStyle w:val="5"/>
+        <w:bidi w:val="0"/>
+        <w:rPr>
+          <w:rFonts w:hint="eastAsia"/>
+          <w:lang w:val="en-US" w:eastAsia="zh-CN"/>
+        </w:rPr>
+      </w:pPr>
+      <w:bookmarkStart w:id="63" w:name="_Toc32751"/>
+      <w:r>
+        <w:rPr>
+          <w:rFonts w:hint="eastAsia"/>
+          <w:lang w:val="en-US" w:eastAsia="zh-CN"/>
+        </w:rPr>
+        <w:t>4.1.7.1 Auth Proxy</w:t>
+      </w:r>
+      <w:bookmarkEnd w:id="63"/>
+    </w:p>
+    <w:p>
+      <w:pPr>
+        <w:rPr>
+          <w:rFonts w:hint="default"/>
+          <w:lang w:val="en-US" w:eastAsia="zh-CN"/>
+        </w:rPr>
+      </w:pPr>
+      <w:r>
+        <w:rPr>
+          <w:rFonts w:hint="default"/>
+          <w:lang w:val="en-US" w:eastAsia="zh-CN"/>
+        </w:rPr>
+        <w:t>XProxyAuth</w:t>
+      </w:r>
+      <w:r>
+        <w:rPr>
+          <w:rFonts w:hint="eastAsia"/>
+          <w:lang w:val="en-US" w:eastAsia="zh-CN"/>
+        </w:rPr>
+        <w:t xml:space="preserve"> Configure</w:t>
       </w:r>
     </w:p>
     <w:p>
@@ -8150,23 +8646,16 @@
         </w:numPr>
         <w:ind w:left="420" w:leftChars="0" w:hanging="420" w:firstLineChars="0"/>
         <w:rPr>
-          <w:rFonts w:hint="default"/>
-          <w:lang w:val="en-US" w:eastAsia="zh-CN"/>
-        </w:rPr>
-      </w:pPr>
-      <w:r>
-        <w:rPr>
-          <w:rFonts w:hint="default"/>
-          <w:lang w:val="en-US" w:eastAsia="zh-CN"/>
-        </w:rPr>
-        <w:t>tszHttpAddr</w:t>
-      </w:r>
-      <w:r>
-        <w:rPr>
-          <w:rFonts w:hint="eastAsia"/>
-          <w:lang w:val="en-US" w:eastAsia="zh-CN"/>
-        </w:rPr>
-        <w:t>:HTTP busniss port redirects address..</w:t>
+          <w:rFonts w:hint="eastAsia"/>
+          <w:lang w:val="en-US" w:eastAsia="zh-CN"/>
+        </w:rPr>
+      </w:pPr>
+      <w:r>
+        <w:rPr>
+          <w:rFonts w:hint="eastAsia"/>
+          <w:lang w:val="en-US" w:eastAsia="zh-CN"/>
+        </w:rPr>
+        <w:t>bAuth:Whether enable auth</w:t>
       </w:r>
     </w:p>
     <w:p>
@@ -8177,23 +8666,16 @@
         </w:numPr>
         <w:ind w:left="420" w:leftChars="0" w:hanging="420" w:firstLineChars="0"/>
         <w:rPr>
-          <w:rFonts w:hint="default"/>
-          <w:lang w:val="en-US" w:eastAsia="zh-CN"/>
-        </w:rPr>
-      </w:pPr>
-      <w:r>
-        <w:rPr>
-          <w:rFonts w:hint="default"/>
-          <w:lang w:val="en-US" w:eastAsia="zh-CN"/>
-        </w:rPr>
-        <w:t>tszNginAddr</w:t>
-      </w:r>
-      <w:r>
-        <w:rPr>
-          <w:rFonts w:hint="eastAsia"/>
-          <w:lang w:val="en-US" w:eastAsia="zh-CN"/>
-        </w:rPr>
-        <w:t>:nginx upload and download port redirects address</w:t>
+          <w:rFonts w:hint="eastAsia"/>
+          <w:lang w:val="en-US" w:eastAsia="zh-CN"/>
+        </w:rPr>
+      </w:pPr>
+      <w:r>
+        <w:rPr>
+          <w:rFonts w:hint="eastAsia"/>
+          <w:lang w:val="en-US" w:eastAsia="zh-CN"/>
+        </w:rPr>
+        <w:t>tszUserList: user list address</w:t>
       </w:r>
     </w:p>
     <w:p>
@@ -8204,95 +8686,50 @@
         </w:numPr>
         <w:ind w:left="420" w:leftChars="0" w:hanging="420" w:firstLineChars="0"/>
         <w:rPr>
-          <w:rFonts w:hint="default"/>
-          <w:lang w:val="en-US" w:eastAsia="zh-CN"/>
-        </w:rPr>
-      </w:pPr>
-      <w:r>
-        <w:rPr>
-          <w:rFonts w:hint="default"/>
-          <w:lang w:val="en-US" w:eastAsia="zh-CN"/>
-        </w:rPr>
-        <w:t>tszFileDir</w:t>
-      </w:r>
-      <w:r>
-        <w:rPr>
-          <w:rFonts w:hint="eastAsia"/>
-          <w:lang w:val="en-US" w:eastAsia="zh-CN"/>
-        </w:rPr>
-        <w:t>:Save Dir</w:t>
-      </w:r>
-    </w:p>
-    <w:p>
-      <w:pPr>
-        <w:pStyle w:val="3"/>
+          <w:rFonts w:hint="eastAsia"/>
+          <w:lang w:val="en-US" w:eastAsia="zh-CN"/>
+        </w:rPr>
+      </w:pPr>
+      <w:r>
+        <w:rPr>
+          <w:rFonts w:hint="eastAsia"/>
+          <w:lang w:val="en-US" w:eastAsia="zh-CN"/>
+        </w:rPr>
+        <w:t>tszAuthProxy:use remote auth,auth for http.please read 3.2.1.2,if empty.use local list file.</w:t>
+      </w:r>
+    </w:p>
+    <w:p>
+      <w:pPr>
+        <w:pStyle w:val="5"/>
         <w:bidi w:val="0"/>
         <w:rPr>
           <w:rFonts w:hint="eastAsia"/>
           <w:lang w:val="en-US" w:eastAsia="zh-CN"/>
         </w:rPr>
       </w:pPr>
-      <w:bookmarkStart w:id="60" w:name="_Toc23299"/>
-      <w:bookmarkStart w:id="61" w:name="_Toc13580"/>
-      <w:r>
-        <w:rPr>
-          <w:rFonts w:hint="eastAsia"/>
-          <w:lang w:val="en-US" w:eastAsia="zh-CN"/>
-        </w:rPr>
-        <w:t>4.7 Proxy Configure</w:t>
-      </w:r>
-      <w:bookmarkEnd w:id="60"/>
-      <w:bookmarkEnd w:id="61"/>
-    </w:p>
-    <w:p>
-      <w:pPr>
-        <w:rPr>
-          <w:rFonts w:hint="default"/>
-          <w:lang w:val="en-US" w:eastAsia="zh-CN"/>
-        </w:rPr>
-      </w:pPr>
-      <w:r>
-        <w:rPr>
-          <w:rFonts w:hint="eastAsia"/>
-          <w:lang w:val="en-US" w:eastAsia="zh-CN"/>
-        </w:rPr>
-        <w:t>XProxy Configure</w:t>
-      </w:r>
-    </w:p>
-    <w:p>
-      <w:pPr>
-        <w:pStyle w:val="4"/>
-        <w:bidi w:val="0"/>
-        <w:rPr>
-          <w:rFonts w:hint="eastAsia"/>
-          <w:lang w:val="en-US" w:eastAsia="zh-CN"/>
-        </w:rPr>
-      </w:pPr>
-      <w:bookmarkStart w:id="62" w:name="_Toc7705"/>
-      <w:bookmarkStart w:id="63" w:name="_Toc32751"/>
-      <w:r>
-        <w:rPr>
-          <w:rFonts w:hint="eastAsia"/>
-          <w:lang w:val="en-US" w:eastAsia="zh-CN"/>
-        </w:rPr>
-        <w:t>4.7.1 Auth Proxy</w:t>
-      </w:r>
-      <w:bookmarkEnd w:id="62"/>
-      <w:bookmarkEnd w:id="63"/>
-    </w:p>
-    <w:p>
-      <w:pPr>
-        <w:rPr>
-          <w:rFonts w:hint="default"/>
-          <w:lang w:val="en-US" w:eastAsia="zh-CN"/>
-        </w:rPr>
-      </w:pPr>
-      <w:r>
-        <w:rPr>
-          <w:rFonts w:hint="default"/>
-          <w:lang w:val="en-US" w:eastAsia="zh-CN"/>
-        </w:rPr>
-        <w:t>XProxyAuth</w:t>
+      <w:bookmarkStart w:id="64" w:name="_Toc12526"/>
+      <w:r>
+        <w:rPr>
+          <w:rFonts w:hint="eastAsia"/>
+          <w:lang w:val="en-US" w:eastAsia="zh-CN"/>
+        </w:rPr>
+        <w:t>4.1.7.2 Complete Notify</w:t>
+      </w:r>
+      <w:bookmarkEnd w:id="64"/>
+    </w:p>
+    <w:p>
+      <w:pPr>
+        <w:rPr>
+          <w:rFonts w:hint="default"/>
+          <w:lang w:val="en-US" w:eastAsia="zh-CN"/>
+        </w:rPr>
+      </w:pPr>
+      <w:r>
+        <w:rPr>
+          <w:rFonts w:hint="default"/>
+          <w:lang w:val="en-US" w:eastAsia="zh-CN"/>
+        </w:rPr>
+        <w:t>XProxyPass</w:t>
       </w:r>
       <w:r>
         <w:rPr>
@@ -8310,16 +8747,23 @@
         </w:numPr>
         <w:ind w:left="420" w:leftChars="0" w:hanging="420" w:firstLineChars="0"/>
         <w:rPr>
-          <w:rFonts w:hint="eastAsia"/>
-          <w:lang w:val="en-US" w:eastAsia="zh-CN"/>
-        </w:rPr>
-      </w:pPr>
-      <w:r>
-        <w:rPr>
-          <w:rFonts w:hint="eastAsia"/>
-          <w:lang w:val="en-US" w:eastAsia="zh-CN"/>
-        </w:rPr>
-        <w:t>bAuth:Whether enable auth</w:t>
+          <w:rFonts w:hint="default"/>
+          <w:lang w:val="en-US" w:eastAsia="zh-CN"/>
+        </w:rPr>
+      </w:pPr>
+      <w:r>
+        <w:rPr>
+          <w:rFonts w:hint="default"/>
+          <w:lang w:val="en-US" w:eastAsia="zh-CN"/>
+        </w:rPr>
+        <w:t>bUPGet</w:t>
+      </w:r>
+      <w:r>
+        <w:rPr>
+          <w:rFonts w:hint="eastAsia"/>
+          <w:lang w:val="en-US" w:eastAsia="zh-CN"/>
+        </w:rPr>
+        <w:t>:Whether enable upload complete notify</w:t>
       </w:r>
     </w:p>
     <w:p>
@@ -8330,16 +8774,23 @@
         </w:numPr>
         <w:ind w:left="420" w:leftChars="0" w:hanging="420" w:firstLineChars="0"/>
         <w:rPr>
-          <w:rFonts w:hint="eastAsia"/>
-          <w:lang w:val="en-US" w:eastAsia="zh-CN"/>
-        </w:rPr>
-      </w:pPr>
-      <w:r>
-        <w:rPr>
-          <w:rFonts w:hint="eastAsia"/>
-          <w:lang w:val="en-US" w:eastAsia="zh-CN"/>
-        </w:rPr>
-        <w:t>tszUserList: user list address</w:t>
+          <w:rFonts w:hint="default"/>
+          <w:lang w:val="en-US" w:eastAsia="zh-CN"/>
+        </w:rPr>
+      </w:pPr>
+      <w:r>
+        <w:rPr>
+          <w:rFonts w:hint="default"/>
+          <w:lang w:val="en-US" w:eastAsia="zh-CN"/>
+        </w:rPr>
+        <w:t>bDLGet</w:t>
+      </w:r>
+      <w:r>
+        <w:rPr>
+          <w:rFonts w:hint="eastAsia"/>
+          <w:lang w:val="en-US" w:eastAsia="zh-CN"/>
+        </w:rPr>
+        <w:t>:whether enable download complete notify</w:t>
       </w:r>
     </w:p>
     <w:p>
@@ -8350,59 +8801,23 @@
         </w:numPr>
         <w:ind w:left="420" w:leftChars="0" w:hanging="420" w:firstLineChars="0"/>
         <w:rPr>
-          <w:rFonts w:hint="eastAsia"/>
-          <w:lang w:val="en-US" w:eastAsia="zh-CN"/>
-        </w:rPr>
-      </w:pPr>
-      <w:r>
-        <w:rPr>
-          <w:rFonts w:hint="eastAsia"/>
-          <w:lang w:val="en-US" w:eastAsia="zh-CN"/>
-        </w:rPr>
-        <w:t>tszAuthProxy:use remote auth,auth for http.please read 3.2.1.2,if empty.use local list file.</w:t>
-      </w:r>
-    </w:p>
-    <w:p>
-      <w:pPr>
-        <w:pStyle w:val="4"/>
-        <w:bidi w:val="0"/>
-        <w:rPr>
-          <w:rFonts w:hint="eastAsia"/>
-          <w:lang w:val="en-US" w:eastAsia="zh-CN"/>
-        </w:rPr>
-      </w:pPr>
-      <w:bookmarkStart w:id="64" w:name="_Toc25465"/>
-      <w:bookmarkStart w:id="65" w:name="_Toc12526"/>
-      <w:r>
-        <w:rPr>
-          <w:rFonts w:hint="eastAsia"/>
-          <w:lang w:val="en-US" w:eastAsia="zh-CN"/>
-        </w:rPr>
-        <w:t>4.7.2 Complete Notify</w:t>
-      </w:r>
-      <w:bookmarkEnd w:id="64"/>
-      <w:bookmarkEnd w:id="65"/>
-    </w:p>
-    <w:p>
-      <w:pPr>
-        <w:rPr>
-          <w:rFonts w:hint="default"/>
-          <w:lang w:val="en-US" w:eastAsia="zh-CN"/>
-        </w:rPr>
-      </w:pPr>
-      <w:r>
-        <w:rPr>
-          <w:rFonts w:hint="default"/>
-          <w:lang w:val="en-US" w:eastAsia="zh-CN"/>
-        </w:rPr>
-        <w:t>XProxyPass</w:t>
-      </w:r>
-      <w:r>
-        <w:rPr>
-          <w:rFonts w:hint="eastAsia"/>
-          <w:lang w:val="en-US" w:eastAsia="zh-CN"/>
-        </w:rPr>
-        <w:t xml:space="preserve"> Configure</w:t>
+          <w:rFonts w:hint="default"/>
+          <w:lang w:val="en-US" w:eastAsia="zh-CN"/>
+        </w:rPr>
+      </w:pPr>
+      <w:r>
+        <w:rPr>
+          <w:rFonts w:hint="default"/>
+          <w:lang w:val="en-US" w:eastAsia="zh-CN"/>
+        </w:rPr>
+        <w:t>tszUPPass</w:t>
+      </w:r>
+      <w:r>
+        <w:rPr>
+          <w:rFonts w:hint="eastAsia"/>
+          <w:lang w:val="en-US" w:eastAsia="zh-CN"/>
+        </w:rPr>
+        <w:t>:upload complete notify address</w:t>
       </w:r>
     </w:p>
     <w:p>
@@ -8422,14 +8837,71 @@
           <w:rFonts w:hint="default"/>
           <w:lang w:val="en-US" w:eastAsia="zh-CN"/>
         </w:rPr>
-        <w:t>bUPGet</w:t>
-      </w:r>
-      <w:r>
-        <w:rPr>
-          <w:rFonts w:hint="eastAsia"/>
-          <w:lang w:val="en-US" w:eastAsia="zh-CN"/>
-        </w:rPr>
-        <w:t>:Whether enable upload complete notify</w:t>
+        <w:t>tszDLPass</w:t>
+      </w:r>
+      <w:r>
+        <w:rPr>
+          <w:rFonts w:hint="eastAsia"/>
+          <w:lang w:val="en-US" w:eastAsia="zh-CN"/>
+        </w:rPr>
+        <w:t>:download complete notify address</w:t>
+      </w:r>
+    </w:p>
+    <w:p>
+      <w:pPr>
+        <w:numPr>
+          <w:ilvl w:val="0"/>
+          <w:numId w:val="0"/>
+        </w:numPr>
+        <w:ind w:leftChars="0"/>
+        <w:rPr>
+          <w:rFonts w:hint="default"/>
+          <w:lang w:val="en-US" w:eastAsia="zh-CN"/>
+        </w:rPr>
+      </w:pPr>
+      <w:r>
+        <w:rPr>
+          <w:rFonts w:hint="eastAsia"/>
+          <w:color w:val="7030A0"/>
+          <w:lang w:val="en-US" w:eastAsia="zh-CN"/>
+        </w:rPr>
+        <w:t>Note: When this is configured, the service will wait for your return result, and return success and failure to the client according to whether it is 200</w:t>
+      </w:r>
+    </w:p>
+    <w:p>
+      <w:pPr>
+        <w:pStyle w:val="4"/>
+        <w:bidi w:val="0"/>
+        <w:rPr>
+          <w:rFonts w:hint="eastAsia"/>
+          <w:lang w:val="en-US" w:eastAsia="zh-CN"/>
+        </w:rPr>
+      </w:pPr>
+      <w:bookmarkStart w:id="65" w:name="_Toc22374"/>
+      <w:bookmarkStart w:id="66" w:name="_Toc30279"/>
+      <w:r>
+        <w:rPr>
+          <w:rFonts w:hint="eastAsia"/>
+          <w:lang w:val="en-US" w:eastAsia="zh-CN"/>
+        </w:rPr>
+        <w:t>4.1.8 Limit Configure</w:t>
+      </w:r>
+      <w:bookmarkEnd w:id="65"/>
+      <w:bookmarkEnd w:id="66"/>
+    </w:p>
+    <w:p>
+      <w:pPr>
+        <w:rPr>
+          <w:rFonts w:hint="default"/>
+          <w:lang w:val="en-US" w:eastAsia="zh-CN"/>
+        </w:rPr>
+      </w:pPr>
+      <w:r>
+        <w:rPr>
+          <w:rFonts w:hint="eastAsia"/>
+          <w:lang w:val="en-US" w:eastAsia="zh-CN"/>
+        </w:rPr>
+        <w:t>XLimit Configure</w:t>
       </w:r>
     </w:p>
     <w:p>
@@ -8449,14 +8921,14 @@
           <w:rFonts w:hint="default"/>
           <w:lang w:val="en-US" w:eastAsia="zh-CN"/>
         </w:rPr>
-        <w:t>bDLGet</w:t>
-      </w:r>
-      <w:r>
-        <w:rPr>
-          <w:rFonts w:hint="eastAsia"/>
-          <w:lang w:val="en-US" w:eastAsia="zh-CN"/>
-        </w:rPr>
-        <w:t>:whether enable download complete notify</w:t>
+        <w:t>nMaxUPLoad</w:t>
+      </w:r>
+      <w:r>
+        <w:rPr>
+          <w:rFonts w:hint="eastAsia"/>
+          <w:lang w:val="en-US" w:eastAsia="zh-CN"/>
+        </w:rPr>
+        <w:t>:Max upload speed..0 unlimited.,unit:(BYTE)</w:t>
       </w:r>
     </w:p>
     <w:p>
@@ -8476,15 +8948,111 @@
           <w:rFonts w:hint="default"/>
           <w:lang w:val="en-US" w:eastAsia="zh-CN"/>
         </w:rPr>
-        <w:t>tszUPPass</w:t>
-      </w:r>
-      <w:r>
-        <w:rPr>
-          <w:rFonts w:hint="eastAsia"/>
-          <w:lang w:val="en-US" w:eastAsia="zh-CN"/>
-        </w:rPr>
-        <w:t>:upload complete notify address</w:t>
-      </w:r>
+        <w:t>nMaxDNLoad</w:t>
+      </w:r>
+      <w:r>
+        <w:rPr>
+          <w:rFonts w:hint="eastAsia"/>
+          <w:lang w:val="en-US" w:eastAsia="zh-CN"/>
+        </w:rPr>
+        <w:t>:Max download speed...</w:t>
+      </w:r>
+    </w:p>
+    <w:p>
+      <w:pPr>
+        <w:pStyle w:val="4"/>
+        <w:bidi w:val="0"/>
+        <w:rPr>
+          <w:rFonts w:hint="eastAsia"/>
+          <w:lang w:val="en-US" w:eastAsia="zh-CN"/>
+        </w:rPr>
+      </w:pPr>
+      <w:bookmarkStart w:id="67" w:name="_Toc11342"/>
+      <w:bookmarkStart w:id="68" w:name="_Toc12974"/>
+      <w:r>
+        <w:rPr>
+          <w:rFonts w:hint="eastAsia"/>
+          <w:lang w:val="en-US" w:eastAsia="zh-CN"/>
+        </w:rPr>
+        <w:t>4.1.9 Version Configure</w:t>
+      </w:r>
+      <w:bookmarkEnd w:id="67"/>
+      <w:bookmarkEnd w:id="68"/>
+    </w:p>
+    <w:p>
+      <w:pPr>
+        <w:rPr>
+          <w:rFonts w:hint="eastAsia"/>
+          <w:lang w:val="en-US" w:eastAsia="zh-CN"/>
+        </w:rPr>
+      </w:pPr>
+      <w:r>
+        <w:rPr>
+          <w:rFonts w:hint="default"/>
+          <w:lang w:val="en-US" w:eastAsia="zh-CN"/>
+        </w:rPr>
+        <w:t>XVer</w:t>
+      </w:r>
+      <w:r>
+        <w:rPr>
+          <w:rFonts w:hint="eastAsia"/>
+          <w:lang w:val="en-US" w:eastAsia="zh-CN"/>
+        </w:rPr>
+        <w:t xml:space="preserve"> Configure:Show version for user</w:t>
+      </w:r>
+    </w:p>
+    <w:p>
+      <w:pPr>
+        <w:pStyle w:val="3"/>
+        <w:bidi w:val="0"/>
+        <w:rPr>
+          <w:rFonts w:hint="eastAsia"/>
+          <w:lang w:val="en-US" w:eastAsia="zh-CN"/>
+        </w:rPr>
+      </w:pPr>
+      <w:bookmarkStart w:id="69" w:name="_Toc26721"/>
+      <w:r>
+        <w:rPr>
+          <w:rFonts w:hint="eastAsia"/>
+          <w:lang w:val="en-US" w:eastAsia="zh-CN"/>
+        </w:rPr>
+        <w:t>4.2 LoadBalance Configure</w:t>
+      </w:r>
+      <w:bookmarkEnd w:id="69"/>
+    </w:p>
+    <w:p>
+      <w:pPr>
+        <w:rPr>
+          <w:rFonts w:hint="eastAsia"/>
+          <w:lang w:val="en-US" w:eastAsia="zh-CN"/>
+        </w:rPr>
+      </w:pPr>
+      <w:r>
+        <w:rPr>
+          <w:rFonts w:hint="eastAsia"/>
+          <w:lang w:val="en-US" w:eastAsia="zh-CN"/>
+        </w:rPr>
+        <w:t>Configure File:XEngine_LBConfig.json</w:t>
+      </w:r>
+    </w:p>
+    <w:p>
+      <w:pPr>
+        <w:pStyle w:val="4"/>
+        <w:bidi w:val="0"/>
+        <w:rPr>
+          <w:rFonts w:hint="eastAsia"/>
+          <w:lang w:val="en-US" w:eastAsia="zh-CN"/>
+        </w:rPr>
+      </w:pPr>
+      <w:bookmarkStart w:id="70" w:name="_Toc10503"/>
+      <w:r>
+        <w:rPr>
+          <w:rFonts w:hint="eastAsia"/>
+          <w:lang w:val="en-US" w:eastAsia="zh-CN"/>
+        </w:rPr>
+        <w:t>4.2.1 Basic Configure</w:t>
+      </w:r>
+      <w:bookmarkEnd w:id="70"/>
     </w:p>
     <w:p>
       <w:pPr>
@@ -8503,15 +9071,61 @@
           <w:rFonts w:hint="default"/>
           <w:lang w:val="en-US" w:eastAsia="zh-CN"/>
         </w:rPr>
-        <w:t>tszDLPass</w:t>
-      </w:r>
-      <w:r>
-        <w:rPr>
-          <w:rFonts w:hint="eastAsia"/>
-          <w:lang w:val="en-US" w:eastAsia="zh-CN"/>
-        </w:rPr>
-        <w:t>:download complete notify address</w:t>
-      </w:r>
+        <w:t>tszIPAddr</w:t>
+      </w:r>
+      <w:r>
+        <w:rPr>
+          <w:rFonts w:hint="eastAsia"/>
+          <w:lang w:val="en-US" w:eastAsia="zh-CN"/>
+        </w:rPr>
+        <w:t>:Service IP Address</w:t>
+      </w:r>
+    </w:p>
+    <w:p>
+      <w:pPr>
+        <w:numPr>
+          <w:ilvl w:val="0"/>
+          <w:numId w:val="2"/>
+        </w:numPr>
+        <w:ind w:left="420" w:leftChars="0" w:hanging="420" w:firstLineChars="0"/>
+        <w:rPr>
+          <w:rFonts w:hint="default"/>
+          <w:lang w:val="en-US" w:eastAsia="zh-CN"/>
+        </w:rPr>
+      </w:pPr>
+      <w:r>
+        <w:rPr>
+          <w:rFonts w:hint="default"/>
+          <w:lang w:val="en-US" w:eastAsia="zh-CN"/>
+        </w:rPr>
+        <w:t>bDistributed</w:t>
+      </w:r>
+      <w:r>
+        <w:rPr>
+          <w:rFonts w:hint="eastAsia"/>
+          <w:lang w:val="en-US" w:eastAsia="zh-CN"/>
+        </w:rPr>
+        <w:t>:Whether enable distributed,if zero,not enable</w:t>
+      </w:r>
+    </w:p>
+    <w:p>
+      <w:pPr>
+        <w:pStyle w:val="4"/>
+        <w:bidi w:val="0"/>
+        <w:rPr>
+          <w:rFonts w:hint="eastAsia"/>
+          <w:lang w:val="en-US" w:eastAsia="zh-CN"/>
+        </w:rPr>
+      </w:pPr>
+      <w:bookmarkStart w:id="71" w:name="_Toc6792"/>
+      <w:r>
+        <w:rPr>
+          <w:rFonts w:hint="eastAsia"/>
+          <w:lang w:val="en-US" w:eastAsia="zh-CN"/>
+        </w:rPr>
+        <w:t>4.2.2 Loadbalance Configure</w:t>
+      </w:r>
+      <w:bookmarkEnd w:id="71"/>
     </w:p>
     <w:p>
       <w:pPr>
@@ -8521,53 +9135,16 @@
         </w:numPr>
         <w:ind w:leftChars="0"/>
         <w:rPr>
-          <w:rFonts w:hint="default"/>
-          <w:lang w:val="en-US" w:eastAsia="zh-CN"/>
-        </w:rPr>
-      </w:pPr>
-      <w:r>
-        <w:rPr>
-          <w:rFonts w:hint="eastAsia"/>
-          <w:color w:val="7030A0"/>
-          <w:lang w:val="en-US" w:eastAsia="zh-CN"/>
-        </w:rPr>
-        <w:t>Note: When this is configured, the service will wait for your return result, and return success and failure to the client according to whether it is 200</w:t>
-      </w:r>
-    </w:p>
-    <w:p>
-      <w:pPr>
-        <w:pStyle w:val="3"/>
-        <w:bidi w:val="0"/>
-        <w:rPr>
-          <w:rFonts w:hint="eastAsia"/>
-          <w:lang w:val="en-US" w:eastAsia="zh-CN"/>
-        </w:rPr>
-      </w:pPr>
-      <w:bookmarkStart w:id="66" w:name="_Toc8480"/>
-      <w:bookmarkStart w:id="67" w:name="_Toc22374"/>
-      <w:r>
-        <w:rPr>
-          <w:rFonts w:hint="eastAsia"/>
-          <w:lang w:val="en-US" w:eastAsia="zh-CN"/>
-        </w:rPr>
-        <w:t>4.8 Limit Configure</w:t>
-      </w:r>
-      <w:bookmarkEnd w:id="66"/>
-      <w:bookmarkEnd w:id="67"/>
-    </w:p>
-    <w:p>
-      <w:pPr>
-        <w:rPr>
-          <w:rFonts w:hint="default"/>
-          <w:lang w:val="en-US" w:eastAsia="zh-CN"/>
-        </w:rPr>
-      </w:pPr>
-      <w:r>
-        <w:rPr>
-          <w:rFonts w:hint="eastAsia"/>
-          <w:lang w:val="en-US" w:eastAsia="zh-CN"/>
-        </w:rPr>
-        <w:t>XLimit Configure</w:t>
+          <w:rFonts w:hint="eastAsia"/>
+          <w:lang w:val="en-US" w:eastAsia="zh-CN"/>
+        </w:rPr>
+      </w:pPr>
+      <w:r>
+        <w:rPr>
+          <w:rFonts w:hint="eastAsia"/>
+          <w:lang w:val="en-US" w:eastAsia="zh-CN"/>
+        </w:rPr>
+        <w:t xml:space="preserve">LBConfig </w:t>
       </w:r>
     </w:p>
     <w:p>
@@ -8584,17 +9161,76 @@
       </w:pPr>
       <w:r>
         <w:rPr>
-          <w:rFonts w:hint="default"/>
-          <w:lang w:val="en-US" w:eastAsia="zh-CN"/>
-        </w:rPr>
-        <w:t>nMaxUPLoad</w:t>
-      </w:r>
-      <w:r>
-        <w:rPr>
-          <w:rFonts w:hint="eastAsia"/>
-          <w:lang w:val="en-US" w:eastAsia="zh-CN"/>
-        </w:rPr>
-        <w:t>:Max upload speed..0 unlimited.,unit:(BYTE)</w:t>
+          <w:rFonts w:hint="eastAsia"/>
+          <w:lang w:val="en-US" w:eastAsia="zh-CN"/>
+        </w:rPr>
+        <w:t>n</w:t>
+      </w:r>
+      <w:r>
+        <w:rPr>
+          <w:rFonts w:hint="default"/>
+          <w:lang w:val="en-US" w:eastAsia="zh-CN"/>
+        </w:rPr>
+        <w:t>ServerMode</w:t>
+      </w:r>
+      <w:r>
+        <w:rPr>
+          <w:rFonts w:hint="eastAsia"/>
+          <w:lang w:val="en-US" w:eastAsia="zh-CN"/>
+        </w:rPr>
+        <w:t>:Distributed Service Mode,1 Random Selection</w:t>
+      </w:r>
+    </w:p>
+    <w:p>
+      <w:pPr>
+        <w:pStyle w:val="4"/>
+        <w:bidi w:val="0"/>
+        <w:rPr>
+          <w:rFonts w:hint="eastAsia"/>
+          <w:lang w:val="en-US" w:eastAsia="zh-CN"/>
+        </w:rPr>
+      </w:pPr>
+      <w:bookmarkStart w:id="72" w:name="_Toc24982"/>
+      <w:r>
+        <w:rPr>
+          <w:rFonts w:hint="eastAsia"/>
+          <w:lang w:val="en-US" w:eastAsia="zh-CN"/>
+        </w:rPr>
+        <w:t>4.2.3 Load Attributes</w:t>
+      </w:r>
+      <w:bookmarkEnd w:id="72"/>
+    </w:p>
+    <w:p>
+      <w:pPr>
+        <w:rPr>
+          <w:rFonts w:hint="default"/>
+          <w:color w:val="C00000"/>
+          <w:lang w:val="en-US" w:eastAsia="zh-CN"/>
+        </w:rPr>
+      </w:pPr>
+      <w:r>
+        <w:rPr>
+          <w:rFonts w:hint="eastAsia"/>
+          <w:lang w:val="en-US" w:eastAsia="zh-CN"/>
+        </w:rPr>
+        <w:t>Make sure content of Load balance by nUseMode</w:t>
+      </w:r>
+    </w:p>
+    <w:p>
+      <w:pPr>
+        <w:rPr>
+          <w:rFonts w:hint="eastAsia"/>
+          <w:color w:val="C00000"/>
+          <w:lang w:val="en-US" w:eastAsia="zh-CN"/>
+        </w:rPr>
+      </w:pPr>
+      <w:r>
+        <w:rPr>
+          <w:rFonts w:hint="eastAsia"/>
+          <w:color w:val="C00000"/>
+          <w:lang w:val="en-US" w:eastAsia="zh-CN"/>
+        </w:rPr>
+        <w:t>The following content is achieved through redirection,client must support 302 redirect request</w:t>
       </w:r>
     </w:p>
     <w:p>
@@ -8605,67 +9241,338 @@
         </w:numPr>
         <w:ind w:left="420" w:leftChars="0" w:hanging="420" w:firstLineChars="0"/>
         <w:rPr>
-          <w:rFonts w:hint="default"/>
-          <w:lang w:val="en-US" w:eastAsia="zh-CN"/>
-        </w:rPr>
-      </w:pPr>
-      <w:r>
-        <w:rPr>
-          <w:rFonts w:hint="default"/>
-          <w:lang w:val="en-US" w:eastAsia="zh-CN"/>
-        </w:rPr>
-        <w:t>nMaxDNLoad</w:t>
-      </w:r>
-      <w:r>
-        <w:rPr>
-          <w:rFonts w:hint="eastAsia"/>
-          <w:lang w:val="en-US" w:eastAsia="zh-CN"/>
-        </w:rPr>
-        <w:t>:Max download speed...</w:t>
-      </w:r>
+          <w:rFonts w:hint="eastAsia"/>
+          <w:lang w:val="en-US" w:eastAsia="zh-CN"/>
+        </w:rPr>
+      </w:pPr>
+      <w:r>
+        <w:rPr>
+          <w:rFonts w:hint="eastAsia"/>
+          <w:lang w:val="en-US" w:eastAsia="zh-CN"/>
+        </w:rPr>
+        <w:t>nUseMode:0,by self,1 upload.2 download,3 center</w:t>
+      </w:r>
+    </w:p>
+    <w:p>
+      <w:pPr>
+        <w:numPr>
+          <w:ilvl w:val="0"/>
+          <w:numId w:val="2"/>
+        </w:numPr>
+        <w:ind w:left="420" w:leftChars="0" w:hanging="420" w:firstLineChars="0"/>
+        <w:rPr>
+          <w:rFonts w:hint="default"/>
+          <w:lang w:val="en-US" w:eastAsia="zh-CN"/>
+        </w:rPr>
+      </w:pPr>
+      <w:r>
+        <w:rPr>
+          <w:rFonts w:hint="default"/>
+          <w:lang w:val="en-US" w:eastAsia="zh-CN"/>
+        </w:rPr>
+        <w:t>CenterAddr</w:t>
+      </w:r>
+      <w:r>
+        <w:rPr>
+          <w:rFonts w:hint="eastAsia"/>
+          <w:lang w:val="en-US" w:eastAsia="zh-CN"/>
+        </w:rPr>
+        <w:t xml:space="preserve">:task processing load address pool </w:t>
+      </w:r>
+    </w:p>
+    <w:p>
+      <w:pPr>
+        <w:numPr>
+          <w:ilvl w:val="0"/>
+          <w:numId w:val="2"/>
+        </w:numPr>
+        <w:ind w:left="420" w:leftChars="0" w:hanging="420" w:firstLineChars="0"/>
+        <w:rPr>
+          <w:rFonts w:hint="default"/>
+          <w:lang w:val="en-US" w:eastAsia="zh-CN"/>
+        </w:rPr>
+      </w:pPr>
+      <w:r>
+        <w:rPr>
+          <w:rFonts w:hint="default"/>
+          <w:lang w:val="en-US" w:eastAsia="zh-CN"/>
+        </w:rPr>
+        <w:t>DownloadAddr</w:t>
+      </w:r>
+      <w:r>
+        <w:rPr>
+          <w:rFonts w:hint="eastAsia"/>
+          <w:lang w:val="en-US" w:eastAsia="zh-CN"/>
+        </w:rPr>
+        <w:t>:download address pool</w:t>
+      </w:r>
+    </w:p>
+    <w:p>
+      <w:pPr>
+        <w:numPr>
+          <w:ilvl w:val="0"/>
+          <w:numId w:val="2"/>
+        </w:numPr>
+        <w:bidi w:val="0"/>
+        <w:rPr>
+          <w:rFonts w:hint="default"/>
+          <w:lang w:val="en-US" w:eastAsia="zh-CN"/>
+        </w:rPr>
+      </w:pPr>
+      <w:r>
+        <w:rPr>
+          <w:rFonts w:hint="default"/>
+          <w:lang w:val="en-US" w:eastAsia="zh-CN"/>
+        </w:rPr>
+        <w:t>UPLoaderAddr</w:t>
+      </w:r>
+      <w:r>
+        <w:rPr>
+          <w:rFonts w:hint="eastAsia"/>
+          <w:lang w:val="en-US" w:eastAsia="zh-CN"/>
+        </w:rPr>
+        <w:t>:upload address pool</w:t>
+      </w:r>
+    </w:p>
+    <w:p>
+      <w:pPr>
+        <w:pStyle w:val="2"/>
+        <w:bidi w:val="0"/>
+        <w:rPr>
+          <w:rFonts w:hint="eastAsia"/>
+          <w:lang w:val="en-US" w:eastAsia="zh-CN"/>
+        </w:rPr>
+      </w:pPr>
+      <w:bookmarkStart w:id="73" w:name="_Toc22503"/>
+      <w:r>
+        <w:rPr>
+          <w:rFonts w:hint="eastAsia"/>
+          <w:lang w:val="en-US" w:eastAsia="zh-CN"/>
+        </w:rPr>
+        <w:t>五 Advanced configuration</w:t>
+      </w:r>
+      <w:bookmarkEnd w:id="73"/>
     </w:p>
     <w:p>
       <w:pPr>
         <w:pStyle w:val="3"/>
         <w:bidi w:val="0"/>
         <w:rPr>
-          <w:rFonts w:hint="eastAsia"/>
-          <w:lang w:val="en-US" w:eastAsia="zh-CN"/>
-        </w:rPr>
-      </w:pPr>
-      <w:bookmarkStart w:id="68" w:name="_Toc11342"/>
-      <w:bookmarkStart w:id="69" w:name="_Toc20932"/>
-      <w:r>
-        <w:rPr>
-          <w:rFonts w:hint="eastAsia"/>
-          <w:lang w:val="en-US" w:eastAsia="zh-CN"/>
-        </w:rPr>
-        <w:t>4.9 Version Configure</w:t>
-      </w:r>
-      <w:bookmarkEnd w:id="68"/>
-      <w:bookmarkEnd w:id="69"/>
-    </w:p>
-    <w:p>
-      <w:pPr>
-        <w:rPr>
-          <w:rFonts w:hint="default"/>
-          <w:lang w:val="en-US" w:eastAsia="zh-CN"/>
-        </w:rPr>
-      </w:pPr>
-      <w:r>
-        <w:rPr>
-          <w:rFonts w:hint="default"/>
-          <w:lang w:val="en-US" w:eastAsia="zh-CN"/>
-        </w:rPr>
-        <w:t>XVer</w:t>
-      </w:r>
-      <w:r>
-        <w:rPr>
-          <w:rFonts w:hint="eastAsia"/>
-          <w:lang w:val="en-US" w:eastAsia="zh-CN"/>
-        </w:rPr>
-        <w:t xml:space="preserve"> Configure:Show version for user</w:t>
-      </w:r>
+          <w:rFonts w:hint="default"/>
+          <w:lang w:val="en-US" w:eastAsia="zh-CN"/>
+        </w:rPr>
+      </w:pPr>
+      <w:bookmarkStart w:id="74" w:name="_Toc30709"/>
+      <w:r>
+        <w:rPr>
+          <w:rFonts w:hint="eastAsia"/>
+          <w:lang w:val="en-US" w:eastAsia="zh-CN"/>
+        </w:rPr>
+        <w:t>5.1 Distributed</w:t>
+      </w:r>
+      <w:bookmarkEnd w:id="74"/>
+    </w:p>
+    <w:p>
+      <w:pPr>
+        <w:pStyle w:val="4"/>
+        <w:bidi w:val="0"/>
+        <w:rPr>
+          <w:rFonts w:hint="eastAsia"/>
+          <w:lang w:val="en-US" w:eastAsia="zh-CN"/>
+        </w:rPr>
+      </w:pPr>
+      <w:bookmarkStart w:id="75" w:name="_Toc7801"/>
+      <w:r>
+        <w:rPr>
+          <w:rFonts w:hint="eastAsia"/>
+          <w:lang w:val="en-US" w:eastAsia="zh-CN"/>
+        </w:rPr>
+        <w:t>5.1.1 Network Distributed</w:t>
+      </w:r>
+      <w:bookmarkEnd w:id="75"/>
+    </w:p>
+    <w:p>
+      <w:pPr>
+        <w:ind w:firstLine="420" w:firstLineChars="200"/>
+        <w:rPr>
+          <w:rFonts w:hint="eastAsia"/>
+          <w:lang w:val="en-US" w:eastAsia="zh-CN"/>
+        </w:rPr>
+      </w:pPr>
+      <w:r>
+        <w:rPr>
+          <w:rFonts w:hint="default"/>
+          <w:lang w:val="en-US" w:eastAsia="zh-CN"/>
+        </w:rPr>
+        <w:t>Distributed services are implemented through HTTP redirection, and the client must support 302 to implement distributed protocols</w:t>
+      </w:r>
+      <w:r>
+        <w:rPr>
+          <w:rFonts w:hint="eastAsia"/>
+          <w:lang w:val="en-US" w:eastAsia="zh-CN"/>
+        </w:rPr>
+        <w:t>.</w:t>
+      </w:r>
+    </w:p>
+    <w:p>
+      <w:pPr>
+        <w:ind w:firstLine="420" w:firstLineChars="200"/>
+        <w:rPr>
+          <w:rFonts w:hint="default"/>
+          <w:lang w:val="en-US" w:eastAsia="zh-CN"/>
+        </w:rPr>
+      </w:pPr>
+      <w:r>
+        <w:rPr>
+          <w:rFonts w:hint="default"/>
+          <w:lang w:val="en-US" w:eastAsia="zh-CN"/>
+        </w:rPr>
+        <w:t>Processing distributed</w:t>
+      </w:r>
+      <w:r>
+        <w:rPr>
+          <w:rFonts w:hint="eastAsia"/>
+          <w:lang w:val="en-US" w:eastAsia="zh-CN"/>
+        </w:rPr>
+        <w:t xml:space="preserve"> </w:t>
+      </w:r>
+      <w:r>
+        <w:rPr>
+          <w:rFonts w:hint="default"/>
+          <w:lang w:val="en-US" w:eastAsia="zh-CN"/>
+        </w:rPr>
+        <w:t>through</w:t>
+      </w:r>
+      <w:r>
+        <w:rPr>
+          <w:rFonts w:hint="eastAsia"/>
+          <w:lang w:val="en-US" w:eastAsia="zh-CN"/>
+        </w:rPr>
+        <w:t xml:space="preserve"> </w:t>
+      </w:r>
+      <w:r>
+        <w:rPr>
+          <w:rFonts w:hint="default"/>
+          <w:lang w:val="en-US" w:eastAsia="zh-CN"/>
+        </w:rPr>
+        <w:t>configuration.You can configure one or more distributed processing logic through arrays</w:t>
+      </w:r>
+    </w:p>
+    <w:p>
+      <w:pPr>
+        <w:ind w:firstLine="420" w:firstLineChars="200"/>
+        <w:rPr>
+          <w:rFonts w:hint="eastAsia"/>
+          <w:lang w:val="en-US" w:eastAsia="zh-CN"/>
+        </w:rPr>
+      </w:pPr>
+      <w:r>
+        <w:rPr>
+          <w:rFonts w:hint="eastAsia"/>
+          <w:lang w:val="en-US" w:eastAsia="zh-CN"/>
+        </w:rPr>
+        <w:t>When use to distributed.distributed configure file must be close at final</w:t>
+      </w:r>
+    </w:p>
+    <w:p>
+      <w:pPr>
+        <w:pStyle w:val="5"/>
+        <w:bidi w:val="0"/>
+        <w:rPr>
+          <w:rFonts w:hint="eastAsia"/>
+          <w:lang w:val="en-US" w:eastAsia="zh-CN"/>
+        </w:rPr>
+      </w:pPr>
+      <w:r>
+        <w:rPr>
+          <w:rFonts w:hint="eastAsia"/>
+          <w:lang w:val="en-US" w:eastAsia="zh-CN"/>
+        </w:rPr>
+        <w:t>5.1.1.1 Configure Mulit</w:t>
+      </w:r>
+    </w:p>
+    <w:p>
+      <w:pPr>
+        <w:ind w:firstLine="420"/>
+        <w:rPr>
+          <w:rFonts w:hint="eastAsia"/>
+          <w:lang w:val="en-US" w:eastAsia="zh-CN"/>
+        </w:rPr>
+      </w:pPr>
+      <w:r>
+        <w:rPr>
+          <w:rFonts w:hint="eastAsia"/>
+          <w:lang w:val="en-US" w:eastAsia="zh-CN"/>
+        </w:rPr>
+        <w:t>Distributed Configure:LoadBalance</w:t>
+      </w:r>
+    </w:p>
+    <w:p>
+      <w:pPr>
+        <w:ind w:firstLine="420"/>
+        <w:rPr>
+          <w:rFonts w:hint="default"/>
+          <w:lang w:val="en-US" w:eastAsia="zh-CN"/>
+        </w:rPr>
+      </w:pPr>
+      <w:r>
+        <w:rPr>
+          <w:rFonts w:hint="eastAsia"/>
+          <w:lang w:val="en-US" w:eastAsia="zh-CN"/>
+        </w:rPr>
+        <w:t xml:space="preserve">You can add multiple address to other server with arrays.at </w:t>
+      </w:r>
+    </w:p>
+    <w:p>
+      <w:pPr>
+        <w:ind w:firstLine="420"/>
+        <w:rPr>
+          <w:rFonts w:hint="eastAsia"/>
+          <w:lang w:val="en-US" w:eastAsia="zh-CN"/>
+        </w:rPr>
+      </w:pPr>
+      <w:r>
+        <w:rPr>
+          <w:rFonts w:hint="eastAsia"/>
+          <w:lang w:val="en-US" w:eastAsia="zh-CN"/>
+        </w:rPr>
+        <w:t>at the time,the server is a distributed server.it is not process your ,It does not process the nUseMode business configuration you specify, but hands it over to multiple backends for processing.</w:t>
+      </w:r>
+    </w:p>
+    <w:p>
+      <w:pPr>
+        <w:ind w:firstLine="420"/>
+        <w:rPr>
+          <w:rFonts w:hint="eastAsia"/>
+          <w:lang w:val="en-US" w:eastAsia="zh-CN"/>
+        </w:rPr>
+      </w:pPr>
+      <w:r>
+        <w:rPr>
+          <w:rFonts w:hint="eastAsia"/>
+          <w:lang w:val="en-US" w:eastAsia="zh-CN"/>
+        </w:rPr>
+        <w:t>Then the back-end processing needs to set nUseMode to close.</w:t>
+      </w:r>
+    </w:p>
+    <w:p>
+      <w:pPr>
+        <w:pStyle w:val="4"/>
+        <w:bidi w:val="0"/>
+        <w:rPr>
+          <w:rFonts w:hint="default"/>
+          <w:lang w:val="en-US" w:eastAsia="zh-CN"/>
+        </w:rPr>
+      </w:pPr>
+      <w:bookmarkStart w:id="76" w:name="_Toc10191"/>
+      <w:r>
+        <w:rPr>
+          <w:rFonts w:hint="eastAsia"/>
+          <w:lang w:val="en-US" w:eastAsia="zh-CN"/>
+        </w:rPr>
+        <w:t>5.1.2 Storage Distributed</w:t>
+      </w:r>
+      <w:bookmarkEnd w:id="76"/>
     </w:p>
     <w:p>
       <w:pPr>
@@ -8675,7 +9582,7 @@
           <w:lang w:val="en-US" w:eastAsia="zh-CN"/>
         </w:rPr>
       </w:pPr>
-      <w:bookmarkStart w:id="70" w:name="_Toc2623"/>
+      <w:bookmarkStart w:id="77" w:name="_Toc8792"/>
       <w:r>
         <w:rPr>
           <w:rFonts w:hint="eastAsia"/>
@@ -8683,7 +9590,7 @@
         </w:rPr>
         <w:t>appendix</w:t>
       </w:r>
-      <w:bookmarkEnd w:id="70"/>
+      <w:bookmarkEnd w:id="77"/>
     </w:p>
     <w:p>
       <w:pPr>
@@ -8693,8 +9600,8 @@
           <w:lang w:val="en-US" w:eastAsia="zh-CN"/>
         </w:rPr>
       </w:pPr>
-      <w:bookmarkStart w:id="71" w:name="_Toc5865"/>
-      <w:bookmarkStart w:id="72" w:name="_Toc11271"/>
+      <w:bookmarkStart w:id="78" w:name="_Toc5865"/>
+      <w:bookmarkStart w:id="79" w:name="_Toc1931"/>
       <w:r>
         <w:rPr>
           <w:rFonts w:hint="eastAsia"/>
@@ -8702,7 +9609,7 @@
         </w:rPr>
         <w:t xml:space="preserve">Appendix 1 </w:t>
       </w:r>
-      <w:bookmarkEnd w:id="71"/>
+      <w:bookmarkEnd w:id="78"/>
       <w:r>
         <w:rPr>
           <w:rFonts w:hint="eastAsia"/>
@@ -8710,7 +9617,7 @@
         </w:rPr>
         <w:t>Type Define</w:t>
       </w:r>
-      <w:bookmarkEnd w:id="72"/>
+      <w:bookmarkEnd w:id="79"/>
     </w:p>
     <w:p>
       <w:pPr>
@@ -8735,8 +9642,8 @@
           <w:lang w:val="en-US" w:eastAsia="zh-CN"/>
         </w:rPr>
       </w:pPr>
-      <w:bookmarkStart w:id="73" w:name="_Toc27100"/>
-      <w:bookmarkStart w:id="74" w:name="_Toc9653"/>
+      <w:bookmarkStart w:id="80" w:name="_Toc27100"/>
+      <w:bookmarkStart w:id="81" w:name="_Toc20538"/>
       <w:r>
         <w:rPr>
           <w:rFonts w:hint="eastAsia"/>
@@ -8744,7 +9651,7 @@
         </w:rPr>
         <w:t xml:space="preserve">Appendix 2 </w:t>
       </w:r>
-      <w:bookmarkEnd w:id="73"/>
+      <w:bookmarkEnd w:id="80"/>
       <w:r>
         <w:rPr>
           <w:rFonts w:hint="eastAsia"/>
@@ -8752,7 +9659,7 @@
         </w:rPr>
         <w:t>Protocol Define</w:t>
       </w:r>
-      <w:bookmarkEnd w:id="74"/>
+      <w:bookmarkEnd w:id="81"/>
     </w:p>
     <w:p>
       <w:pPr>
@@ -8779,8 +9686,8 @@
           <w:lang w:val="en-US" w:eastAsia="zh-CN"/>
         </w:rPr>
       </w:pPr>
-      <w:bookmarkStart w:id="75" w:name="_Toc255"/>
-      <w:bookmarkStart w:id="76" w:name="_Toc6535"/>
+      <w:bookmarkStart w:id="82" w:name="_Toc255"/>
+      <w:bookmarkStart w:id="83" w:name="_Toc26955"/>
       <w:r>
         <w:rPr>
           <w:rFonts w:hint="eastAsia"/>
@@ -8788,7 +9695,7 @@
         </w:rPr>
         <w:t xml:space="preserve">Appendix 3 </w:t>
       </w:r>
-      <w:bookmarkEnd w:id="75"/>
+      <w:bookmarkEnd w:id="82"/>
       <w:r>
         <w:rPr>
           <w:rFonts w:hint="eastAsia"/>
@@ -8796,7 +9703,7 @@
         </w:rPr>
         <w:t>Transformation Definition</w:t>
       </w:r>
-      <w:bookmarkEnd w:id="76"/>
+      <w:bookmarkEnd w:id="83"/>
     </w:p>
     <w:p>
       <w:pPr>
@@ -8822,8 +9729,8 @@
           <w:lang w:val="en-US" w:eastAsia="zh-CN"/>
         </w:rPr>
       </w:pPr>
-      <w:bookmarkStart w:id="77" w:name="_Toc2198"/>
-      <w:bookmarkStart w:id="78" w:name="_Toc25007"/>
+      <w:bookmarkStart w:id="84" w:name="_Toc2198"/>
+      <w:bookmarkStart w:id="85" w:name="_Toc28911"/>
       <w:r>
         <w:rPr>
           <w:rFonts w:hint="eastAsia"/>
@@ -8831,7 +9738,7 @@
         </w:rPr>
         <w:t xml:space="preserve">Appendix 4 </w:t>
       </w:r>
-      <w:bookmarkEnd w:id="77"/>
+      <w:bookmarkEnd w:id="84"/>
       <w:r>
         <w:rPr>
           <w:rFonts w:hint="eastAsia"/>
@@ -8839,7 +9746,7 @@
         </w:rPr>
         <w:t>update log</w:t>
       </w:r>
-      <w:bookmarkEnd w:id="78"/>
+      <w:bookmarkEnd w:id="85"/>
     </w:p>
     <w:sectPr>
       <w:headerReference r:id="rId3" w:type="default"/>

</xml_diff>

<commit_message>
added:apihelp module complie makefile for linux fix:auto check file sqlite name
</commit_message>
<xml_diff>
--- a/XEngine_Docment/Docment_en.docx
+++ b/XEngine_Docment/Docment_en.docx
@@ -3826,16 +3826,7 @@
                 <w:rFonts w:hint="eastAsia"/>
                 <w:lang w:val="en-US" w:eastAsia="zh-CN"/>
               </w:rPr>
-              <w:t>1</w:t>
-            </w:r>
-            <w:bookmarkStart w:id="86" w:name="_GoBack"/>
-            <w:bookmarkEnd w:id="86"/>
-            <w:r>
-              <w:rPr>
-                <w:rFonts w:hint="eastAsia"/>
-                <w:lang w:val="en-US" w:eastAsia="zh-CN"/>
-              </w:rPr>
-              <w:t>6</w:t>
+              <w:t>16</w:t>
             </w:r>
           </w:p>
         </w:tc>
@@ -4423,8 +4414,8 @@
           <w:lang w:val="en-US" w:eastAsia="zh-CN"/>
         </w:rPr>
       </w:pPr>
-      <w:bookmarkStart w:id="7" w:name="_Toc2516"/>
-      <w:bookmarkStart w:id="8" w:name="_Toc10998"/>
+      <w:bookmarkStart w:id="7" w:name="_Toc10998"/>
+      <w:bookmarkStart w:id="8" w:name="_Toc2516"/>
       <w:r>
         <w:rPr>
           <w:rFonts w:hint="eastAsia"/>
@@ -4680,8 +4671,8 @@
           <w:lang w:val="en-US" w:eastAsia="zh-CN"/>
         </w:rPr>
       </w:pPr>
-      <w:bookmarkStart w:id="15" w:name="_Toc20809"/>
-      <w:bookmarkStart w:id="16" w:name="_Toc1370"/>
+      <w:bookmarkStart w:id="15" w:name="_Toc1370"/>
+      <w:bookmarkStart w:id="16" w:name="_Toc20809"/>
       <w:r>
         <w:rPr>
           <w:rFonts w:hint="eastAsia"/>
@@ -4995,8 +4986,8 @@
           <w:lang w:val="en-US" w:eastAsia="zh-CN"/>
         </w:rPr>
       </w:pPr>
-      <w:bookmarkStart w:id="19" w:name="_Toc13573"/>
-      <w:bookmarkStart w:id="20" w:name="_Toc12244"/>
+      <w:bookmarkStart w:id="19" w:name="_Toc12244"/>
+      <w:bookmarkStart w:id="20" w:name="_Toc13573"/>
       <w:r>
         <w:rPr>
           <w:rFonts w:hint="eastAsia"/>
@@ -5667,8 +5658,8 @@
           <w:lang w:val="en-US" w:eastAsia="zh-CN"/>
         </w:rPr>
       </w:pPr>
-      <w:bookmarkStart w:id="35" w:name="_Toc492"/>
-      <w:bookmarkStart w:id="36" w:name="_Toc4917"/>
+      <w:bookmarkStart w:id="35" w:name="_Toc4917"/>
+      <w:bookmarkStart w:id="36" w:name="_Toc492"/>
       <w:r>
         <w:rPr>
           <w:rFonts w:hint="eastAsia"/>
@@ -6387,8 +6378,8 @@
           <w:lang w:val="en-US" w:eastAsia="zh-CN"/>
         </w:rPr>
       </w:pPr>
-      <w:bookmarkStart w:id="38" w:name="_Toc26145"/>
-      <w:bookmarkStart w:id="39" w:name="_Toc25716"/>
+      <w:bookmarkStart w:id="38" w:name="_Toc25716"/>
+      <w:bookmarkStart w:id="39" w:name="_Toc26145"/>
       <w:r>
         <w:rPr>
           <w:rFonts w:hint="eastAsia"/>
@@ -6424,8 +6415,8 @@
           <w:lang w:val="en-US" w:eastAsia="zh-CN"/>
         </w:rPr>
       </w:pPr>
-      <w:bookmarkStart w:id="40" w:name="_Toc26509"/>
-      <w:bookmarkStart w:id="41" w:name="_Toc2754"/>
+      <w:bookmarkStart w:id="40" w:name="_Toc2754"/>
+      <w:bookmarkStart w:id="41" w:name="_Toc26509"/>
       <w:r>
         <w:rPr>
           <w:rFonts w:hint="eastAsia"/>
@@ -7822,7 +7813,7 @@
           <w:rFonts w:hint="eastAsia"/>
           <w:lang w:val="en-US" w:eastAsia="zh-CN"/>
         </w:rPr>
-        <w:t>4.1 Serice Configure</w:t>
+        <w:t>4.1 Service Configure</w:t>
       </w:r>
       <w:bookmarkEnd w:id="48"/>
     </w:p>
@@ -7838,7 +7829,16 @@
           <w:rFonts w:hint="eastAsia"/>
           <w:lang w:val="en-US" w:eastAsia="zh-CN"/>
         </w:rPr>
-        <w:t>Basic Configure File:XEngine_LBConfig.json</w:t>
+        <w:t>Basic Configure File:XEngine_Config</w:t>
+      </w:r>
+      <w:bookmarkStart w:id="86" w:name="_GoBack"/>
+      <w:bookmarkEnd w:id="86"/>
+      <w:r>
+        <w:rPr>
+          <w:rFonts w:hint="eastAsia"/>
+          <w:lang w:val="en-US" w:eastAsia="zh-CN"/>
+        </w:rPr>
+        <w:t>.json</w:t>
       </w:r>
     </w:p>
     <w:p>
@@ -7951,8 +7951,8 @@
           <w:lang w:val="en-US" w:eastAsia="zh-CN"/>
         </w:rPr>
       </w:pPr>
-      <w:bookmarkStart w:id="51" w:name="_Toc9614"/>
-      <w:bookmarkStart w:id="52" w:name="_Toc29635"/>
+      <w:bookmarkStart w:id="51" w:name="_Toc29635"/>
+      <w:bookmarkStart w:id="52" w:name="_Toc9614"/>
       <w:r>
         <w:rPr>
           <w:rFonts w:hint="eastAsia"/>
@@ -8453,8 +8453,8 @@
           <w:lang w:val="en-US" w:eastAsia="zh-CN"/>
         </w:rPr>
       </w:pPr>
-      <w:bookmarkStart w:id="59" w:name="_Toc30622"/>
-      <w:bookmarkStart w:id="60" w:name="_Toc29268"/>
+      <w:bookmarkStart w:id="59" w:name="_Toc29268"/>
+      <w:bookmarkStart w:id="60" w:name="_Toc30622"/>
       <w:r>
         <w:rPr>
           <w:rFonts w:hint="eastAsia"/>
@@ -8877,8 +8877,8 @@
           <w:lang w:val="en-US" w:eastAsia="zh-CN"/>
         </w:rPr>
       </w:pPr>
-      <w:bookmarkStart w:id="65" w:name="_Toc22374"/>
-      <w:bookmarkStart w:id="66" w:name="_Toc30279"/>
+      <w:bookmarkStart w:id="65" w:name="_Toc30279"/>
+      <w:bookmarkStart w:id="66" w:name="_Toc22374"/>
       <w:r>
         <w:rPr>
           <w:rFonts w:hint="eastAsia"/>
@@ -8967,8 +8967,8 @@
           <w:lang w:val="en-US" w:eastAsia="zh-CN"/>
         </w:rPr>
       </w:pPr>
-      <w:bookmarkStart w:id="67" w:name="_Toc11342"/>
-      <w:bookmarkStart w:id="68" w:name="_Toc12974"/>
+      <w:bookmarkStart w:id="67" w:name="_Toc12974"/>
+      <w:bookmarkStart w:id="68" w:name="_Toc11342"/>
       <w:r>
         <w:rPr>
           <w:rFonts w:hint="eastAsia"/>

</xml_diff>

<commit_message>
update:Docment fix:crashed when multiple times upload file on the socket fix:sqlite query file list problem
</commit_message>
<xml_diff>
--- a/XEngine_Docment/Docment_en.docx
+++ b/XEngine_Docment/Docment_en.docx
@@ -4986,8 +4986,8 @@
           <w:lang w:val="en-US" w:eastAsia="zh-CN"/>
         </w:rPr>
       </w:pPr>
-      <w:bookmarkStart w:id="19" w:name="_Toc12244"/>
-      <w:bookmarkStart w:id="20" w:name="_Toc13573"/>
+      <w:bookmarkStart w:id="19" w:name="_Toc13573"/>
+      <w:bookmarkStart w:id="20" w:name="_Toc12244"/>
       <w:r>
         <w:rPr>
           <w:rFonts w:hint="eastAsia"/>
@@ -5136,8 +5136,8 @@
           <w:lang w:val="en-US" w:eastAsia="zh-CN"/>
         </w:rPr>
       </w:pPr>
-      <w:bookmarkStart w:id="21" w:name="_Toc31740"/>
-      <w:bookmarkStart w:id="22" w:name="_Toc13330"/>
+      <w:bookmarkStart w:id="21" w:name="_Toc13330"/>
+      <w:bookmarkStart w:id="22" w:name="_Toc31740"/>
       <w:r>
         <w:rPr>
           <w:rFonts w:hint="eastAsia"/>
@@ -5157,8 +5157,8 @@
           <w:lang w:val="en-US" w:eastAsia="zh-CN"/>
         </w:rPr>
       </w:pPr>
-      <w:bookmarkStart w:id="23" w:name="_Toc14452"/>
-      <w:bookmarkStart w:id="24" w:name="_Toc21257"/>
+      <w:bookmarkStart w:id="23" w:name="_Toc21257"/>
+      <w:bookmarkStart w:id="24" w:name="_Toc14452"/>
       <w:r>
         <w:rPr>
           <w:rFonts w:hint="eastAsia"/>
@@ -5460,8 +5460,8 @@
           <w:lang w:val="en-US" w:eastAsia="zh-CN"/>
         </w:rPr>
       </w:pPr>
-      <w:bookmarkStart w:id="29" w:name="_Toc12516"/>
-      <w:bookmarkStart w:id="30" w:name="_Toc2303"/>
+      <w:bookmarkStart w:id="29" w:name="_Toc2303"/>
+      <w:bookmarkStart w:id="30" w:name="_Toc12516"/>
       <w:r>
         <w:rPr>
           <w:rFonts w:hint="eastAsia"/>
@@ -6378,8 +6378,8 @@
           <w:lang w:val="en-US" w:eastAsia="zh-CN"/>
         </w:rPr>
       </w:pPr>
-      <w:bookmarkStart w:id="38" w:name="_Toc25716"/>
-      <w:bookmarkStart w:id="39" w:name="_Toc26145"/>
+      <w:bookmarkStart w:id="38" w:name="_Toc26145"/>
+      <w:bookmarkStart w:id="39" w:name="_Toc25716"/>
       <w:r>
         <w:rPr>
           <w:rFonts w:hint="eastAsia"/>
@@ -7829,16 +7829,7 @@
           <w:rFonts w:hint="eastAsia"/>
           <w:lang w:val="en-US" w:eastAsia="zh-CN"/>
         </w:rPr>
-        <w:t>Basic Configure File:XEngine_Config</w:t>
-      </w:r>
-      <w:bookmarkStart w:id="86" w:name="_GoBack"/>
-      <w:bookmarkEnd w:id="86"/>
-      <w:r>
-        <w:rPr>
-          <w:rFonts w:hint="eastAsia"/>
-          <w:lang w:val="en-US" w:eastAsia="zh-CN"/>
-        </w:rPr>
-        <w:t>.json</w:t>
+        <w:t>Basic Configure File:XEngine_Config.json</w:t>
       </w:r>
     </w:p>
     <w:p>
@@ -8432,52 +8423,31 @@
     <w:p>
       <w:pPr>
         <w:rPr>
-          <w:rFonts w:hint="default"/>
-          <w:lang w:val="en-US" w:eastAsia="zh-CN"/>
-        </w:rPr>
-      </w:pPr>
-      <w:r>
-        <w:rPr>
-          <w:rFonts w:hint="eastAsia"/>
-          <w:lang w:val="en-US" w:eastAsia="zh-CN"/>
-        </w:rPr>
-        <w:t>XSql Configure</w:t>
-      </w:r>
-    </w:p>
-    <w:p>
-      <w:pPr>
-        <w:pStyle w:val="4"/>
-        <w:bidi w:val="0"/>
-        <w:rPr>
-          <w:rFonts w:hint="eastAsia"/>
-          <w:lang w:val="en-US" w:eastAsia="zh-CN"/>
-        </w:rPr>
-      </w:pPr>
-      <w:bookmarkStart w:id="59" w:name="_Toc29268"/>
-      <w:bookmarkStart w:id="60" w:name="_Toc30622"/>
-      <w:r>
-        <w:rPr>
-          <w:rFonts w:hint="eastAsia"/>
-          <w:lang w:val="en-US" w:eastAsia="zh-CN"/>
-        </w:rPr>
-        <w:t>4.1.6 Storage Configure</w:t>
-      </w:r>
-      <w:bookmarkEnd w:id="59"/>
-      <w:bookmarkEnd w:id="60"/>
-    </w:p>
-    <w:p>
-      <w:pPr>
-        <w:rPr>
-          <w:rFonts w:hint="eastAsia"/>
-          <w:lang w:val="en-US" w:eastAsia="zh-CN"/>
-        </w:rPr>
-      </w:pPr>
-      <w:r>
-        <w:rPr>
-          <w:rFonts w:hint="eastAsia"/>
-          <w:lang w:val="en-US" w:eastAsia="zh-CN"/>
-        </w:rPr>
-        <w:t>XStorage Configure</w:t>
+          <w:rFonts w:hint="eastAsia"/>
+          <w:lang w:val="en-US" w:eastAsia="zh-CN"/>
+        </w:rPr>
+      </w:pPr>
+      <w:r>
+        <w:rPr>
+          <w:rFonts w:hint="eastAsia"/>
+          <w:lang w:val="en-US" w:eastAsia="zh-CN"/>
+        </w:rPr>
+        <w:t>XSql Configure,support the database of mysql or sqlite</w:t>
+      </w:r>
+    </w:p>
+    <w:p>
+      <w:pPr>
+        <w:rPr>
+          <w:rFonts w:hint="default"/>
+          <w:lang w:val="en-US" w:eastAsia="zh-CN"/>
+        </w:rPr>
+      </w:pPr>
+      <w:r>
+        <w:rPr>
+          <w:rFonts w:hint="eastAsia"/>
+          <w:lang w:val="en-US" w:eastAsia="zh-CN"/>
+        </w:rPr>
+        <w:t>If you want to enable p2p features.please set the client databse to sqlite</w:t>
       </w:r>
     </w:p>
     <w:p>
@@ -8497,14 +8467,14 @@
           <w:rFonts w:hint="default"/>
           <w:lang w:val="en-US" w:eastAsia="zh-CN"/>
         </w:rPr>
-        <w:t>nHashMode</w:t>
-      </w:r>
-      <w:r>
-        <w:rPr>
-          <w:rFonts w:hint="eastAsia"/>
-          <w:lang w:val="en-US" w:eastAsia="zh-CN"/>
-        </w:rPr>
-        <w:t>:HASH algorithm,1 MD5,2 HASH1,you can see openssl define</w:t>
+        <w:t>SQLType</w:t>
+      </w:r>
+      <w:r>
+        <w:rPr>
+          <w:rFonts w:hint="eastAsia"/>
+          <w:lang w:val="en-US" w:eastAsia="zh-CN"/>
+        </w:rPr>
+        <w:t>:database enable type.0 not use.1 mysql,2 sqlite</w:t>
       </w:r>
     </w:p>
     <w:p>
@@ -8524,14 +8494,52 @@
           <w:rFonts w:hint="default"/>
           <w:lang w:val="en-US" w:eastAsia="zh-CN"/>
         </w:rPr>
-        <w:t>bRename</w:t>
-      </w:r>
-      <w:r>
-        <w:rPr>
-          <w:rFonts w:hint="eastAsia"/>
-          <w:lang w:val="en-US" w:eastAsia="zh-CN"/>
-        </w:rPr>
-        <w:t>:Whether to automatically change the name and path, valid for files uploaded by NGINX</w:t>
+        <w:t>SQLFile</w:t>
+      </w:r>
+      <w:r>
+        <w:rPr>
+          <w:rFonts w:hint="eastAsia"/>
+          <w:lang w:val="en-US" w:eastAsia="zh-CN"/>
+        </w:rPr>
+        <w:t>:just useful sqltype is 2</w:t>
+      </w:r>
+      <w:bookmarkStart w:id="59" w:name="_Toc29268"/>
+      <w:bookmarkStart w:id="60" w:name="_Toc30622"/>
+      <w:bookmarkStart w:id="86" w:name="_GoBack"/>
+      <w:bookmarkEnd w:id="86"/>
+    </w:p>
+    <w:p>
+      <w:pPr>
+        <w:pStyle w:val="4"/>
+        <w:bidi w:val="0"/>
+        <w:rPr>
+          <w:rFonts w:hint="eastAsia"/>
+          <w:lang w:val="en-US" w:eastAsia="zh-CN"/>
+        </w:rPr>
+      </w:pPr>
+      <w:r>
+        <w:rPr>
+          <w:rFonts w:hint="eastAsia"/>
+          <w:lang w:val="en-US" w:eastAsia="zh-CN"/>
+        </w:rPr>
+        <w:t>ure</w:t>
+      </w:r>
+      <w:bookmarkEnd w:id="59"/>
+      <w:bookmarkEnd w:id="60"/>
+    </w:p>
+    <w:p>
+      <w:pPr>
+        <w:rPr>
+          <w:rFonts w:hint="eastAsia"/>
+          <w:lang w:val="en-US" w:eastAsia="zh-CN"/>
+        </w:rPr>
+      </w:pPr>
+      <w:r>
+        <w:rPr>
+          <w:rFonts w:hint="eastAsia"/>
+          <w:lang w:val="en-US" w:eastAsia="zh-CN"/>
+        </w:rPr>
+        <w:t>XStorage Configure</w:t>
       </w:r>
     </w:p>
     <w:p>
@@ -8551,6 +8559,60 @@
           <w:rFonts w:hint="default"/>
           <w:lang w:val="en-US" w:eastAsia="zh-CN"/>
         </w:rPr>
+        <w:t>nHashMode</w:t>
+      </w:r>
+      <w:r>
+        <w:rPr>
+          <w:rFonts w:hint="eastAsia"/>
+          <w:lang w:val="en-US" w:eastAsia="zh-CN"/>
+        </w:rPr>
+        <w:t>:HASH algorithm,1 MD5,2 HASH1,you can see openssl define</w:t>
+      </w:r>
+    </w:p>
+    <w:p>
+      <w:pPr>
+        <w:numPr>
+          <w:ilvl w:val="0"/>
+          <w:numId w:val="2"/>
+        </w:numPr>
+        <w:ind w:left="420" w:leftChars="0" w:hanging="420" w:firstLineChars="0"/>
+        <w:rPr>
+          <w:rFonts w:hint="default"/>
+          <w:lang w:val="en-US" w:eastAsia="zh-CN"/>
+        </w:rPr>
+      </w:pPr>
+      <w:r>
+        <w:rPr>
+          <w:rFonts w:hint="default"/>
+          <w:lang w:val="en-US" w:eastAsia="zh-CN"/>
+        </w:rPr>
+        <w:t>bRename</w:t>
+      </w:r>
+      <w:r>
+        <w:rPr>
+          <w:rFonts w:hint="eastAsia"/>
+          <w:lang w:val="en-US" w:eastAsia="zh-CN"/>
+        </w:rPr>
+        <w:t>:Whether to automatically change the name and path, valid for files uploaded by NGINX</w:t>
+      </w:r>
+    </w:p>
+    <w:p>
+      <w:pPr>
+        <w:numPr>
+          <w:ilvl w:val="0"/>
+          <w:numId w:val="2"/>
+        </w:numPr>
+        <w:ind w:left="420" w:leftChars="0" w:hanging="420" w:firstLineChars="0"/>
+        <w:rPr>
+          <w:rFonts w:hint="default"/>
+          <w:lang w:val="en-US" w:eastAsia="zh-CN"/>
+        </w:rPr>
+      </w:pPr>
+      <w:r>
+        <w:rPr>
+          <w:rFonts w:hint="default"/>
+          <w:lang w:val="en-US" w:eastAsia="zh-CN"/>
+        </w:rPr>
         <w:t>tszFileDir</w:t>
       </w:r>
       <w:r>
@@ -8570,8 +8632,8 @@
           <w:lang w:val="en-US" w:eastAsia="zh-CN"/>
         </w:rPr>
       </w:pPr>
-      <w:bookmarkStart w:id="61" w:name="_Toc13580"/>
-      <w:bookmarkStart w:id="62" w:name="_Toc28485"/>
+      <w:bookmarkStart w:id="61" w:name="_Toc28485"/>
+      <w:bookmarkStart w:id="62" w:name="_Toc13580"/>
       <w:r>
         <w:rPr>
           <w:rFonts w:hint="eastAsia"/>

</xml_diff>

<commit_message>
update:docment file and readme
</commit_message>
<xml_diff>
--- a/XEngine_Docment/Docment_en.docx
+++ b/XEngine_Docment/Docment_en.docx
@@ -14,7 +14,7 @@
           <w:lang w:val="en-US"/>
         </w:rPr>
       </w:pPr>
-      <w:bookmarkStart w:id="0" w:name="_Toc29236"/>
+      <w:bookmarkStart w:id="0" w:name="_Toc19349"/>
       <w:r>
         <w:rPr>
           <w:rFonts w:hint="eastAsia"/>
@@ -91,7 +91,7 @@
             <w:fldChar w:fldCharType="begin"/>
           </w:r>
           <w:r>
-            <w:instrText xml:space="preserve"> HYPERLINK \l _Toc29236 </w:instrText>
+            <w:instrText xml:space="preserve"> HYPERLINK \l _Toc19349 </w:instrText>
           </w:r>
           <w:r>
             <w:fldChar w:fldCharType="separate"/>
@@ -111,7 +111,7 @@
             <w:fldChar w:fldCharType="begin"/>
           </w:r>
           <w:r>
-            <w:instrText xml:space="preserve"> PAGEREF _Toc29236 \h </w:instrText>
+            <w:instrText xml:space="preserve"> PAGEREF _Toc19349 \h </w:instrText>
           </w:r>
           <w:r>
             <w:fldChar w:fldCharType="separate"/>
@@ -145,7 +145,7 @@
               <w:bCs/>
               <w:lang w:val="zh-CN"/>
             </w:rPr>
-            <w:instrText xml:space="preserve"> HYPERLINK \l _Toc18268 </w:instrText>
+            <w:instrText xml:space="preserve"> HYPERLINK \l _Toc14580 </w:instrText>
           </w:r>
           <w:r>
             <w:rPr>
@@ -167,7 +167,7 @@
             <w:fldChar w:fldCharType="begin"/>
           </w:r>
           <w:r>
-            <w:instrText xml:space="preserve"> PAGEREF _Toc18268 \h </w:instrText>
+            <w:instrText xml:space="preserve"> PAGEREF _Toc14580 \h </w:instrText>
           </w:r>
           <w:r>
             <w:fldChar w:fldCharType="separate"/>
@@ -205,7 +205,7 @@
               <w:bCs/>
               <w:lang w:val="zh-CN"/>
             </w:rPr>
-            <w:instrText xml:space="preserve"> HYPERLINK \l _Toc1404 </w:instrText>
+            <w:instrText xml:space="preserve"> HYPERLINK \l _Toc9456 </w:instrText>
           </w:r>
           <w:r>
             <w:rPr>
@@ -228,7 +228,7 @@
             <w:fldChar w:fldCharType="begin"/>
           </w:r>
           <w:r>
-            <w:instrText xml:space="preserve"> PAGEREF _Toc1404 \h </w:instrText>
+            <w:instrText xml:space="preserve"> PAGEREF _Toc9456 \h </w:instrText>
           </w:r>
           <w:r>
             <w:fldChar w:fldCharType="separate"/>
@@ -266,7 +266,7 @@
               <w:bCs/>
               <w:lang w:val="zh-CN"/>
             </w:rPr>
-            <w:instrText xml:space="preserve"> HYPERLINK \l _Toc25280 </w:instrText>
+            <w:instrText xml:space="preserve"> HYPERLINK \l _Toc8039 </w:instrText>
           </w:r>
           <w:r>
             <w:rPr>
@@ -290,7 +290,7 @@
             <w:fldChar w:fldCharType="begin"/>
           </w:r>
           <w:r>
-            <w:instrText xml:space="preserve"> PAGEREF _Toc25280 \h </w:instrText>
+            <w:instrText xml:space="preserve"> PAGEREF _Toc8039 \h </w:instrText>
           </w:r>
           <w:r>
             <w:fldChar w:fldCharType="separate"/>
@@ -328,7 +328,7 @@
               <w:bCs/>
               <w:lang w:val="zh-CN"/>
             </w:rPr>
-            <w:instrText xml:space="preserve"> HYPERLINK \l _Toc21176 </w:instrText>
+            <w:instrText xml:space="preserve"> HYPERLINK \l _Toc9390 </w:instrText>
           </w:r>
           <w:r>
             <w:rPr>
@@ -351,7 +351,7 @@
             <w:fldChar w:fldCharType="begin"/>
           </w:r>
           <w:r>
-            <w:instrText xml:space="preserve"> PAGEREF _Toc21176 \h </w:instrText>
+            <w:instrText xml:space="preserve"> PAGEREF _Toc9390 \h </w:instrText>
           </w:r>
           <w:r>
             <w:fldChar w:fldCharType="separate"/>
@@ -389,7 +389,7 @@
               <w:bCs/>
               <w:lang w:val="zh-CN"/>
             </w:rPr>
-            <w:instrText xml:space="preserve"> HYPERLINK \l _Toc16245 </w:instrText>
+            <w:instrText xml:space="preserve"> HYPERLINK \l _Toc26367 </w:instrText>
           </w:r>
           <w:r>
             <w:rPr>
@@ -418,7 +418,7 @@
             <w:fldChar w:fldCharType="begin"/>
           </w:r>
           <w:r>
-            <w:instrText xml:space="preserve"> PAGEREF _Toc16245 \h </w:instrText>
+            <w:instrText xml:space="preserve"> PAGEREF _Toc26367 \h </w:instrText>
           </w:r>
           <w:r>
             <w:fldChar w:fldCharType="separate"/>
@@ -456,7 +456,7 @@
               <w:bCs/>
               <w:lang w:val="zh-CN"/>
             </w:rPr>
-            <w:instrText xml:space="preserve"> HYPERLINK \l _Toc1923 </w:instrText>
+            <w:instrText xml:space="preserve"> HYPERLINK \l _Toc22797 </w:instrText>
           </w:r>
           <w:r>
             <w:rPr>
@@ -486,7 +486,7 @@
             <w:fldChar w:fldCharType="begin"/>
           </w:r>
           <w:r>
-            <w:instrText xml:space="preserve"> PAGEREF _Toc1923 \h </w:instrText>
+            <w:instrText xml:space="preserve"> PAGEREF _Toc22797 \h </w:instrText>
           </w:r>
           <w:r>
             <w:fldChar w:fldCharType="separate"/>
@@ -524,7 +524,7 @@
               <w:bCs/>
               <w:lang w:val="zh-CN"/>
             </w:rPr>
-            <w:instrText xml:space="preserve"> HYPERLINK \l _Toc30710 </w:instrText>
+            <w:instrText xml:space="preserve"> HYPERLINK \l _Toc2450 </w:instrText>
           </w:r>
           <w:r>
             <w:rPr>
@@ -554,7 +554,7 @@
             <w:fldChar w:fldCharType="begin"/>
           </w:r>
           <w:r>
-            <w:instrText xml:space="preserve"> PAGEREF _Toc30710 \h </w:instrText>
+            <w:instrText xml:space="preserve"> PAGEREF _Toc2450 \h </w:instrText>
           </w:r>
           <w:r>
             <w:fldChar w:fldCharType="separate"/>
@@ -592,7 +592,7 @@
               <w:bCs/>
               <w:lang w:val="zh-CN"/>
             </w:rPr>
-            <w:instrText xml:space="preserve"> HYPERLINK \l _Toc12917 </w:instrText>
+            <w:instrText xml:space="preserve"> HYPERLINK \l _Toc3816 </w:instrText>
           </w:r>
           <w:r>
             <w:rPr>
@@ -622,7 +622,7 @@
             <w:fldChar w:fldCharType="begin"/>
           </w:r>
           <w:r>
-            <w:instrText xml:space="preserve"> PAGEREF _Toc12917 \h </w:instrText>
+            <w:instrText xml:space="preserve"> PAGEREF _Toc3816 \h </w:instrText>
           </w:r>
           <w:r>
             <w:fldChar w:fldCharType="separate"/>
@@ -660,7 +660,7 @@
               <w:bCs/>
               <w:lang w:val="zh-CN"/>
             </w:rPr>
-            <w:instrText xml:space="preserve"> HYPERLINK \l _Toc28259 </w:instrText>
+            <w:instrText xml:space="preserve"> HYPERLINK \l _Toc31077 </w:instrText>
           </w:r>
           <w:r>
             <w:rPr>
@@ -690,7 +690,7 @@
             <w:fldChar w:fldCharType="begin"/>
           </w:r>
           <w:r>
-            <w:instrText xml:space="preserve"> PAGEREF _Toc28259 \h </w:instrText>
+            <w:instrText xml:space="preserve"> PAGEREF _Toc31077 \h </w:instrText>
           </w:r>
           <w:r>
             <w:fldChar w:fldCharType="separate"/>
@@ -728,7 +728,7 @@
               <w:bCs/>
               <w:lang w:val="zh-CN"/>
             </w:rPr>
-            <w:instrText xml:space="preserve"> HYPERLINK \l _Toc2951 </w:instrText>
+            <w:instrText xml:space="preserve"> HYPERLINK \l _Toc19683 </w:instrText>
           </w:r>
           <w:r>
             <w:rPr>
@@ -751,7 +751,7 @@
             <w:fldChar w:fldCharType="begin"/>
           </w:r>
           <w:r>
-            <w:instrText xml:space="preserve"> PAGEREF _Toc2951 \h </w:instrText>
+            <w:instrText xml:space="preserve"> PAGEREF _Toc19683 \h </w:instrText>
           </w:r>
           <w:r>
             <w:fldChar w:fldCharType="separate"/>
@@ -789,7 +789,7 @@
               <w:bCs/>
               <w:lang w:val="zh-CN"/>
             </w:rPr>
-            <w:instrText xml:space="preserve"> HYPERLINK \l _Toc18367 </w:instrText>
+            <w:instrText xml:space="preserve"> HYPERLINK \l _Toc21047 </w:instrText>
           </w:r>
           <w:r>
             <w:rPr>
@@ -812,7 +812,7 @@
             <w:fldChar w:fldCharType="begin"/>
           </w:r>
           <w:r>
-            <w:instrText xml:space="preserve"> PAGEREF _Toc18367 \h </w:instrText>
+            <w:instrText xml:space="preserve"> PAGEREF _Toc21047 \h </w:instrText>
           </w:r>
           <w:r>
             <w:fldChar w:fldCharType="separate"/>
@@ -850,7 +850,7 @@
               <w:bCs/>
               <w:lang w:val="zh-CN"/>
             </w:rPr>
-            <w:instrText xml:space="preserve"> HYPERLINK \l _Toc1245 </w:instrText>
+            <w:instrText xml:space="preserve"> HYPERLINK \l _Toc22725 </w:instrText>
           </w:r>
           <w:r>
             <w:rPr>
@@ -873,7 +873,7 @@
             <w:fldChar w:fldCharType="begin"/>
           </w:r>
           <w:r>
-            <w:instrText xml:space="preserve"> PAGEREF _Toc1245 \h </w:instrText>
+            <w:instrText xml:space="preserve"> PAGEREF _Toc22725 \h </w:instrText>
           </w:r>
           <w:r>
             <w:fldChar w:fldCharType="separate"/>
@@ -911,7 +911,7 @@
               <w:bCs/>
               <w:lang w:val="zh-CN"/>
             </w:rPr>
-            <w:instrText xml:space="preserve"> HYPERLINK \l _Toc12834 </w:instrText>
+            <w:instrText xml:space="preserve"> HYPERLINK \l _Toc32683 </w:instrText>
           </w:r>
           <w:r>
             <w:rPr>
@@ -934,7 +934,7 @@
             <w:fldChar w:fldCharType="begin"/>
           </w:r>
           <w:r>
-            <w:instrText xml:space="preserve"> PAGEREF _Toc12834 \h </w:instrText>
+            <w:instrText xml:space="preserve"> PAGEREF _Toc32683 \h </w:instrText>
           </w:r>
           <w:r>
             <w:fldChar w:fldCharType="separate"/>
@@ -972,7 +972,7 @@
               <w:bCs/>
               <w:lang w:val="zh-CN"/>
             </w:rPr>
-            <w:instrText xml:space="preserve"> HYPERLINK \l _Toc3752 </w:instrText>
+            <w:instrText xml:space="preserve"> HYPERLINK \l _Toc8370 </w:instrText>
           </w:r>
           <w:r>
             <w:rPr>
@@ -995,7 +995,7 @@
             <w:fldChar w:fldCharType="begin"/>
           </w:r>
           <w:r>
-            <w:instrText xml:space="preserve"> PAGEREF _Toc3752 \h </w:instrText>
+            <w:instrText xml:space="preserve"> PAGEREF _Toc8370 \h </w:instrText>
           </w:r>
           <w:r>
             <w:fldChar w:fldCharType="separate"/>
@@ -1033,7 +1033,7 @@
               <w:bCs/>
               <w:lang w:val="zh-CN"/>
             </w:rPr>
-            <w:instrText xml:space="preserve"> HYPERLINK \l _Toc21898 </w:instrText>
+            <w:instrText xml:space="preserve"> HYPERLINK \l _Toc27686 </w:instrText>
           </w:r>
           <w:r>
             <w:rPr>
@@ -1056,7 +1056,7 @@
             <w:fldChar w:fldCharType="begin"/>
           </w:r>
           <w:r>
-            <w:instrText xml:space="preserve"> PAGEREF _Toc21898 \h </w:instrText>
+            <w:instrText xml:space="preserve"> PAGEREF _Toc27686 \h </w:instrText>
           </w:r>
           <w:r>
             <w:fldChar w:fldCharType="separate"/>
@@ -1094,7 +1094,7 @@
               <w:bCs/>
               <w:lang w:val="zh-CN"/>
             </w:rPr>
-            <w:instrText xml:space="preserve"> HYPERLINK \l _Toc3892 </w:instrText>
+            <w:instrText xml:space="preserve"> HYPERLINK \l _Toc28452 </w:instrText>
           </w:r>
           <w:r>
             <w:rPr>
@@ -1117,7 +1117,7 @@
             <w:fldChar w:fldCharType="begin"/>
           </w:r>
           <w:r>
-            <w:instrText xml:space="preserve"> PAGEREF _Toc3892 \h </w:instrText>
+            <w:instrText xml:space="preserve"> PAGEREF _Toc28452 \h </w:instrText>
           </w:r>
           <w:r>
             <w:fldChar w:fldCharType="separate"/>
@@ -1155,7 +1155,7 @@
               <w:bCs/>
               <w:lang w:val="zh-CN"/>
             </w:rPr>
-            <w:instrText xml:space="preserve"> HYPERLINK \l _Toc3124 </w:instrText>
+            <w:instrText xml:space="preserve"> HYPERLINK \l _Toc9035 </w:instrText>
           </w:r>
           <w:r>
             <w:rPr>
@@ -1178,7 +1178,7 @@
             <w:fldChar w:fldCharType="begin"/>
           </w:r>
           <w:r>
-            <w:instrText xml:space="preserve"> PAGEREF _Toc3124 \h </w:instrText>
+            <w:instrText xml:space="preserve"> PAGEREF _Toc9035 \h </w:instrText>
           </w:r>
           <w:r>
             <w:fldChar w:fldCharType="separate"/>
@@ -1216,7 +1216,7 @@
               <w:bCs/>
               <w:lang w:val="zh-CN"/>
             </w:rPr>
-            <w:instrText xml:space="preserve"> HYPERLINK \l _Toc22634 </w:instrText>
+            <w:instrText xml:space="preserve"> HYPERLINK \l _Toc18397 </w:instrText>
           </w:r>
           <w:r>
             <w:rPr>
@@ -1239,7 +1239,7 @@
             <w:fldChar w:fldCharType="begin"/>
           </w:r>
           <w:r>
-            <w:instrText xml:space="preserve"> PAGEREF _Toc22634 \h </w:instrText>
+            <w:instrText xml:space="preserve"> PAGEREF _Toc18397 \h </w:instrText>
           </w:r>
           <w:r>
             <w:fldChar w:fldCharType="separate"/>
@@ -1277,7 +1277,7 @@
               <w:bCs/>
               <w:lang w:val="zh-CN"/>
             </w:rPr>
-            <w:instrText xml:space="preserve"> HYPERLINK \l _Toc9881 </w:instrText>
+            <w:instrText xml:space="preserve"> HYPERLINK \l _Toc28102 </w:instrText>
           </w:r>
           <w:r>
             <w:rPr>
@@ -1300,7 +1300,7 @@
             <w:fldChar w:fldCharType="begin"/>
           </w:r>
           <w:r>
-            <w:instrText xml:space="preserve"> PAGEREF _Toc9881 \h </w:instrText>
+            <w:instrText xml:space="preserve"> PAGEREF _Toc28102 \h </w:instrText>
           </w:r>
           <w:r>
             <w:fldChar w:fldCharType="separate"/>
@@ -1338,7 +1338,7 @@
               <w:bCs/>
               <w:lang w:val="zh-CN"/>
             </w:rPr>
-            <w:instrText xml:space="preserve"> HYPERLINK \l _Toc28229 </w:instrText>
+            <w:instrText xml:space="preserve"> HYPERLINK \l _Toc32030 </w:instrText>
           </w:r>
           <w:r>
             <w:rPr>
@@ -1361,7 +1361,7 @@
             <w:fldChar w:fldCharType="begin"/>
           </w:r>
           <w:r>
-            <w:instrText xml:space="preserve"> PAGEREF _Toc28229 \h </w:instrText>
+            <w:instrText xml:space="preserve"> PAGEREF _Toc32030 \h </w:instrText>
           </w:r>
           <w:r>
             <w:fldChar w:fldCharType="separate"/>
@@ -1399,7 +1399,7 @@
               <w:bCs/>
               <w:lang w:val="zh-CN"/>
             </w:rPr>
-            <w:instrText xml:space="preserve"> HYPERLINK \l _Toc24714 </w:instrText>
+            <w:instrText xml:space="preserve"> HYPERLINK \l _Toc22535 </w:instrText>
           </w:r>
           <w:r>
             <w:rPr>
@@ -1422,7 +1422,7 @@
             <w:fldChar w:fldCharType="begin"/>
           </w:r>
           <w:r>
-            <w:instrText xml:space="preserve"> PAGEREF _Toc24714 \h </w:instrText>
+            <w:instrText xml:space="preserve"> PAGEREF _Toc22535 \h </w:instrText>
           </w:r>
           <w:r>
             <w:fldChar w:fldCharType="separate"/>
@@ -1460,7 +1460,7 @@
               <w:bCs/>
               <w:lang w:val="zh-CN"/>
             </w:rPr>
-            <w:instrText xml:space="preserve"> HYPERLINK \l _Toc19980 </w:instrText>
+            <w:instrText xml:space="preserve"> HYPERLINK \l _Toc18413 </w:instrText>
           </w:r>
           <w:r>
             <w:rPr>
@@ -1483,7 +1483,7 @@
             <w:fldChar w:fldCharType="begin"/>
           </w:r>
           <w:r>
-            <w:instrText xml:space="preserve"> PAGEREF _Toc19980 \h </w:instrText>
+            <w:instrText xml:space="preserve"> PAGEREF _Toc18413 \h </w:instrText>
           </w:r>
           <w:r>
             <w:fldChar w:fldCharType="separate"/>
@@ -1521,7 +1521,7 @@
               <w:bCs/>
               <w:lang w:val="zh-CN"/>
             </w:rPr>
-            <w:instrText xml:space="preserve"> HYPERLINK \l _Toc6149 </w:instrText>
+            <w:instrText xml:space="preserve"> HYPERLINK \l _Toc25611 </w:instrText>
           </w:r>
           <w:r>
             <w:rPr>
@@ -1544,7 +1544,7 @@
             <w:fldChar w:fldCharType="begin"/>
           </w:r>
           <w:r>
-            <w:instrText xml:space="preserve"> PAGEREF _Toc6149 \h </w:instrText>
+            <w:instrText xml:space="preserve"> PAGEREF _Toc25611 \h </w:instrText>
           </w:r>
           <w:r>
             <w:fldChar w:fldCharType="separate"/>
@@ -1582,7 +1582,7 @@
               <w:bCs/>
               <w:lang w:val="zh-CN"/>
             </w:rPr>
-            <w:instrText xml:space="preserve"> HYPERLINK \l _Toc9300 </w:instrText>
+            <w:instrText xml:space="preserve"> HYPERLINK \l _Toc17199 </w:instrText>
           </w:r>
           <w:r>
             <w:rPr>
@@ -1605,7 +1605,7 @@
             <w:fldChar w:fldCharType="begin"/>
           </w:r>
           <w:r>
-            <w:instrText xml:space="preserve"> PAGEREF _Toc9300 \h </w:instrText>
+            <w:instrText xml:space="preserve"> PAGEREF _Toc17199 \h </w:instrText>
           </w:r>
           <w:r>
             <w:fldChar w:fldCharType="separate"/>
@@ -1643,7 +1643,7 @@
               <w:bCs/>
               <w:lang w:val="zh-CN"/>
             </w:rPr>
-            <w:instrText xml:space="preserve"> HYPERLINK \l _Toc7080 </w:instrText>
+            <w:instrText xml:space="preserve"> HYPERLINK \l _Toc26236 </w:instrText>
           </w:r>
           <w:r>
             <w:rPr>
@@ -1666,7 +1666,7 @@
             <w:fldChar w:fldCharType="begin"/>
           </w:r>
           <w:r>
-            <w:instrText xml:space="preserve"> PAGEREF _Toc7080 \h </w:instrText>
+            <w:instrText xml:space="preserve"> PAGEREF _Toc26236 \h </w:instrText>
           </w:r>
           <w:r>
             <w:fldChar w:fldCharType="separate"/>
@@ -1704,7 +1704,7 @@
               <w:bCs/>
               <w:lang w:val="zh-CN"/>
             </w:rPr>
-            <w:instrText xml:space="preserve"> HYPERLINK \l _Toc4117 </w:instrText>
+            <w:instrText xml:space="preserve"> HYPERLINK \l _Toc26841 </w:instrText>
           </w:r>
           <w:r>
             <w:rPr>
@@ -1727,7 +1727,7 @@
             <w:fldChar w:fldCharType="begin"/>
           </w:r>
           <w:r>
-            <w:instrText xml:space="preserve"> PAGEREF _Toc4117 \h </w:instrText>
+            <w:instrText xml:space="preserve"> PAGEREF _Toc26841 \h </w:instrText>
           </w:r>
           <w:r>
             <w:fldChar w:fldCharType="separate"/>
@@ -1765,7 +1765,7 @@
               <w:bCs/>
               <w:lang w:val="zh-CN"/>
             </w:rPr>
-            <w:instrText xml:space="preserve"> HYPERLINK \l _Toc22018 </w:instrText>
+            <w:instrText xml:space="preserve"> HYPERLINK \l _Toc20899 </w:instrText>
           </w:r>
           <w:r>
             <w:rPr>
@@ -1788,7 +1788,7 @@
             <w:fldChar w:fldCharType="begin"/>
           </w:r>
           <w:r>
-            <w:instrText xml:space="preserve"> PAGEREF _Toc22018 \h </w:instrText>
+            <w:instrText xml:space="preserve"> PAGEREF _Toc20899 \h </w:instrText>
           </w:r>
           <w:r>
             <w:fldChar w:fldCharType="separate"/>
@@ -1826,7 +1826,7 @@
               <w:bCs/>
               <w:lang w:val="zh-CN"/>
             </w:rPr>
-            <w:instrText xml:space="preserve"> HYPERLINK \l _Toc17235 </w:instrText>
+            <w:instrText xml:space="preserve"> HYPERLINK \l _Toc27030 </w:instrText>
           </w:r>
           <w:r>
             <w:rPr>
@@ -1849,7 +1849,7 @@
             <w:fldChar w:fldCharType="begin"/>
           </w:r>
           <w:r>
-            <w:instrText xml:space="preserve"> PAGEREF _Toc17235 \h </w:instrText>
+            <w:instrText xml:space="preserve"> PAGEREF _Toc27030 \h </w:instrText>
           </w:r>
           <w:r>
             <w:fldChar w:fldCharType="separate"/>
@@ -1887,7 +1887,7 @@
               <w:bCs/>
               <w:lang w:val="zh-CN"/>
             </w:rPr>
-            <w:instrText xml:space="preserve"> HYPERLINK \l _Toc1029 </w:instrText>
+            <w:instrText xml:space="preserve"> HYPERLINK \l _Toc1274 </w:instrText>
           </w:r>
           <w:r>
             <w:rPr>
@@ -1910,7 +1910,7 @@
             <w:fldChar w:fldCharType="begin"/>
           </w:r>
           <w:r>
-            <w:instrText xml:space="preserve"> PAGEREF _Toc1029 \h </w:instrText>
+            <w:instrText xml:space="preserve"> PAGEREF _Toc1274 \h </w:instrText>
           </w:r>
           <w:r>
             <w:fldChar w:fldCharType="separate"/>
@@ -1948,7 +1948,7 @@
               <w:bCs/>
               <w:lang w:val="zh-CN"/>
             </w:rPr>
-            <w:instrText xml:space="preserve"> HYPERLINK \l _Toc5679 </w:instrText>
+            <w:instrText xml:space="preserve"> HYPERLINK \l _Toc14981 </w:instrText>
           </w:r>
           <w:r>
             <w:rPr>
@@ -1971,7 +1971,7 @@
             <w:fldChar w:fldCharType="begin"/>
           </w:r>
           <w:r>
-            <w:instrText xml:space="preserve"> PAGEREF _Toc5679 \h </w:instrText>
+            <w:instrText xml:space="preserve"> PAGEREF _Toc14981 \h </w:instrText>
           </w:r>
           <w:r>
             <w:fldChar w:fldCharType="separate"/>
@@ -2009,7 +2009,7 @@
               <w:bCs/>
               <w:lang w:val="zh-CN"/>
             </w:rPr>
-            <w:instrText xml:space="preserve"> HYPERLINK \l _Toc22628 </w:instrText>
+            <w:instrText xml:space="preserve"> HYPERLINK \l _Toc11888 </w:instrText>
           </w:r>
           <w:r>
             <w:rPr>
@@ -2032,7 +2032,7 @@
             <w:fldChar w:fldCharType="begin"/>
           </w:r>
           <w:r>
-            <w:instrText xml:space="preserve"> PAGEREF _Toc22628 \h </w:instrText>
+            <w:instrText xml:space="preserve"> PAGEREF _Toc11888 \h </w:instrText>
           </w:r>
           <w:r>
             <w:fldChar w:fldCharType="separate"/>
@@ -2070,7 +2070,7 @@
               <w:bCs/>
               <w:lang w:val="zh-CN"/>
             </w:rPr>
-            <w:instrText xml:space="preserve"> HYPERLINK \l _Toc1881 </w:instrText>
+            <w:instrText xml:space="preserve"> HYPERLINK \l _Toc20990 </w:instrText>
           </w:r>
           <w:r>
             <w:rPr>
@@ -2093,7 +2093,7 @@
             <w:fldChar w:fldCharType="begin"/>
           </w:r>
           <w:r>
-            <w:instrText xml:space="preserve"> PAGEREF _Toc1881 \h </w:instrText>
+            <w:instrText xml:space="preserve"> PAGEREF _Toc20990 \h </w:instrText>
           </w:r>
           <w:r>
             <w:fldChar w:fldCharType="separate"/>
@@ -2131,7 +2131,7 @@
               <w:bCs/>
               <w:lang w:val="zh-CN"/>
             </w:rPr>
-            <w:instrText xml:space="preserve"> HYPERLINK \l _Toc15024 </w:instrText>
+            <w:instrText xml:space="preserve"> HYPERLINK \l _Toc29331 </w:instrText>
           </w:r>
           <w:r>
             <w:rPr>
@@ -2154,7 +2154,7 @@
             <w:fldChar w:fldCharType="begin"/>
           </w:r>
           <w:r>
-            <w:instrText xml:space="preserve"> PAGEREF _Toc15024 \h </w:instrText>
+            <w:instrText xml:space="preserve"> PAGEREF _Toc29331 \h </w:instrText>
           </w:r>
           <w:r>
             <w:fldChar w:fldCharType="separate"/>
@@ -2192,7 +2192,7 @@
               <w:bCs/>
               <w:lang w:val="zh-CN"/>
             </w:rPr>
-            <w:instrText xml:space="preserve"> HYPERLINK \l _Toc15672 </w:instrText>
+            <w:instrText xml:space="preserve"> HYPERLINK \l _Toc5000 </w:instrText>
           </w:r>
           <w:r>
             <w:rPr>
@@ -2215,7 +2215,7 @@
             <w:fldChar w:fldCharType="begin"/>
           </w:r>
           <w:r>
-            <w:instrText xml:space="preserve"> PAGEREF _Toc15672 \h </w:instrText>
+            <w:instrText xml:space="preserve"> PAGEREF _Toc5000 \h </w:instrText>
           </w:r>
           <w:r>
             <w:fldChar w:fldCharType="separate"/>
@@ -2253,7 +2253,7 @@
               <w:bCs/>
               <w:lang w:val="zh-CN"/>
             </w:rPr>
-            <w:instrText xml:space="preserve"> HYPERLINK \l _Toc2146 </w:instrText>
+            <w:instrText xml:space="preserve"> HYPERLINK \l _Toc31547 </w:instrText>
           </w:r>
           <w:r>
             <w:rPr>
@@ -2276,7 +2276,7 @@
             <w:fldChar w:fldCharType="begin"/>
           </w:r>
           <w:r>
-            <w:instrText xml:space="preserve"> PAGEREF _Toc2146 \h </w:instrText>
+            <w:instrText xml:space="preserve"> PAGEREF _Toc31547 \h </w:instrText>
           </w:r>
           <w:r>
             <w:fldChar w:fldCharType="separate"/>
@@ -2314,7 +2314,7 @@
               <w:bCs/>
               <w:lang w:val="zh-CN"/>
             </w:rPr>
-            <w:instrText xml:space="preserve"> HYPERLINK \l _Toc30031 </w:instrText>
+            <w:instrText xml:space="preserve"> HYPERLINK \l _Toc11357 </w:instrText>
           </w:r>
           <w:r>
             <w:rPr>
@@ -2337,7 +2337,7 @@
             <w:fldChar w:fldCharType="begin"/>
           </w:r>
           <w:r>
-            <w:instrText xml:space="preserve"> PAGEREF _Toc30031 \h </w:instrText>
+            <w:instrText xml:space="preserve"> PAGEREF _Toc11357 \h </w:instrText>
           </w:r>
           <w:r>
             <w:fldChar w:fldCharType="separate"/>
@@ -2375,7 +2375,7 @@
               <w:bCs/>
               <w:lang w:val="zh-CN"/>
             </w:rPr>
-            <w:instrText xml:space="preserve"> HYPERLINK \l _Toc12089 </w:instrText>
+            <w:instrText xml:space="preserve"> HYPERLINK \l _Toc18546 </w:instrText>
           </w:r>
           <w:r>
             <w:rPr>
@@ -2398,7 +2398,7 @@
             <w:fldChar w:fldCharType="begin"/>
           </w:r>
           <w:r>
-            <w:instrText xml:space="preserve"> PAGEREF _Toc12089 \h </w:instrText>
+            <w:instrText xml:space="preserve"> PAGEREF _Toc18546 \h </w:instrText>
           </w:r>
           <w:r>
             <w:fldChar w:fldCharType="separate"/>
@@ -2436,7 +2436,7 @@
               <w:bCs/>
               <w:lang w:val="zh-CN"/>
             </w:rPr>
-            <w:instrText xml:space="preserve"> HYPERLINK \l _Toc31639 </w:instrText>
+            <w:instrText xml:space="preserve"> HYPERLINK \l _Toc27954 </w:instrText>
           </w:r>
           <w:r>
             <w:rPr>
@@ -2459,7 +2459,7 @@
             <w:fldChar w:fldCharType="begin"/>
           </w:r>
           <w:r>
-            <w:instrText xml:space="preserve"> PAGEREF _Toc31639 \h </w:instrText>
+            <w:instrText xml:space="preserve"> PAGEREF _Toc27954 \h </w:instrText>
           </w:r>
           <w:r>
             <w:fldChar w:fldCharType="separate"/>
@@ -2497,7 +2497,7 @@
               <w:bCs/>
               <w:lang w:val="zh-CN"/>
             </w:rPr>
-            <w:instrText xml:space="preserve"> HYPERLINK \l _Toc29594 </w:instrText>
+            <w:instrText xml:space="preserve"> HYPERLINK \l _Toc15783 </w:instrText>
           </w:r>
           <w:r>
             <w:rPr>
@@ -2520,7 +2520,7 @@
             <w:fldChar w:fldCharType="begin"/>
           </w:r>
           <w:r>
-            <w:instrText xml:space="preserve"> PAGEREF _Toc29594 \h </w:instrText>
+            <w:instrText xml:space="preserve"> PAGEREF _Toc15783 \h </w:instrText>
           </w:r>
           <w:r>
             <w:fldChar w:fldCharType="separate"/>
@@ -2558,7 +2558,7 @@
               <w:bCs/>
               <w:lang w:val="zh-CN"/>
             </w:rPr>
-            <w:instrText xml:space="preserve"> HYPERLINK \l _Toc20973 </w:instrText>
+            <w:instrText xml:space="preserve"> HYPERLINK \l _Toc21277 </w:instrText>
           </w:r>
           <w:r>
             <w:rPr>
@@ -2581,7 +2581,7 @@
             <w:fldChar w:fldCharType="begin"/>
           </w:r>
           <w:r>
-            <w:instrText xml:space="preserve"> PAGEREF _Toc20973 \h </w:instrText>
+            <w:instrText xml:space="preserve"> PAGEREF _Toc21277 \h </w:instrText>
           </w:r>
           <w:r>
             <w:fldChar w:fldCharType="separate"/>
@@ -2619,7 +2619,7 @@
               <w:bCs/>
               <w:lang w:val="zh-CN"/>
             </w:rPr>
-            <w:instrText xml:space="preserve"> HYPERLINK \l _Toc2767 </w:instrText>
+            <w:instrText xml:space="preserve"> HYPERLINK \l _Toc30063 </w:instrText>
           </w:r>
           <w:r>
             <w:rPr>
@@ -2642,7 +2642,7 @@
             <w:fldChar w:fldCharType="begin"/>
           </w:r>
           <w:r>
-            <w:instrText xml:space="preserve"> PAGEREF _Toc2767 \h </w:instrText>
+            <w:instrText xml:space="preserve"> PAGEREF _Toc30063 \h </w:instrText>
           </w:r>
           <w:r>
             <w:fldChar w:fldCharType="separate"/>
@@ -2680,7 +2680,7 @@
               <w:bCs/>
               <w:lang w:val="zh-CN"/>
             </w:rPr>
-            <w:instrText xml:space="preserve"> HYPERLINK \l _Toc12236 </w:instrText>
+            <w:instrText xml:space="preserve"> HYPERLINK \l _Toc16590 </w:instrText>
           </w:r>
           <w:r>
             <w:rPr>
@@ -2703,7 +2703,7 @@
             <w:fldChar w:fldCharType="begin"/>
           </w:r>
           <w:r>
-            <w:instrText xml:space="preserve"> PAGEREF _Toc12236 \h </w:instrText>
+            <w:instrText xml:space="preserve"> PAGEREF _Toc16590 \h </w:instrText>
           </w:r>
           <w:r>
             <w:fldChar w:fldCharType="separate"/>
@@ -2741,7 +2741,7 @@
               <w:bCs/>
               <w:lang w:val="zh-CN"/>
             </w:rPr>
-            <w:instrText xml:space="preserve"> HYPERLINK \l _Toc12374 </w:instrText>
+            <w:instrText xml:space="preserve"> HYPERLINK \l _Toc30819 </w:instrText>
           </w:r>
           <w:r>
             <w:rPr>
@@ -2764,7 +2764,7 @@
             <w:fldChar w:fldCharType="begin"/>
           </w:r>
           <w:r>
-            <w:instrText xml:space="preserve"> PAGEREF _Toc12374 \h </w:instrText>
+            <w:instrText xml:space="preserve"> PAGEREF _Toc30819 \h </w:instrText>
           </w:r>
           <w:r>
             <w:fldChar w:fldCharType="separate"/>
@@ -2802,7 +2802,7 @@
               <w:bCs/>
               <w:lang w:val="zh-CN"/>
             </w:rPr>
-            <w:instrText xml:space="preserve"> HYPERLINK \l _Toc1253 </w:instrText>
+            <w:instrText xml:space="preserve"> HYPERLINK \l _Toc12922 </w:instrText>
           </w:r>
           <w:r>
             <w:rPr>
@@ -2825,7 +2825,7 @@
             <w:fldChar w:fldCharType="begin"/>
           </w:r>
           <w:r>
-            <w:instrText xml:space="preserve"> PAGEREF _Toc1253 \h </w:instrText>
+            <w:instrText xml:space="preserve"> PAGEREF _Toc12922 \h </w:instrText>
           </w:r>
           <w:r>
             <w:fldChar w:fldCharType="separate"/>
@@ -2863,7 +2863,7 @@
               <w:bCs/>
               <w:lang w:val="zh-CN"/>
             </w:rPr>
-            <w:instrText xml:space="preserve"> HYPERLINK \l _Toc22182 </w:instrText>
+            <w:instrText xml:space="preserve"> HYPERLINK \l _Toc6112 </w:instrText>
           </w:r>
           <w:r>
             <w:rPr>
@@ -2886,7 +2886,7 @@
             <w:fldChar w:fldCharType="begin"/>
           </w:r>
           <w:r>
-            <w:instrText xml:space="preserve"> PAGEREF _Toc22182 \h </w:instrText>
+            <w:instrText xml:space="preserve"> PAGEREF _Toc6112 \h </w:instrText>
           </w:r>
           <w:r>
             <w:fldChar w:fldCharType="separate"/>
@@ -2924,7 +2924,7 @@
               <w:bCs/>
               <w:lang w:val="zh-CN"/>
             </w:rPr>
-            <w:instrText xml:space="preserve"> HYPERLINK \l _Toc15691 </w:instrText>
+            <w:instrText xml:space="preserve"> HYPERLINK \l _Toc18980 </w:instrText>
           </w:r>
           <w:r>
             <w:rPr>
@@ -2947,7 +2947,7 @@
             <w:fldChar w:fldCharType="begin"/>
           </w:r>
           <w:r>
-            <w:instrText xml:space="preserve"> PAGEREF _Toc15691 \h </w:instrText>
+            <w:instrText xml:space="preserve"> PAGEREF _Toc18980 \h </w:instrText>
           </w:r>
           <w:r>
             <w:fldChar w:fldCharType="separate"/>
@@ -2985,7 +2985,7 @@
               <w:bCs/>
               <w:lang w:val="zh-CN"/>
             </w:rPr>
-            <w:instrText xml:space="preserve"> HYPERLINK \l _Toc22286 </w:instrText>
+            <w:instrText xml:space="preserve"> HYPERLINK \l _Toc29604 </w:instrText>
           </w:r>
           <w:r>
             <w:rPr>
@@ -3008,7 +3008,7 @@
             <w:fldChar w:fldCharType="begin"/>
           </w:r>
           <w:r>
-            <w:instrText xml:space="preserve"> PAGEREF _Toc22286 \h </w:instrText>
+            <w:instrText xml:space="preserve"> PAGEREF _Toc29604 \h </w:instrText>
           </w:r>
           <w:r>
             <w:fldChar w:fldCharType="separate"/>
@@ -3046,7 +3046,7 @@
               <w:bCs/>
               <w:lang w:val="zh-CN"/>
             </w:rPr>
-            <w:instrText xml:space="preserve"> HYPERLINK \l _Toc15453 </w:instrText>
+            <w:instrText xml:space="preserve"> HYPERLINK \l _Toc16171 </w:instrText>
           </w:r>
           <w:r>
             <w:rPr>
@@ -3069,7 +3069,7 @@
             <w:fldChar w:fldCharType="begin"/>
           </w:r>
           <w:r>
-            <w:instrText xml:space="preserve"> PAGEREF _Toc15453 \h </w:instrText>
+            <w:instrText xml:space="preserve"> PAGEREF _Toc16171 \h </w:instrText>
           </w:r>
           <w:r>
             <w:fldChar w:fldCharType="separate"/>
@@ -3107,7 +3107,7 @@
               <w:bCs/>
               <w:lang w:val="zh-CN"/>
             </w:rPr>
-            <w:instrText xml:space="preserve"> HYPERLINK \l _Toc24988 </w:instrText>
+            <w:instrText xml:space="preserve"> HYPERLINK \l _Toc10673 </w:instrText>
           </w:r>
           <w:r>
             <w:rPr>
@@ -3130,7 +3130,7 @@
             <w:fldChar w:fldCharType="begin"/>
           </w:r>
           <w:r>
-            <w:instrText xml:space="preserve"> PAGEREF _Toc24988 \h </w:instrText>
+            <w:instrText xml:space="preserve"> PAGEREF _Toc10673 \h </w:instrText>
           </w:r>
           <w:r>
             <w:fldChar w:fldCharType="separate"/>
@@ -3168,7 +3168,7 @@
               <w:bCs/>
               <w:lang w:val="zh-CN"/>
             </w:rPr>
-            <w:instrText xml:space="preserve"> HYPERLINK \l _Toc27531 </w:instrText>
+            <w:instrText xml:space="preserve"> HYPERLINK \l _Toc21314 </w:instrText>
           </w:r>
           <w:r>
             <w:rPr>
@@ -3191,7 +3191,7 @@
             <w:fldChar w:fldCharType="begin"/>
           </w:r>
           <w:r>
-            <w:instrText xml:space="preserve"> PAGEREF _Toc27531 \h </w:instrText>
+            <w:instrText xml:space="preserve"> PAGEREF _Toc21314 \h </w:instrText>
           </w:r>
           <w:r>
             <w:fldChar w:fldCharType="separate"/>
@@ -3229,7 +3229,7 @@
               <w:bCs/>
               <w:lang w:val="zh-CN"/>
             </w:rPr>
-            <w:instrText xml:space="preserve"> HYPERLINK \l _Toc13614 </w:instrText>
+            <w:instrText xml:space="preserve"> HYPERLINK \l _Toc27091 </w:instrText>
           </w:r>
           <w:r>
             <w:rPr>
@@ -3252,7 +3252,7 @@
             <w:fldChar w:fldCharType="begin"/>
           </w:r>
           <w:r>
-            <w:instrText xml:space="preserve"> PAGEREF _Toc13614 \h </w:instrText>
+            <w:instrText xml:space="preserve"> PAGEREF _Toc27091 \h </w:instrText>
           </w:r>
           <w:r>
             <w:fldChar w:fldCharType="separate"/>
@@ -3290,7 +3290,7 @@
               <w:bCs/>
               <w:lang w:val="zh-CN"/>
             </w:rPr>
-            <w:instrText xml:space="preserve"> HYPERLINK \l _Toc25763 </w:instrText>
+            <w:instrText xml:space="preserve"> HYPERLINK \l _Toc16452 </w:instrText>
           </w:r>
           <w:r>
             <w:rPr>
@@ -3313,7 +3313,7 @@
             <w:fldChar w:fldCharType="begin"/>
           </w:r>
           <w:r>
-            <w:instrText xml:space="preserve"> PAGEREF _Toc25763 \h </w:instrText>
+            <w:instrText xml:space="preserve"> PAGEREF _Toc16452 \h </w:instrText>
           </w:r>
           <w:r>
             <w:fldChar w:fldCharType="separate"/>
@@ -3351,7 +3351,7 @@
               <w:bCs/>
               <w:lang w:val="zh-CN"/>
             </w:rPr>
-            <w:instrText xml:space="preserve"> HYPERLINK \l _Toc10523 </w:instrText>
+            <w:instrText xml:space="preserve"> HYPERLINK \l _Toc12983 </w:instrText>
           </w:r>
           <w:r>
             <w:rPr>
@@ -3374,7 +3374,7 @@
             <w:fldChar w:fldCharType="begin"/>
           </w:r>
           <w:r>
-            <w:instrText xml:space="preserve"> PAGEREF _Toc10523 \h </w:instrText>
+            <w:instrText xml:space="preserve"> PAGEREF _Toc12983 \h </w:instrText>
           </w:r>
           <w:r>
             <w:fldChar w:fldCharType="separate"/>
@@ -3412,7 +3412,7 @@
               <w:bCs/>
               <w:lang w:val="zh-CN"/>
             </w:rPr>
-            <w:instrText xml:space="preserve"> HYPERLINK \l _Toc15194 </w:instrText>
+            <w:instrText xml:space="preserve"> HYPERLINK \l _Toc28028 </w:instrText>
           </w:r>
           <w:r>
             <w:rPr>
@@ -3435,7 +3435,7 @@
             <w:fldChar w:fldCharType="begin"/>
           </w:r>
           <w:r>
-            <w:instrText xml:space="preserve"> PAGEREF _Toc15194 \h </w:instrText>
+            <w:instrText xml:space="preserve"> PAGEREF _Toc28028 \h </w:instrText>
           </w:r>
           <w:r>
             <w:fldChar w:fldCharType="separate"/>
@@ -3473,7 +3473,7 @@
               <w:bCs/>
               <w:lang w:val="zh-CN"/>
             </w:rPr>
-            <w:instrText xml:space="preserve"> HYPERLINK \l _Toc7448 </w:instrText>
+            <w:instrText xml:space="preserve"> HYPERLINK \l _Toc27778 </w:instrText>
           </w:r>
           <w:r>
             <w:rPr>
@@ -3496,7 +3496,7 @@
             <w:fldChar w:fldCharType="begin"/>
           </w:r>
           <w:r>
-            <w:instrText xml:space="preserve"> PAGEREF _Toc7448 \h </w:instrText>
+            <w:instrText xml:space="preserve"> PAGEREF _Toc27778 \h </w:instrText>
           </w:r>
           <w:r>
             <w:fldChar w:fldCharType="separate"/>
@@ -3534,7 +3534,7 @@
               <w:bCs/>
               <w:lang w:val="zh-CN"/>
             </w:rPr>
-            <w:instrText xml:space="preserve"> HYPERLINK \l _Toc18460 </w:instrText>
+            <w:instrText xml:space="preserve"> HYPERLINK \l _Toc28763 </w:instrText>
           </w:r>
           <w:r>
             <w:rPr>
@@ -3557,7 +3557,7 @@
             <w:fldChar w:fldCharType="begin"/>
           </w:r>
           <w:r>
-            <w:instrText xml:space="preserve"> PAGEREF _Toc18460 \h </w:instrText>
+            <w:instrText xml:space="preserve"> PAGEREF _Toc28763 \h </w:instrText>
           </w:r>
           <w:r>
             <w:fldChar w:fldCharType="separate"/>
@@ -3843,6 +3843,8 @@
             <w:r>
               <w:t>：</w:t>
             </w:r>
+            <w:bookmarkStart w:id="94" w:name="_GoBack"/>
+            <w:bookmarkEnd w:id="94"/>
           </w:p>
           <w:p>
             <w:pPr>
@@ -4367,8 +4369,6 @@
           <w:rFonts w:hint="eastAsia"/>
         </w:rPr>
       </w:pPr>
-      <w:bookmarkStart w:id="94" w:name="_GoBack"/>
-      <w:bookmarkEnd w:id="94"/>
     </w:p>
     <w:p>
       <w:pPr>
@@ -4539,7 +4539,7 @@
           <w:rFonts w:hint="eastAsia"/>
         </w:rPr>
       </w:pPr>
-      <w:bookmarkStart w:id="1" w:name="_Toc18268"/>
+      <w:bookmarkStart w:id="1" w:name="_Toc14580"/>
       <w:r>
         <w:rPr>
           <w:rFonts w:hint="eastAsia"/>
@@ -4556,7 +4556,7 @@
           <w:lang w:val="en-US" w:eastAsia="zh-CN"/>
         </w:rPr>
       </w:pPr>
-      <w:bookmarkStart w:id="2" w:name="_Toc1404"/>
+      <w:bookmarkStart w:id="2" w:name="_Toc9456"/>
       <w:r>
         <w:rPr>
           <w:rFonts w:hint="eastAsia"/>
@@ -4613,7 +4613,7 @@
           <w:lang w:val="en-US" w:eastAsia="zh-CN"/>
         </w:rPr>
       </w:pPr>
-      <w:bookmarkStart w:id="3" w:name="_Toc25280"/>
+      <w:bookmarkStart w:id="3" w:name="_Toc8039"/>
       <w:r>
         <w:rPr>
           <w:rFonts w:hint="eastAsia"/>
@@ -4649,7 +4649,7 @@
           <w:lang w:val="en-US" w:eastAsia="zh-CN"/>
         </w:rPr>
       </w:pPr>
-      <w:bookmarkStart w:id="4" w:name="_Toc21176"/>
+      <w:bookmarkStart w:id="4" w:name="_Toc9390"/>
       <w:r>
         <w:rPr>
           <w:rFonts w:hint="eastAsia"/>
@@ -4700,7 +4700,7 @@
         </w:rPr>
       </w:pPr>
       <w:bookmarkStart w:id="5" w:name="_Toc18055"/>
-      <w:bookmarkStart w:id="6" w:name="_Toc16245"/>
+      <w:bookmarkStart w:id="6" w:name="_Toc26367"/>
       <w:r>
         <w:rPr>
           <w:rFonts w:hint="eastAsia"/>
@@ -4721,6 +4721,22 @@
       <w:pPr>
         <w:ind w:firstLine="420" w:firstLineChars="200"/>
         <w:rPr>
+          <w:rFonts w:hint="eastAsia"/>
+          <w:lang w:val="en-US" w:eastAsia="zh-CN"/>
+        </w:rPr>
+      </w:pPr>
+      <w:r>
+        <w:rPr>
+          <w:rFonts w:hint="eastAsia"/>
+          <w:lang w:val="en-US" w:eastAsia="zh-CN"/>
+        </w:rPr>
+        <w:t>Use http protocol as the basic communication protocol.upload,download,manage interface are all http.</w:t>
+      </w:r>
+    </w:p>
+    <w:p>
+      <w:pPr>
+        <w:ind w:firstLine="420" w:firstLineChars="200"/>
+        <w:rPr>
           <w:rFonts w:hint="default"/>
           <w:lang w:val="en-US" w:eastAsia="zh-CN"/>
         </w:rPr>
@@ -4730,23 +4746,23 @@
           <w:rFonts w:hint="eastAsia"/>
           <w:lang w:val="en-US" w:eastAsia="zh-CN"/>
         </w:rPr>
-        <w:t>Use http protocol as the basic communication protocol.upload,download,manage interface are all http.</w:t>
+        <w:t>P2P need tcp protocol,because need keep connection.</w:t>
       </w:r>
     </w:p>
     <w:p>
       <w:pPr>
         <w:ind w:firstLine="420" w:firstLineChars="200"/>
         <w:rPr>
-          <w:rFonts w:hint="eastAsia"/>
-          <w:lang w:val="en-US" w:eastAsia="zh-CN"/>
-        </w:rPr>
-      </w:pPr>
-      <w:r>
-        <w:rPr>
-          <w:rFonts w:hint="eastAsia"/>
-          <w:lang w:val="en-US" w:eastAsia="zh-CN"/>
-        </w:rPr>
-        <w:t>Should be bind three port when Start service Distinguish upload, download, and management.</w:t>
+          <w:rFonts w:hint="default"/>
+          <w:lang w:val="en-US" w:eastAsia="zh-CN"/>
+        </w:rPr>
+      </w:pPr>
+      <w:r>
+        <w:rPr>
+          <w:rFonts w:hint="eastAsia"/>
+          <w:lang w:val="en-US" w:eastAsia="zh-CN"/>
+        </w:rPr>
+        <w:t>Should be bind Four port when Start service Distinguish upload, download, and management,P2P.</w:t>
       </w:r>
     </w:p>
     <w:p>
@@ -4762,7 +4778,7 @@
           <w:rFonts w:hint="eastAsia"/>
           <w:lang w:val="en-US" w:eastAsia="zh-CN"/>
         </w:rPr>
-        <w:t>Three ports cannot be used across ports</w:t>
+        <w:t>Four ports cannot be used across ports</w:t>
       </w:r>
     </w:p>
     <w:p>
@@ -4795,7 +4811,7 @@
         </w:rPr>
       </w:pPr>
       <w:bookmarkStart w:id="7" w:name="_Toc2516"/>
-      <w:bookmarkStart w:id="8" w:name="_Toc1923"/>
+      <w:bookmarkStart w:id="8" w:name="_Toc22797"/>
       <w:r>
         <w:rPr>
           <w:rFonts w:hint="eastAsia"/>
@@ -4884,7 +4900,7 @@
         </w:rPr>
       </w:pPr>
       <w:bookmarkStart w:id="9" w:name="_Toc11650"/>
-      <w:bookmarkStart w:id="10" w:name="_Toc30710"/>
+      <w:bookmarkStart w:id="10" w:name="_Toc2450"/>
       <w:r>
         <w:rPr>
           <w:rFonts w:hint="eastAsia"/>
@@ -4941,7 +4957,7 @@
         </w:rPr>
       </w:pPr>
       <w:bookmarkStart w:id="11" w:name="_Toc4898"/>
-      <w:bookmarkStart w:id="12" w:name="_Toc12917"/>
+      <w:bookmarkStart w:id="12" w:name="_Toc3816"/>
       <w:r>
         <w:rPr>
           <w:rFonts w:hint="eastAsia"/>
@@ -5017,7 +5033,7 @@
         </w:rPr>
       </w:pPr>
       <w:bookmarkStart w:id="13" w:name="_Toc25592"/>
-      <w:bookmarkStart w:id="14" w:name="_Toc28259"/>
+      <w:bookmarkStart w:id="14" w:name="_Toc31077"/>
       <w:r>
         <w:rPr>
           <w:rFonts w:hint="eastAsia"/>
@@ -5052,7 +5068,7 @@
         </w:rPr>
       </w:pPr>
       <w:bookmarkStart w:id="15" w:name="_Toc20809"/>
-      <w:bookmarkStart w:id="16" w:name="_Toc2951"/>
+      <w:bookmarkStart w:id="16" w:name="_Toc19683"/>
       <w:r>
         <w:rPr>
           <w:rFonts w:hint="eastAsia"/>
@@ -5121,7 +5137,7 @@
         </w:rPr>
       </w:pPr>
       <w:bookmarkStart w:id="17" w:name="_Toc31502"/>
-      <w:bookmarkStart w:id="18" w:name="_Toc18367"/>
+      <w:bookmarkStart w:id="18" w:name="_Toc21047"/>
       <w:r>
         <w:rPr>
           <w:rFonts w:hint="eastAsia"/>
@@ -5367,7 +5383,7 @@
         </w:rPr>
       </w:pPr>
       <w:bookmarkStart w:id="19" w:name="_Toc13573"/>
-      <w:bookmarkStart w:id="20" w:name="_Toc1245"/>
+      <w:bookmarkStart w:id="20" w:name="_Toc22725"/>
       <w:r>
         <w:rPr>
           <w:rFonts w:hint="eastAsia"/>
@@ -5406,7 +5422,7 @@
           <w:rFonts w:hint="eastAsia"/>
           <w:lang w:val="en-US" w:eastAsia="zh-CN"/>
         </w:rPr>
-        <w:t>If environment not have error.complie is succesed.contrain five module and one exe program</w:t>
+        <w:t>If environment not have error.complie is succesed.contrain seven module and one exe program</w:t>
       </w:r>
     </w:p>
     <w:p>
@@ -5450,7 +5466,7 @@
           <wp:inline distT="0" distB="0" distL="114300" distR="114300">
             <wp:extent cx="5266690" cy="2874645"/>
             <wp:effectExtent l="0" t="0" r="10160" b="1905"/>
-            <wp:docPr id="1" name="图片 1"/>
+            <wp:docPr id="4" name="图片 1"/>
             <wp:cNvGraphicFramePr>
               <a:graphicFrameLocks xmlns:a="http://schemas.openxmlformats.org/drawingml/2006/main" noChangeAspect="1"/>
             </wp:cNvGraphicFramePr>
@@ -5458,7 +5474,7 @@
               <a:graphicData uri="http://schemas.openxmlformats.org/drawingml/2006/picture">
                 <pic:pic xmlns:pic="http://schemas.openxmlformats.org/drawingml/2006/picture">
                   <pic:nvPicPr>
-                    <pic:cNvPr id="1" name="图片 1"/>
+                    <pic:cNvPr id="4" name="图片 1"/>
                     <pic:cNvPicPr>
                       <a:picLocks noChangeAspect="1"/>
                     </pic:cNvPicPr>
@@ -5493,7 +5509,7 @@
       <w:pPr>
         <w:ind w:firstLine="420"/>
         <w:rPr>
-          <w:rFonts w:hint="default" w:eastAsiaTheme="minorEastAsia"/>
+          <w:rFonts w:hint="eastAsia"/>
           <w:color w:val="7030A0"/>
           <w:lang w:val="en-US" w:eastAsia="zh-CN"/>
         </w:rPr>
@@ -5505,6 +5521,24 @@
           <w:lang w:val="en-US" w:eastAsia="zh-CN"/>
         </w:rPr>
         <w:t>Note: You can run the program directly, the system will prompt you what you need, you can directly enter the XEngine directory to search.</w:t>
+      </w:r>
+    </w:p>
+    <w:p>
+      <w:pPr>
+        <w:ind w:firstLine="1050" w:firstLineChars="500"/>
+        <w:rPr>
+          <w:rFonts w:hint="default"/>
+          <w:color w:val="7030A0"/>
+          <w:lang w:val="en-US" w:eastAsia="zh-CN"/>
+        </w:rPr>
+      </w:pPr>
+      <w:r>
+        <w:rPr>
+          <w:rFonts w:hint="eastAsia"/>
+          <w:color w:val="7030A0"/>
+          <w:lang w:val="en-US" w:eastAsia="zh-CN"/>
+        </w:rPr>
+        <w:t>You can also use the VSCopy.bat script in the source code directory to automatically copy the dependent XEngine modules..</w:t>
       </w:r>
     </w:p>
     <w:p>
@@ -5517,7 +5551,7 @@
         </w:rPr>
       </w:pPr>
       <w:bookmarkStart w:id="21" w:name="_Toc31740"/>
-      <w:bookmarkStart w:id="22" w:name="_Toc12834"/>
+      <w:bookmarkStart w:id="22" w:name="_Toc32683"/>
       <w:r>
         <w:rPr>
           <w:rFonts w:hint="eastAsia"/>
@@ -5538,7 +5572,7 @@
         </w:rPr>
       </w:pPr>
       <w:bookmarkStart w:id="23" w:name="_Toc14452"/>
-      <w:bookmarkStart w:id="24" w:name="_Toc3752"/>
+      <w:bookmarkStart w:id="24" w:name="_Toc8370"/>
       <w:r>
         <w:rPr>
           <w:rFonts w:hint="eastAsia"/>
@@ -5578,6 +5612,22 @@
           <w:rFonts w:hint="eastAsia"/>
           <w:lang w:val="en-US" w:eastAsia="zh-CN"/>
         </w:rPr>
+        <w:t>Download XEngine:git clone git@gitee.com:xyry/libxengine.git</w:t>
+      </w:r>
+    </w:p>
+    <w:p>
+      <w:pPr>
+        <w:ind w:firstLine="420"/>
+        <w:rPr>
+          <w:rFonts w:hint="eastAsia"/>
+          <w:lang w:val="en-US" w:eastAsia="zh-CN"/>
+        </w:rPr>
+      </w:pPr>
+      <w:r>
+        <w:rPr>
+          <w:rFonts w:hint="eastAsia"/>
+          <w:lang w:val="en-US" w:eastAsia="zh-CN"/>
+        </w:rPr>
         <w:t>After download complete.you can install xengine it by the shell file.</w:t>
       </w:r>
     </w:p>
@@ -5655,7 +5705,7 @@
         </w:rPr>
       </w:pPr>
       <w:bookmarkStart w:id="25" w:name="_Toc16160"/>
-      <w:bookmarkStart w:id="26" w:name="_Toc21898"/>
+      <w:bookmarkStart w:id="26" w:name="_Toc27686"/>
       <w:r>
         <w:rPr>
           <w:rFonts w:hint="eastAsia"/>
@@ -5769,9 +5819,9 @@
       <w:r>
         <w:drawing>
           <wp:inline distT="0" distB="0" distL="114300" distR="114300">
-            <wp:extent cx="5264150" cy="2021205"/>
-            <wp:effectExtent l="0" t="0" r="12700" b="17145"/>
-            <wp:docPr id="3" name="图片 2"/>
+            <wp:extent cx="5264150" cy="1778635"/>
+            <wp:effectExtent l="0" t="0" r="12700" b="12065"/>
+            <wp:docPr id="5" name="图片 2"/>
             <wp:cNvGraphicFramePr>
               <a:graphicFrameLocks xmlns:a="http://schemas.openxmlformats.org/drawingml/2006/main" noChangeAspect="1"/>
             </wp:cNvGraphicFramePr>
@@ -5779,7 +5829,7 @@
               <a:graphicData uri="http://schemas.openxmlformats.org/drawingml/2006/picture">
                 <pic:pic xmlns:pic="http://schemas.openxmlformats.org/drawingml/2006/picture">
                   <pic:nvPicPr>
-                    <pic:cNvPr id="3" name="图片 2"/>
+                    <pic:cNvPr id="5" name="图片 2"/>
                     <pic:cNvPicPr>
                       <a:picLocks noChangeAspect="1"/>
                     </pic:cNvPicPr>
@@ -5793,7 +5843,7 @@
                   <pic:spPr>
                     <a:xfrm>
                       <a:off x="0" y="0"/>
-                      <a:ext cx="5264150" cy="2021205"/>
+                      <a:ext cx="5264150" cy="1778635"/>
                     </a:xfrm>
                     <a:prstGeom prst="rect">
                       <a:avLst/>
@@ -5820,7 +5870,7 @@
         </w:rPr>
       </w:pPr>
       <w:bookmarkStart w:id="27" w:name="_Toc26189"/>
-      <w:bookmarkStart w:id="28" w:name="_Toc3892"/>
+      <w:bookmarkStart w:id="28" w:name="_Toc28452"/>
       <w:r>
         <w:rPr>
           <w:rFonts w:hint="eastAsia"/>
@@ -5841,7 +5891,7 @@
         </w:rPr>
       </w:pPr>
       <w:bookmarkStart w:id="29" w:name="_Toc12516"/>
-      <w:bookmarkStart w:id="30" w:name="_Toc3124"/>
+      <w:bookmarkStart w:id="30" w:name="_Toc9035"/>
       <w:r>
         <w:rPr>
           <w:rFonts w:hint="eastAsia"/>
@@ -5926,7 +5976,7 @@
         </w:rPr>
       </w:pPr>
       <w:bookmarkStart w:id="31" w:name="_Toc31670"/>
-      <w:bookmarkStart w:id="32" w:name="_Toc22634"/>
+      <w:bookmarkStart w:id="32" w:name="_Toc18397"/>
       <w:r>
         <w:rPr>
           <w:rFonts w:hint="eastAsia"/>
@@ -5964,16 +6014,16 @@
       <w:pPr>
         <w:ind w:firstLine="420"/>
         <w:rPr>
-          <w:rFonts w:hint="eastAsia"/>
-          <w:lang w:val="en-US" w:eastAsia="zh-CN"/>
-        </w:rPr>
-      </w:pPr>
-      <w:r>
-        <w:rPr>
-          <w:rFonts w:hint="eastAsia"/>
-          <w:lang w:val="en-US" w:eastAsia="zh-CN"/>
-        </w:rPr>
-        <w:t>XEngine:V7.17</w:t>
+          <w:rFonts w:hint="default"/>
+          <w:lang w:val="en-US" w:eastAsia="zh-CN"/>
+        </w:rPr>
+      </w:pPr>
+      <w:r>
+        <w:rPr>
+          <w:rFonts w:hint="eastAsia"/>
+          <w:lang w:val="en-US" w:eastAsia="zh-CN"/>
+        </w:rPr>
+        <w:t>XEngine:V7.18</w:t>
       </w:r>
     </w:p>
     <w:p>
@@ -6002,7 +6052,7 @@
         </w:rPr>
       </w:pPr>
       <w:bookmarkStart w:id="33" w:name="_Toc6830"/>
-      <w:bookmarkStart w:id="34" w:name="_Toc9881"/>
+      <w:bookmarkStart w:id="34" w:name="_Toc28102"/>
       <w:r>
         <w:rPr>
           <w:rFonts w:hint="eastAsia"/>
@@ -6039,7 +6089,7 @@
         </w:rPr>
       </w:pPr>
       <w:bookmarkStart w:id="35" w:name="_Toc492"/>
-      <w:bookmarkStart w:id="36" w:name="_Toc28229"/>
+      <w:bookmarkStart w:id="36" w:name="_Toc32030"/>
       <w:r>
         <w:rPr>
           <w:rFonts w:hint="eastAsia"/>
@@ -6059,7 +6109,7 @@
           <w:lang w:val="en-US" w:eastAsia="zh-CN"/>
         </w:rPr>
       </w:pPr>
-      <w:bookmarkStart w:id="37" w:name="_Toc24714"/>
+      <w:bookmarkStart w:id="37" w:name="_Toc22535"/>
       <w:r>
         <w:rPr>
           <w:rFonts w:hint="eastAsia"/>
@@ -7948,7 +7998,7 @@
         </w:rPr>
       </w:pPr>
       <w:bookmarkStart w:id="38" w:name="_Toc26145"/>
-      <w:bookmarkStart w:id="39" w:name="_Toc19980"/>
+      <w:bookmarkStart w:id="39" w:name="_Toc18413"/>
       <w:r>
         <w:rPr>
           <w:rFonts w:hint="eastAsia"/>
@@ -7985,7 +8035,7 @@
         </w:rPr>
       </w:pPr>
       <w:bookmarkStart w:id="40" w:name="_Toc26509"/>
-      <w:bookmarkStart w:id="41" w:name="_Toc6149"/>
+      <w:bookmarkStart w:id="41" w:name="_Toc25611"/>
       <w:r>
         <w:rPr>
           <w:rFonts w:hint="eastAsia"/>
@@ -8673,7 +8723,7 @@
         </w:rPr>
       </w:pPr>
       <w:bookmarkStart w:id="42" w:name="_Toc2353"/>
-      <w:bookmarkStart w:id="43" w:name="_Toc9300"/>
+      <w:bookmarkStart w:id="43" w:name="_Toc17199"/>
       <w:r>
         <w:rPr>
           <w:rFonts w:hint="eastAsia"/>
@@ -8760,7 +8810,7 @@
         </w:rPr>
       </w:pPr>
       <w:bookmarkStart w:id="44" w:name="_Toc25149"/>
-      <w:bookmarkStart w:id="45" w:name="_Toc7080"/>
+      <w:bookmarkStart w:id="45" w:name="_Toc26236"/>
       <w:r>
         <w:rPr>
           <w:rFonts w:hint="eastAsia"/>
@@ -9355,7 +9405,7 @@
           <w:lang w:val="en-US" w:eastAsia="zh-CN"/>
         </w:rPr>
       </w:pPr>
-      <w:bookmarkStart w:id="46" w:name="_Toc4117"/>
+      <w:bookmarkStart w:id="46" w:name="_Toc26841"/>
       <w:bookmarkStart w:id="47" w:name="_Toc20891"/>
       <w:r>
         <w:rPr>
@@ -12210,7 +12260,7 @@
           <w:lang w:val="en-US" w:eastAsia="zh-CN"/>
         </w:rPr>
       </w:pPr>
-      <w:bookmarkStart w:id="48" w:name="_Toc22018"/>
+      <w:bookmarkStart w:id="48" w:name="_Toc20899"/>
       <w:r>
         <w:rPr>
           <w:rFonts w:hint="eastAsia"/>
@@ -12297,7 +12347,7 @@
           <w:lang w:val="en-US" w:eastAsia="zh-CN"/>
         </w:rPr>
       </w:pPr>
-      <w:bookmarkStart w:id="49" w:name="_Toc17235"/>
+      <w:bookmarkStart w:id="49" w:name="_Toc27030"/>
       <w:r>
         <w:rPr>
           <w:rFonts w:hint="eastAsia"/>
@@ -14192,7 +14242,7 @@
           <w:lang w:val="en-US" w:eastAsia="zh-CN"/>
         </w:rPr>
       </w:pPr>
-      <w:bookmarkStart w:id="50" w:name="_Toc1029"/>
+      <w:bookmarkStart w:id="50" w:name="_Toc1274"/>
       <w:r>
         <w:rPr>
           <w:rFonts w:hint="eastAsia"/>
@@ -16453,7 +16503,7 @@
           <w:lang w:val="en-US" w:eastAsia="zh-CN"/>
         </w:rPr>
       </w:pPr>
-      <w:bookmarkStart w:id="51" w:name="_Toc5679"/>
+      <w:bookmarkStart w:id="51" w:name="_Toc14981"/>
       <w:r>
         <w:rPr>
           <w:rFonts w:hint="eastAsia"/>
@@ -18720,7 +18770,7 @@
           <w:lang w:val="en-US" w:eastAsia="zh-CN"/>
         </w:rPr>
       </w:pPr>
-      <w:bookmarkStart w:id="52" w:name="_Toc22628"/>
+      <w:bookmarkStart w:id="52" w:name="_Toc11888"/>
       <w:r>
         <w:rPr>
           <w:rFonts w:hint="eastAsia"/>
@@ -20632,7 +20682,7 @@
         </w:rPr>
       </w:pPr>
       <w:bookmarkStart w:id="53" w:name="_Toc20002"/>
-      <w:bookmarkStart w:id="54" w:name="_Toc1881"/>
+      <w:bookmarkStart w:id="54" w:name="_Toc20990"/>
       <w:r>
         <w:rPr>
           <w:rFonts w:hint="eastAsia"/>
@@ -20659,7 +20709,7 @@
           <w:lang w:val="en-US" w:eastAsia="zh-CN"/>
         </w:rPr>
       </w:pPr>
-      <w:bookmarkStart w:id="55" w:name="_Toc15024"/>
+      <w:bookmarkStart w:id="55" w:name="_Toc29331"/>
       <w:r>
         <w:rPr>
           <w:rFonts w:hint="eastAsia"/>
@@ -20694,7 +20744,7 @@
         </w:rPr>
       </w:pPr>
       <w:bookmarkStart w:id="56" w:name="_Toc21127"/>
-      <w:bookmarkStart w:id="57" w:name="_Toc15672"/>
+      <w:bookmarkStart w:id="57" w:name="_Toc5000"/>
       <w:r>
         <w:rPr>
           <w:rFonts w:hint="eastAsia"/>
@@ -20815,7 +20865,7 @@
         </w:rPr>
       </w:pPr>
       <w:bookmarkStart w:id="58" w:name="_Toc9614"/>
-      <w:bookmarkStart w:id="59" w:name="_Toc2146"/>
+      <w:bookmarkStart w:id="59" w:name="_Toc31547"/>
       <w:r>
         <w:rPr>
           <w:rFonts w:hint="eastAsia"/>
@@ -21040,7 +21090,7 @@
         </w:rPr>
       </w:pPr>
       <w:bookmarkStart w:id="60" w:name="_Toc8838"/>
-      <w:bookmarkStart w:id="61" w:name="_Toc30031"/>
+      <w:bookmarkStart w:id="61" w:name="_Toc11357"/>
       <w:r>
         <w:rPr>
           <w:rFonts w:hint="eastAsia"/>
@@ -21211,7 +21261,7 @@
         </w:rPr>
       </w:pPr>
       <w:bookmarkStart w:id="62" w:name="_Toc17763"/>
-      <w:bookmarkStart w:id="63" w:name="_Toc12089"/>
+      <w:bookmarkStart w:id="63" w:name="_Toc18546"/>
       <w:r>
         <w:rPr>
           <w:rFonts w:hint="eastAsia"/>
@@ -21328,7 +21378,7 @@
         </w:rPr>
       </w:pPr>
       <w:bookmarkStart w:id="64" w:name="_Toc23469"/>
-      <w:bookmarkStart w:id="65" w:name="_Toc31639"/>
+      <w:bookmarkStart w:id="65" w:name="_Toc27954"/>
       <w:r>
         <w:rPr>
           <w:rFonts w:hint="eastAsia"/>
@@ -21440,7 +21490,7 @@
           <w:lang w:val="en-US" w:eastAsia="zh-CN"/>
         </w:rPr>
       </w:pPr>
-      <w:bookmarkStart w:id="67" w:name="_Toc29594"/>
+      <w:bookmarkStart w:id="67" w:name="_Toc15783"/>
       <w:r>
         <w:rPr>
           <w:rFonts w:hint="eastAsia"/>
@@ -21557,7 +21607,7 @@
         </w:rPr>
       </w:pPr>
       <w:bookmarkStart w:id="68" w:name="_Toc13580"/>
-      <w:bookmarkStart w:id="69" w:name="_Toc20973"/>
+      <w:bookmarkStart w:id="69" w:name="_Toc21277"/>
       <w:r>
         <w:rPr>
           <w:rFonts w:hint="eastAsia"/>
@@ -21864,7 +21914,7 @@
         </w:rPr>
       </w:pPr>
       <w:bookmarkStart w:id="72" w:name="_Toc22374"/>
-      <w:bookmarkStart w:id="73" w:name="_Toc2767"/>
+      <w:bookmarkStart w:id="73" w:name="_Toc30063"/>
       <w:r>
         <w:rPr>
           <w:rFonts w:hint="eastAsia"/>
@@ -21953,7 +22003,7 @@
           <w:lang w:val="en-US" w:eastAsia="zh-CN"/>
         </w:rPr>
       </w:pPr>
-      <w:bookmarkStart w:id="74" w:name="_Toc12236"/>
+      <w:bookmarkStart w:id="74" w:name="_Toc16590"/>
       <w:r>
         <w:rPr>
           <w:rFonts w:hint="eastAsia"/>
@@ -22091,7 +22141,7 @@
         </w:rPr>
       </w:pPr>
       <w:bookmarkStart w:id="75" w:name="_Toc11342"/>
-      <w:bookmarkStart w:id="76" w:name="_Toc12374"/>
+      <w:bookmarkStart w:id="76" w:name="_Toc30819"/>
       <w:r>
         <w:rPr>
           <w:rFonts w:hint="eastAsia"/>
@@ -22133,7 +22183,7 @@
           <w:lang w:val="en-US" w:eastAsia="zh-CN"/>
         </w:rPr>
       </w:pPr>
-      <w:bookmarkStart w:id="77" w:name="_Toc1253"/>
+      <w:bookmarkStart w:id="77" w:name="_Toc12922"/>
       <w:r>
         <w:rPr>
           <w:rFonts w:hint="eastAsia"/>
@@ -22167,7 +22217,7 @@
           <w:lang w:val="en-US" w:eastAsia="zh-CN"/>
         </w:rPr>
       </w:pPr>
-      <w:bookmarkStart w:id="78" w:name="_Toc22182"/>
+      <w:bookmarkStart w:id="78" w:name="_Toc6112"/>
       <w:r>
         <w:rPr>
           <w:rFonts w:hint="eastAsia"/>
@@ -22240,7 +22290,7 @@
           <w:lang w:val="en-US" w:eastAsia="zh-CN"/>
         </w:rPr>
       </w:pPr>
-      <w:bookmarkStart w:id="79" w:name="_Toc15691"/>
+      <w:bookmarkStart w:id="79" w:name="_Toc18980"/>
       <w:r>
         <w:rPr>
           <w:rFonts w:hint="eastAsia"/>
@@ -22313,7 +22363,7 @@
           <w:lang w:val="en-US" w:eastAsia="zh-CN"/>
         </w:rPr>
       </w:pPr>
-      <w:bookmarkStart w:id="80" w:name="_Toc22286"/>
+      <w:bookmarkStart w:id="80" w:name="_Toc29604"/>
       <w:r>
         <w:rPr>
           <w:rFonts w:hint="eastAsia"/>
@@ -22466,7 +22516,7 @@
           <w:lang w:val="en-US" w:eastAsia="zh-CN"/>
         </w:rPr>
       </w:pPr>
-      <w:bookmarkStart w:id="81" w:name="_Toc15453"/>
+      <w:bookmarkStart w:id="81" w:name="_Toc16171"/>
       <w:r>
         <w:rPr>
           <w:rFonts w:hint="eastAsia"/>
@@ -22485,7 +22535,7 @@
           <w:lang w:val="en-US" w:eastAsia="zh-CN"/>
         </w:rPr>
       </w:pPr>
-      <w:bookmarkStart w:id="82" w:name="_Toc24988"/>
+      <w:bookmarkStart w:id="82" w:name="_Toc10673"/>
       <w:r>
         <w:rPr>
           <w:rFonts w:hint="eastAsia"/>
@@ -22504,7 +22554,7 @@
           <w:lang w:val="en-US" w:eastAsia="zh-CN"/>
         </w:rPr>
       </w:pPr>
-      <w:bookmarkStart w:id="83" w:name="_Toc27531"/>
+      <w:bookmarkStart w:id="83" w:name="_Toc21314"/>
       <w:r>
         <w:rPr>
           <w:rFonts w:hint="eastAsia"/>
@@ -22687,7 +22737,7 @@
           <w:lang w:val="en-US" w:eastAsia="zh-CN"/>
         </w:rPr>
       </w:pPr>
-      <w:bookmarkStart w:id="84" w:name="_Toc13614"/>
+      <w:bookmarkStart w:id="84" w:name="_Toc27091"/>
       <w:r>
         <w:rPr>
           <w:rFonts w:hint="eastAsia"/>
@@ -22777,7 +22827,7 @@
           <w:lang w:val="en-US" w:eastAsia="zh-CN"/>
         </w:rPr>
       </w:pPr>
-      <w:bookmarkStart w:id="85" w:name="_Toc25763"/>
+      <w:bookmarkStart w:id="85" w:name="_Toc16452"/>
       <w:r>
         <w:rPr>
           <w:rFonts w:hint="eastAsia"/>
@@ -22796,7 +22846,7 @@
         </w:rPr>
       </w:pPr>
       <w:bookmarkStart w:id="86" w:name="_Toc5865"/>
-      <w:bookmarkStart w:id="87" w:name="_Toc10523"/>
+      <w:bookmarkStart w:id="87" w:name="_Toc12983"/>
       <w:r>
         <w:rPr>
           <w:rFonts w:hint="eastAsia"/>
@@ -22838,7 +22888,7 @@
         </w:rPr>
       </w:pPr>
       <w:bookmarkStart w:id="88" w:name="_Toc27100"/>
-      <w:bookmarkStart w:id="89" w:name="_Toc15194"/>
+      <w:bookmarkStart w:id="89" w:name="_Toc28028"/>
       <w:r>
         <w:rPr>
           <w:rFonts w:hint="eastAsia"/>
@@ -22882,7 +22932,7 @@
         </w:rPr>
       </w:pPr>
       <w:bookmarkStart w:id="90" w:name="_Toc255"/>
-      <w:bookmarkStart w:id="91" w:name="_Toc7448"/>
+      <w:bookmarkStart w:id="91" w:name="_Toc27778"/>
       <w:r>
         <w:rPr>
           <w:rFonts w:hint="eastAsia"/>
@@ -22925,7 +22975,7 @@
         </w:rPr>
       </w:pPr>
       <w:bookmarkStart w:id="92" w:name="_Toc2198"/>
-      <w:bookmarkStart w:id="93" w:name="_Toc18460"/>
+      <w:bookmarkStart w:id="93" w:name="_Toc28763"/>
       <w:r>
         <w:rPr>
           <w:rFonts w:hint="eastAsia"/>

</xml_diff>

<commit_message>
build x86 and x64 on vs2019
</commit_message>
<xml_diff>
--- a/XEngine_Docment/Docment_en.docx
+++ b/XEngine_Docment/Docment_en.docx
@@ -4139,6 +4139,12 @@
             <w:insideH w:val="none" w:color="auto" w:sz="0" w:space="0"/>
             <w:insideV w:val="none" w:color="auto" w:sz="0" w:space="0"/>
           </w:tblBorders>
+          <w:tblCellMar>
+            <w:top w:w="15" w:type="dxa"/>
+            <w:left w:w="15" w:type="dxa"/>
+            <w:bottom w:w="15" w:type="dxa"/>
+            <w:right w:w="15" w:type="dxa"/>
+          </w:tblCellMar>
         </w:tblPrEx>
         <w:trPr>
           <w:trHeight w:val="578" w:hRule="atLeast"/>
@@ -4232,7 +4238,7 @@
                 <w:rFonts w:hint="eastAsia"/>
                 <w:lang w:val="en-US" w:eastAsia="zh-CN"/>
               </w:rPr>
-              <w:t>2.4</w:t>
+              <w:t>2.5</w:t>
             </w:r>
           </w:p>
         </w:tc>
@@ -4343,7 +4349,7 @@
                 <w:rFonts w:hint="eastAsia"/>
                 <w:lang w:val="en-US" w:eastAsia="zh-CN"/>
               </w:rPr>
-              <w:t>09</w:t>
+              <w:t>10</w:t>
             </w:r>
             <w:r>
               <w:t>-</w:t>
@@ -4353,8 +4359,10 @@
                 <w:rFonts w:hint="eastAsia"/>
                 <w:lang w:val="en-US" w:eastAsia="zh-CN"/>
               </w:rPr>
-              <w:t>17</w:t>
+              <w:t>29</w:t>
             </w:r>
+            <w:bookmarkStart w:id="96" w:name="_GoBack"/>
+            <w:bookmarkEnd w:id="96"/>
           </w:p>
         </w:tc>
       </w:tr>
@@ -4368,6 +4376,12 @@
             <w:insideH w:val="none" w:color="auto" w:sz="0" w:space="0"/>
             <w:insideV w:val="none" w:color="auto" w:sz="0" w:space="0"/>
           </w:tblBorders>
+          <w:tblCellMar>
+            <w:top w:w="15" w:type="dxa"/>
+            <w:left w:w="15" w:type="dxa"/>
+            <w:bottom w:w="15" w:type="dxa"/>
+            <w:right w:w="15" w:type="dxa"/>
+          </w:tblCellMar>
         </w:tblPrEx>
         <w:trPr>
           <w:gridAfter w:val="1"/>
@@ -4447,8 +4461,6 @@
           <w:rFonts w:hint="eastAsia"/>
         </w:rPr>
       </w:pPr>
-      <w:bookmarkStart w:id="96" w:name="_GoBack"/>
-      <w:bookmarkEnd w:id="96"/>
     </w:p>
     <w:p>
       <w:pPr>
@@ -5578,8 +5590,8 @@
           <w:lang w:val="en-US" w:eastAsia="zh-CN"/>
         </w:rPr>
       </w:pPr>
-      <w:bookmarkStart w:id="21" w:name="_Toc31740"/>
-      <w:bookmarkStart w:id="22" w:name="_Toc894"/>
+      <w:bookmarkStart w:id="21" w:name="_Toc894"/>
+      <w:bookmarkStart w:id="22" w:name="_Toc31740"/>
       <w:r>
         <w:rPr>
           <w:rFonts w:hint="eastAsia"/>
@@ -5599,8 +5611,8 @@
           <w:lang w:val="en-US" w:eastAsia="zh-CN"/>
         </w:rPr>
       </w:pPr>
-      <w:bookmarkStart w:id="23" w:name="_Toc14452"/>
-      <w:bookmarkStart w:id="24" w:name="_Toc24167"/>
+      <w:bookmarkStart w:id="23" w:name="_Toc24167"/>
+      <w:bookmarkStart w:id="24" w:name="_Toc14452"/>
       <w:r>
         <w:rPr>
           <w:rFonts w:hint="eastAsia"/>
@@ -5732,8 +5744,8 @@
           <w:lang w:val="en-US" w:eastAsia="zh-CN"/>
         </w:rPr>
       </w:pPr>
-      <w:bookmarkStart w:id="25" w:name="_Toc16160"/>
-      <w:bookmarkStart w:id="26" w:name="_Toc23358"/>
+      <w:bookmarkStart w:id="25" w:name="_Toc23358"/>
+      <w:bookmarkStart w:id="26" w:name="_Toc16160"/>
       <w:r>
         <w:rPr>
           <w:rFonts w:hint="eastAsia"/>
@@ -5918,8 +5930,8 @@
           <w:lang w:val="en-US" w:eastAsia="zh-CN"/>
         </w:rPr>
       </w:pPr>
-      <w:bookmarkStart w:id="29" w:name="_Toc12516"/>
-      <w:bookmarkStart w:id="30" w:name="_Toc17459"/>
+      <w:bookmarkStart w:id="29" w:name="_Toc17459"/>
+      <w:bookmarkStart w:id="30" w:name="_Toc12516"/>
       <w:r>
         <w:rPr>
           <w:rFonts w:hint="eastAsia"/>
@@ -6079,8 +6091,8 @@
           <w:lang w:val="en-US" w:eastAsia="zh-CN"/>
         </w:rPr>
       </w:pPr>
-      <w:bookmarkStart w:id="33" w:name="_Toc6830"/>
-      <w:bookmarkStart w:id="34" w:name="_Toc22134"/>
+      <w:bookmarkStart w:id="33" w:name="_Toc22134"/>
+      <w:bookmarkStart w:id="34" w:name="_Toc6830"/>
       <w:r>
         <w:rPr>
           <w:rFonts w:hint="eastAsia"/>
@@ -14508,8 +14520,8 @@
           <w:lang w:val="en-US" w:eastAsia="zh-CN"/>
         </w:rPr>
       </w:pPr>
-      <w:bookmarkStart w:id="43" w:name="_Toc26509"/>
-      <w:bookmarkStart w:id="44" w:name="_Toc27250"/>
+      <w:bookmarkStart w:id="43" w:name="_Toc27250"/>
+      <w:bookmarkStart w:id="44" w:name="_Toc26509"/>
       <w:r>
         <w:rPr>
           <w:rFonts w:hint="eastAsia"/>
@@ -24879,8 +24891,8 @@
           <w:lang w:val="en-US" w:eastAsia="zh-CN"/>
         </w:rPr>
       </w:pPr>
-      <w:bookmarkStart w:id="63" w:name="_Toc17763"/>
-      <w:bookmarkStart w:id="64" w:name="_Toc8528"/>
+      <w:bookmarkStart w:id="63" w:name="_Toc8528"/>
+      <w:bookmarkStart w:id="64" w:name="_Toc17763"/>
       <w:r>
         <w:rPr>
           <w:rFonts w:hint="eastAsia"/>
@@ -25245,8 +25257,8 @@
           <w:lang w:val="en-US" w:eastAsia="zh-CN"/>
         </w:rPr>
       </w:pPr>
-      <w:bookmarkStart w:id="69" w:name="_Toc13580"/>
-      <w:bookmarkStart w:id="70" w:name="_Toc14676"/>
+      <w:bookmarkStart w:id="69" w:name="_Toc14676"/>
+      <w:bookmarkStart w:id="70" w:name="_Toc13580"/>
       <w:r>
         <w:rPr>
           <w:rFonts w:hint="eastAsia"/>
@@ -25552,8 +25564,8 @@
           <w:lang w:val="en-US" w:eastAsia="zh-CN"/>
         </w:rPr>
       </w:pPr>
-      <w:bookmarkStart w:id="73" w:name="_Toc22374"/>
-      <w:bookmarkStart w:id="74" w:name="_Toc8411"/>
+      <w:bookmarkStart w:id="73" w:name="_Toc8411"/>
+      <w:bookmarkStart w:id="74" w:name="_Toc22374"/>
       <w:r>
         <w:rPr>
           <w:rFonts w:hint="eastAsia"/>
@@ -25799,8 +25811,8 @@
           <w:lang w:val="en-US" w:eastAsia="zh-CN"/>
         </w:rPr>
       </w:pPr>
-      <w:bookmarkStart w:id="76" w:name="_Toc11342"/>
-      <w:bookmarkStart w:id="77" w:name="_Toc15710"/>
+      <w:bookmarkStart w:id="76" w:name="_Toc15710"/>
+      <w:bookmarkStart w:id="77" w:name="_Toc11342"/>
       <w:r>
         <w:rPr>
           <w:rFonts w:hint="eastAsia"/>

</xml_diff>

<commit_message>
update:docment and read me
</commit_message>
<xml_diff>
--- a/XEngine_Docment/Docment_en.docx
+++ b/XEngine_Docment/Docment_en.docx
@@ -4139,8 +4139,6 @@
               </w:rPr>
               <w:t>24</w:t>
             </w:r>
-            <w:bookmarkStart w:id="84" w:name="_GoBack"/>
-            <w:bookmarkEnd w:id="84"/>
           </w:p>
         </w:tc>
       </w:tr>
@@ -4566,219 +4564,45 @@
     </w:p>
     <w:p>
       <w:pPr>
-        <w:pStyle w:val="4"/>
-        <w:bidi w:val="0"/>
-        <w:rPr>
-          <w:rFonts w:hint="default"/>
-          <w:lang w:val="en-US" w:eastAsia="zh-CN"/>
-        </w:rPr>
-      </w:pPr>
-      <w:bookmarkStart w:id="5" w:name="_Toc5044"/>
-      <w:r>
-        <w:rPr>
-          <w:rFonts w:hint="eastAsia"/>
-          <w:lang w:val="en-US" w:eastAsia="zh-CN"/>
-        </w:rPr>
-        <w:t>XEngine</w:t>
+        <w:ind w:firstLine="420"/>
+        <w:rPr>
+          <w:rFonts w:hint="eastAsia"/>
+          <w:lang w:val="en-US" w:eastAsia="zh-CN"/>
+        </w:rPr>
+      </w:pPr>
+      <w:r>
+        <w:rPr>
+          <w:rFonts w:hint="eastAsia"/>
+          <w:lang w:val="en-US" w:eastAsia="zh-CN"/>
+        </w:rPr>
+        <w:t>This service used XEngine as the development package. To use this code, the XEngine development environment must be configured and installed.</w:t>
+      </w:r>
+    </w:p>
+    <w:p>
+      <w:pPr>
+        <w:pStyle w:val="2"/>
+        <w:rPr>
+          <w:rFonts w:hint="eastAsia"/>
+          <w:lang w:val="en-US" w:eastAsia="zh-CN"/>
+        </w:rPr>
+      </w:pPr>
+      <w:bookmarkStart w:id="5" w:name="_Toc18055"/>
+      <w:bookmarkStart w:id="6" w:name="_Toc16642"/>
+      <w:r>
+        <w:rPr>
+          <w:rFonts w:hint="eastAsia"/>
+        </w:rPr>
+        <w:t xml:space="preserve">一 </w:t>
       </w:r>
       <w:bookmarkEnd w:id="5"/>
-    </w:p>
-    <w:p>
-      <w:pPr>
-        <w:ind w:firstLine="420"/>
-        <w:rPr>
-          <w:rFonts w:hint="eastAsia"/>
-          <w:lang w:val="en-US" w:eastAsia="zh-CN"/>
-        </w:rPr>
-      </w:pPr>
-      <w:r>
-        <w:rPr>
-          <w:rFonts w:hint="eastAsia"/>
-          <w:lang w:val="en-US" w:eastAsia="zh-CN"/>
-        </w:rPr>
-        <w:t>This service used XEngine as the development package. To use this code, the XEngine development environment must be configured and installed.</w:t>
-      </w:r>
-    </w:p>
-    <w:p>
-      <w:pPr>
-        <w:ind w:firstLine="420"/>
-        <w:rPr>
-          <w:rFonts w:hint="default"/>
-          <w:lang w:val="en-US" w:eastAsia="zh-CN"/>
-        </w:rPr>
-      </w:pPr>
-      <w:r>
-        <w:rPr>
-          <w:rFonts w:hint="eastAsia"/>
-          <w:lang w:val="en-US" w:eastAsia="zh-CN"/>
-        </w:rPr>
-        <w:t>download link:</w:t>
-      </w:r>
-      <w:r>
-        <w:rPr>
-          <w:rFonts w:hint="eastAsia"/>
-          <w:lang w:val="en-US" w:eastAsia="zh-CN"/>
-        </w:rPr>
-        <w:fldChar w:fldCharType="begin"/>
-      </w:r>
-      <w:r>
-        <w:rPr>
-          <w:rFonts w:hint="eastAsia"/>
-          <w:lang w:val="en-US" w:eastAsia="zh-CN"/>
-        </w:rPr>
-        <w:instrText xml:space="preserve"> HYPERLINK "https://gitee.com/xyry/libxengine" </w:instrText>
-      </w:r>
-      <w:r>
-        <w:rPr>
-          <w:rFonts w:hint="eastAsia"/>
-          <w:lang w:val="en-US" w:eastAsia="zh-CN"/>
-        </w:rPr>
-        <w:fldChar w:fldCharType="separate"/>
-      </w:r>
-      <w:r>
-        <w:rPr>
-          <w:rStyle w:val="19"/>
-          <w:rFonts w:hint="eastAsia"/>
-          <w:lang w:val="en-US" w:eastAsia="zh-CN"/>
-        </w:rPr>
-        <w:t>https://gitee.com/xyry/libxengine</w:t>
-      </w:r>
-      <w:r>
-        <w:rPr>
-          <w:rFonts w:hint="eastAsia"/>
-          <w:lang w:val="en-US" w:eastAsia="zh-CN"/>
-        </w:rPr>
-        <w:fldChar w:fldCharType="end"/>
-      </w:r>
-    </w:p>
-    <w:p>
-      <w:pPr>
-        <w:ind w:firstLine="420"/>
-        <w:rPr>
-          <w:rFonts w:hint="eastAsia"/>
-          <w:lang w:val="en-US" w:eastAsia="zh-CN"/>
-        </w:rPr>
-      </w:pPr>
-      <w:r>
-        <w:rPr>
-          <w:rFonts w:hint="eastAsia"/>
-          <w:lang w:val="en-US" w:eastAsia="zh-CN"/>
-        </w:rPr>
-        <w:t xml:space="preserve">            </w:t>
-      </w:r>
-      <w:r>
-        <w:rPr>
-          <w:rFonts w:hint="eastAsia"/>
-          <w:lang w:val="en-US" w:eastAsia="zh-CN"/>
-        </w:rPr>
-        <w:fldChar w:fldCharType="begin"/>
-      </w:r>
-      <w:r>
-        <w:rPr>
-          <w:rFonts w:hint="eastAsia"/>
-          <w:lang w:val="en-US" w:eastAsia="zh-CN"/>
-        </w:rPr>
-        <w:instrText xml:space="preserve"> HYPERLINK "https://github.com/libxengine/xengine" </w:instrText>
-      </w:r>
-      <w:r>
-        <w:rPr>
-          <w:rFonts w:hint="eastAsia"/>
-          <w:lang w:val="en-US" w:eastAsia="zh-CN"/>
-        </w:rPr>
-        <w:fldChar w:fldCharType="separate"/>
-      </w:r>
-      <w:r>
-        <w:rPr>
-          <w:rStyle w:val="19"/>
-          <w:rFonts w:hint="eastAsia"/>
-          <w:lang w:val="en-US" w:eastAsia="zh-CN"/>
-        </w:rPr>
-        <w:t>https://github.com/libxengine/xengine</w:t>
-      </w:r>
-      <w:r>
-        <w:rPr>
-          <w:rFonts w:hint="eastAsia"/>
-          <w:lang w:val="en-US" w:eastAsia="zh-CN"/>
-        </w:rPr>
-        <w:fldChar w:fldCharType="end"/>
-      </w:r>
-    </w:p>
-    <w:p>
-      <w:pPr>
-        <w:pStyle w:val="3"/>
-        <w:bidi w:val="0"/>
-        <w:rPr>
-          <w:rFonts w:hint="eastAsia"/>
-          <w:lang w:val="en-US" w:eastAsia="zh-CN"/>
-        </w:rPr>
-      </w:pPr>
-      <w:bookmarkStart w:id="6" w:name="_Toc16662"/>
-      <w:r>
-        <w:rPr>
-          <w:rFonts w:hint="eastAsia"/>
-          <w:lang w:val="en-US" w:eastAsia="zh-CN"/>
-        </w:rPr>
-        <w:t>System environment</w:t>
+      <w:r>
+        <w:rPr>
+          <w:rFonts w:hint="eastAsia"/>
+          <w:lang w:val="en-US" w:eastAsia="zh-CN"/>
+        </w:rPr>
+        <w:t>Technical structure</w:t>
       </w:r>
       <w:bookmarkEnd w:id="6"/>
-    </w:p>
-    <w:p>
-      <w:pPr>
-        <w:ind w:firstLine="420" w:firstLineChars="200"/>
-        <w:rPr>
-          <w:rFonts w:hint="eastAsia"/>
-          <w:lang w:val="en-US" w:eastAsia="zh-CN"/>
-        </w:rPr>
-      </w:pPr>
-      <w:r>
-        <w:rPr>
-          <w:rFonts w:hint="eastAsia"/>
-          <w:lang w:val="en-US" w:eastAsia="zh-CN"/>
-        </w:rPr>
-        <w:t>Windows needs to be in WIN7SP1 and above. Have the latest patch. Use VS to compile and run</w:t>
-      </w:r>
-    </w:p>
-    <w:p>
-      <w:pPr>
-        <w:ind w:firstLine="420" w:firstLineChars="200"/>
-        <w:rPr>
-          <w:rFonts w:hint="default"/>
-          <w:lang w:val="en-US" w:eastAsia="zh-CN"/>
-        </w:rPr>
-      </w:pPr>
-      <w:r>
-        <w:rPr>
-          <w:rFonts w:hint="eastAsia"/>
-          <w:lang w:val="en-US" w:eastAsia="zh-CN"/>
-        </w:rPr>
-        <w:t>Linux requires Ubuntu20.04 or Centos8 or above, using X64. Use makefile to compile</w:t>
-      </w:r>
-    </w:p>
-    <w:p>
-      <w:pPr>
-        <w:pStyle w:val="2"/>
-        <w:rPr>
-          <w:rFonts w:hint="eastAsia"/>
-          <w:lang w:val="en-US" w:eastAsia="zh-CN"/>
-        </w:rPr>
-      </w:pPr>
-      <w:bookmarkStart w:id="7" w:name="_Toc18055"/>
-      <w:bookmarkStart w:id="8" w:name="_Toc16642"/>
-      <w:r>
-        <w:rPr>
-          <w:rFonts w:hint="eastAsia"/>
-        </w:rPr>
-        <w:t xml:space="preserve">一 </w:t>
-      </w:r>
-      <w:bookmarkEnd w:id="7"/>
-      <w:r>
-        <w:rPr>
-          <w:rFonts w:hint="eastAsia"/>
-          <w:lang w:val="en-US" w:eastAsia="zh-CN"/>
-        </w:rPr>
-        <w:t>Technical structure</w:t>
-      </w:r>
-      <w:bookmarkEnd w:id="8"/>
     </w:p>
     <w:p>
       <w:pPr>
@@ -4871,7 +4695,7 @@
           <w:lang w:val="en-US" w:eastAsia="zh-CN"/>
         </w:rPr>
       </w:pPr>
-      <w:bookmarkStart w:id="9" w:name="_Toc2516"/>
+      <w:bookmarkStart w:id="7" w:name="_Toc2516"/>
       <w:r>
         <w:rPr>
           <w:rFonts w:hint="eastAsia"/>
@@ -4879,7 +4703,7 @@
         </w:rPr>
         <w:t xml:space="preserve"> </w:t>
       </w:r>
-      <w:bookmarkStart w:id="10" w:name="_Toc27634"/>
+      <w:bookmarkStart w:id="8" w:name="_Toc27634"/>
       <w:r>
         <w:rPr>
           <w:rFonts w:hint="eastAsia"/>
@@ -4887,8 +4711,8 @@
         </w:rPr>
         <w:t>Upload interface</w:t>
       </w:r>
-      <w:bookmarkEnd w:id="9"/>
-      <w:bookmarkEnd w:id="10"/>
+      <w:bookmarkEnd w:id="7"/>
+      <w:bookmarkEnd w:id="8"/>
     </w:p>
     <w:p>
       <w:pPr>
@@ -4967,7 +4791,7 @@
           <w:lang w:val="en-US" w:eastAsia="zh-CN"/>
         </w:rPr>
       </w:pPr>
-      <w:bookmarkStart w:id="11" w:name="_Toc11650"/>
+      <w:bookmarkStart w:id="9" w:name="_Toc11650"/>
       <w:r>
         <w:rPr>
           <w:rFonts w:hint="eastAsia"/>
@@ -4975,7 +4799,7 @@
         </w:rPr>
         <w:t xml:space="preserve"> </w:t>
       </w:r>
-      <w:bookmarkStart w:id="12" w:name="_Toc25143"/>
+      <w:bookmarkStart w:id="10" w:name="_Toc25143"/>
       <w:r>
         <w:rPr>
           <w:rFonts w:hint="eastAsia"/>
@@ -4983,8 +4807,8 @@
         </w:rPr>
         <w:t>Download interface</w:t>
       </w:r>
-      <w:bookmarkEnd w:id="11"/>
-      <w:bookmarkEnd w:id="12"/>
+      <w:bookmarkEnd w:id="9"/>
+      <w:bookmarkEnd w:id="10"/>
     </w:p>
     <w:p>
       <w:pPr>
@@ -5047,7 +4871,7 @@
           <w:lang w:val="en-US" w:eastAsia="zh-CN"/>
         </w:rPr>
       </w:pPr>
-      <w:bookmarkStart w:id="13" w:name="_Toc4898"/>
+      <w:bookmarkStart w:id="11" w:name="_Toc4898"/>
       <w:r>
         <w:rPr>
           <w:rFonts w:hint="eastAsia"/>
@@ -5055,7 +4879,7 @@
         </w:rPr>
         <w:t xml:space="preserve"> </w:t>
       </w:r>
-      <w:bookmarkStart w:id="14" w:name="_Toc29852"/>
+      <w:bookmarkStart w:id="12" w:name="_Toc29852"/>
       <w:r>
         <w:rPr>
           <w:rFonts w:hint="eastAsia"/>
@@ -5063,8 +4887,8 @@
         </w:rPr>
         <w:t>Mangement Interface</w:t>
       </w:r>
-      <w:bookmarkEnd w:id="13"/>
-      <w:bookmarkEnd w:id="14"/>
+      <w:bookmarkEnd w:id="11"/>
+      <w:bookmarkEnd w:id="12"/>
     </w:p>
     <w:p>
       <w:pPr>
@@ -5130,8 +4954,8 @@
           <w:lang w:val="en-US" w:eastAsia="zh-CN"/>
         </w:rPr>
       </w:pPr>
-      <w:bookmarkStart w:id="15" w:name="_Toc25592"/>
-      <w:bookmarkStart w:id="16" w:name="_Toc3711"/>
+      <w:bookmarkStart w:id="13" w:name="_Toc25592"/>
+      <w:bookmarkStart w:id="14" w:name="_Toc3711"/>
       <w:r>
         <w:rPr>
           <w:rFonts w:hint="eastAsia"/>
@@ -5146,7 +4970,7 @@
         </w:rPr>
         <w:t xml:space="preserve"> </w:t>
       </w:r>
-      <w:bookmarkEnd w:id="15"/>
+      <w:bookmarkEnd w:id="13"/>
       <w:r>
         <w:rPr>
           <w:rFonts w:hint="eastAsia"/>
@@ -5154,7 +4978,7 @@
         </w:rPr>
         <w:t>Configure Env</w:t>
       </w:r>
-      <w:bookmarkEnd w:id="16"/>
+      <w:bookmarkEnd w:id="14"/>
     </w:p>
     <w:p>
       <w:pPr>
@@ -5165,8 +4989,8 @@
           <w:lang w:val="en-US" w:eastAsia="zh-CN"/>
         </w:rPr>
       </w:pPr>
-      <w:bookmarkStart w:id="17" w:name="_Toc20809"/>
-      <w:bookmarkStart w:id="18" w:name="_Toc31630"/>
+      <w:bookmarkStart w:id="15" w:name="_Toc31630"/>
+      <w:bookmarkStart w:id="16" w:name="_Toc20809"/>
       <w:r>
         <w:rPr>
           <w:rFonts w:hint="eastAsia"/>
@@ -5174,8 +4998,8 @@
         </w:rPr>
         <w:t>2.1 WINDOWS</w:t>
       </w:r>
-      <w:bookmarkEnd w:id="17"/>
-      <w:bookmarkEnd w:id="18"/>
+      <w:bookmarkEnd w:id="15"/>
+      <w:bookmarkEnd w:id="16"/>
     </w:p>
     <w:p>
       <w:pPr>
@@ -5262,8 +5086,8 @@
           <w:lang w:val="en-US" w:eastAsia="zh-CN"/>
         </w:rPr>
       </w:pPr>
-      <w:bookmarkStart w:id="19" w:name="_Toc31740"/>
-      <w:bookmarkStart w:id="20" w:name="_Toc14953"/>
+      <w:bookmarkStart w:id="17" w:name="_Toc31740"/>
+      <w:bookmarkStart w:id="18" w:name="_Toc14953"/>
       <w:r>
         <w:rPr>
           <w:rFonts w:hint="eastAsia"/>
@@ -5271,8 +5095,198 @@
         </w:rPr>
         <w:t>2.2 LINUX</w:t>
       </w:r>
+      <w:bookmarkEnd w:id="17"/>
+      <w:bookmarkEnd w:id="18"/>
+    </w:p>
+    <w:p>
+      <w:pPr>
+        <w:ind w:firstLine="420"/>
+        <w:rPr>
+          <w:rFonts w:hint="eastAsia"/>
+          <w:lang w:val="en-US" w:eastAsia="zh-CN"/>
+        </w:rPr>
+      </w:pPr>
+      <w:r>
+        <w:rPr>
+          <w:rFonts w:hint="eastAsia"/>
+          <w:lang w:val="en-US" w:eastAsia="zh-CN"/>
+        </w:rPr>
+        <w:t>Configure complete.you can complie it.open terminal in you xengine_storage dir and execute command.</w:t>
+      </w:r>
+    </w:p>
+    <w:p>
+      <w:pPr>
+        <w:ind w:firstLine="420"/>
+        <w:rPr>
+          <w:rFonts w:hint="default"/>
+          <w:lang w:val="en-US" w:eastAsia="zh-CN"/>
+        </w:rPr>
+      </w:pPr>
+      <w:r>
+        <w:rPr>
+          <w:rFonts w:hint="eastAsia"/>
+          <w:lang w:val="en-US" w:eastAsia="zh-CN"/>
+        </w:rPr>
+        <w:t>complie:make</w:t>
+      </w:r>
+    </w:p>
+    <w:p>
+      <w:pPr>
+        <w:ind w:firstLine="420"/>
+        <w:rPr>
+          <w:rFonts w:hint="eastAsia"/>
+          <w:lang w:val="en-US" w:eastAsia="zh-CN"/>
+        </w:rPr>
+      </w:pPr>
+      <w:r>
+        <w:rPr>
+          <w:rFonts w:hint="eastAsia"/>
+          <w:lang w:val="en-US" w:eastAsia="zh-CN"/>
+        </w:rPr>
+        <w:t>install:make FLAGS=InstallAll</w:t>
+      </w:r>
+    </w:p>
+    <w:p>
+      <w:pPr>
+        <w:ind w:firstLine="420"/>
+        <w:rPr>
+          <w:rFonts w:hint="eastAsia"/>
+          <w:lang w:val="en-US" w:eastAsia="zh-CN"/>
+        </w:rPr>
+      </w:pPr>
+      <w:r>
+        <w:rPr>
+          <w:rFonts w:hint="eastAsia"/>
+          <w:lang w:val="en-US" w:eastAsia="zh-CN"/>
+        </w:rPr>
+        <w:t>clean:make FLAGS=CleanAll</w:t>
+      </w:r>
+    </w:p>
+    <w:p>
+      <w:pPr>
+        <w:ind w:firstLine="420"/>
+        <w:rPr>
+          <w:rFonts w:hint="eastAsia"/>
+          <w:lang w:val="en-US" w:eastAsia="zh-CN"/>
+        </w:rPr>
+      </w:pPr>
+      <w:r>
+        <w:rPr>
+          <w:rFonts w:hint="eastAsia"/>
+          <w:lang w:val="en-US" w:eastAsia="zh-CN"/>
+        </w:rPr>
+        <w:t>If there is no error.you can see complied XEngine_StorageApp file in XEngine_Release</w:t>
+      </w:r>
+    </w:p>
+    <w:p>
+      <w:pPr>
+        <w:ind w:firstLine="420"/>
+        <w:rPr>
+          <w:rFonts w:hint="eastAsia"/>
+          <w:lang w:val="en-US" w:eastAsia="zh-CN"/>
+        </w:rPr>
+      </w:pPr>
+      <w:r>
+        <w:rPr>
+          <w:rFonts w:hint="eastAsia"/>
+          <w:lang w:val="en-US" w:eastAsia="zh-CN"/>
+        </w:rPr>
+        <w:t>You can running at terminal.</w:t>
+      </w:r>
+    </w:p>
+    <w:p>
+      <w:pPr>
+        <w:pStyle w:val="3"/>
+        <w:bidi w:val="0"/>
+        <w:rPr>
+          <w:rFonts w:hint="eastAsia"/>
+          <w:lang w:val="en-US" w:eastAsia="zh-CN"/>
+        </w:rPr>
+      </w:pPr>
+      <w:bookmarkStart w:id="19" w:name="_Toc28977"/>
+      <w:r>
+        <w:rPr>
+          <w:rFonts w:hint="eastAsia"/>
+          <w:lang w:val="en-US" w:eastAsia="zh-CN"/>
+        </w:rPr>
+        <w:t>2.3 MacOS</w:t>
+      </w:r>
       <w:bookmarkEnd w:id="19"/>
+    </w:p>
+    <w:p>
+      <w:pPr>
+        <w:bidi w:val="0"/>
+        <w:ind w:firstLine="420" w:firstLineChars="200"/>
+        <w:rPr>
+          <w:rFonts w:hint="eastAsia"/>
+          <w:lang w:val="en-US" w:eastAsia="zh-CN"/>
+        </w:rPr>
+      </w:pPr>
+      <w:r>
+        <w:rPr>
+          <w:rFonts w:hint="eastAsia"/>
+          <w:lang w:val="en-US" w:eastAsia="zh-CN"/>
+        </w:rPr>
+        <w:t>MacOS requires 12 or above versions, and the compilation and operation mode can refer to linux</w:t>
+      </w:r>
+    </w:p>
+    <w:p>
+      <w:pPr>
+        <w:pStyle w:val="3"/>
+        <w:bidi w:val="0"/>
+        <w:rPr>
+          <w:rFonts w:hint="eastAsia"/>
+          <w:lang w:val="en-US" w:eastAsia="zh-CN"/>
+        </w:rPr>
+      </w:pPr>
+      <w:bookmarkStart w:id="20" w:name="_Toc26189"/>
+      <w:bookmarkStart w:id="21" w:name="_Toc28783"/>
+      <w:r>
+        <w:rPr>
+          <w:rFonts w:hint="eastAsia"/>
+          <w:lang w:val="en-US" w:eastAsia="zh-CN"/>
+        </w:rPr>
+        <w:t>2.4 Version Requirements</w:t>
+      </w:r>
       <w:bookmarkEnd w:id="20"/>
+      <w:bookmarkEnd w:id="21"/>
+    </w:p>
+    <w:p>
+      <w:pPr>
+        <w:pStyle w:val="4"/>
+        <w:bidi w:val="0"/>
+        <w:rPr>
+          <w:rFonts w:hint="eastAsia"/>
+          <w:lang w:val="en-US" w:eastAsia="zh-CN"/>
+        </w:rPr>
+      </w:pPr>
+      <w:bookmarkStart w:id="22" w:name="_Toc28047"/>
+      <w:bookmarkStart w:id="23" w:name="_Toc12516"/>
+      <w:r>
+        <w:rPr>
+          <w:rFonts w:hint="eastAsia"/>
+          <w:lang w:val="en-US" w:eastAsia="zh-CN"/>
+        </w:rPr>
+        <w:t>2.4.1 System Version</w:t>
+      </w:r>
+      <w:bookmarkEnd w:id="22"/>
+      <w:bookmarkEnd w:id="23"/>
+    </w:p>
+    <w:p>
+      <w:pPr>
+        <w:bidi w:val="0"/>
+        <w:rPr>
+          <w:rFonts w:hint="default"/>
+          <w:lang w:val="en-US" w:eastAsia="zh-CN"/>
+        </w:rPr>
+      </w:pPr>
+      <w:r>
+        <w:rPr>
+          <w:rFonts w:hint="eastAsia"/>
+          <w:lang w:val="en-US" w:eastAsia="zh-CN"/>
+        </w:rPr>
+        <w:t xml:space="preserve">    Minimum version requirements:</w:t>
+      </w:r>
     </w:p>
     <w:p>
       <w:pPr>
@@ -5287,23 +5301,25 @@
           <w:rFonts w:hint="eastAsia"/>
           <w:lang w:val="en-US" w:eastAsia="zh-CN"/>
         </w:rPr>
-        <w:t>Configure complete.you can complie it.open terminal in you xengine_storage dir and execute command.</w:t>
-      </w:r>
+        <w:t xml:space="preserve">WINDOWS: win7 sp1 </w:t>
+      </w:r>
+      <w:bookmarkStart w:id="89" w:name="_GoBack"/>
+      <w:bookmarkEnd w:id="89"/>
     </w:p>
     <w:p>
       <w:pPr>
         <w:ind w:firstLine="420"/>
         <w:rPr>
-          <w:rFonts w:hint="default"/>
-          <w:lang w:val="en-US" w:eastAsia="zh-CN"/>
-        </w:rPr>
-      </w:pPr>
-      <w:r>
-        <w:rPr>
-          <w:rFonts w:hint="eastAsia"/>
-          <w:lang w:val="en-US" w:eastAsia="zh-CN"/>
-        </w:rPr>
-        <w:t>complie:make</w:t>
+          <w:rFonts w:hint="eastAsia"/>
+          <w:lang w:val="en-US" w:eastAsia="zh-CN"/>
+        </w:rPr>
+      </w:pPr>
+      <w:r>
+        <w:rPr>
+          <w:rFonts w:hint="eastAsia"/>
+          <w:lang w:val="en-US" w:eastAsia="zh-CN"/>
+        </w:rPr>
+        <w:t xml:space="preserve">Ubuntu:20.04 </w:t>
       </w:r>
     </w:p>
     <w:p>
@@ -5319,24 +5335,52 @@
           <w:rFonts w:hint="eastAsia"/>
           <w:lang w:val="en-US" w:eastAsia="zh-CN"/>
         </w:rPr>
-        <w:t>install:make FLAGS=InstallAll</w:t>
+        <w:t>Centos:8.x</w:t>
       </w:r>
     </w:p>
     <w:p>
       <w:pPr>
         <w:ind w:firstLine="420"/>
         <w:rPr>
-          <w:rFonts w:hint="eastAsia"/>
-          <w:lang w:val="en-US" w:eastAsia="zh-CN"/>
-        </w:rPr>
-      </w:pPr>
-      <w:r>
-        <w:rPr>
-          <w:rFonts w:hint="eastAsia"/>
-          <w:lang w:val="en-US" w:eastAsia="zh-CN"/>
-        </w:rPr>
-        <w:t>clean:make FLAGS=CleanAll</w:t>
-      </w:r>
+          <w:rFonts w:hint="default"/>
+          <w:lang w:val="en-US" w:eastAsia="zh-CN"/>
+        </w:rPr>
+      </w:pPr>
+      <w:r>
+        <w:rPr>
+          <w:rFonts w:hint="eastAsia"/>
+          <w:lang w:val="en-US" w:eastAsia="zh-CN"/>
+        </w:rPr>
+        <w:t>MacOS:12</w:t>
+      </w:r>
+    </w:p>
+    <w:p>
+      <w:pPr>
+        <w:pStyle w:val="4"/>
+        <w:bidi w:val="0"/>
+        <w:rPr>
+          <w:rFonts w:hint="default"/>
+          <w:lang w:val="en-US" w:eastAsia="zh-CN"/>
+        </w:rPr>
+      </w:pPr>
+      <w:bookmarkStart w:id="24" w:name="_Toc31670"/>
+      <w:bookmarkStart w:id="25" w:name="_Toc13111"/>
+      <w:r>
+        <w:rPr>
+          <w:rFonts w:hint="eastAsia"/>
+          <w:lang w:val="en-US" w:eastAsia="zh-CN"/>
+        </w:rPr>
+        <w:t>2.4.2 Software</w:t>
+      </w:r>
+      <w:bookmarkEnd w:id="24"/>
+      <w:r>
+        <w:rPr>
+          <w:rFonts w:hint="eastAsia"/>
+          <w:lang w:val="en-US" w:eastAsia="zh-CN"/>
+        </w:rPr>
+        <w:t xml:space="preserve"> Version</w:t>
+      </w:r>
+      <w:bookmarkEnd w:id="25"/>
     </w:p>
     <w:p>
       <w:pPr>
@@ -5351,19 +5395,23 @@
           <w:rFonts w:hint="eastAsia"/>
           <w:lang w:val="en-US" w:eastAsia="zh-CN"/>
         </w:rPr>
-        <w:t>If there is no error.you can see complied XEngine_StorageApp file in XEngine_Release</w:t>
+        <w:t>Minimum version requirements:</w:t>
       </w:r>
     </w:p>
     <w:p>
       <w:pPr>
         <w:ind w:firstLine="420"/>
-      </w:pPr>
-      <w:r>
-        <w:rPr>
-          <w:rFonts w:hint="eastAsia"/>
-          <w:lang w:val="en-US" w:eastAsia="zh-CN"/>
-        </w:rPr>
-        <w:t>You can running at terminal.</w:t>
+        <w:rPr>
+          <w:rFonts w:hint="eastAsia"/>
+          <w:lang w:val="en-US" w:eastAsia="zh-CN"/>
+        </w:rPr>
+      </w:pPr>
+      <w:r>
+        <w:rPr>
+          <w:rFonts w:hint="eastAsia"/>
+          <w:lang w:val="en-US" w:eastAsia="zh-CN"/>
+        </w:rPr>
+        <w:t>XEngine:V7.38</w:t>
       </w:r>
     </w:p>
     <w:p>
@@ -5375,8 +5423,8 @@
           <w:lang w:val="en-US" w:eastAsia="zh-CN"/>
         </w:rPr>
       </w:pPr>
-      <w:bookmarkStart w:id="21" w:name="_Toc6830"/>
-      <w:bookmarkStart w:id="22" w:name="_Toc2351"/>
+      <w:bookmarkStart w:id="26" w:name="_Toc6830"/>
+      <w:bookmarkStart w:id="27" w:name="_Toc2351"/>
       <w:r>
         <w:rPr>
           <w:rFonts w:hint="eastAsia"/>
@@ -5384,8 +5432,8 @@
         </w:rPr>
         <w:t>三 Interface Protocol</w:t>
       </w:r>
-      <w:bookmarkEnd w:id="21"/>
-      <w:bookmarkEnd w:id="22"/>
+      <w:bookmarkEnd w:id="26"/>
+      <w:bookmarkEnd w:id="27"/>
     </w:p>
     <w:p>
       <w:pPr>
@@ -5412,8 +5460,8 @@
           <w:lang w:val="en-US" w:eastAsia="zh-CN"/>
         </w:rPr>
       </w:pPr>
-      <w:bookmarkStart w:id="23" w:name="_Toc492"/>
-      <w:bookmarkStart w:id="24" w:name="_Toc25226"/>
+      <w:bookmarkStart w:id="28" w:name="_Toc492"/>
+      <w:bookmarkStart w:id="29" w:name="_Toc25226"/>
       <w:r>
         <w:rPr>
           <w:rFonts w:hint="eastAsia"/>
@@ -5421,8 +5469,8 @@
         </w:rPr>
         <w:t>3.1 Management protocol</w:t>
       </w:r>
-      <w:bookmarkEnd w:id="23"/>
-      <w:bookmarkEnd w:id="24"/>
+      <w:bookmarkEnd w:id="28"/>
+      <w:bookmarkEnd w:id="29"/>
     </w:p>
     <w:p>
       <w:pPr>
@@ -5433,7 +5481,7 @@
           <w:lang w:val="en-US" w:eastAsia="zh-CN"/>
         </w:rPr>
       </w:pPr>
-      <w:bookmarkStart w:id="25" w:name="_Toc3681"/>
+      <w:bookmarkStart w:id="30" w:name="_Toc3681"/>
       <w:r>
         <w:rPr>
           <w:rFonts w:hint="eastAsia"/>
@@ -5441,7 +5489,7 @@
         </w:rPr>
         <w:t>3.1.1 file list</w:t>
       </w:r>
-      <w:bookmarkEnd w:id="25"/>
+      <w:bookmarkEnd w:id="30"/>
     </w:p>
     <w:p>
       <w:pPr>
@@ -7670,7 +7718,7 @@
           <w:lang w:val="en-US" w:eastAsia="zh-CN"/>
         </w:rPr>
       </w:pPr>
-      <w:bookmarkStart w:id="26" w:name="_Toc2134"/>
+      <w:bookmarkStart w:id="31" w:name="_Toc2134"/>
       <w:r>
         <w:rPr>
           <w:rFonts w:hint="eastAsia"/>
@@ -7678,7 +7726,7 @@
         </w:rPr>
         <w:t>3.1.2 Insert File</w:t>
       </w:r>
-      <w:bookmarkEnd w:id="26"/>
+      <w:bookmarkEnd w:id="31"/>
     </w:p>
     <w:p>
       <w:pPr>
@@ -8842,7 +8890,7 @@
           <w:lang w:val="en-US" w:eastAsia="zh-CN"/>
         </w:rPr>
       </w:pPr>
-      <w:bookmarkStart w:id="27" w:name="_Toc29308"/>
+      <w:bookmarkStart w:id="32" w:name="_Toc29308"/>
       <w:r>
         <w:rPr>
           <w:rFonts w:hint="eastAsia"/>
@@ -8850,7 +8898,7 @@
         </w:rPr>
         <w:t>3.1.3 Delete File</w:t>
       </w:r>
-      <w:bookmarkEnd w:id="27"/>
+      <w:bookmarkEnd w:id="32"/>
     </w:p>
     <w:p>
       <w:pPr>
@@ -9724,7 +9772,7 @@
           <w:lang w:val="en-US" w:eastAsia="zh-CN"/>
         </w:rPr>
       </w:pPr>
-      <w:bookmarkStart w:id="28" w:name="_Toc31405"/>
+      <w:bookmarkStart w:id="33" w:name="_Toc31405"/>
       <w:r>
         <w:rPr>
           <w:rFonts w:hint="eastAsia"/>
@@ -9732,7 +9780,7 @@
         </w:rPr>
         <w:t>3.1.4 dir protocol</w:t>
       </w:r>
-      <w:bookmarkEnd w:id="28"/>
+      <w:bookmarkEnd w:id="33"/>
     </w:p>
     <w:p>
       <w:pPr>
@@ -11097,7 +11145,7 @@
           <w:lang w:val="en-US" w:eastAsia="zh-CN"/>
         </w:rPr>
       </w:pPr>
-      <w:bookmarkStart w:id="29" w:name="_Toc25118"/>
+      <w:bookmarkStart w:id="34" w:name="_Toc25118"/>
       <w:r>
         <w:rPr>
           <w:rFonts w:hint="eastAsia"/>
@@ -11105,7 +11153,7 @@
         </w:rPr>
         <w:t>3.1.5 TaskList Query Protocol</w:t>
       </w:r>
-      <w:bookmarkEnd w:id="29"/>
+      <w:bookmarkEnd w:id="34"/>
     </w:p>
     <w:p>
       <w:pPr>
@@ -13354,8 +13402,8 @@
           <w:lang w:val="en-US" w:eastAsia="zh-CN"/>
         </w:rPr>
       </w:pPr>
-      <w:bookmarkStart w:id="30" w:name="_Toc26145"/>
-      <w:bookmarkStart w:id="31" w:name="_Toc28656"/>
+      <w:bookmarkStart w:id="35" w:name="_Toc28656"/>
+      <w:bookmarkStart w:id="36" w:name="_Toc26145"/>
       <w:r>
         <w:rPr>
           <w:rFonts w:hint="eastAsia"/>
@@ -13363,8 +13411,8 @@
         </w:rPr>
         <w:t>3.2 third interface</w:t>
       </w:r>
-      <w:bookmarkEnd w:id="30"/>
-      <w:bookmarkEnd w:id="31"/>
+      <w:bookmarkEnd w:id="35"/>
+      <w:bookmarkEnd w:id="36"/>
     </w:p>
     <w:p>
       <w:pPr>
@@ -13391,8 +13439,8 @@
           <w:lang w:val="en-US" w:eastAsia="zh-CN"/>
         </w:rPr>
       </w:pPr>
-      <w:bookmarkStart w:id="32" w:name="_Toc26509"/>
-      <w:bookmarkStart w:id="33" w:name="_Toc28023"/>
+      <w:bookmarkStart w:id="37" w:name="_Toc28023"/>
+      <w:bookmarkStart w:id="38" w:name="_Toc26509"/>
       <w:r>
         <w:rPr>
           <w:rFonts w:hint="eastAsia"/>
@@ -13400,8 +13448,8 @@
         </w:rPr>
         <w:t>3.2.1 user auth</w:t>
       </w:r>
-      <w:bookmarkEnd w:id="32"/>
-      <w:bookmarkEnd w:id="33"/>
+      <w:bookmarkEnd w:id="37"/>
+      <w:bookmarkEnd w:id="38"/>
     </w:p>
     <w:p>
       <w:pPr>
@@ -14205,8 +14253,8 @@
           <w:lang w:val="en-US" w:eastAsia="zh-CN"/>
         </w:rPr>
       </w:pPr>
-      <w:bookmarkStart w:id="34" w:name="_Toc25149"/>
-      <w:bookmarkStart w:id="35" w:name="_Toc26011"/>
+      <w:bookmarkStart w:id="39" w:name="_Toc25149"/>
+      <w:bookmarkStart w:id="40" w:name="_Toc26011"/>
       <w:r>
         <w:rPr>
           <w:rFonts w:hint="eastAsia"/>
@@ -14214,8 +14262,8 @@
         </w:rPr>
         <w:t>3.2.2 complete notify</w:t>
       </w:r>
-      <w:bookmarkEnd w:id="34"/>
-      <w:bookmarkEnd w:id="35"/>
+      <w:bookmarkEnd w:id="39"/>
+      <w:bookmarkEnd w:id="40"/>
     </w:p>
     <w:p>
       <w:pPr>
@@ -15032,7 +15080,7 @@
           <w:lang w:val="en-US" w:eastAsia="zh-CN"/>
         </w:rPr>
       </w:pPr>
-      <w:bookmarkStart w:id="36" w:name="_Toc14842"/>
+      <w:bookmarkStart w:id="41" w:name="_Toc14842"/>
       <w:r>
         <w:rPr>
           <w:rFonts w:hint="eastAsia"/>
@@ -15040,7 +15088,7 @@
         </w:rPr>
         <w:t>3.4 UP and Down</w:t>
       </w:r>
-      <w:bookmarkEnd w:id="36"/>
+      <w:bookmarkEnd w:id="41"/>
     </w:p>
     <w:p>
       <w:pPr>
@@ -15051,7 +15099,7 @@
           <w:lang w:val="en-US" w:eastAsia="zh-CN"/>
         </w:rPr>
       </w:pPr>
-      <w:bookmarkStart w:id="37" w:name="_Toc6570"/>
+      <w:bookmarkStart w:id="42" w:name="_Toc6570"/>
       <w:r>
         <w:rPr>
           <w:rFonts w:hint="eastAsia"/>
@@ -15059,7 +15107,7 @@
         </w:rPr>
         <w:t>3.4.1 UPLoad</w:t>
       </w:r>
-      <w:bookmarkEnd w:id="37"/>
+      <w:bookmarkEnd w:id="42"/>
     </w:p>
     <w:p>
       <w:pPr>
@@ -15144,7 +15192,7 @@
           <w:lang w:val="en-US" w:eastAsia="zh-CN"/>
         </w:rPr>
       </w:pPr>
-      <w:bookmarkStart w:id="38" w:name="_Toc27295"/>
+      <w:bookmarkStart w:id="43" w:name="_Toc27295"/>
       <w:r>
         <w:rPr>
           <w:rFonts w:hint="eastAsia"/>
@@ -15152,7 +15200,7 @@
         </w:rPr>
         <w:t>3.4.2 Download</w:t>
       </w:r>
-      <w:bookmarkEnd w:id="38"/>
+      <w:bookmarkEnd w:id="43"/>
     </w:p>
     <w:p>
       <w:pPr>
@@ -15195,8 +15243,8 @@
           <w:lang w:val="en-US" w:eastAsia="zh-CN"/>
         </w:rPr>
       </w:pPr>
-      <w:bookmarkStart w:id="39" w:name="_Toc20002"/>
-      <w:bookmarkStart w:id="40" w:name="_Toc21605"/>
+      <w:bookmarkStart w:id="44" w:name="_Toc20002"/>
+      <w:bookmarkStart w:id="45" w:name="_Toc21605"/>
       <w:r>
         <w:rPr>
           <w:rFonts w:hint="eastAsia"/>
@@ -15204,7 +15252,7 @@
         </w:rPr>
         <w:t xml:space="preserve">四 </w:t>
       </w:r>
-      <w:bookmarkEnd w:id="39"/>
+      <w:bookmarkEnd w:id="44"/>
       <w:r>
         <w:rPr>
           <w:rFonts w:hint="eastAsia"/>
@@ -15212,7 +15260,7 @@
         </w:rPr>
         <w:t>Configure Description</w:t>
       </w:r>
-      <w:bookmarkEnd w:id="40"/>
+      <w:bookmarkEnd w:id="45"/>
     </w:p>
     <w:p>
       <w:pPr>
@@ -15223,7 +15271,7 @@
           <w:lang w:val="en-US" w:eastAsia="zh-CN"/>
         </w:rPr>
       </w:pPr>
-      <w:bookmarkStart w:id="41" w:name="_Toc15121"/>
+      <w:bookmarkStart w:id="46" w:name="_Toc15121"/>
       <w:r>
         <w:rPr>
           <w:rFonts w:hint="eastAsia"/>
@@ -15231,7 +15279,7 @@
         </w:rPr>
         <w:t>4.1 Service Configure</w:t>
       </w:r>
-      <w:bookmarkEnd w:id="41"/>
+      <w:bookmarkEnd w:id="46"/>
     </w:p>
     <w:p>
       <w:pPr>
@@ -15257,8 +15305,8 @@
           <w:lang w:val="en-US" w:eastAsia="zh-CN"/>
         </w:rPr>
       </w:pPr>
-      <w:bookmarkStart w:id="42" w:name="_Toc21127"/>
-      <w:bookmarkStart w:id="43" w:name="_Toc11586"/>
+      <w:bookmarkStart w:id="47" w:name="_Toc21127"/>
+      <w:bookmarkStart w:id="48" w:name="_Toc11586"/>
       <w:r>
         <w:rPr>
           <w:rFonts w:hint="eastAsia"/>
@@ -15266,8 +15314,8 @@
         </w:rPr>
         <w:t>4.1.1 basic configure</w:t>
       </w:r>
-      <w:bookmarkEnd w:id="42"/>
-      <w:bookmarkEnd w:id="43"/>
+      <w:bookmarkEnd w:id="47"/>
+      <w:bookmarkEnd w:id="48"/>
     </w:p>
     <w:p>
       <w:pPr>
@@ -15358,8 +15406,8 @@
           <w:lang w:val="en-US" w:eastAsia="zh-CN"/>
         </w:rPr>
       </w:pPr>
-      <w:bookmarkStart w:id="44" w:name="_Toc9614"/>
-      <w:bookmarkStart w:id="45" w:name="_Toc28035"/>
+      <w:bookmarkStart w:id="49" w:name="_Toc9614"/>
+      <w:bookmarkStart w:id="50" w:name="_Toc28035"/>
       <w:r>
         <w:rPr>
           <w:rFonts w:hint="eastAsia"/>
@@ -15367,8 +15415,8 @@
         </w:rPr>
         <w:t>4.1.2 Max Configure</w:t>
       </w:r>
-      <w:bookmarkEnd w:id="44"/>
-      <w:bookmarkEnd w:id="45"/>
+      <w:bookmarkEnd w:id="49"/>
+      <w:bookmarkEnd w:id="50"/>
     </w:p>
     <w:p>
       <w:pPr>
@@ -15556,8 +15604,8 @@
           <w:lang w:val="en-US" w:eastAsia="zh-CN"/>
         </w:rPr>
       </w:pPr>
-      <w:bookmarkStart w:id="46" w:name="_Toc8838"/>
-      <w:bookmarkStart w:id="47" w:name="_Toc3057"/>
+      <w:bookmarkStart w:id="51" w:name="_Toc3057"/>
+      <w:bookmarkStart w:id="52" w:name="_Toc8838"/>
       <w:r>
         <w:rPr>
           <w:rFonts w:hint="eastAsia"/>
@@ -15565,8 +15613,8 @@
         </w:rPr>
         <w:t>4.1.3 Time Configure</w:t>
       </w:r>
-      <w:bookmarkEnd w:id="46"/>
-      <w:bookmarkEnd w:id="47"/>
+      <w:bookmarkEnd w:id="51"/>
+      <w:bookmarkEnd w:id="52"/>
     </w:p>
     <w:p>
       <w:pPr>
@@ -15700,8 +15748,8 @@
           <w:lang w:val="en-US" w:eastAsia="zh-CN"/>
         </w:rPr>
       </w:pPr>
-      <w:bookmarkStart w:id="48" w:name="_Toc17763"/>
-      <w:bookmarkStart w:id="49" w:name="_Toc26629"/>
+      <w:bookmarkStart w:id="53" w:name="_Toc17763"/>
+      <w:bookmarkStart w:id="54" w:name="_Toc26629"/>
       <w:r>
         <w:rPr>
           <w:rFonts w:hint="eastAsia"/>
@@ -15709,8 +15757,8 @@
         </w:rPr>
         <w:t>4.1.4 Log Configure</w:t>
       </w:r>
-      <w:bookmarkEnd w:id="48"/>
-      <w:bookmarkEnd w:id="49"/>
+      <w:bookmarkEnd w:id="53"/>
+      <w:bookmarkEnd w:id="54"/>
     </w:p>
     <w:p>
       <w:pPr>
@@ -15817,8 +15865,8 @@
           <w:lang w:val="en-US" w:eastAsia="zh-CN"/>
         </w:rPr>
       </w:pPr>
-      <w:bookmarkStart w:id="50" w:name="_Toc23469"/>
-      <w:bookmarkStart w:id="51" w:name="_Toc28382"/>
+      <w:bookmarkStart w:id="55" w:name="_Toc23469"/>
+      <w:bookmarkStart w:id="56" w:name="_Toc28382"/>
       <w:r>
         <w:rPr>
           <w:rFonts w:hint="eastAsia"/>
@@ -15826,7 +15874,7 @@
         </w:rPr>
         <w:t xml:space="preserve">4.1.5 </w:t>
       </w:r>
-      <w:bookmarkEnd w:id="50"/>
+      <w:bookmarkEnd w:id="55"/>
       <w:r>
         <w:rPr>
           <w:rFonts w:hint="eastAsia"/>
@@ -15834,7 +15882,7 @@
         </w:rPr>
         <w:t>Database Configure</w:t>
       </w:r>
-      <w:bookmarkEnd w:id="51"/>
+      <w:bookmarkEnd w:id="56"/>
     </w:p>
     <w:p>
       <w:pPr>
@@ -15908,7 +15956,7 @@
         </w:rPr>
         <w:t>:</w:t>
       </w:r>
-      <w:bookmarkStart w:id="52" w:name="_Toc30622"/>
+      <w:bookmarkStart w:id="57" w:name="_Toc30622"/>
       <w:r>
         <w:rPr>
           <w:rFonts w:hint="eastAsia"/>
@@ -15917,7 +15965,7 @@
         <w:t>client db file</w:t>
       </w:r>
     </w:p>
-    <w:bookmarkEnd w:id="52"/>
+    <w:bookmarkEnd w:id="57"/>
     <w:p>
       <w:pPr>
         <w:pStyle w:val="4"/>
@@ -15927,7 +15975,7 @@
           <w:lang w:val="en-US" w:eastAsia="zh-CN"/>
         </w:rPr>
       </w:pPr>
-      <w:bookmarkStart w:id="53" w:name="_Toc1413"/>
+      <w:bookmarkStart w:id="58" w:name="_Toc1413"/>
       <w:r>
         <w:rPr>
           <w:rFonts w:hint="eastAsia"/>
@@ -15935,7 +15983,7 @@
         </w:rPr>
         <w:t>4.1.6 Storage Configure</w:t>
       </w:r>
-      <w:bookmarkEnd w:id="53"/>
+      <w:bookmarkEnd w:id="58"/>
     </w:p>
     <w:p>
       <w:pPr>
@@ -16035,8 +16083,8 @@
           <w:lang w:val="en-US" w:eastAsia="zh-CN"/>
         </w:rPr>
       </w:pPr>
-      <w:bookmarkStart w:id="54" w:name="_Toc13580"/>
-      <w:bookmarkStart w:id="55" w:name="_Toc2729"/>
+      <w:bookmarkStart w:id="59" w:name="_Toc13580"/>
+      <w:bookmarkStart w:id="60" w:name="_Toc2729"/>
       <w:r>
         <w:rPr>
           <w:rFonts w:hint="eastAsia"/>
@@ -16044,8 +16092,8 @@
         </w:rPr>
         <w:t>4.1.7 Proxy Configure</w:t>
       </w:r>
-      <w:bookmarkEnd w:id="54"/>
-      <w:bookmarkEnd w:id="55"/>
+      <w:bookmarkEnd w:id="59"/>
+      <w:bookmarkEnd w:id="60"/>
     </w:p>
     <w:p>
       <w:pPr>
@@ -16071,7 +16119,7 @@
           <w:lang w:val="en-US" w:eastAsia="zh-CN"/>
         </w:rPr>
       </w:pPr>
-      <w:bookmarkStart w:id="56" w:name="_Toc32751"/>
+      <w:bookmarkStart w:id="61" w:name="_Toc32751"/>
       <w:r>
         <w:rPr>
           <w:rFonts w:hint="eastAsia"/>
@@ -16079,7 +16127,7 @@
         </w:rPr>
         <w:t>4.1.7.1 Auth Proxy</w:t>
       </w:r>
-      <w:bookmarkEnd w:id="56"/>
+      <w:bookmarkEnd w:id="61"/>
     </w:p>
     <w:p>
       <w:pPr>
@@ -16172,7 +16220,7 @@
           <w:lang w:val="en-US" w:eastAsia="zh-CN"/>
         </w:rPr>
       </w:pPr>
-      <w:bookmarkStart w:id="57" w:name="_Toc12526"/>
+      <w:bookmarkStart w:id="62" w:name="_Toc12526"/>
       <w:r>
         <w:rPr>
           <w:rFonts w:hint="eastAsia"/>
@@ -16180,7 +16228,7 @@
         </w:rPr>
         <w:t>4.1.7.2 Complete Notify</w:t>
       </w:r>
-      <w:bookmarkEnd w:id="57"/>
+      <w:bookmarkEnd w:id="62"/>
     </w:p>
     <w:p>
       <w:pPr>
@@ -16342,8 +16390,8 @@
           <w:lang w:val="en-US" w:eastAsia="zh-CN"/>
         </w:rPr>
       </w:pPr>
-      <w:bookmarkStart w:id="58" w:name="_Toc22374"/>
-      <w:bookmarkStart w:id="59" w:name="_Toc32744"/>
+      <w:bookmarkStart w:id="63" w:name="_Toc22374"/>
+      <w:bookmarkStart w:id="64" w:name="_Toc32744"/>
       <w:r>
         <w:rPr>
           <w:rFonts w:hint="eastAsia"/>
@@ -16351,8 +16399,8 @@
         </w:rPr>
         <w:t>4.1.8 Limit Configure</w:t>
       </w:r>
-      <w:bookmarkEnd w:id="58"/>
-      <w:bookmarkEnd w:id="59"/>
+      <w:bookmarkEnd w:id="63"/>
+      <w:bookmarkEnd w:id="64"/>
     </w:p>
     <w:p>
       <w:pPr>
@@ -16452,7 +16500,7 @@
           <w:lang w:val="en-US" w:eastAsia="zh-CN"/>
         </w:rPr>
       </w:pPr>
-      <w:bookmarkStart w:id="60" w:name="_Toc12891"/>
+      <w:bookmarkStart w:id="65" w:name="_Toc12891"/>
       <w:r>
         <w:rPr>
           <w:rFonts w:hint="eastAsia"/>
@@ -16460,7 +16508,7 @@
         </w:rPr>
         <w:t>4.1.9 P2XP Configure</w:t>
       </w:r>
-      <w:bookmarkEnd w:id="60"/>
+      <w:bookmarkEnd w:id="65"/>
     </w:p>
     <w:p>
       <w:pPr>
@@ -16552,7 +16600,7 @@
           <w:lang w:val="en-US" w:eastAsia="zh-CN"/>
         </w:rPr>
       </w:pPr>
-      <w:bookmarkStart w:id="61" w:name="_Toc17374"/>
+      <w:bookmarkStart w:id="66" w:name="_Toc17374"/>
       <w:r>
         <w:rPr>
           <w:rFonts w:hint="eastAsia"/>
@@ -16560,7 +16608,7 @@
         </w:rPr>
         <w:t>4.1.10 Cert Configure</w:t>
       </w:r>
-      <w:bookmarkEnd w:id="61"/>
+      <w:bookmarkEnd w:id="66"/>
     </w:p>
     <w:p>
       <w:pPr>
@@ -16718,8 +16766,8 @@
           <w:lang w:val="en-US" w:eastAsia="zh-CN"/>
         </w:rPr>
       </w:pPr>
-      <w:bookmarkStart w:id="62" w:name="_Toc11342"/>
-      <w:bookmarkStart w:id="63" w:name="_Toc13936"/>
+      <w:bookmarkStart w:id="67" w:name="_Toc11342"/>
+      <w:bookmarkStart w:id="68" w:name="_Toc13936"/>
       <w:r>
         <w:rPr>
           <w:rFonts w:hint="eastAsia"/>
@@ -16727,8 +16775,8 @@
         </w:rPr>
         <w:t>4.1.11 Version Configure</w:t>
       </w:r>
-      <w:bookmarkEnd w:id="62"/>
-      <w:bookmarkEnd w:id="63"/>
+      <w:bookmarkEnd w:id="67"/>
+      <w:bookmarkEnd w:id="68"/>
     </w:p>
     <w:p>
       <w:pPr>
@@ -16761,7 +16809,7 @@
           <w:lang w:val="en-US" w:eastAsia="zh-CN"/>
         </w:rPr>
       </w:pPr>
-      <w:bookmarkStart w:id="64" w:name="_Toc17500"/>
+      <w:bookmarkStart w:id="69" w:name="_Toc17500"/>
       <w:r>
         <w:rPr>
           <w:rFonts w:hint="eastAsia"/>
@@ -16769,7 +16817,7 @@
         </w:rPr>
         <w:t>4.2 LoadBalance Configure</w:t>
       </w:r>
-      <w:bookmarkEnd w:id="64"/>
+      <w:bookmarkEnd w:id="69"/>
     </w:p>
     <w:p>
       <w:pPr>
@@ -16795,7 +16843,7 @@
           <w:lang w:val="en-US" w:eastAsia="zh-CN"/>
         </w:rPr>
       </w:pPr>
-      <w:bookmarkStart w:id="65" w:name="_Toc6370"/>
+      <w:bookmarkStart w:id="70" w:name="_Toc6370"/>
       <w:r>
         <w:rPr>
           <w:rFonts w:hint="eastAsia"/>
@@ -16803,7 +16851,7 @@
         </w:rPr>
         <w:t>4.2.1 Basic Configure</w:t>
       </w:r>
-      <w:bookmarkEnd w:id="65"/>
+      <w:bookmarkEnd w:id="70"/>
     </w:p>
     <w:p>
       <w:pPr>
@@ -16841,7 +16889,7 @@
           <w:lang w:val="en-US" w:eastAsia="zh-CN"/>
         </w:rPr>
       </w:pPr>
-      <w:bookmarkStart w:id="66" w:name="_Toc21218"/>
+      <w:bookmarkStart w:id="71" w:name="_Toc21218"/>
       <w:r>
         <w:rPr>
           <w:rFonts w:hint="eastAsia"/>
@@ -16849,7 +16897,7 @@
         </w:rPr>
         <w:t>4.2.2 Loadbalance Configure</w:t>
       </w:r>
-      <w:bookmarkEnd w:id="66"/>
+      <w:bookmarkEnd w:id="71"/>
     </w:p>
     <w:p>
       <w:pPr>
@@ -17094,7 +17142,7 @@
           <w:lang w:val="en-US" w:eastAsia="zh-CN"/>
         </w:rPr>
       </w:pPr>
-      <w:bookmarkStart w:id="67" w:name="_Toc9946"/>
+      <w:bookmarkStart w:id="72" w:name="_Toc9946"/>
       <w:r>
         <w:rPr>
           <w:rFonts w:hint="eastAsia"/>
@@ -17102,7 +17150,7 @@
         </w:rPr>
         <w:t>4.2.3 Local Loads</w:t>
       </w:r>
-      <w:bookmarkEnd w:id="67"/>
+      <w:bookmarkEnd w:id="72"/>
     </w:p>
     <w:p>
       <w:pPr>
@@ -17343,7 +17391,7 @@
           <w:lang w:val="en-US" w:eastAsia="zh-CN"/>
         </w:rPr>
       </w:pPr>
-      <w:bookmarkStart w:id="68" w:name="_Toc27384"/>
+      <w:bookmarkStart w:id="73" w:name="_Toc27384"/>
       <w:r>
         <w:rPr>
           <w:rFonts w:hint="eastAsia"/>
@@ -17351,7 +17399,7 @@
         </w:rPr>
         <w:t>4.2.4 Load Attributes</w:t>
       </w:r>
-      <w:bookmarkEnd w:id="68"/>
+      <w:bookmarkEnd w:id="73"/>
     </w:p>
     <w:p>
       <w:pPr>
@@ -17587,7 +17635,7 @@
           <w:lang w:val="en-US" w:eastAsia="zh-CN"/>
         </w:rPr>
       </w:pPr>
-      <w:bookmarkStart w:id="69" w:name="_Toc19644"/>
+      <w:bookmarkStart w:id="74" w:name="_Toc19644"/>
       <w:r>
         <w:rPr>
           <w:rFonts w:hint="eastAsia"/>
@@ -17595,7 +17643,7 @@
         </w:rPr>
         <w:t>五 Advanced configuration</w:t>
       </w:r>
-      <w:bookmarkEnd w:id="69"/>
+      <w:bookmarkEnd w:id="74"/>
     </w:p>
     <w:p>
       <w:pPr>
@@ -17606,7 +17654,7 @@
           <w:lang w:val="en-US" w:eastAsia="zh-CN"/>
         </w:rPr>
       </w:pPr>
-      <w:bookmarkStart w:id="70" w:name="_Toc4741"/>
+      <w:bookmarkStart w:id="75" w:name="_Toc4741"/>
       <w:r>
         <w:rPr>
           <w:rFonts w:hint="eastAsia"/>
@@ -17614,7 +17662,7 @@
         </w:rPr>
         <w:t>5.1 Distributed</w:t>
       </w:r>
-      <w:bookmarkEnd w:id="70"/>
+      <w:bookmarkEnd w:id="75"/>
     </w:p>
     <w:p>
       <w:pPr>
@@ -17625,7 +17673,7 @@
           <w:lang w:val="en-US" w:eastAsia="zh-CN"/>
         </w:rPr>
       </w:pPr>
-      <w:bookmarkStart w:id="71" w:name="_Toc24476"/>
+      <w:bookmarkStart w:id="76" w:name="_Toc24476"/>
       <w:r>
         <w:rPr>
           <w:rFonts w:hint="eastAsia"/>
@@ -17633,7 +17681,7 @@
         </w:rPr>
         <w:t>5.1.1 Network Distributed</w:t>
       </w:r>
-      <w:bookmarkEnd w:id="71"/>
+      <w:bookmarkEnd w:id="76"/>
     </w:p>
     <w:p>
       <w:pPr>
@@ -17808,7 +17856,7 @@
           <w:lang w:val="en-US" w:eastAsia="zh-CN"/>
         </w:rPr>
       </w:pPr>
-      <w:bookmarkStart w:id="72" w:name="_Toc15854"/>
+      <w:bookmarkStart w:id="77" w:name="_Toc15854"/>
       <w:r>
         <w:rPr>
           <w:rFonts w:hint="eastAsia"/>
@@ -17816,7 +17864,7 @@
         </w:rPr>
         <w:t>5.1.2 Storage Distributed</w:t>
       </w:r>
-      <w:bookmarkEnd w:id="72"/>
+      <w:bookmarkEnd w:id="77"/>
     </w:p>
     <w:p>
       <w:pPr>
@@ -17888,7 +17936,7 @@
           <w:lang w:val="en-US" w:eastAsia="zh-CN"/>
         </w:rPr>
       </w:pPr>
-      <w:bookmarkStart w:id="73" w:name="_Toc12135"/>
+      <w:bookmarkStart w:id="78" w:name="_Toc12135"/>
       <w:r>
         <w:rPr>
           <w:rFonts w:hint="eastAsia"/>
@@ -17896,7 +17944,7 @@
         </w:rPr>
         <w:t>5.2 HTTPS</w:t>
       </w:r>
-      <w:bookmarkEnd w:id="73"/>
+      <w:bookmarkEnd w:id="78"/>
     </w:p>
     <w:p>
       <w:pPr>
@@ -17994,7 +18042,7 @@
           <w:lang w:val="en-US" w:eastAsia="zh-CN"/>
         </w:rPr>
       </w:pPr>
-      <w:bookmarkStart w:id="74" w:name="_Toc24095"/>
+      <w:bookmarkStart w:id="79" w:name="_Toc24095"/>
       <w:r>
         <w:rPr>
           <w:rFonts w:hint="eastAsia"/>
@@ -18002,7 +18050,7 @@
         </w:rPr>
         <w:t>FAQ</w:t>
       </w:r>
-      <w:bookmarkEnd w:id="74"/>
+      <w:bookmarkEnd w:id="79"/>
     </w:p>
     <w:p>
       <w:pPr>
@@ -18033,7 +18081,7 @@
           <w:lang w:val="en-US" w:eastAsia="zh-CN"/>
         </w:rPr>
       </w:pPr>
-      <w:bookmarkStart w:id="75" w:name="_Toc3905"/>
+      <w:bookmarkStart w:id="80" w:name="_Toc3905"/>
       <w:r>
         <w:rPr>
           <w:rFonts w:hint="eastAsia"/>
@@ -18041,7 +18089,7 @@
         </w:rPr>
         <w:t>appendix</w:t>
       </w:r>
-      <w:bookmarkEnd w:id="75"/>
+      <w:bookmarkEnd w:id="80"/>
     </w:p>
     <w:p>
       <w:pPr>
@@ -18051,8 +18099,8 @@
           <w:lang w:val="en-US" w:eastAsia="zh-CN"/>
         </w:rPr>
       </w:pPr>
-      <w:bookmarkStart w:id="76" w:name="_Toc5865"/>
-      <w:bookmarkStart w:id="77" w:name="_Toc12267"/>
+      <w:bookmarkStart w:id="81" w:name="_Toc5865"/>
+      <w:bookmarkStart w:id="82" w:name="_Toc12267"/>
       <w:r>
         <w:rPr>
           <w:rFonts w:hint="eastAsia"/>
@@ -18060,7 +18108,7 @@
         </w:rPr>
         <w:t xml:space="preserve">Appendix 1 </w:t>
       </w:r>
-      <w:bookmarkEnd w:id="76"/>
+      <w:bookmarkEnd w:id="81"/>
       <w:r>
         <w:rPr>
           <w:rFonts w:hint="eastAsia"/>
@@ -18068,7 +18116,7 @@
         </w:rPr>
         <w:t>Type Define</w:t>
       </w:r>
-      <w:bookmarkEnd w:id="77"/>
+      <w:bookmarkEnd w:id="82"/>
     </w:p>
     <w:p>
       <w:pPr>
@@ -18093,8 +18141,8 @@
           <w:lang w:val="en-US" w:eastAsia="zh-CN"/>
         </w:rPr>
       </w:pPr>
-      <w:bookmarkStart w:id="78" w:name="_Toc27100"/>
-      <w:bookmarkStart w:id="79" w:name="_Toc11753"/>
+      <w:bookmarkStart w:id="83" w:name="_Toc27100"/>
+      <w:bookmarkStart w:id="84" w:name="_Toc11753"/>
       <w:r>
         <w:rPr>
           <w:rFonts w:hint="eastAsia"/>
@@ -18102,7 +18150,7 @@
         </w:rPr>
         <w:t xml:space="preserve">Appendix 2 </w:t>
       </w:r>
-      <w:bookmarkEnd w:id="78"/>
+      <w:bookmarkEnd w:id="83"/>
       <w:r>
         <w:rPr>
           <w:rFonts w:hint="eastAsia"/>
@@ -18110,7 +18158,7 @@
         </w:rPr>
         <w:t>Protocol Define</w:t>
       </w:r>
-      <w:bookmarkEnd w:id="79"/>
+      <w:bookmarkEnd w:id="84"/>
     </w:p>
     <w:p>
       <w:pPr>
@@ -18137,8 +18185,8 @@
           <w:lang w:val="en-US" w:eastAsia="zh-CN"/>
         </w:rPr>
       </w:pPr>
-      <w:bookmarkStart w:id="80" w:name="_Toc255"/>
-      <w:bookmarkStart w:id="81" w:name="_Toc24428"/>
+      <w:bookmarkStart w:id="85" w:name="_Toc255"/>
+      <w:bookmarkStart w:id="86" w:name="_Toc24428"/>
       <w:r>
         <w:rPr>
           <w:rFonts w:hint="eastAsia"/>
@@ -18146,7 +18194,7 @@
         </w:rPr>
         <w:t xml:space="preserve">Appendix 3 </w:t>
       </w:r>
-      <w:bookmarkEnd w:id="80"/>
+      <w:bookmarkEnd w:id="85"/>
       <w:r>
         <w:rPr>
           <w:rFonts w:hint="eastAsia"/>
@@ -18154,7 +18202,7 @@
         </w:rPr>
         <w:t>Transformation Definition</w:t>
       </w:r>
-      <w:bookmarkEnd w:id="81"/>
+      <w:bookmarkEnd w:id="86"/>
     </w:p>
     <w:p>
       <w:pPr>
@@ -18180,8 +18228,8 @@
           <w:lang w:val="en-US" w:eastAsia="zh-CN"/>
         </w:rPr>
       </w:pPr>
-      <w:bookmarkStart w:id="82" w:name="_Toc2198"/>
-      <w:bookmarkStart w:id="83" w:name="_Toc9759"/>
+      <w:bookmarkStart w:id="87" w:name="_Toc2198"/>
+      <w:bookmarkStart w:id="88" w:name="_Toc9759"/>
       <w:r>
         <w:rPr>
           <w:rFonts w:hint="eastAsia"/>
@@ -18189,7 +18237,7 @@
         </w:rPr>
         <w:t xml:space="preserve">Appendix 4 </w:t>
       </w:r>
-      <w:bookmarkEnd w:id="82"/>
+      <w:bookmarkEnd w:id="87"/>
       <w:r>
         <w:rPr>
           <w:rFonts w:hint="eastAsia"/>
@@ -18197,7 +18245,7 @@
         </w:rPr>
         <w:t>update log</w:t>
       </w:r>
-      <w:bookmarkEnd w:id="83"/>
+      <w:bookmarkEnd w:id="88"/>
     </w:p>
     <w:sectPr>
       <w:headerReference r:id="rId3" w:type="default"/>

</xml_diff>

<commit_message>
update:read me and document and configure file
</commit_message>
<xml_diff>
--- a/XEngine_Docment/Docment_en.docx
+++ b/XEngine_Docment/Docment_en.docx
@@ -14,7 +14,7 @@
           <w:lang w:val="en-US"/>
         </w:rPr>
       </w:pPr>
-      <w:bookmarkStart w:id="0" w:name="_Toc16917"/>
+      <w:bookmarkStart w:id="0" w:name="_Toc6407"/>
       <w:r>
         <w:rPr>
           <w:rFonts w:hint="eastAsia"/>
@@ -67,6 +67,8 @@
               <w:lang w:val="en-US" w:eastAsia="zh-CN"/>
             </w:rPr>
           </w:pPr>
+          <w:bookmarkStart w:id="85" w:name="_GoBack"/>
+          <w:bookmarkEnd w:id="85"/>
           <w:r>
             <w:rPr>
               <w:rFonts w:hint="eastAsia" w:cstheme="minorBidi"/>
@@ -99,7 +101,7 @@
             <w:fldChar w:fldCharType="begin"/>
           </w:r>
           <w:r>
-            <w:instrText xml:space="preserve"> HYPERLINK \l _Toc16917 </w:instrText>
+            <w:instrText xml:space="preserve"> HYPERLINK \l _Toc6407 </w:instrText>
           </w:r>
           <w:r>
             <w:fldChar w:fldCharType="separate"/>
@@ -119,7 +121,7 @@
             <w:fldChar w:fldCharType="begin"/>
           </w:r>
           <w:r>
-            <w:instrText xml:space="preserve"> PAGEREF _Toc16917 \h </w:instrText>
+            <w:instrText xml:space="preserve"> PAGEREF _Toc6407 \h </w:instrText>
           </w:r>
           <w:r>
             <w:fldChar w:fldCharType="separate"/>
@@ -153,7 +155,7 @@
               <w:bCs/>
               <w:lang w:val="zh-CN"/>
             </w:rPr>
-            <w:instrText xml:space="preserve"> HYPERLINK \l _Toc10927 </w:instrText>
+            <w:instrText xml:space="preserve"> HYPERLINK \l _Toc15965 </w:instrText>
           </w:r>
           <w:r>
             <w:rPr>
@@ -175,7 +177,7 @@
             <w:fldChar w:fldCharType="begin"/>
           </w:r>
           <w:r>
-            <w:instrText xml:space="preserve"> PAGEREF _Toc10927 \h </w:instrText>
+            <w:instrText xml:space="preserve"> PAGEREF _Toc15965 \h </w:instrText>
           </w:r>
           <w:r>
             <w:fldChar w:fldCharType="separate"/>
@@ -213,7 +215,7 @@
               <w:bCs/>
               <w:lang w:val="zh-CN"/>
             </w:rPr>
-            <w:instrText xml:space="preserve"> HYPERLINK \l _Toc17683 </w:instrText>
+            <w:instrText xml:space="preserve"> HYPERLINK \l _Toc15245 </w:instrText>
           </w:r>
           <w:r>
             <w:rPr>
@@ -236,7 +238,7 @@
             <w:fldChar w:fldCharType="begin"/>
           </w:r>
           <w:r>
-            <w:instrText xml:space="preserve"> PAGEREF _Toc17683 \h </w:instrText>
+            <w:instrText xml:space="preserve"> PAGEREF _Toc15245 \h </w:instrText>
           </w:r>
           <w:r>
             <w:fldChar w:fldCharType="separate"/>
@@ -274,7 +276,7 @@
               <w:bCs/>
               <w:lang w:val="zh-CN"/>
             </w:rPr>
-            <w:instrText xml:space="preserve"> HYPERLINK \l _Toc32767 </w:instrText>
+            <w:instrText xml:space="preserve"> HYPERLINK \l _Toc22226 </w:instrText>
           </w:r>
           <w:r>
             <w:rPr>
@@ -298,7 +300,7 @@
             <w:fldChar w:fldCharType="begin"/>
           </w:r>
           <w:r>
-            <w:instrText xml:space="preserve"> PAGEREF _Toc32767 \h </w:instrText>
+            <w:instrText xml:space="preserve"> PAGEREF _Toc22226 \h </w:instrText>
           </w:r>
           <w:r>
             <w:fldChar w:fldCharType="separate"/>
@@ -336,7 +338,7 @@
               <w:bCs/>
               <w:lang w:val="zh-CN"/>
             </w:rPr>
-            <w:instrText xml:space="preserve"> HYPERLINK \l _Toc23774 </w:instrText>
+            <w:instrText xml:space="preserve"> HYPERLINK \l _Toc32055 </w:instrText>
           </w:r>
           <w:r>
             <w:rPr>
@@ -359,7 +361,7 @@
             <w:fldChar w:fldCharType="begin"/>
           </w:r>
           <w:r>
-            <w:instrText xml:space="preserve"> PAGEREF _Toc23774 \h </w:instrText>
+            <w:instrText xml:space="preserve"> PAGEREF _Toc32055 \h </w:instrText>
           </w:r>
           <w:r>
             <w:fldChar w:fldCharType="separate"/>
@@ -397,7 +399,7 @@
               <w:bCs/>
               <w:lang w:val="zh-CN"/>
             </w:rPr>
-            <w:instrText xml:space="preserve"> HYPERLINK \l _Toc22926 </w:instrText>
+            <w:instrText xml:space="preserve"> HYPERLINK \l _Toc20320 </w:instrText>
           </w:r>
           <w:r>
             <w:rPr>
@@ -426,7 +428,7 @@
             <w:fldChar w:fldCharType="begin"/>
           </w:r>
           <w:r>
-            <w:instrText xml:space="preserve"> PAGEREF _Toc22926 \h </w:instrText>
+            <w:instrText xml:space="preserve"> PAGEREF _Toc20320 \h </w:instrText>
           </w:r>
           <w:r>
             <w:fldChar w:fldCharType="separate"/>
@@ -464,7 +466,7 @@
               <w:bCs/>
               <w:lang w:val="zh-CN"/>
             </w:rPr>
-            <w:instrText xml:space="preserve"> HYPERLINK \l _Toc13578 </w:instrText>
+            <w:instrText xml:space="preserve"> HYPERLINK \l _Toc16142 </w:instrText>
           </w:r>
           <w:r>
             <w:rPr>
@@ -494,7 +496,7 @@
             <w:fldChar w:fldCharType="begin"/>
           </w:r>
           <w:r>
-            <w:instrText xml:space="preserve"> PAGEREF _Toc13578 \h </w:instrText>
+            <w:instrText xml:space="preserve"> PAGEREF _Toc16142 \h </w:instrText>
           </w:r>
           <w:r>
             <w:fldChar w:fldCharType="separate"/>
@@ -532,7 +534,7 @@
               <w:bCs/>
               <w:lang w:val="zh-CN"/>
             </w:rPr>
-            <w:instrText xml:space="preserve"> HYPERLINK \l _Toc19361 </w:instrText>
+            <w:instrText xml:space="preserve"> HYPERLINK \l _Toc23290 </w:instrText>
           </w:r>
           <w:r>
             <w:rPr>
@@ -562,7 +564,7 @@
             <w:fldChar w:fldCharType="begin"/>
           </w:r>
           <w:r>
-            <w:instrText xml:space="preserve"> PAGEREF _Toc19361 \h </w:instrText>
+            <w:instrText xml:space="preserve"> PAGEREF _Toc23290 \h </w:instrText>
           </w:r>
           <w:r>
             <w:fldChar w:fldCharType="separate"/>
@@ -600,7 +602,7 @@
               <w:bCs/>
               <w:lang w:val="zh-CN"/>
             </w:rPr>
-            <w:instrText xml:space="preserve"> HYPERLINK \l _Toc29604 </w:instrText>
+            <w:instrText xml:space="preserve"> HYPERLINK \l _Toc11779 </w:instrText>
           </w:r>
           <w:r>
             <w:rPr>
@@ -630,7 +632,7 @@
             <w:fldChar w:fldCharType="begin"/>
           </w:r>
           <w:r>
-            <w:instrText xml:space="preserve"> PAGEREF _Toc29604 \h </w:instrText>
+            <w:instrText xml:space="preserve"> PAGEREF _Toc11779 \h </w:instrText>
           </w:r>
           <w:r>
             <w:fldChar w:fldCharType="separate"/>
@@ -668,7 +670,7 @@
               <w:bCs/>
               <w:lang w:val="zh-CN"/>
             </w:rPr>
-            <w:instrText xml:space="preserve"> HYPERLINK \l _Toc17265 </w:instrText>
+            <w:instrText xml:space="preserve"> HYPERLINK \l _Toc18798 </w:instrText>
           </w:r>
           <w:r>
             <w:rPr>
@@ -698,7 +700,7 @@
             <w:fldChar w:fldCharType="begin"/>
           </w:r>
           <w:r>
-            <w:instrText xml:space="preserve"> PAGEREF _Toc17265 \h </w:instrText>
+            <w:instrText xml:space="preserve"> PAGEREF _Toc18798 \h </w:instrText>
           </w:r>
           <w:r>
             <w:fldChar w:fldCharType="separate"/>
@@ -736,7 +738,7 @@
               <w:bCs/>
               <w:lang w:val="zh-CN"/>
             </w:rPr>
-            <w:instrText xml:space="preserve"> HYPERLINK \l _Toc6909 </w:instrText>
+            <w:instrText xml:space="preserve"> HYPERLINK \l _Toc24262 </w:instrText>
           </w:r>
           <w:r>
             <w:rPr>
@@ -766,7 +768,7 @@
             <w:fldChar w:fldCharType="begin"/>
           </w:r>
           <w:r>
-            <w:instrText xml:space="preserve"> PAGEREF _Toc6909 \h </w:instrText>
+            <w:instrText xml:space="preserve"> PAGEREF _Toc24262 \h </w:instrText>
           </w:r>
           <w:r>
             <w:fldChar w:fldCharType="separate"/>
@@ -804,7 +806,7 @@
               <w:bCs/>
               <w:lang w:val="zh-CN"/>
             </w:rPr>
-            <w:instrText xml:space="preserve"> HYPERLINK \l _Toc9268 </w:instrText>
+            <w:instrText xml:space="preserve"> HYPERLINK \l _Toc14433 </w:instrText>
           </w:r>
           <w:r>
             <w:rPr>
@@ -827,7 +829,7 @@
             <w:fldChar w:fldCharType="begin"/>
           </w:r>
           <w:r>
-            <w:instrText xml:space="preserve"> PAGEREF _Toc9268 \h </w:instrText>
+            <w:instrText xml:space="preserve"> PAGEREF _Toc14433 \h </w:instrText>
           </w:r>
           <w:r>
             <w:fldChar w:fldCharType="separate"/>
@@ -865,7 +867,7 @@
               <w:bCs/>
               <w:lang w:val="zh-CN"/>
             </w:rPr>
-            <w:instrText xml:space="preserve"> HYPERLINK \l _Toc27373 </w:instrText>
+            <w:instrText xml:space="preserve"> HYPERLINK \l _Toc11605 </w:instrText>
           </w:r>
           <w:r>
             <w:rPr>
@@ -888,7 +890,7 @@
             <w:fldChar w:fldCharType="begin"/>
           </w:r>
           <w:r>
-            <w:instrText xml:space="preserve"> PAGEREF _Toc27373 \h </w:instrText>
+            <w:instrText xml:space="preserve"> PAGEREF _Toc11605 \h </w:instrText>
           </w:r>
           <w:r>
             <w:fldChar w:fldCharType="separate"/>
@@ -926,7 +928,7 @@
               <w:bCs/>
               <w:lang w:val="zh-CN"/>
             </w:rPr>
-            <w:instrText xml:space="preserve"> HYPERLINK \l _Toc31194 </w:instrText>
+            <w:instrText xml:space="preserve"> HYPERLINK \l _Toc7453 </w:instrText>
           </w:r>
           <w:r>
             <w:rPr>
@@ -949,7 +951,7 @@
             <w:fldChar w:fldCharType="begin"/>
           </w:r>
           <w:r>
-            <w:instrText xml:space="preserve"> PAGEREF _Toc31194 \h </w:instrText>
+            <w:instrText xml:space="preserve"> PAGEREF _Toc7453 \h </w:instrText>
           </w:r>
           <w:r>
             <w:fldChar w:fldCharType="separate"/>
@@ -987,7 +989,7 @@
               <w:bCs/>
               <w:lang w:val="zh-CN"/>
             </w:rPr>
-            <w:instrText xml:space="preserve"> HYPERLINK \l _Toc17717 </w:instrText>
+            <w:instrText xml:space="preserve"> HYPERLINK \l _Toc9740 </w:instrText>
           </w:r>
           <w:r>
             <w:rPr>
@@ -1010,7 +1012,7 @@
             <w:fldChar w:fldCharType="begin"/>
           </w:r>
           <w:r>
-            <w:instrText xml:space="preserve"> PAGEREF _Toc17717 \h </w:instrText>
+            <w:instrText xml:space="preserve"> PAGEREF _Toc9740 \h </w:instrText>
           </w:r>
           <w:r>
             <w:fldChar w:fldCharType="separate"/>
@@ -1048,7 +1050,7 @@
               <w:bCs/>
               <w:lang w:val="zh-CN"/>
             </w:rPr>
-            <w:instrText xml:space="preserve"> HYPERLINK \l _Toc22123 </w:instrText>
+            <w:instrText xml:space="preserve"> HYPERLINK \l _Toc30173 </w:instrText>
           </w:r>
           <w:r>
             <w:rPr>
@@ -1071,7 +1073,7 @@
             <w:fldChar w:fldCharType="begin"/>
           </w:r>
           <w:r>
-            <w:instrText xml:space="preserve"> PAGEREF _Toc22123 \h </w:instrText>
+            <w:instrText xml:space="preserve"> PAGEREF _Toc30173 \h </w:instrText>
           </w:r>
           <w:r>
             <w:fldChar w:fldCharType="separate"/>
@@ -1109,7 +1111,7 @@
               <w:bCs/>
               <w:lang w:val="zh-CN"/>
             </w:rPr>
-            <w:instrText xml:space="preserve"> HYPERLINK \l _Toc30181 </w:instrText>
+            <w:instrText xml:space="preserve"> HYPERLINK \l _Toc11328 </w:instrText>
           </w:r>
           <w:r>
             <w:rPr>
@@ -1132,7 +1134,7 @@
             <w:fldChar w:fldCharType="begin"/>
           </w:r>
           <w:r>
-            <w:instrText xml:space="preserve"> PAGEREF _Toc30181 \h </w:instrText>
+            <w:instrText xml:space="preserve"> PAGEREF _Toc11328 \h </w:instrText>
           </w:r>
           <w:r>
             <w:fldChar w:fldCharType="separate"/>
@@ -1170,7 +1172,7 @@
               <w:bCs/>
               <w:lang w:val="zh-CN"/>
             </w:rPr>
-            <w:instrText xml:space="preserve"> HYPERLINK \l _Toc22353 </w:instrText>
+            <w:instrText xml:space="preserve"> HYPERLINK \l _Toc9857 </w:instrText>
           </w:r>
           <w:r>
             <w:rPr>
@@ -1193,7 +1195,7 @@
             <w:fldChar w:fldCharType="begin"/>
           </w:r>
           <w:r>
-            <w:instrText xml:space="preserve"> PAGEREF _Toc22353 \h </w:instrText>
+            <w:instrText xml:space="preserve"> PAGEREF _Toc9857 \h </w:instrText>
           </w:r>
           <w:r>
             <w:fldChar w:fldCharType="separate"/>
@@ -1231,7 +1233,7 @@
               <w:bCs/>
               <w:lang w:val="zh-CN"/>
             </w:rPr>
-            <w:instrText xml:space="preserve"> HYPERLINK \l _Toc2030 </w:instrText>
+            <w:instrText xml:space="preserve"> HYPERLINK \l _Toc29358 </w:instrText>
           </w:r>
           <w:r>
             <w:rPr>
@@ -1254,7 +1256,7 @@
             <w:fldChar w:fldCharType="begin"/>
           </w:r>
           <w:r>
-            <w:instrText xml:space="preserve"> PAGEREF _Toc2030 \h </w:instrText>
+            <w:instrText xml:space="preserve"> PAGEREF _Toc29358 \h </w:instrText>
           </w:r>
           <w:r>
             <w:fldChar w:fldCharType="separate"/>
@@ -1292,7 +1294,7 @@
               <w:bCs/>
               <w:lang w:val="zh-CN"/>
             </w:rPr>
-            <w:instrText xml:space="preserve"> HYPERLINK \l _Toc31269 </w:instrText>
+            <w:instrText xml:space="preserve"> HYPERLINK \l _Toc25548 </w:instrText>
           </w:r>
           <w:r>
             <w:rPr>
@@ -1315,7 +1317,7 @@
             <w:fldChar w:fldCharType="begin"/>
           </w:r>
           <w:r>
-            <w:instrText xml:space="preserve"> PAGEREF _Toc31269 \h </w:instrText>
+            <w:instrText xml:space="preserve"> PAGEREF _Toc25548 \h </w:instrText>
           </w:r>
           <w:r>
             <w:fldChar w:fldCharType="separate"/>
@@ -1353,7 +1355,7 @@
               <w:bCs/>
               <w:lang w:val="zh-CN"/>
             </w:rPr>
-            <w:instrText xml:space="preserve"> HYPERLINK \l _Toc20297 </w:instrText>
+            <w:instrText xml:space="preserve"> HYPERLINK \l _Toc15415 </w:instrText>
           </w:r>
           <w:r>
             <w:rPr>
@@ -1376,7 +1378,7 @@
             <w:fldChar w:fldCharType="begin"/>
           </w:r>
           <w:r>
-            <w:instrText xml:space="preserve"> PAGEREF _Toc20297 \h </w:instrText>
+            <w:instrText xml:space="preserve"> PAGEREF _Toc15415 \h </w:instrText>
           </w:r>
           <w:r>
             <w:fldChar w:fldCharType="separate"/>
@@ -1414,7 +1416,7 @@
               <w:bCs/>
               <w:lang w:val="zh-CN"/>
             </w:rPr>
-            <w:instrText xml:space="preserve"> HYPERLINK \l _Toc25781 </w:instrText>
+            <w:instrText xml:space="preserve"> HYPERLINK \l _Toc27029 </w:instrText>
           </w:r>
           <w:r>
             <w:rPr>
@@ -1437,7 +1439,7 @@
             <w:fldChar w:fldCharType="begin"/>
           </w:r>
           <w:r>
-            <w:instrText xml:space="preserve"> PAGEREF _Toc25781 \h </w:instrText>
+            <w:instrText xml:space="preserve"> PAGEREF _Toc27029 \h </w:instrText>
           </w:r>
           <w:r>
             <w:fldChar w:fldCharType="separate"/>
@@ -1475,7 +1477,7 @@
               <w:bCs/>
               <w:lang w:val="zh-CN"/>
             </w:rPr>
-            <w:instrText xml:space="preserve"> HYPERLINK \l _Toc23899 </w:instrText>
+            <w:instrText xml:space="preserve"> HYPERLINK \l _Toc20428 </w:instrText>
           </w:r>
           <w:r>
             <w:rPr>
@@ -1498,7 +1500,7 @@
             <w:fldChar w:fldCharType="begin"/>
           </w:r>
           <w:r>
-            <w:instrText xml:space="preserve"> PAGEREF _Toc23899 \h </w:instrText>
+            <w:instrText xml:space="preserve"> PAGEREF _Toc20428 \h </w:instrText>
           </w:r>
           <w:r>
             <w:fldChar w:fldCharType="separate"/>
@@ -1536,7 +1538,7 @@
               <w:bCs/>
               <w:lang w:val="zh-CN"/>
             </w:rPr>
-            <w:instrText xml:space="preserve"> HYPERLINK \l _Toc8792 </w:instrText>
+            <w:instrText xml:space="preserve"> HYPERLINK \l _Toc23453 </w:instrText>
           </w:r>
           <w:r>
             <w:rPr>
@@ -1559,7 +1561,7 @@
             <w:fldChar w:fldCharType="begin"/>
           </w:r>
           <w:r>
-            <w:instrText xml:space="preserve"> PAGEREF _Toc8792 \h </w:instrText>
+            <w:instrText xml:space="preserve"> PAGEREF _Toc23453 \h </w:instrText>
           </w:r>
           <w:r>
             <w:fldChar w:fldCharType="separate"/>
@@ -1597,7 +1599,7 @@
               <w:bCs/>
               <w:lang w:val="zh-CN"/>
             </w:rPr>
-            <w:instrText xml:space="preserve"> HYPERLINK \l _Toc31107 </w:instrText>
+            <w:instrText xml:space="preserve"> HYPERLINK \l _Toc8316 </w:instrText>
           </w:r>
           <w:r>
             <w:rPr>
@@ -1620,7 +1622,7 @@
             <w:fldChar w:fldCharType="begin"/>
           </w:r>
           <w:r>
-            <w:instrText xml:space="preserve"> PAGEREF _Toc31107 \h </w:instrText>
+            <w:instrText xml:space="preserve"> PAGEREF _Toc8316 \h </w:instrText>
           </w:r>
           <w:r>
             <w:fldChar w:fldCharType="separate"/>
@@ -1658,7 +1660,7 @@
               <w:bCs/>
               <w:lang w:val="zh-CN"/>
             </w:rPr>
-            <w:instrText xml:space="preserve"> HYPERLINK \l _Toc10448 </w:instrText>
+            <w:instrText xml:space="preserve"> HYPERLINK \l _Toc28125 </w:instrText>
           </w:r>
           <w:r>
             <w:rPr>
@@ -1681,7 +1683,7 @@
             <w:fldChar w:fldCharType="begin"/>
           </w:r>
           <w:r>
-            <w:instrText xml:space="preserve"> PAGEREF _Toc10448 \h </w:instrText>
+            <w:instrText xml:space="preserve"> PAGEREF _Toc28125 \h </w:instrText>
           </w:r>
           <w:r>
             <w:fldChar w:fldCharType="separate"/>
@@ -1719,7 +1721,7 @@
               <w:bCs/>
               <w:lang w:val="zh-CN"/>
             </w:rPr>
-            <w:instrText xml:space="preserve"> HYPERLINK \l _Toc18155 </w:instrText>
+            <w:instrText xml:space="preserve"> HYPERLINK \l _Toc29421 </w:instrText>
           </w:r>
           <w:r>
             <w:rPr>
@@ -1742,7 +1744,7 @@
             <w:fldChar w:fldCharType="begin"/>
           </w:r>
           <w:r>
-            <w:instrText xml:space="preserve"> PAGEREF _Toc18155 \h </w:instrText>
+            <w:instrText xml:space="preserve"> PAGEREF _Toc29421 \h </w:instrText>
           </w:r>
           <w:r>
             <w:fldChar w:fldCharType="separate"/>
@@ -1780,7 +1782,7 @@
               <w:bCs/>
               <w:lang w:val="zh-CN"/>
             </w:rPr>
-            <w:instrText xml:space="preserve"> HYPERLINK \l _Toc18759 </w:instrText>
+            <w:instrText xml:space="preserve"> HYPERLINK \l _Toc6290 </w:instrText>
           </w:r>
           <w:r>
             <w:rPr>
@@ -1818,7 +1820,7 @@
             <w:fldChar w:fldCharType="begin"/>
           </w:r>
           <w:r>
-            <w:instrText xml:space="preserve"> PAGEREF _Toc18759 \h </w:instrText>
+            <w:instrText xml:space="preserve"> PAGEREF _Toc6290 \h </w:instrText>
           </w:r>
           <w:r>
             <w:fldChar w:fldCharType="separate"/>
@@ -1856,7 +1858,7 @@
               <w:bCs/>
               <w:lang w:val="zh-CN"/>
             </w:rPr>
-            <w:instrText xml:space="preserve"> HYPERLINK \l _Toc18967 </w:instrText>
+            <w:instrText xml:space="preserve"> HYPERLINK \l _Toc21466 </w:instrText>
           </w:r>
           <w:r>
             <w:rPr>
@@ -1879,7 +1881,7 @@
             <w:fldChar w:fldCharType="begin"/>
           </w:r>
           <w:r>
-            <w:instrText xml:space="preserve"> PAGEREF _Toc18967 \h </w:instrText>
+            <w:instrText xml:space="preserve"> PAGEREF _Toc21466 \h </w:instrText>
           </w:r>
           <w:r>
             <w:fldChar w:fldCharType="separate"/>
@@ -1917,7 +1919,7 @@
               <w:bCs/>
               <w:lang w:val="zh-CN"/>
             </w:rPr>
-            <w:instrText xml:space="preserve"> HYPERLINK \l _Toc5677 </w:instrText>
+            <w:instrText xml:space="preserve"> HYPERLINK \l _Toc32074 </w:instrText>
           </w:r>
           <w:r>
             <w:rPr>
@@ -1940,13 +1942,13 @@
             <w:fldChar w:fldCharType="begin"/>
           </w:r>
           <w:r>
-            <w:instrText xml:space="preserve"> PAGEREF _Toc5677 \h </w:instrText>
+            <w:instrText xml:space="preserve"> PAGEREF _Toc32074 \h </w:instrText>
           </w:r>
           <w:r>
             <w:fldChar w:fldCharType="separate"/>
           </w:r>
           <w:r>
-            <w:t>13</w:t>
+            <w:t>12</w:t>
           </w:r>
           <w:r>
             <w:fldChar w:fldCharType="end"/>
@@ -1978,7 +1980,7 @@
               <w:bCs/>
               <w:lang w:val="zh-CN"/>
             </w:rPr>
-            <w:instrText xml:space="preserve"> HYPERLINK \l _Toc21451 </w:instrText>
+            <w:instrText xml:space="preserve"> HYPERLINK \l _Toc3916 </w:instrText>
           </w:r>
           <w:r>
             <w:rPr>
@@ -2001,7 +2003,7 @@
             <w:fldChar w:fldCharType="begin"/>
           </w:r>
           <w:r>
-            <w:instrText xml:space="preserve"> PAGEREF _Toc21451 \h </w:instrText>
+            <w:instrText xml:space="preserve"> PAGEREF _Toc3916 \h </w:instrText>
           </w:r>
           <w:r>
             <w:fldChar w:fldCharType="separate"/>
@@ -2039,7 +2041,7 @@
               <w:bCs/>
               <w:lang w:val="zh-CN"/>
             </w:rPr>
-            <w:instrText xml:space="preserve"> HYPERLINK \l _Toc19708 </w:instrText>
+            <w:instrText xml:space="preserve"> HYPERLINK \l _Toc3523 </w:instrText>
           </w:r>
           <w:r>
             <w:rPr>
@@ -2062,7 +2064,7 @@
             <w:fldChar w:fldCharType="begin"/>
           </w:r>
           <w:r>
-            <w:instrText xml:space="preserve"> PAGEREF _Toc19708 \h </w:instrText>
+            <w:instrText xml:space="preserve"> PAGEREF _Toc3523 \h </w:instrText>
           </w:r>
           <w:r>
             <w:fldChar w:fldCharType="separate"/>
@@ -2100,7 +2102,7 @@
               <w:bCs/>
               <w:lang w:val="zh-CN"/>
             </w:rPr>
-            <w:instrText xml:space="preserve"> HYPERLINK \l _Toc17469 </w:instrText>
+            <w:instrText xml:space="preserve"> HYPERLINK \l _Toc5783 </w:instrText>
           </w:r>
           <w:r>
             <w:rPr>
@@ -2123,7 +2125,7 @@
             <w:fldChar w:fldCharType="begin"/>
           </w:r>
           <w:r>
-            <w:instrText xml:space="preserve"> PAGEREF _Toc17469 \h </w:instrText>
+            <w:instrText xml:space="preserve"> PAGEREF _Toc5783 \h </w:instrText>
           </w:r>
           <w:r>
             <w:fldChar w:fldCharType="separate"/>
@@ -2161,7 +2163,7 @@
               <w:bCs/>
               <w:lang w:val="zh-CN"/>
             </w:rPr>
-            <w:instrText xml:space="preserve"> HYPERLINK \l _Toc2862 </w:instrText>
+            <w:instrText xml:space="preserve"> HYPERLINK \l _Toc19038 </w:instrText>
           </w:r>
           <w:r>
             <w:rPr>
@@ -2184,7 +2186,7 @@
             <w:fldChar w:fldCharType="begin"/>
           </w:r>
           <w:r>
-            <w:instrText xml:space="preserve"> PAGEREF _Toc2862 \h </w:instrText>
+            <w:instrText xml:space="preserve"> PAGEREF _Toc19038 \h </w:instrText>
           </w:r>
           <w:r>
             <w:fldChar w:fldCharType="separate"/>
@@ -2222,7 +2224,7 @@
               <w:bCs/>
               <w:lang w:val="zh-CN"/>
             </w:rPr>
-            <w:instrText xml:space="preserve"> HYPERLINK \l _Toc28844 </w:instrText>
+            <w:instrText xml:space="preserve"> HYPERLINK \l _Toc29555 </w:instrText>
           </w:r>
           <w:r>
             <w:rPr>
@@ -2245,13 +2247,13 @@
             <w:fldChar w:fldCharType="begin"/>
           </w:r>
           <w:r>
-            <w:instrText xml:space="preserve"> PAGEREF _Toc28844 \h </w:instrText>
+            <w:instrText xml:space="preserve"> PAGEREF _Toc29555 \h </w:instrText>
           </w:r>
           <w:r>
             <w:fldChar w:fldCharType="separate"/>
           </w:r>
           <w:r>
-            <w:t>14</w:t>
+            <w:t>13</w:t>
           </w:r>
           <w:r>
             <w:fldChar w:fldCharType="end"/>
@@ -2283,7 +2285,7 @@
               <w:bCs/>
               <w:lang w:val="zh-CN"/>
             </w:rPr>
-            <w:instrText xml:space="preserve"> HYPERLINK \l _Toc4082 </w:instrText>
+            <w:instrText xml:space="preserve"> HYPERLINK \l _Toc23911 </w:instrText>
           </w:r>
           <w:r>
             <w:rPr>
@@ -2306,7 +2308,7 @@
             <w:fldChar w:fldCharType="begin"/>
           </w:r>
           <w:r>
-            <w:instrText xml:space="preserve"> PAGEREF _Toc4082 \h </w:instrText>
+            <w:instrText xml:space="preserve"> PAGEREF _Toc23911 \h </w:instrText>
           </w:r>
           <w:r>
             <w:fldChar w:fldCharType="separate"/>
@@ -2344,7 +2346,7 @@
               <w:bCs/>
               <w:lang w:val="zh-CN"/>
             </w:rPr>
-            <w:instrText xml:space="preserve"> HYPERLINK \l _Toc1743 </w:instrText>
+            <w:instrText xml:space="preserve"> HYPERLINK \l _Toc6309 </w:instrText>
           </w:r>
           <w:r>
             <w:rPr>
@@ -2367,7 +2369,7 @@
             <w:fldChar w:fldCharType="begin"/>
           </w:r>
           <w:r>
-            <w:instrText xml:space="preserve"> PAGEREF _Toc1743 \h </w:instrText>
+            <w:instrText xml:space="preserve"> PAGEREF _Toc6309 \h </w:instrText>
           </w:r>
           <w:r>
             <w:fldChar w:fldCharType="separate"/>
@@ -2405,7 +2407,7 @@
               <w:bCs/>
               <w:lang w:val="zh-CN"/>
             </w:rPr>
-            <w:instrText xml:space="preserve"> HYPERLINK \l _Toc6233 </w:instrText>
+            <w:instrText xml:space="preserve"> HYPERLINK \l _Toc16784 </w:instrText>
           </w:r>
           <w:r>
             <w:rPr>
@@ -2428,7 +2430,7 @@
             <w:fldChar w:fldCharType="begin"/>
           </w:r>
           <w:r>
-            <w:instrText xml:space="preserve"> PAGEREF _Toc6233 \h </w:instrText>
+            <w:instrText xml:space="preserve"> PAGEREF _Toc16784 \h </w:instrText>
           </w:r>
           <w:r>
             <w:fldChar w:fldCharType="separate"/>
@@ -2466,7 +2468,7 @@
               <w:bCs/>
               <w:lang w:val="zh-CN"/>
             </w:rPr>
-            <w:instrText xml:space="preserve"> HYPERLINK \l _Toc25798 </w:instrText>
+            <w:instrText xml:space="preserve"> HYPERLINK \l _Toc9483 </w:instrText>
           </w:r>
           <w:r>
             <w:rPr>
@@ -2480,7 +2482,7 @@
               <w:rFonts w:hint="eastAsia"/>
               <w:lang w:val="en-US" w:eastAsia="zh-CN"/>
             </w:rPr>
-            <w:t>4.1.7 Auth Configure</w:t>
+            <w:t>4.1.7 Proxy Configure</w:t>
           </w:r>
           <w:r>
             <w:tab/>
@@ -2489,7 +2491,7 @@
             <w:fldChar w:fldCharType="begin"/>
           </w:r>
           <w:r>
-            <w:instrText xml:space="preserve"> PAGEREF _Toc25798 \h </w:instrText>
+            <w:instrText xml:space="preserve"> PAGEREF _Toc9483 \h </w:instrText>
           </w:r>
           <w:r>
             <w:fldChar w:fldCharType="separate"/>
@@ -2527,7 +2529,7 @@
               <w:bCs/>
               <w:lang w:val="zh-CN"/>
             </w:rPr>
-            <w:instrText xml:space="preserve"> HYPERLINK \l _Toc4626 </w:instrText>
+            <w:instrText xml:space="preserve"> HYPERLINK \l _Toc21839 </w:instrText>
           </w:r>
           <w:r>
             <w:rPr>
@@ -2541,7 +2543,7 @@
               <w:rFonts w:hint="eastAsia"/>
               <w:lang w:val="en-US" w:eastAsia="zh-CN"/>
             </w:rPr>
-            <w:t>4.1.8 Proxy Configure</w:t>
+            <w:t>4.1.8 Limit Configure</w:t>
           </w:r>
           <w:r>
             <w:tab/>
@@ -2550,7 +2552,7 @@
             <w:fldChar w:fldCharType="begin"/>
           </w:r>
           <w:r>
-            <w:instrText xml:space="preserve"> PAGEREF _Toc4626 \h </w:instrText>
+            <w:instrText xml:space="preserve"> PAGEREF _Toc21839 \h </w:instrText>
           </w:r>
           <w:r>
             <w:fldChar w:fldCharType="separate"/>
@@ -2588,7 +2590,7 @@
               <w:bCs/>
               <w:lang w:val="zh-CN"/>
             </w:rPr>
-            <w:instrText xml:space="preserve"> HYPERLINK \l _Toc20838 </w:instrText>
+            <w:instrText xml:space="preserve"> HYPERLINK \l _Toc5144 </w:instrText>
           </w:r>
           <w:r>
             <w:rPr>
@@ -2602,7 +2604,7 @@
               <w:rFonts w:hint="eastAsia"/>
               <w:lang w:val="en-US" w:eastAsia="zh-CN"/>
             </w:rPr>
-            <w:t>4.1.9 Limit Configure</w:t>
+            <w:t>4.1.9 P2XP Configure</w:t>
           </w:r>
           <w:r>
             <w:tab/>
@@ -2611,7 +2613,7 @@
             <w:fldChar w:fldCharType="begin"/>
           </w:r>
           <w:r>
-            <w:instrText xml:space="preserve"> PAGEREF _Toc20838 \h </w:instrText>
+            <w:instrText xml:space="preserve"> PAGEREF _Toc5144 \h </w:instrText>
           </w:r>
           <w:r>
             <w:fldChar w:fldCharType="separate"/>
@@ -2649,7 +2651,7 @@
               <w:bCs/>
               <w:lang w:val="zh-CN"/>
             </w:rPr>
-            <w:instrText xml:space="preserve"> HYPERLINK \l _Toc243 </w:instrText>
+            <w:instrText xml:space="preserve"> HYPERLINK \l _Toc2546 </w:instrText>
           </w:r>
           <w:r>
             <w:rPr>
@@ -2663,7 +2665,7 @@
               <w:rFonts w:hint="eastAsia"/>
               <w:lang w:val="en-US" w:eastAsia="zh-CN"/>
             </w:rPr>
-            <w:t>4.1.10 P2XP Configure</w:t>
+            <w:t>4.1.10 Cert Configure</w:t>
           </w:r>
           <w:r>
             <w:tab/>
@@ -2672,7 +2674,7 @@
             <w:fldChar w:fldCharType="begin"/>
           </w:r>
           <w:r>
-            <w:instrText xml:space="preserve"> PAGEREF _Toc243 \h </w:instrText>
+            <w:instrText xml:space="preserve"> PAGEREF _Toc2546 \h </w:instrText>
           </w:r>
           <w:r>
             <w:fldChar w:fldCharType="separate"/>
@@ -2710,7 +2712,7 @@
               <w:bCs/>
               <w:lang w:val="zh-CN"/>
             </w:rPr>
-            <w:instrText xml:space="preserve"> HYPERLINK \l _Toc8221 </w:instrText>
+            <w:instrText xml:space="preserve"> HYPERLINK \l _Toc28403 </w:instrText>
           </w:r>
           <w:r>
             <w:rPr>
@@ -2724,7 +2726,7 @@
               <w:rFonts w:hint="eastAsia"/>
               <w:lang w:val="en-US" w:eastAsia="zh-CN"/>
             </w:rPr>
-            <w:t>4.1.11 Cert Configure</w:t>
+            <w:t>4.1.11 Information Report Configure</w:t>
           </w:r>
           <w:r>
             <w:tab/>
@@ -2733,7 +2735,68 @@
             <w:fldChar w:fldCharType="begin"/>
           </w:r>
           <w:r>
-            <w:instrText xml:space="preserve"> PAGEREF _Toc8221 \h </w:instrText>
+            <w:instrText xml:space="preserve"> PAGEREF _Toc28403 \h </w:instrText>
+          </w:r>
+          <w:r>
+            <w:fldChar w:fldCharType="separate"/>
+          </w:r>
+          <w:r>
+            <w:t>15</w:t>
+          </w:r>
+          <w:r>
+            <w:fldChar w:fldCharType="end"/>
+          </w:r>
+          <w:r>
+            <w:rPr>
+              <w:bCs/>
+              <w:lang w:val="zh-CN"/>
+            </w:rPr>
+            <w:fldChar w:fldCharType="end"/>
+          </w:r>
+        </w:p>
+        <w:p>
+          <w:pPr>
+            <w:pStyle w:val="12"/>
+            <w:tabs>
+              <w:tab w:val="right" w:leader="dot" w:pos="8306"/>
+            </w:tabs>
+          </w:pPr>
+          <w:r>
+            <w:rPr>
+              <w:bCs/>
+              <w:lang w:val="zh-CN"/>
+            </w:rPr>
+            <w:fldChar w:fldCharType="begin"/>
+          </w:r>
+          <w:r>
+            <w:rPr>
+              <w:bCs/>
+              <w:lang w:val="zh-CN"/>
+            </w:rPr>
+            <w:instrText xml:space="preserve"> HYPERLINK \l _Toc5299 </w:instrText>
+          </w:r>
+          <w:r>
+            <w:rPr>
+              <w:bCs/>
+              <w:lang w:val="zh-CN"/>
+            </w:rPr>
+            <w:fldChar w:fldCharType="separate"/>
+          </w:r>
+          <w:r>
+            <w:rPr>
+              <w:rFonts w:hint="eastAsia"/>
+              <w:lang w:val="en-US" w:eastAsia="zh-CN"/>
+            </w:rPr>
+            <w:t>4.2 LoadBalance Configure</w:t>
+          </w:r>
+          <w:r>
+            <w:tab/>
+          </w:r>
+          <w:r>
+            <w:fldChar w:fldCharType="begin"/>
+          </w:r>
+          <w:r>
+            <w:instrText xml:space="preserve"> PAGEREF _Toc5299 \h </w:instrText>
           </w:r>
           <w:r>
             <w:fldChar w:fldCharType="separate"/>
@@ -2771,7 +2834,7 @@
               <w:bCs/>
               <w:lang w:val="zh-CN"/>
             </w:rPr>
-            <w:instrText xml:space="preserve"> HYPERLINK \l _Toc5600 </w:instrText>
+            <w:instrText xml:space="preserve"> HYPERLINK \l _Toc27613 </w:instrText>
           </w:r>
           <w:r>
             <w:rPr>
@@ -2785,7 +2848,7 @@
               <w:rFonts w:hint="eastAsia"/>
               <w:lang w:val="en-US" w:eastAsia="zh-CN"/>
             </w:rPr>
-            <w:t>4.1.12 Information Report Configure</w:t>
+            <w:t>4.2.1 Basic Configure</w:t>
           </w:r>
           <w:r>
             <w:tab/>
@@ -2794,13 +2857,257 @@
             <w:fldChar w:fldCharType="begin"/>
           </w:r>
           <w:r>
-            <w:instrText xml:space="preserve"> PAGEREF _Toc5600 \h </w:instrText>
+            <w:instrText xml:space="preserve"> PAGEREF _Toc27613 \h </w:instrText>
           </w:r>
           <w:r>
             <w:fldChar w:fldCharType="separate"/>
           </w:r>
           <w:r>
             <w:t>15</w:t>
+          </w:r>
+          <w:r>
+            <w:fldChar w:fldCharType="end"/>
+          </w:r>
+          <w:r>
+            <w:rPr>
+              <w:bCs/>
+              <w:lang w:val="zh-CN"/>
+            </w:rPr>
+            <w:fldChar w:fldCharType="end"/>
+          </w:r>
+        </w:p>
+        <w:p>
+          <w:pPr>
+            <w:pStyle w:val="7"/>
+            <w:tabs>
+              <w:tab w:val="right" w:leader="dot" w:pos="8306"/>
+            </w:tabs>
+          </w:pPr>
+          <w:r>
+            <w:rPr>
+              <w:bCs/>
+              <w:lang w:val="zh-CN"/>
+            </w:rPr>
+            <w:fldChar w:fldCharType="begin"/>
+          </w:r>
+          <w:r>
+            <w:rPr>
+              <w:bCs/>
+              <w:lang w:val="zh-CN"/>
+            </w:rPr>
+            <w:instrText xml:space="preserve"> HYPERLINK \l _Toc30993 </w:instrText>
+          </w:r>
+          <w:r>
+            <w:rPr>
+              <w:bCs/>
+              <w:lang w:val="zh-CN"/>
+            </w:rPr>
+            <w:fldChar w:fldCharType="separate"/>
+          </w:r>
+          <w:r>
+            <w:rPr>
+              <w:rFonts w:hint="eastAsia"/>
+              <w:lang w:val="en-US" w:eastAsia="zh-CN"/>
+            </w:rPr>
+            <w:t>4.2.2 Loadbalance Configure</w:t>
+          </w:r>
+          <w:r>
+            <w:tab/>
+          </w:r>
+          <w:r>
+            <w:fldChar w:fldCharType="begin"/>
+          </w:r>
+          <w:r>
+            <w:instrText xml:space="preserve"> PAGEREF _Toc30993 \h </w:instrText>
+          </w:r>
+          <w:r>
+            <w:fldChar w:fldCharType="separate"/>
+          </w:r>
+          <w:r>
+            <w:t>15</w:t>
+          </w:r>
+          <w:r>
+            <w:fldChar w:fldCharType="end"/>
+          </w:r>
+          <w:r>
+            <w:rPr>
+              <w:bCs/>
+              <w:lang w:val="zh-CN"/>
+            </w:rPr>
+            <w:fldChar w:fldCharType="end"/>
+          </w:r>
+        </w:p>
+        <w:p>
+          <w:pPr>
+            <w:pStyle w:val="7"/>
+            <w:tabs>
+              <w:tab w:val="right" w:leader="dot" w:pos="8306"/>
+            </w:tabs>
+          </w:pPr>
+          <w:r>
+            <w:rPr>
+              <w:bCs/>
+              <w:lang w:val="zh-CN"/>
+            </w:rPr>
+            <w:fldChar w:fldCharType="begin"/>
+          </w:r>
+          <w:r>
+            <w:rPr>
+              <w:bCs/>
+              <w:lang w:val="zh-CN"/>
+            </w:rPr>
+            <w:instrText xml:space="preserve"> HYPERLINK \l _Toc5519 </w:instrText>
+          </w:r>
+          <w:r>
+            <w:rPr>
+              <w:bCs/>
+              <w:lang w:val="zh-CN"/>
+            </w:rPr>
+            <w:fldChar w:fldCharType="separate"/>
+          </w:r>
+          <w:r>
+            <w:rPr>
+              <w:rFonts w:hint="eastAsia"/>
+              <w:lang w:val="en-US" w:eastAsia="zh-CN"/>
+            </w:rPr>
+            <w:t>4.2.3 Local Loads</w:t>
+          </w:r>
+          <w:r>
+            <w:tab/>
+          </w:r>
+          <w:r>
+            <w:fldChar w:fldCharType="begin"/>
+          </w:r>
+          <w:r>
+            <w:instrText xml:space="preserve"> PAGEREF _Toc5519 \h </w:instrText>
+          </w:r>
+          <w:r>
+            <w:fldChar w:fldCharType="separate"/>
+          </w:r>
+          <w:r>
+            <w:t>16</w:t>
+          </w:r>
+          <w:r>
+            <w:fldChar w:fldCharType="end"/>
+          </w:r>
+          <w:r>
+            <w:rPr>
+              <w:bCs/>
+              <w:lang w:val="zh-CN"/>
+            </w:rPr>
+            <w:fldChar w:fldCharType="end"/>
+          </w:r>
+        </w:p>
+        <w:p>
+          <w:pPr>
+            <w:pStyle w:val="7"/>
+            <w:tabs>
+              <w:tab w:val="right" w:leader="dot" w:pos="8306"/>
+            </w:tabs>
+          </w:pPr>
+          <w:r>
+            <w:rPr>
+              <w:bCs/>
+              <w:lang w:val="zh-CN"/>
+            </w:rPr>
+            <w:fldChar w:fldCharType="begin"/>
+          </w:r>
+          <w:r>
+            <w:rPr>
+              <w:bCs/>
+              <w:lang w:val="zh-CN"/>
+            </w:rPr>
+            <w:instrText xml:space="preserve"> HYPERLINK \l _Toc16177 </w:instrText>
+          </w:r>
+          <w:r>
+            <w:rPr>
+              <w:bCs/>
+              <w:lang w:val="zh-CN"/>
+            </w:rPr>
+            <w:fldChar w:fldCharType="separate"/>
+          </w:r>
+          <w:r>
+            <w:rPr>
+              <w:rFonts w:hint="eastAsia"/>
+              <w:lang w:val="en-US" w:eastAsia="zh-CN"/>
+            </w:rPr>
+            <w:t>4.2.4 Load Attributes</w:t>
+          </w:r>
+          <w:r>
+            <w:tab/>
+          </w:r>
+          <w:r>
+            <w:fldChar w:fldCharType="begin"/>
+          </w:r>
+          <w:r>
+            <w:instrText xml:space="preserve"> PAGEREF _Toc16177 \h </w:instrText>
+          </w:r>
+          <w:r>
+            <w:fldChar w:fldCharType="separate"/>
+          </w:r>
+          <w:r>
+            <w:t>16</w:t>
+          </w:r>
+          <w:r>
+            <w:fldChar w:fldCharType="end"/>
+          </w:r>
+          <w:r>
+            <w:rPr>
+              <w:bCs/>
+              <w:lang w:val="zh-CN"/>
+            </w:rPr>
+            <w:fldChar w:fldCharType="end"/>
+          </w:r>
+        </w:p>
+        <w:p>
+          <w:pPr>
+            <w:pStyle w:val="10"/>
+            <w:tabs>
+              <w:tab w:val="right" w:leader="dot" w:pos="8306"/>
+            </w:tabs>
+          </w:pPr>
+          <w:r>
+            <w:rPr>
+              <w:bCs/>
+              <w:lang w:val="zh-CN"/>
+            </w:rPr>
+            <w:fldChar w:fldCharType="begin"/>
+          </w:r>
+          <w:r>
+            <w:rPr>
+              <w:bCs/>
+              <w:lang w:val="zh-CN"/>
+            </w:rPr>
+            <w:instrText xml:space="preserve"> HYPERLINK \l _Toc8872 </w:instrText>
+          </w:r>
+          <w:r>
+            <w:rPr>
+              <w:bCs/>
+              <w:lang w:val="zh-CN"/>
+            </w:rPr>
+            <w:fldChar w:fldCharType="separate"/>
+          </w:r>
+          <w:r>
+            <w:rPr>
+              <w:rFonts w:hint="eastAsia"/>
+              <w:lang w:val="en-US" w:eastAsia="zh-CN"/>
+            </w:rPr>
+            <w:t>五 Advanced configuration</w:t>
+          </w:r>
+          <w:r>
+            <w:tab/>
+          </w:r>
+          <w:r>
+            <w:fldChar w:fldCharType="begin"/>
+          </w:r>
+          <w:r>
+            <w:instrText xml:space="preserve"> PAGEREF _Toc8872 \h </w:instrText>
+          </w:r>
+          <w:r>
+            <w:fldChar w:fldCharType="separate"/>
+          </w:r>
+          <w:r>
+            <w:t>16</w:t>
           </w:r>
           <w:r>
             <w:fldChar w:fldCharType="end"/>
@@ -2832,7 +3139,7 @@
               <w:bCs/>
               <w:lang w:val="zh-CN"/>
             </w:rPr>
-            <w:instrText xml:space="preserve"> HYPERLINK \l _Toc25793 </w:instrText>
+            <w:instrText xml:space="preserve"> HYPERLINK \l _Toc32285 </w:instrText>
           </w:r>
           <w:r>
             <w:rPr>
@@ -2846,7 +3153,7 @@
               <w:rFonts w:hint="eastAsia"/>
               <w:lang w:val="en-US" w:eastAsia="zh-CN"/>
             </w:rPr>
-            <w:t>4.2 LoadBalance Configure</w:t>
+            <w:t>5.1 Distributed</w:t>
           </w:r>
           <w:r>
             <w:tab/>
@@ -2855,7 +3162,7 @@
             <w:fldChar w:fldCharType="begin"/>
           </w:r>
           <w:r>
-            <w:instrText xml:space="preserve"> PAGEREF _Toc25793 \h </w:instrText>
+            <w:instrText xml:space="preserve"> PAGEREF _Toc32285 \h </w:instrText>
           </w:r>
           <w:r>
             <w:fldChar w:fldCharType="separate"/>
@@ -2893,7 +3200,7 @@
               <w:bCs/>
               <w:lang w:val="zh-CN"/>
             </w:rPr>
-            <w:instrText xml:space="preserve"> HYPERLINK \l _Toc10704 </w:instrText>
+            <w:instrText xml:space="preserve"> HYPERLINK \l _Toc9571 </w:instrText>
           </w:r>
           <w:r>
             <w:rPr>
@@ -2907,7 +3214,7 @@
               <w:rFonts w:hint="eastAsia"/>
               <w:lang w:val="en-US" w:eastAsia="zh-CN"/>
             </w:rPr>
-            <w:t>4.2.1 Basic Configure</w:t>
+            <w:t>5.1.1 Network Distributed</w:t>
           </w:r>
           <w:r>
             <w:tab/>
@@ -2916,7 +3223,7 @@
             <w:fldChar w:fldCharType="begin"/>
           </w:r>
           <w:r>
-            <w:instrText xml:space="preserve"> PAGEREF _Toc10704 \h </w:instrText>
+            <w:instrText xml:space="preserve"> PAGEREF _Toc9571 \h </w:instrText>
           </w:r>
           <w:r>
             <w:fldChar w:fldCharType="separate"/>
@@ -2954,7 +3261,7 @@
               <w:bCs/>
               <w:lang w:val="zh-CN"/>
             </w:rPr>
-            <w:instrText xml:space="preserve"> HYPERLINK \l _Toc16131 </w:instrText>
+            <w:instrText xml:space="preserve"> HYPERLINK \l _Toc24851 </w:instrText>
           </w:r>
           <w:r>
             <w:rPr>
@@ -2968,7 +3275,7 @@
               <w:rFonts w:hint="eastAsia"/>
               <w:lang w:val="en-US" w:eastAsia="zh-CN"/>
             </w:rPr>
-            <w:t>4.2.2 Loadbalance Configure</w:t>
+            <w:t>5.1.2 Storage Distributed</w:t>
           </w:r>
           <w:r>
             <w:tab/>
@@ -2977,13 +3284,13 @@
             <w:fldChar w:fldCharType="begin"/>
           </w:r>
           <w:r>
-            <w:instrText xml:space="preserve"> PAGEREF _Toc16131 \h </w:instrText>
+            <w:instrText xml:space="preserve"> PAGEREF _Toc24851 \h </w:instrText>
           </w:r>
           <w:r>
             <w:fldChar w:fldCharType="separate"/>
           </w:r>
           <w:r>
-            <w:t>16</w:t>
+            <w:t>17</w:t>
           </w:r>
           <w:r>
             <w:fldChar w:fldCharType="end"/>
@@ -2998,7 +3305,7 @@
         </w:p>
         <w:p>
           <w:pPr>
-            <w:pStyle w:val="7"/>
+            <w:pStyle w:val="12"/>
             <w:tabs>
               <w:tab w:val="right" w:leader="dot" w:pos="8306"/>
             </w:tabs>
@@ -3015,7 +3322,7 @@
               <w:bCs/>
               <w:lang w:val="zh-CN"/>
             </w:rPr>
-            <w:instrText xml:space="preserve"> HYPERLINK \l _Toc9719 </w:instrText>
+            <w:instrText xml:space="preserve"> HYPERLINK \l _Toc15918 </w:instrText>
           </w:r>
           <w:r>
             <w:rPr>
@@ -3029,7 +3336,7 @@
               <w:rFonts w:hint="eastAsia"/>
               <w:lang w:val="en-US" w:eastAsia="zh-CN"/>
             </w:rPr>
-            <w:t>4.2.3 Local Loads</w:t>
+            <w:t>5.2 HTTPS</w:t>
           </w:r>
           <w:r>
             <w:tab/>
@@ -3038,13 +3345,13 @@
             <w:fldChar w:fldCharType="begin"/>
           </w:r>
           <w:r>
-            <w:instrText xml:space="preserve"> PAGEREF _Toc9719 \h </w:instrText>
+            <w:instrText xml:space="preserve"> PAGEREF _Toc15918 \h </w:instrText>
           </w:r>
           <w:r>
             <w:fldChar w:fldCharType="separate"/>
           </w:r>
           <w:r>
-            <w:t>16</w:t>
+            <w:t>17</w:t>
           </w:r>
           <w:r>
             <w:fldChar w:fldCharType="end"/>
@@ -3059,7 +3366,7 @@
         </w:p>
         <w:p>
           <w:pPr>
-            <w:pStyle w:val="7"/>
+            <w:pStyle w:val="12"/>
             <w:tabs>
               <w:tab w:val="right" w:leader="dot" w:pos="8306"/>
             </w:tabs>
@@ -3076,7 +3383,7 @@
               <w:bCs/>
               <w:lang w:val="zh-CN"/>
             </w:rPr>
-            <w:instrText xml:space="preserve"> HYPERLINK \l _Toc16998 </w:instrText>
+            <w:instrText xml:space="preserve"> HYPERLINK \l _Toc18506 </w:instrText>
           </w:r>
           <w:r>
             <w:rPr>
@@ -3090,7 +3397,7 @@
               <w:rFonts w:hint="eastAsia"/>
               <w:lang w:val="en-US" w:eastAsia="zh-CN"/>
             </w:rPr>
-            <w:t>4.2.4 Load Attributes</w:t>
+            <w:t>5.3 Information Collection</w:t>
           </w:r>
           <w:r>
             <w:tab/>
@@ -3099,13 +3406,13 @@
             <w:fldChar w:fldCharType="begin"/>
           </w:r>
           <w:r>
-            <w:instrText xml:space="preserve"> PAGEREF _Toc16998 \h </w:instrText>
+            <w:instrText xml:space="preserve"> PAGEREF _Toc18506 \h </w:instrText>
           </w:r>
           <w:r>
             <w:fldChar w:fldCharType="separate"/>
           </w:r>
           <w:r>
-            <w:t>16</w:t>
+            <w:t>17</w:t>
           </w:r>
           <w:r>
             <w:fldChar w:fldCharType="end"/>
@@ -3137,7 +3444,7 @@
               <w:bCs/>
               <w:lang w:val="zh-CN"/>
             </w:rPr>
-            <w:instrText xml:space="preserve"> HYPERLINK \l _Toc27241 </w:instrText>
+            <w:instrText xml:space="preserve"> HYPERLINK \l _Toc4064 </w:instrText>
           </w:r>
           <w:r>
             <w:rPr>
@@ -3151,7 +3458,7 @@
               <w:rFonts w:hint="eastAsia"/>
               <w:lang w:val="en-US" w:eastAsia="zh-CN"/>
             </w:rPr>
-            <w:t>五 Advanced configuration</w:t>
+            <w:t>FAQ</w:t>
           </w:r>
           <w:r>
             <w:tab/>
@@ -3160,13 +3467,74 @@
             <w:fldChar w:fldCharType="begin"/>
           </w:r>
           <w:r>
-            <w:instrText xml:space="preserve"> PAGEREF _Toc27241 \h </w:instrText>
+            <w:instrText xml:space="preserve"> PAGEREF _Toc4064 \h </w:instrText>
           </w:r>
           <w:r>
             <w:fldChar w:fldCharType="separate"/>
           </w:r>
           <w:r>
-            <w:t>17</w:t>
+            <w:t>18</w:t>
+          </w:r>
+          <w:r>
+            <w:fldChar w:fldCharType="end"/>
+          </w:r>
+          <w:r>
+            <w:rPr>
+              <w:bCs/>
+              <w:lang w:val="zh-CN"/>
+            </w:rPr>
+            <w:fldChar w:fldCharType="end"/>
+          </w:r>
+        </w:p>
+        <w:p>
+          <w:pPr>
+            <w:pStyle w:val="10"/>
+            <w:tabs>
+              <w:tab w:val="right" w:leader="dot" w:pos="8306"/>
+            </w:tabs>
+          </w:pPr>
+          <w:r>
+            <w:rPr>
+              <w:bCs/>
+              <w:lang w:val="zh-CN"/>
+            </w:rPr>
+            <w:fldChar w:fldCharType="begin"/>
+          </w:r>
+          <w:r>
+            <w:rPr>
+              <w:bCs/>
+              <w:lang w:val="zh-CN"/>
+            </w:rPr>
+            <w:instrText xml:space="preserve"> HYPERLINK \l _Toc26833 </w:instrText>
+          </w:r>
+          <w:r>
+            <w:rPr>
+              <w:bCs/>
+              <w:lang w:val="zh-CN"/>
+            </w:rPr>
+            <w:fldChar w:fldCharType="separate"/>
+          </w:r>
+          <w:r>
+            <w:rPr>
+              <w:rFonts w:hint="eastAsia"/>
+              <w:lang w:val="en-US" w:eastAsia="zh-CN"/>
+            </w:rPr>
+            <w:t>appendix</w:t>
+          </w:r>
+          <w:r>
+            <w:tab/>
+          </w:r>
+          <w:r>
+            <w:fldChar w:fldCharType="begin"/>
+          </w:r>
+          <w:r>
+            <w:instrText xml:space="preserve"> PAGEREF _Toc26833 \h </w:instrText>
+          </w:r>
+          <w:r>
+            <w:fldChar w:fldCharType="separate"/>
+          </w:r>
+          <w:r>
+            <w:t>18</w:t>
           </w:r>
           <w:r>
             <w:fldChar w:fldCharType="end"/>
@@ -3198,7 +3566,7 @@
               <w:bCs/>
               <w:lang w:val="zh-CN"/>
             </w:rPr>
-            <w:instrText xml:space="preserve"> HYPERLINK \l _Toc26334 </w:instrText>
+            <w:instrText xml:space="preserve"> HYPERLINK \l _Toc27285 </w:instrText>
           </w:r>
           <w:r>
             <w:rPr>
@@ -3212,7 +3580,7 @@
               <w:rFonts w:hint="eastAsia"/>
               <w:lang w:val="en-US" w:eastAsia="zh-CN"/>
             </w:rPr>
-            <w:t>5.1 Distributed</w:t>
+            <w:t>Appendix 1 Type Define</w:t>
           </w:r>
           <w:r>
             <w:tab/>
@@ -3221,135 +3589,13 @@
             <w:fldChar w:fldCharType="begin"/>
           </w:r>
           <w:r>
-            <w:instrText xml:space="preserve"> PAGEREF _Toc26334 \h </w:instrText>
+            <w:instrText xml:space="preserve"> PAGEREF _Toc27285 \h </w:instrText>
           </w:r>
           <w:r>
             <w:fldChar w:fldCharType="separate"/>
           </w:r>
           <w:r>
-            <w:t>17</w:t>
-          </w:r>
-          <w:r>
-            <w:fldChar w:fldCharType="end"/>
-          </w:r>
-          <w:r>
-            <w:rPr>
-              <w:bCs/>
-              <w:lang w:val="zh-CN"/>
-            </w:rPr>
-            <w:fldChar w:fldCharType="end"/>
-          </w:r>
-        </w:p>
-        <w:p>
-          <w:pPr>
-            <w:pStyle w:val="7"/>
-            <w:tabs>
-              <w:tab w:val="right" w:leader="dot" w:pos="8306"/>
-            </w:tabs>
-          </w:pPr>
-          <w:r>
-            <w:rPr>
-              <w:bCs/>
-              <w:lang w:val="zh-CN"/>
-            </w:rPr>
-            <w:fldChar w:fldCharType="begin"/>
-          </w:r>
-          <w:r>
-            <w:rPr>
-              <w:bCs/>
-              <w:lang w:val="zh-CN"/>
-            </w:rPr>
-            <w:instrText xml:space="preserve"> HYPERLINK \l _Toc3763 </w:instrText>
-          </w:r>
-          <w:r>
-            <w:rPr>
-              <w:bCs/>
-              <w:lang w:val="zh-CN"/>
-            </w:rPr>
-            <w:fldChar w:fldCharType="separate"/>
-          </w:r>
-          <w:r>
-            <w:rPr>
-              <w:rFonts w:hint="eastAsia"/>
-              <w:lang w:val="en-US" w:eastAsia="zh-CN"/>
-            </w:rPr>
-            <w:t>5.1.1 Network Distributed</w:t>
-          </w:r>
-          <w:r>
-            <w:tab/>
-          </w:r>
-          <w:r>
-            <w:fldChar w:fldCharType="begin"/>
-          </w:r>
-          <w:r>
-            <w:instrText xml:space="preserve"> PAGEREF _Toc3763 \h </w:instrText>
-          </w:r>
-          <w:r>
-            <w:fldChar w:fldCharType="separate"/>
-          </w:r>
-          <w:r>
-            <w:t>17</w:t>
-          </w:r>
-          <w:r>
-            <w:fldChar w:fldCharType="end"/>
-          </w:r>
-          <w:r>
-            <w:rPr>
-              <w:bCs/>
-              <w:lang w:val="zh-CN"/>
-            </w:rPr>
-            <w:fldChar w:fldCharType="end"/>
-          </w:r>
-        </w:p>
-        <w:p>
-          <w:pPr>
-            <w:pStyle w:val="7"/>
-            <w:tabs>
-              <w:tab w:val="right" w:leader="dot" w:pos="8306"/>
-            </w:tabs>
-          </w:pPr>
-          <w:r>
-            <w:rPr>
-              <w:bCs/>
-              <w:lang w:val="zh-CN"/>
-            </w:rPr>
-            <w:fldChar w:fldCharType="begin"/>
-          </w:r>
-          <w:r>
-            <w:rPr>
-              <w:bCs/>
-              <w:lang w:val="zh-CN"/>
-            </w:rPr>
-            <w:instrText xml:space="preserve"> HYPERLINK \l _Toc3979 </w:instrText>
-          </w:r>
-          <w:r>
-            <w:rPr>
-              <w:bCs/>
-              <w:lang w:val="zh-CN"/>
-            </w:rPr>
-            <w:fldChar w:fldCharType="separate"/>
-          </w:r>
-          <w:r>
-            <w:rPr>
-              <w:rFonts w:hint="eastAsia"/>
-              <w:lang w:val="en-US" w:eastAsia="zh-CN"/>
-            </w:rPr>
-            <w:t>5.1.2 Storage Distributed</w:t>
-          </w:r>
-          <w:r>
-            <w:tab/>
-          </w:r>
-          <w:r>
-            <w:fldChar w:fldCharType="begin"/>
-          </w:r>
-          <w:r>
-            <w:instrText xml:space="preserve"> PAGEREF _Toc3979 \h </w:instrText>
-          </w:r>
-          <w:r>
-            <w:fldChar w:fldCharType="separate"/>
-          </w:r>
-          <w:r>
-            <w:t>17</w:t>
+            <w:t>18</w:t>
           </w:r>
           <w:r>
             <w:fldChar w:fldCharType="end"/>
@@ -3381,7 +3627,7 @@
               <w:bCs/>
               <w:lang w:val="zh-CN"/>
             </w:rPr>
-            <w:instrText xml:space="preserve"> HYPERLINK \l _Toc29743 </w:instrText>
+            <w:instrText xml:space="preserve"> HYPERLINK \l _Toc11381 </w:instrText>
           </w:r>
           <w:r>
             <w:rPr>
@@ -3395,7 +3641,7 @@
               <w:rFonts w:hint="eastAsia"/>
               <w:lang w:val="en-US" w:eastAsia="zh-CN"/>
             </w:rPr>
-            <w:t>5.2 HTTPS</w:t>
+            <w:t>Appendix 2 Protocol Define</w:t>
           </w:r>
           <w:r>
             <w:tab/>
@@ -3404,13 +3650,13 @@
             <w:fldChar w:fldCharType="begin"/>
           </w:r>
           <w:r>
-            <w:instrText xml:space="preserve"> PAGEREF _Toc29743 \h </w:instrText>
+            <w:instrText xml:space="preserve"> PAGEREF _Toc11381 \h </w:instrText>
           </w:r>
           <w:r>
             <w:fldChar w:fldCharType="separate"/>
           </w:r>
           <w:r>
-            <w:t>17</w:t>
+            <w:t>18</w:t>
           </w:r>
           <w:r>
             <w:fldChar w:fldCharType="end"/>
@@ -3442,7 +3688,7 @@
               <w:bCs/>
               <w:lang w:val="zh-CN"/>
             </w:rPr>
-            <w:instrText xml:space="preserve"> HYPERLINK \l _Toc24619 </w:instrText>
+            <w:instrText xml:space="preserve"> HYPERLINK \l _Toc2685 </w:instrText>
           </w:r>
           <w:r>
             <w:rPr>
@@ -3456,7 +3702,7 @@
               <w:rFonts w:hint="eastAsia"/>
               <w:lang w:val="en-US" w:eastAsia="zh-CN"/>
             </w:rPr>
-            <w:t>5.3 Information Collection</w:t>
+            <w:t>Appendix 3 Transformation Definition</w:t>
           </w:r>
           <w:r>
             <w:tab/>
@@ -3465,129 +3711,7 @@
             <w:fldChar w:fldCharType="begin"/>
           </w:r>
           <w:r>
-            <w:instrText xml:space="preserve"> PAGEREF _Toc24619 \h </w:instrText>
-          </w:r>
-          <w:r>
-            <w:fldChar w:fldCharType="separate"/>
-          </w:r>
-          <w:r>
-            <w:t>18</w:t>
-          </w:r>
-          <w:r>
-            <w:fldChar w:fldCharType="end"/>
-          </w:r>
-          <w:r>
-            <w:rPr>
-              <w:bCs/>
-              <w:lang w:val="zh-CN"/>
-            </w:rPr>
-            <w:fldChar w:fldCharType="end"/>
-          </w:r>
-        </w:p>
-        <w:p>
-          <w:pPr>
-            <w:pStyle w:val="10"/>
-            <w:tabs>
-              <w:tab w:val="right" w:leader="dot" w:pos="8306"/>
-            </w:tabs>
-          </w:pPr>
-          <w:r>
-            <w:rPr>
-              <w:bCs/>
-              <w:lang w:val="zh-CN"/>
-            </w:rPr>
-            <w:fldChar w:fldCharType="begin"/>
-          </w:r>
-          <w:r>
-            <w:rPr>
-              <w:bCs/>
-              <w:lang w:val="zh-CN"/>
-            </w:rPr>
-            <w:instrText xml:space="preserve"> HYPERLINK \l _Toc8237 </w:instrText>
-          </w:r>
-          <w:r>
-            <w:rPr>
-              <w:bCs/>
-              <w:lang w:val="zh-CN"/>
-            </w:rPr>
-            <w:fldChar w:fldCharType="separate"/>
-          </w:r>
-          <w:r>
-            <w:rPr>
-              <w:rFonts w:hint="eastAsia"/>
-              <w:lang w:val="en-US" w:eastAsia="zh-CN"/>
-            </w:rPr>
-            <w:t>FAQ</w:t>
-          </w:r>
-          <w:r>
-            <w:tab/>
-          </w:r>
-          <w:r>
-            <w:fldChar w:fldCharType="begin"/>
-          </w:r>
-          <w:r>
-            <w:instrText xml:space="preserve"> PAGEREF _Toc8237 \h </w:instrText>
-          </w:r>
-          <w:r>
-            <w:fldChar w:fldCharType="separate"/>
-          </w:r>
-          <w:r>
-            <w:t>18</w:t>
-          </w:r>
-          <w:r>
-            <w:fldChar w:fldCharType="end"/>
-          </w:r>
-          <w:r>
-            <w:rPr>
-              <w:bCs/>
-              <w:lang w:val="zh-CN"/>
-            </w:rPr>
-            <w:fldChar w:fldCharType="end"/>
-          </w:r>
-        </w:p>
-        <w:p>
-          <w:pPr>
-            <w:pStyle w:val="10"/>
-            <w:tabs>
-              <w:tab w:val="right" w:leader="dot" w:pos="8306"/>
-            </w:tabs>
-          </w:pPr>
-          <w:r>
-            <w:rPr>
-              <w:bCs/>
-              <w:lang w:val="zh-CN"/>
-            </w:rPr>
-            <w:fldChar w:fldCharType="begin"/>
-          </w:r>
-          <w:r>
-            <w:rPr>
-              <w:bCs/>
-              <w:lang w:val="zh-CN"/>
-            </w:rPr>
-            <w:instrText xml:space="preserve"> HYPERLINK \l _Toc7990 </w:instrText>
-          </w:r>
-          <w:r>
-            <w:rPr>
-              <w:bCs/>
-              <w:lang w:val="zh-CN"/>
-            </w:rPr>
-            <w:fldChar w:fldCharType="separate"/>
-          </w:r>
-          <w:r>
-            <w:rPr>
-              <w:rFonts w:hint="eastAsia"/>
-              <w:lang w:val="en-US" w:eastAsia="zh-CN"/>
-            </w:rPr>
-            <w:t>appendix</w:t>
-          </w:r>
-          <w:r>
-            <w:tab/>
-          </w:r>
-          <w:r>
-            <w:fldChar w:fldCharType="begin"/>
-          </w:r>
-          <w:r>
-            <w:instrText xml:space="preserve"> PAGEREF _Toc7990 \h </w:instrText>
+            <w:instrText xml:space="preserve"> PAGEREF _Toc2685 \h </w:instrText>
           </w:r>
           <w:r>
             <w:fldChar w:fldCharType="separate"/>
@@ -3625,7 +3749,7 @@
               <w:bCs/>
               <w:lang w:val="zh-CN"/>
             </w:rPr>
-            <w:instrText xml:space="preserve"> HYPERLINK \l _Toc17439 </w:instrText>
+            <w:instrText xml:space="preserve"> HYPERLINK \l _Toc22998 </w:instrText>
           </w:r>
           <w:r>
             <w:rPr>
@@ -3639,7 +3763,7 @@
               <w:rFonts w:hint="eastAsia"/>
               <w:lang w:val="en-US" w:eastAsia="zh-CN"/>
             </w:rPr>
-            <w:t>Appendix 1 Type Define</w:t>
+            <w:t>Appendix 4 update log</w:t>
           </w:r>
           <w:r>
             <w:tab/>
@@ -3648,190 +3772,7 @@
             <w:fldChar w:fldCharType="begin"/>
           </w:r>
           <w:r>
-            <w:instrText xml:space="preserve"> PAGEREF _Toc17439 \h </w:instrText>
-          </w:r>
-          <w:r>
-            <w:fldChar w:fldCharType="separate"/>
-          </w:r>
-          <w:r>
-            <w:t>18</w:t>
-          </w:r>
-          <w:r>
-            <w:fldChar w:fldCharType="end"/>
-          </w:r>
-          <w:r>
-            <w:rPr>
-              <w:bCs/>
-              <w:lang w:val="zh-CN"/>
-            </w:rPr>
-            <w:fldChar w:fldCharType="end"/>
-          </w:r>
-        </w:p>
-        <w:p>
-          <w:pPr>
-            <w:pStyle w:val="12"/>
-            <w:tabs>
-              <w:tab w:val="right" w:leader="dot" w:pos="8306"/>
-            </w:tabs>
-          </w:pPr>
-          <w:r>
-            <w:rPr>
-              <w:bCs/>
-              <w:lang w:val="zh-CN"/>
-            </w:rPr>
-            <w:fldChar w:fldCharType="begin"/>
-          </w:r>
-          <w:r>
-            <w:rPr>
-              <w:bCs/>
-              <w:lang w:val="zh-CN"/>
-            </w:rPr>
-            <w:instrText xml:space="preserve"> HYPERLINK \l _Toc4547 </w:instrText>
-          </w:r>
-          <w:r>
-            <w:rPr>
-              <w:bCs/>
-              <w:lang w:val="zh-CN"/>
-            </w:rPr>
-            <w:fldChar w:fldCharType="separate"/>
-          </w:r>
-          <w:r>
-            <w:rPr>
-              <w:rFonts w:hint="eastAsia"/>
-              <w:lang w:val="en-US" w:eastAsia="zh-CN"/>
-            </w:rPr>
-            <w:t>Appendix 2 Protocol Define</w:t>
-          </w:r>
-          <w:r>
-            <w:tab/>
-          </w:r>
-          <w:r>
-            <w:fldChar w:fldCharType="begin"/>
-          </w:r>
-          <w:r>
-            <w:instrText xml:space="preserve"> PAGEREF _Toc4547 \h </w:instrText>
-          </w:r>
-          <w:r>
-            <w:fldChar w:fldCharType="separate"/>
-          </w:r>
-          <w:r>
-            <w:t>18</w:t>
-          </w:r>
-          <w:r>
-            <w:fldChar w:fldCharType="end"/>
-          </w:r>
-          <w:r>
-            <w:rPr>
-              <w:bCs/>
-              <w:lang w:val="zh-CN"/>
-            </w:rPr>
-            <w:fldChar w:fldCharType="end"/>
-          </w:r>
-        </w:p>
-        <w:p>
-          <w:pPr>
-            <w:pStyle w:val="12"/>
-            <w:tabs>
-              <w:tab w:val="right" w:leader="dot" w:pos="8306"/>
-            </w:tabs>
-          </w:pPr>
-          <w:r>
-            <w:rPr>
-              <w:bCs/>
-              <w:lang w:val="zh-CN"/>
-            </w:rPr>
-            <w:fldChar w:fldCharType="begin"/>
-          </w:r>
-          <w:r>
-            <w:rPr>
-              <w:bCs/>
-              <w:lang w:val="zh-CN"/>
-            </w:rPr>
-            <w:instrText xml:space="preserve"> HYPERLINK \l _Toc19564 </w:instrText>
-          </w:r>
-          <w:r>
-            <w:rPr>
-              <w:bCs/>
-              <w:lang w:val="zh-CN"/>
-            </w:rPr>
-            <w:fldChar w:fldCharType="separate"/>
-          </w:r>
-          <w:r>
-            <w:rPr>
-              <w:rFonts w:hint="eastAsia"/>
-              <w:lang w:val="en-US" w:eastAsia="zh-CN"/>
-            </w:rPr>
-            <w:t>Appendix 3 Transformation Definition</w:t>
-          </w:r>
-          <w:r>
-            <w:tab/>
-          </w:r>
-          <w:r>
-            <w:fldChar w:fldCharType="begin"/>
-          </w:r>
-          <w:r>
-            <w:instrText xml:space="preserve"> PAGEREF _Toc19564 \h </w:instrText>
-          </w:r>
-          <w:r>
-            <w:fldChar w:fldCharType="separate"/>
-          </w:r>
-          <w:r>
-            <w:t>18</w:t>
-          </w:r>
-          <w:r>
-            <w:fldChar w:fldCharType="end"/>
-          </w:r>
-          <w:r>
-            <w:rPr>
-              <w:bCs/>
-              <w:lang w:val="zh-CN"/>
-            </w:rPr>
-            <w:fldChar w:fldCharType="end"/>
-          </w:r>
-        </w:p>
-        <w:p>
-          <w:pPr>
-            <w:pStyle w:val="12"/>
-            <w:tabs>
-              <w:tab w:val="right" w:leader="dot" w:pos="8306"/>
-            </w:tabs>
-          </w:pPr>
-          <w:r>
-            <w:rPr>
-              <w:bCs/>
-              <w:lang w:val="zh-CN"/>
-            </w:rPr>
-            <w:fldChar w:fldCharType="begin"/>
-          </w:r>
-          <w:r>
-            <w:rPr>
-              <w:bCs/>
-              <w:lang w:val="zh-CN"/>
-            </w:rPr>
-            <w:instrText xml:space="preserve"> HYPERLINK \l _Toc26532 </w:instrText>
-          </w:r>
-          <w:r>
-            <w:rPr>
-              <w:bCs/>
-              <w:lang w:val="zh-CN"/>
-            </w:rPr>
-            <w:fldChar w:fldCharType="separate"/>
-          </w:r>
-          <w:r>
-            <w:rPr>
-              <w:rFonts w:hint="eastAsia"/>
-              <w:lang w:val="en-US" w:eastAsia="zh-CN"/>
-            </w:rPr>
-            <w:t>Appendix 4 update log</w:t>
-          </w:r>
-          <w:r>
-            <w:tab/>
-          </w:r>
-          <w:r>
-            <w:fldChar w:fldCharType="begin"/>
-          </w:r>
-          <w:r>
-            <w:instrText xml:space="preserve"> PAGEREF _Toc26532 \h </w:instrText>
+            <w:instrText xml:space="preserve"> PAGEREF _Toc22998 \h </w:instrText>
           </w:r>
           <w:r>
             <w:fldChar w:fldCharType="separate"/>
@@ -4323,7 +4264,7 @@
                 <w:rFonts w:hint="eastAsia"/>
                 <w:lang w:val="en-US" w:eastAsia="zh-CN"/>
               </w:rPr>
-              <w:t>3.16.0.1001</w:t>
+              <w:t>3.17.0.1001</w:t>
             </w:r>
           </w:p>
         </w:tc>
@@ -4434,7 +4375,7 @@
                 <w:rFonts w:hint="eastAsia"/>
                 <w:lang w:val="en-US" w:eastAsia="zh-CN"/>
               </w:rPr>
-              <w:t>08</w:t>
+              <w:t>11</w:t>
             </w:r>
             <w:r>
               <w:t>-</w:t>
@@ -4444,7 +4385,7 @@
                 <w:rFonts w:hint="eastAsia"/>
                 <w:lang w:val="en-US" w:eastAsia="zh-CN"/>
               </w:rPr>
-              <w:t>13</w:t>
+              <w:t>06</w:t>
             </w:r>
           </w:p>
         </w:tc>
@@ -4749,7 +4690,7 @@
           <w:rFonts w:hint="eastAsia"/>
         </w:rPr>
       </w:pPr>
-      <w:bookmarkStart w:id="1" w:name="_Toc10927"/>
+      <w:bookmarkStart w:id="1" w:name="_Toc15965"/>
       <w:r>
         <w:rPr>
           <w:rFonts w:hint="eastAsia"/>
@@ -4766,7 +4707,7 @@
           <w:lang w:val="en-US" w:eastAsia="zh-CN"/>
         </w:rPr>
       </w:pPr>
-      <w:bookmarkStart w:id="2" w:name="_Toc17683"/>
+      <w:bookmarkStart w:id="2" w:name="_Toc15245"/>
       <w:r>
         <w:rPr>
           <w:rFonts w:hint="eastAsia"/>
@@ -4823,7 +4764,7 @@
           <w:lang w:val="en-US" w:eastAsia="zh-CN"/>
         </w:rPr>
       </w:pPr>
-      <w:bookmarkStart w:id="3" w:name="_Toc32767"/>
+      <w:bookmarkStart w:id="3" w:name="_Toc22226"/>
       <w:r>
         <w:rPr>
           <w:rFonts w:hint="eastAsia"/>
@@ -4859,7 +4800,7 @@
           <w:lang w:val="en-US" w:eastAsia="zh-CN"/>
         </w:rPr>
       </w:pPr>
-      <w:bookmarkStart w:id="4" w:name="_Toc23774"/>
+      <w:bookmarkStart w:id="4" w:name="_Toc32055"/>
       <w:r>
         <w:rPr>
           <w:rFonts w:hint="eastAsia"/>
@@ -4894,7 +4835,7 @@
         </w:rPr>
       </w:pPr>
       <w:bookmarkStart w:id="5" w:name="_Toc18055"/>
-      <w:bookmarkStart w:id="6" w:name="_Toc22926"/>
+      <w:bookmarkStart w:id="6" w:name="_Toc20320"/>
       <w:r>
         <w:rPr>
           <w:rFonts w:hint="eastAsia"/>
@@ -5007,7 +4948,7 @@
         </w:rPr>
         <w:t xml:space="preserve"> </w:t>
       </w:r>
-      <w:bookmarkStart w:id="8" w:name="_Toc13578"/>
+      <w:bookmarkStart w:id="8" w:name="_Toc16142"/>
       <w:r>
         <w:rPr>
           <w:rFonts w:hint="eastAsia"/>
@@ -5158,7 +5099,7 @@
         </w:rPr>
         <w:t xml:space="preserve"> </w:t>
       </w:r>
-      <w:bookmarkStart w:id="10" w:name="_Toc19361"/>
+      <w:bookmarkStart w:id="10" w:name="_Toc23290"/>
       <w:r>
         <w:rPr>
           <w:rFonts w:hint="eastAsia"/>
@@ -5238,7 +5179,7 @@
         </w:rPr>
         <w:t xml:space="preserve"> </w:t>
       </w:r>
-      <w:bookmarkStart w:id="12" w:name="_Toc29604"/>
+      <w:bookmarkStart w:id="12" w:name="_Toc11779"/>
       <w:r>
         <w:rPr>
           <w:rFonts w:hint="eastAsia"/>
@@ -5318,7 +5259,7 @@
           <w:lang w:val="en-US" w:eastAsia="zh-CN"/>
         </w:rPr>
       </w:pPr>
-      <w:bookmarkStart w:id="13" w:name="_Toc17265"/>
+      <w:bookmarkStart w:id="13" w:name="_Toc18798"/>
       <w:r>
         <w:rPr>
           <w:rFonts w:hint="eastAsia"/>
@@ -5378,7 +5319,7 @@
         </w:rPr>
       </w:pPr>
       <w:bookmarkStart w:id="14" w:name="_Toc25592"/>
-      <w:bookmarkStart w:id="15" w:name="_Toc6909"/>
+      <w:bookmarkStart w:id="15" w:name="_Toc24262"/>
       <w:r>
         <w:rPr>
           <w:rFonts w:hint="eastAsia"/>
@@ -5413,7 +5354,7 @@
         </w:rPr>
       </w:pPr>
       <w:bookmarkStart w:id="16" w:name="_Toc20809"/>
-      <w:bookmarkStart w:id="17" w:name="_Toc9268"/>
+      <w:bookmarkStart w:id="17" w:name="_Toc14433"/>
       <w:r>
         <w:rPr>
           <w:rFonts w:hint="eastAsia"/>
@@ -5510,7 +5451,7 @@
         </w:rPr>
       </w:pPr>
       <w:bookmarkStart w:id="18" w:name="_Toc31740"/>
-      <w:bookmarkStart w:id="19" w:name="_Toc27373"/>
+      <w:bookmarkStart w:id="19" w:name="_Toc11605"/>
       <w:r>
         <w:rPr>
           <w:rFonts w:hint="eastAsia"/>
@@ -5627,7 +5568,7 @@
         </w:rPr>
       </w:pPr>
       <w:bookmarkStart w:id="20" w:name="_Toc28977"/>
-      <w:bookmarkStart w:id="21" w:name="_Toc31194"/>
+      <w:bookmarkStart w:id="21" w:name="_Toc7453"/>
       <w:r>
         <w:rPr>
           <w:rFonts w:hint="eastAsia"/>
@@ -5665,7 +5606,7 @@
         </w:rPr>
       </w:pPr>
       <w:bookmarkStart w:id="22" w:name="_Toc6830"/>
-      <w:bookmarkStart w:id="23" w:name="_Toc17717"/>
+      <w:bookmarkStart w:id="23" w:name="_Toc9740"/>
       <w:r>
         <w:rPr>
           <w:rFonts w:hint="eastAsia"/>
@@ -5702,7 +5643,7 @@
         </w:rPr>
       </w:pPr>
       <w:bookmarkStart w:id="24" w:name="_Toc492"/>
-      <w:bookmarkStart w:id="25" w:name="_Toc22123"/>
+      <w:bookmarkStart w:id="25" w:name="_Toc30173"/>
       <w:r>
         <w:rPr>
           <w:rFonts w:hint="eastAsia"/>
@@ -5722,7 +5663,7 @@
           <w:lang w:val="en-US" w:eastAsia="zh-CN"/>
         </w:rPr>
       </w:pPr>
-      <w:bookmarkStart w:id="26" w:name="_Toc30181"/>
+      <w:bookmarkStart w:id="26" w:name="_Toc11328"/>
       <w:r>
         <w:rPr>
           <w:rFonts w:hint="eastAsia"/>
@@ -7943,7 +7884,7 @@
           <w:lang w:val="en-US" w:eastAsia="zh-CN"/>
         </w:rPr>
       </w:pPr>
-      <w:bookmarkStart w:id="27" w:name="_Toc22353"/>
+      <w:bookmarkStart w:id="27" w:name="_Toc9857"/>
       <w:r>
         <w:rPr>
           <w:rFonts w:hint="eastAsia"/>
@@ -9115,7 +9056,7 @@
           <w:lang w:val="en-US" w:eastAsia="zh-CN"/>
         </w:rPr>
       </w:pPr>
-      <w:bookmarkStart w:id="28" w:name="_Toc2030"/>
+      <w:bookmarkStart w:id="28" w:name="_Toc29358"/>
       <w:r>
         <w:rPr>
           <w:rFonts w:hint="eastAsia"/>
@@ -9997,7 +9938,7 @@
           <w:lang w:val="en-US" w:eastAsia="zh-CN"/>
         </w:rPr>
       </w:pPr>
-      <w:bookmarkStart w:id="29" w:name="_Toc31269"/>
+      <w:bookmarkStart w:id="29" w:name="_Toc25548"/>
       <w:r>
         <w:rPr>
           <w:rFonts w:hint="eastAsia"/>
@@ -11370,7 +11311,7 @@
           <w:lang w:val="en-US" w:eastAsia="zh-CN"/>
         </w:rPr>
       </w:pPr>
-      <w:bookmarkStart w:id="30" w:name="_Toc20297"/>
+      <w:bookmarkStart w:id="30" w:name="_Toc15415"/>
       <w:r>
         <w:rPr>
           <w:rFonts w:hint="eastAsia"/>
@@ -13627,8 +13568,8 @@
           <w:lang w:val="en-US" w:eastAsia="zh-CN"/>
         </w:rPr>
       </w:pPr>
-      <w:bookmarkStart w:id="31" w:name="_Toc25781"/>
-      <w:bookmarkStart w:id="32" w:name="_Toc26145"/>
+      <w:bookmarkStart w:id="31" w:name="_Toc26145"/>
+      <w:bookmarkStart w:id="32" w:name="_Toc27029"/>
       <w:r>
         <w:rPr>
           <w:rFonts w:hint="eastAsia"/>
@@ -13664,8 +13605,8 @@
           <w:lang w:val="en-US" w:eastAsia="zh-CN"/>
         </w:rPr>
       </w:pPr>
-      <w:bookmarkStart w:id="33" w:name="_Toc23899"/>
-      <w:bookmarkStart w:id="34" w:name="_Toc26509"/>
+      <w:bookmarkStart w:id="33" w:name="_Toc26509"/>
+      <w:bookmarkStart w:id="34" w:name="_Toc20428"/>
       <w:r>
         <w:rPr>
           <w:rFonts w:hint="eastAsia"/>
@@ -13882,8 +13823,6 @@
         </w:rPr>
         <w:t>password</w:t>
       </w:r>
-      <w:bookmarkStart w:id="86" w:name="_GoBack"/>
-      <w:bookmarkEnd w:id="86"/>
       <w:r>
         <w:rPr>
           <w:rFonts w:hint="default"/>
@@ -14012,7 +13951,7 @@
         </w:rPr>
       </w:pPr>
       <w:bookmarkStart w:id="35" w:name="_Toc25149"/>
-      <w:bookmarkStart w:id="36" w:name="_Toc8792"/>
+      <w:bookmarkStart w:id="36" w:name="_Toc23453"/>
       <w:r>
         <w:rPr>
           <w:rFonts w:hint="eastAsia"/>
@@ -14838,7 +14777,7 @@
           <w:lang w:val="en-US" w:eastAsia="zh-CN"/>
         </w:rPr>
       </w:pPr>
-      <w:bookmarkStart w:id="37" w:name="_Toc31107"/>
+      <w:bookmarkStart w:id="37" w:name="_Toc8316"/>
       <w:r>
         <w:rPr>
           <w:rFonts w:hint="eastAsia"/>
@@ -14857,7 +14796,7 @@
           <w:lang w:val="en-US" w:eastAsia="zh-CN"/>
         </w:rPr>
       </w:pPr>
-      <w:bookmarkStart w:id="38" w:name="_Toc10448"/>
+      <w:bookmarkStart w:id="38" w:name="_Toc28125"/>
       <w:r>
         <w:rPr>
           <w:rFonts w:hint="eastAsia"/>
@@ -14950,7 +14889,7 @@
           <w:lang w:val="en-US" w:eastAsia="zh-CN"/>
         </w:rPr>
       </w:pPr>
-      <w:bookmarkStart w:id="39" w:name="_Toc18155"/>
+      <w:bookmarkStart w:id="39" w:name="_Toc29421"/>
       <w:r>
         <w:rPr>
           <w:rFonts w:hint="eastAsia"/>
@@ -15001,7 +14940,7 @@
           <w:lang w:val="en-US" w:eastAsia="zh-CN"/>
         </w:rPr>
       </w:pPr>
-      <w:bookmarkStart w:id="40" w:name="_Toc18759"/>
+      <w:bookmarkStart w:id="40" w:name="_Toc6290"/>
       <w:r>
         <w:rPr>
           <w:rFonts w:hint="eastAsia"/>
@@ -15063,7 +15002,7 @@
           <w:lang w:val="en-US" w:eastAsia="zh-CN"/>
         </w:rPr>
       </w:pPr>
-      <w:bookmarkStart w:id="41" w:name="_Toc18967"/>
+      <w:bookmarkStart w:id="41" w:name="_Toc21466"/>
       <w:r>
         <w:rPr>
           <w:rFonts w:hint="eastAsia"/>
@@ -15220,7 +15159,7 @@
           <w:lang w:val="en-US" w:eastAsia="zh-CN"/>
         </w:rPr>
       </w:pPr>
-      <w:bookmarkStart w:id="42" w:name="_Toc5677"/>
+      <w:bookmarkStart w:id="42" w:name="_Toc32074"/>
       <w:r>
         <w:rPr>
           <w:rFonts w:hint="eastAsia"/>
@@ -15378,7 +15317,7 @@
         </w:rPr>
       </w:pPr>
       <w:bookmarkStart w:id="43" w:name="_Toc20002"/>
-      <w:bookmarkStart w:id="44" w:name="_Toc21451"/>
+      <w:bookmarkStart w:id="44" w:name="_Toc3916"/>
       <w:r>
         <w:rPr>
           <w:rFonts w:hint="eastAsia"/>
@@ -15405,7 +15344,7 @@
           <w:lang w:val="en-US" w:eastAsia="zh-CN"/>
         </w:rPr>
       </w:pPr>
-      <w:bookmarkStart w:id="45" w:name="_Toc19708"/>
+      <w:bookmarkStart w:id="45" w:name="_Toc3523"/>
       <w:r>
         <w:rPr>
           <w:rFonts w:hint="eastAsia"/>
@@ -15440,7 +15379,7 @@
         </w:rPr>
       </w:pPr>
       <w:bookmarkStart w:id="46" w:name="_Toc21127"/>
-      <w:bookmarkStart w:id="47" w:name="_Toc17469"/>
+      <w:bookmarkStart w:id="47" w:name="_Toc5783"/>
       <w:r>
         <w:rPr>
           <w:rFonts w:hint="eastAsia"/>
@@ -15561,7 +15500,7 @@
         </w:rPr>
       </w:pPr>
       <w:bookmarkStart w:id="48" w:name="_Toc9614"/>
-      <w:bookmarkStart w:id="49" w:name="_Toc2862"/>
+      <w:bookmarkStart w:id="49" w:name="_Toc19038"/>
       <w:r>
         <w:rPr>
           <w:rFonts w:hint="eastAsia"/>
@@ -15786,7 +15725,7 @@
         </w:rPr>
       </w:pPr>
       <w:bookmarkStart w:id="50" w:name="_Toc8838"/>
-      <w:bookmarkStart w:id="51" w:name="_Toc28844"/>
+      <w:bookmarkStart w:id="51" w:name="_Toc29555"/>
       <w:r>
         <w:rPr>
           <w:rFonts w:hint="eastAsia"/>
@@ -15956,8 +15895,8 @@
           <w:lang w:val="en-US" w:eastAsia="zh-CN"/>
         </w:rPr>
       </w:pPr>
-      <w:bookmarkStart w:id="52" w:name="_Toc4082"/>
-      <w:bookmarkStart w:id="53" w:name="_Toc17763"/>
+      <w:bookmarkStart w:id="52" w:name="_Toc17763"/>
+      <w:bookmarkStart w:id="53" w:name="_Toc23911"/>
       <w:r>
         <w:rPr>
           <w:rFonts w:hint="eastAsia"/>
@@ -16074,7 +16013,7 @@
         </w:rPr>
       </w:pPr>
       <w:bookmarkStart w:id="54" w:name="_Toc23469"/>
-      <w:bookmarkStart w:id="55" w:name="_Toc1743"/>
+      <w:bookmarkStart w:id="55" w:name="_Toc6309"/>
       <w:r>
         <w:rPr>
           <w:rFonts w:hint="eastAsia"/>
@@ -16147,7 +16086,7 @@
           <w:lang w:val="en-US" w:eastAsia="zh-CN"/>
         </w:rPr>
       </w:pPr>
-      <w:bookmarkStart w:id="56" w:name="_Toc6233"/>
+      <w:bookmarkStart w:id="56" w:name="_Toc16784"/>
       <w:r>
         <w:rPr>
           <w:rFonts w:hint="eastAsia"/>
@@ -16255,29 +16194,31 @@
           <w:lang w:val="en-US" w:eastAsia="zh-CN"/>
         </w:rPr>
       </w:pPr>
-      <w:bookmarkStart w:id="57" w:name="_Toc25798"/>
-      <w:r>
-        <w:rPr>
-          <w:rFonts w:hint="eastAsia"/>
-          <w:lang w:val="en-US" w:eastAsia="zh-CN"/>
-        </w:rPr>
-        <w:t>4.1.7 Auth Configure</w:t>
+      <w:bookmarkStart w:id="57" w:name="_Toc13580"/>
+      <w:bookmarkStart w:id="58" w:name="_Toc9483"/>
+      <w:r>
+        <w:rPr>
+          <w:rFonts w:hint="eastAsia"/>
+          <w:lang w:val="en-US" w:eastAsia="zh-CN"/>
+        </w:rPr>
+        <w:t>4.1.7 Proxy Configure</w:t>
       </w:r>
       <w:bookmarkEnd w:id="57"/>
-    </w:p>
-    <w:p>
-      <w:pPr>
-        <w:rPr>
-          <w:rFonts w:hint="default"/>
-          <w:lang w:val="en-US" w:eastAsia="zh-CN"/>
-        </w:rPr>
-      </w:pPr>
-      <w:r>
-        <w:rPr>
-          <w:rFonts w:hint="eastAsia"/>
-          <w:lang w:val="en-US" w:eastAsia="zh-CN"/>
-        </w:rPr>
-        <w:t>XAuth 配置</w:t>
+      <w:bookmarkEnd w:id="58"/>
+    </w:p>
+    <w:p>
+      <w:pPr>
+        <w:rPr>
+          <w:rFonts w:hint="default"/>
+          <w:lang w:val="en-US" w:eastAsia="zh-CN"/>
+        </w:rPr>
+      </w:pPr>
+      <w:r>
+        <w:rPr>
+          <w:rFonts w:hint="eastAsia"/>
+          <w:lang w:val="en-US" w:eastAsia="zh-CN"/>
+        </w:rPr>
+        <w:t>XProxy Configure</w:t>
       </w:r>
     </w:p>
     <w:p>
@@ -16288,16 +16229,23 @@
         </w:numPr>
         <w:ind w:left="420" w:leftChars="0" w:hanging="420" w:firstLineChars="0"/>
         <w:rPr>
-          <w:rFonts w:hint="eastAsia"/>
-          <w:lang w:val="en-US" w:eastAsia="zh-CN"/>
-        </w:rPr>
-      </w:pPr>
-      <w:r>
-        <w:rPr>
-          <w:rFonts w:hint="eastAsia"/>
-          <w:lang w:val="en-US" w:eastAsia="zh-CN"/>
-        </w:rPr>
-        <w:t>bUPAuth:Whether enable upload auth</w:t>
+          <w:rFonts w:hint="default"/>
+          <w:lang w:val="en-US" w:eastAsia="zh-CN"/>
+        </w:rPr>
+      </w:pPr>
+      <w:r>
+        <w:rPr>
+          <w:rFonts w:hint="default"/>
+          <w:lang w:val="en-US" w:eastAsia="zh-CN"/>
+        </w:rPr>
+        <w:t>bUP</w:t>
+      </w:r>
+      <w:r>
+        <w:rPr>
+          <w:rFonts w:hint="eastAsia"/>
+          <w:lang w:val="en-US" w:eastAsia="zh-CN"/>
+        </w:rPr>
+        <w:t>Pass:Whether enable upload complete notify</w:t>
       </w:r>
     </w:p>
     <w:p>
@@ -16308,16 +16256,23 @@
         </w:numPr>
         <w:ind w:left="420" w:leftChars="0" w:hanging="420" w:firstLineChars="0"/>
         <w:rPr>
-          <w:rFonts w:hint="eastAsia"/>
-          <w:lang w:val="en-US" w:eastAsia="zh-CN"/>
-        </w:rPr>
-      </w:pPr>
-      <w:r>
-        <w:rPr>
-          <w:rFonts w:hint="eastAsia"/>
-          <w:lang w:val="en-US" w:eastAsia="zh-CN"/>
-        </w:rPr>
-        <w:t>bDLAuth:Whether enable Download auth</w:t>
+          <w:rFonts w:hint="default"/>
+          <w:lang w:val="en-US" w:eastAsia="zh-CN"/>
+        </w:rPr>
+      </w:pPr>
+      <w:r>
+        <w:rPr>
+          <w:rFonts w:hint="default"/>
+          <w:lang w:val="en-US" w:eastAsia="zh-CN"/>
+        </w:rPr>
+        <w:t>bDL</w:t>
+      </w:r>
+      <w:r>
+        <w:rPr>
+          <w:rFonts w:hint="eastAsia"/>
+          <w:lang w:val="en-US" w:eastAsia="zh-CN"/>
+        </w:rPr>
+        <w:t>Pass:whether enable download complete notify</w:t>
       </w:r>
     </w:p>
     <w:p>
@@ -16328,16 +16283,16 @@
         </w:numPr>
         <w:ind w:left="420" w:leftChars="0" w:hanging="420" w:firstLineChars="0"/>
         <w:rPr>
-          <w:rFonts w:hint="eastAsia"/>
-          <w:lang w:val="en-US" w:eastAsia="zh-CN"/>
-        </w:rPr>
-      </w:pPr>
-      <w:r>
-        <w:rPr>
-          <w:rFonts w:hint="eastAsia"/>
-          <w:lang w:val="en-US" w:eastAsia="zh-CN"/>
-        </w:rPr>
-        <w:t>bCHAuth:Whether enable Management auth</w:t>
+          <w:rFonts w:hint="default"/>
+          <w:lang w:val="en-US" w:eastAsia="zh-CN"/>
+        </w:rPr>
+      </w:pPr>
+      <w:r>
+        <w:rPr>
+          <w:rFonts w:hint="eastAsia"/>
+          <w:lang w:val="en-US" w:eastAsia="zh-CN"/>
+        </w:rPr>
+        <w:t>bAuthPass:whether enable Auth Verficaiton Proxy pass</w:t>
       </w:r>
     </w:p>
     <w:p>
@@ -16354,46 +16309,17 @@
       </w:pPr>
       <w:r>
         <w:rPr>
-          <w:rFonts w:hint="eastAsia"/>
-          <w:lang w:val="en-US" w:eastAsia="zh-CN"/>
-        </w:rPr>
-        <w:t>tszUserList: user list address</w:t>
-      </w:r>
-    </w:p>
-    <w:p>
-      <w:pPr>
-        <w:pStyle w:val="4"/>
-        <w:bidi w:val="0"/>
-        <w:rPr>
-          <w:rFonts w:hint="eastAsia"/>
-          <w:lang w:val="en-US" w:eastAsia="zh-CN"/>
-        </w:rPr>
-      </w:pPr>
-      <w:bookmarkStart w:id="58" w:name="_Toc13580"/>
-      <w:bookmarkStart w:id="59" w:name="_Toc4626"/>
-      <w:r>
-        <w:rPr>
-          <w:rFonts w:hint="eastAsia"/>
-          <w:lang w:val="en-US" w:eastAsia="zh-CN"/>
-        </w:rPr>
-        <w:t>4.1.8 Proxy Configure</w:t>
-      </w:r>
-      <w:bookmarkEnd w:id="58"/>
-      <w:bookmarkEnd w:id="59"/>
-    </w:p>
-    <w:p>
-      <w:pPr>
-        <w:rPr>
-          <w:rFonts w:hint="default"/>
-          <w:lang w:val="en-US" w:eastAsia="zh-CN"/>
-        </w:rPr>
-      </w:pPr>
-      <w:r>
-        <w:rPr>
-          <w:rFonts w:hint="eastAsia"/>
-          <w:lang w:val="en-US" w:eastAsia="zh-CN"/>
-        </w:rPr>
-        <w:t>XProxy Configure</w:t>
+          <w:rFonts w:hint="default"/>
+          <w:lang w:val="en-US" w:eastAsia="zh-CN"/>
+        </w:rPr>
+        <w:t>tszUPPass</w:t>
+      </w:r>
+      <w:r>
+        <w:rPr>
+          <w:rFonts w:hint="eastAsia"/>
+          <w:lang w:val="en-US" w:eastAsia="zh-CN"/>
+        </w:rPr>
+        <w:t>:upload complete notify address</w:t>
       </w:r>
     </w:p>
     <w:p>
@@ -16413,14 +16339,14 @@
           <w:rFonts w:hint="default"/>
           <w:lang w:val="en-US" w:eastAsia="zh-CN"/>
         </w:rPr>
-        <w:t>bUP</w:t>
-      </w:r>
-      <w:r>
-        <w:rPr>
-          <w:rFonts w:hint="eastAsia"/>
-          <w:lang w:val="en-US" w:eastAsia="zh-CN"/>
-        </w:rPr>
-        <w:t>Pass:Whether enable upload complete notify</w:t>
+        <w:t>tszDLPass</w:t>
+      </w:r>
+      <w:r>
+        <w:rPr>
+          <w:rFonts w:hint="eastAsia"/>
+          <w:lang w:val="en-US" w:eastAsia="zh-CN"/>
+        </w:rPr>
+        <w:t>:download complete notify address</w:t>
       </w:r>
     </w:p>
     <w:p>
@@ -16437,17 +16363,81 @@
       </w:pPr>
       <w:r>
         <w:rPr>
-          <w:rFonts w:hint="default"/>
-          <w:lang w:val="en-US" w:eastAsia="zh-CN"/>
-        </w:rPr>
-        <w:t>bDL</w:t>
-      </w:r>
-      <w:r>
-        <w:rPr>
-          <w:rFonts w:hint="eastAsia"/>
-          <w:lang w:val="en-US" w:eastAsia="zh-CN"/>
-        </w:rPr>
-        <w:t>Pass:whether enable download complete notify</w:t>
+          <w:rFonts w:hint="eastAsia"/>
+          <w:lang w:val="en-US" w:eastAsia="zh-CN"/>
+        </w:rPr>
+        <w:t>tszAuth</w:t>
+      </w:r>
+      <w:r>
+        <w:rPr>
+          <w:rFonts w:hint="default"/>
+          <w:lang w:val="en-US" w:eastAsia="zh-CN"/>
+        </w:rPr>
+        <w:t>Pass</w:t>
+      </w:r>
+      <w:r>
+        <w:rPr>
+          <w:rFonts w:hint="eastAsia"/>
+          <w:lang w:val="en-US" w:eastAsia="zh-CN"/>
+        </w:rPr>
+        <w:t>:use remote auth,auth for http.please read 3.2.1.2</w:t>
+      </w:r>
+    </w:p>
+    <w:p>
+      <w:pPr>
+        <w:numPr>
+          <w:ilvl w:val="0"/>
+          <w:numId w:val="0"/>
+        </w:numPr>
+        <w:ind w:leftChars="0"/>
+        <w:rPr>
+          <w:rFonts w:hint="default"/>
+          <w:lang w:val="en-US" w:eastAsia="zh-CN"/>
+        </w:rPr>
+      </w:pPr>
+      <w:r>
+        <w:rPr>
+          <w:rFonts w:hint="eastAsia"/>
+          <w:color w:val="7030A0"/>
+          <w:lang w:val="en-US" w:eastAsia="zh-CN"/>
+        </w:rPr>
+        <w:t>Note: When this is configured, the service will wait for your return result, and return success and failure to the client according to whether it is 200</w:t>
+      </w:r>
+    </w:p>
+    <w:p>
+      <w:pPr>
+        <w:pStyle w:val="4"/>
+        <w:bidi w:val="0"/>
+        <w:rPr>
+          <w:rFonts w:hint="eastAsia"/>
+          <w:lang w:val="en-US" w:eastAsia="zh-CN"/>
+        </w:rPr>
+      </w:pPr>
+      <w:bookmarkStart w:id="59" w:name="_Toc22374"/>
+      <w:bookmarkStart w:id="60" w:name="_Toc21839"/>
+      <w:r>
+        <w:rPr>
+          <w:rFonts w:hint="eastAsia"/>
+          <w:lang w:val="en-US" w:eastAsia="zh-CN"/>
+        </w:rPr>
+        <w:t>4.1.8 Limit Configure</w:t>
+      </w:r>
+      <w:bookmarkEnd w:id="59"/>
+      <w:bookmarkEnd w:id="60"/>
+    </w:p>
+    <w:p>
+      <w:pPr>
+        <w:rPr>
+          <w:rFonts w:hint="eastAsia"/>
+          <w:lang w:val="en-US" w:eastAsia="zh-CN"/>
+        </w:rPr>
+      </w:pPr>
+      <w:r>
+        <w:rPr>
+          <w:rFonts w:hint="eastAsia"/>
+          <w:lang w:val="en-US" w:eastAsia="zh-CN"/>
+        </w:rPr>
+        <w:t>XLimit Configure</w:t>
       </w:r>
     </w:p>
     <w:p>
@@ -16458,16 +16448,16 @@
         </w:numPr>
         <w:ind w:left="420" w:leftChars="0" w:hanging="420" w:firstLineChars="0"/>
         <w:rPr>
-          <w:rFonts w:hint="default"/>
-          <w:lang w:val="en-US" w:eastAsia="zh-CN"/>
-        </w:rPr>
-      </w:pPr>
-      <w:r>
-        <w:rPr>
-          <w:rFonts w:hint="eastAsia"/>
-          <w:lang w:val="en-US" w:eastAsia="zh-CN"/>
-        </w:rPr>
-        <w:t>bAuthPass:whether enable Auth Verficaiton Proxy pass</w:t>
+          <w:rFonts w:hint="eastAsia"/>
+          <w:lang w:val="en-US" w:eastAsia="zh-CN"/>
+        </w:rPr>
+      </w:pPr>
+      <w:r>
+        <w:rPr>
+          <w:rFonts w:hint="eastAsia"/>
+          <w:lang w:val="en-US" w:eastAsia="zh-CN"/>
+        </w:rPr>
+        <w:t>bLimitMode:enable to speed limit</w:t>
       </w:r>
     </w:p>
     <w:p>
@@ -16487,14 +16477,14 @@
           <w:rFonts w:hint="default"/>
           <w:lang w:val="en-US" w:eastAsia="zh-CN"/>
         </w:rPr>
-        <w:t>tszUPPass</w:t>
-      </w:r>
-      <w:r>
-        <w:rPr>
-          <w:rFonts w:hint="eastAsia"/>
-          <w:lang w:val="en-US" w:eastAsia="zh-CN"/>
-        </w:rPr>
-        <w:t>:upload complete notify address</w:t>
+        <w:t>nMaxUPLoad</w:t>
+      </w:r>
+      <w:r>
+        <w:rPr>
+          <w:rFonts w:hint="eastAsia"/>
+          <w:lang w:val="en-US" w:eastAsia="zh-CN"/>
+        </w:rPr>
+        <w:t>:Max upload speed..0 unlimited.,unit:(BYTE)</w:t>
       </w:r>
     </w:p>
     <w:p>
@@ -16514,14 +16504,14 @@
           <w:rFonts w:hint="default"/>
           <w:lang w:val="en-US" w:eastAsia="zh-CN"/>
         </w:rPr>
-        <w:t>tszDLPass</w:t>
-      </w:r>
-      <w:r>
-        <w:rPr>
-          <w:rFonts w:hint="eastAsia"/>
-          <w:lang w:val="en-US" w:eastAsia="zh-CN"/>
-        </w:rPr>
-        <w:t>:download complete notify address</w:t>
+        <w:t>nMaxDNLoad</w:t>
+      </w:r>
+      <w:r>
+        <w:rPr>
+          <w:rFonts w:hint="eastAsia"/>
+          <w:lang w:val="en-US" w:eastAsia="zh-CN"/>
+        </w:rPr>
+        <w:t>:Max download speed...</w:t>
       </w:r>
     </w:p>
     <w:p>
@@ -16538,81 +16528,17 @@
       </w:pPr>
       <w:r>
         <w:rPr>
-          <w:rFonts w:hint="eastAsia"/>
-          <w:lang w:val="en-US" w:eastAsia="zh-CN"/>
-        </w:rPr>
-        <w:t>tszAuth</w:t>
-      </w:r>
-      <w:r>
-        <w:rPr>
-          <w:rFonts w:hint="default"/>
-          <w:lang w:val="en-US" w:eastAsia="zh-CN"/>
-        </w:rPr>
-        <w:t>Pass</w:t>
-      </w:r>
-      <w:r>
-        <w:rPr>
-          <w:rFonts w:hint="eastAsia"/>
-          <w:lang w:val="en-US" w:eastAsia="zh-CN"/>
-        </w:rPr>
-        <w:t>:use remote auth,auth for http.please read 3.2.1.2</w:t>
-      </w:r>
-    </w:p>
-    <w:p>
-      <w:pPr>
-        <w:numPr>
-          <w:ilvl w:val="0"/>
-          <w:numId w:val="0"/>
-        </w:numPr>
-        <w:ind w:leftChars="0"/>
-        <w:rPr>
-          <w:rFonts w:hint="default"/>
-          <w:lang w:val="en-US" w:eastAsia="zh-CN"/>
-        </w:rPr>
-      </w:pPr>
-      <w:r>
-        <w:rPr>
-          <w:rFonts w:hint="eastAsia"/>
-          <w:color w:val="7030A0"/>
-          <w:lang w:val="en-US" w:eastAsia="zh-CN"/>
-        </w:rPr>
-        <w:t>Note: When this is configured, the service will wait for your return result, and return success and failure to the client according to whether it is 200</w:t>
-      </w:r>
-    </w:p>
-    <w:p>
-      <w:pPr>
-        <w:pStyle w:val="4"/>
-        <w:bidi w:val="0"/>
-        <w:rPr>
-          <w:rFonts w:hint="eastAsia"/>
-          <w:lang w:val="en-US" w:eastAsia="zh-CN"/>
-        </w:rPr>
-      </w:pPr>
-      <w:bookmarkStart w:id="60" w:name="_Toc20838"/>
-      <w:bookmarkStart w:id="61" w:name="_Toc22374"/>
-      <w:r>
-        <w:rPr>
-          <w:rFonts w:hint="eastAsia"/>
-          <w:lang w:val="en-US" w:eastAsia="zh-CN"/>
-        </w:rPr>
-        <w:t>4.1.9 Limit Configure</w:t>
-      </w:r>
-      <w:bookmarkEnd w:id="60"/>
-      <w:bookmarkEnd w:id="61"/>
-    </w:p>
-    <w:p>
-      <w:pPr>
-        <w:rPr>
-          <w:rFonts w:hint="eastAsia"/>
-          <w:lang w:val="en-US" w:eastAsia="zh-CN"/>
-        </w:rPr>
-      </w:pPr>
-      <w:r>
-        <w:rPr>
-          <w:rFonts w:hint="eastAsia"/>
-          <w:lang w:val="en-US" w:eastAsia="zh-CN"/>
-        </w:rPr>
-        <w:t>XLimit Configure</w:t>
+          <w:rFonts w:hint="default"/>
+          <w:lang w:val="en-US" w:eastAsia="zh-CN"/>
+        </w:rPr>
+        <w:t>nMaxUPConnect</w:t>
+      </w:r>
+      <w:r>
+        <w:rPr>
+          <w:rFonts w:hint="eastAsia"/>
+          <w:lang w:val="en-US" w:eastAsia="zh-CN"/>
+        </w:rPr>
+        <w:t>:upload of ip connect limit number</w:t>
       </w:r>
     </w:p>
     <w:p>
@@ -16623,16 +16549,57 @@
         </w:numPr>
         <w:ind w:left="420" w:leftChars="0" w:hanging="420" w:firstLineChars="0"/>
         <w:rPr>
-          <w:rFonts w:hint="eastAsia"/>
-          <w:lang w:val="en-US" w:eastAsia="zh-CN"/>
-        </w:rPr>
-      </w:pPr>
-      <w:r>
-        <w:rPr>
-          <w:rFonts w:hint="eastAsia"/>
-          <w:lang w:val="en-US" w:eastAsia="zh-CN"/>
-        </w:rPr>
-        <w:t>bLimitMode:enable to speed limit</w:t>
+          <w:rFonts w:hint="default"/>
+          <w:lang w:val="en-US" w:eastAsia="zh-CN"/>
+        </w:rPr>
+      </w:pPr>
+      <w:r>
+        <w:rPr>
+          <w:rFonts w:hint="default"/>
+          <w:lang w:val="en-US" w:eastAsia="zh-CN"/>
+        </w:rPr>
+        <w:t>nMaxDNConnect</w:t>
+      </w:r>
+      <w:r>
+        <w:rPr>
+          <w:rFonts w:hint="eastAsia"/>
+          <w:lang w:val="en-US" w:eastAsia="zh-CN"/>
+        </w:rPr>
+        <w:t>:download of ip connect limit number</w:t>
+      </w:r>
+    </w:p>
+    <w:p>
+      <w:pPr>
+        <w:pStyle w:val="4"/>
+        <w:bidi w:val="0"/>
+        <w:rPr>
+          <w:rFonts w:hint="default"/>
+          <w:lang w:val="en-US" w:eastAsia="zh-CN"/>
+        </w:rPr>
+      </w:pPr>
+      <w:bookmarkStart w:id="61" w:name="_Toc5144"/>
+      <w:r>
+        <w:rPr>
+          <w:rFonts w:hint="eastAsia"/>
+          <w:lang w:val="en-US" w:eastAsia="zh-CN"/>
+        </w:rPr>
+        <w:t>4.1.9 P2XP Configure</w:t>
+      </w:r>
+      <w:bookmarkEnd w:id="61"/>
+    </w:p>
+    <w:p>
+      <w:pPr>
+        <w:rPr>
+          <w:rFonts w:hint="eastAsia"/>
+          <w:lang w:val="en-US" w:eastAsia="zh-CN"/>
+        </w:rPr>
+      </w:pPr>
+      <w:r>
+        <w:rPr>
+          <w:rFonts w:hint="eastAsia"/>
+          <w:lang w:val="en-US" w:eastAsia="zh-CN"/>
+        </w:rPr>
+        <w:t>P2XP Configure:XP2xp</w:t>
       </w:r>
     </w:p>
     <w:p>
@@ -16649,17 +16616,10 @@
       </w:pPr>
       <w:r>
         <w:rPr>
-          <w:rFonts w:hint="default"/>
-          <w:lang w:val="en-US" w:eastAsia="zh-CN"/>
-        </w:rPr>
-        <w:t>nMaxUPLoad</w:t>
-      </w:r>
-      <w:r>
-        <w:rPr>
-          <w:rFonts w:hint="eastAsia"/>
-          <w:lang w:val="en-US" w:eastAsia="zh-CN"/>
-        </w:rPr>
-        <w:t>:Max upload speed..0 unlimited.,unit:(BYTE)</w:t>
+          <w:rFonts w:hint="eastAsia"/>
+          <w:lang w:val="en-US" w:eastAsia="zh-CN"/>
+        </w:rPr>
+        <w:t>bEnable:enable or disable</w:t>
       </w:r>
     </w:p>
     <w:p>
@@ -16670,23 +16630,23 @@
         </w:numPr>
         <w:ind w:left="420" w:leftChars="0" w:hanging="420" w:firstLineChars="0"/>
         <w:rPr>
-          <w:rFonts w:hint="default"/>
-          <w:lang w:val="en-US" w:eastAsia="zh-CN"/>
-        </w:rPr>
-      </w:pPr>
-      <w:r>
-        <w:rPr>
-          <w:rFonts w:hint="default"/>
-          <w:lang w:val="en-US" w:eastAsia="zh-CN"/>
-        </w:rPr>
-        <w:t>nMaxDNLoad</w:t>
-      </w:r>
-      <w:r>
-        <w:rPr>
-          <w:rFonts w:hint="eastAsia"/>
-          <w:lang w:val="en-US" w:eastAsia="zh-CN"/>
-        </w:rPr>
-        <w:t>:Max download speed...</w:t>
+          <w:rFonts w:hint="eastAsia"/>
+          <w:lang w:val="en-US" w:eastAsia="zh-CN"/>
+        </w:rPr>
+      </w:pPr>
+      <w:r>
+        <w:rPr>
+          <w:rFonts w:hint="default"/>
+          <w:lang w:val="en-US" w:eastAsia="zh-CN"/>
+        </w:rPr>
+        <w:t>nTime</w:t>
+      </w:r>
+      <w:r>
+        <w:rPr>
+          <w:rFonts w:hint="eastAsia"/>
+          <w:lang w:val="en-US" w:eastAsia="zh-CN"/>
+        </w:rPr>
+        <w:t>:max process network time,unit second.</w:t>
       </w:r>
     </w:p>
     <w:p>
@@ -16697,23 +16657,23 @@
         </w:numPr>
         <w:ind w:left="420" w:leftChars="0" w:hanging="420" w:firstLineChars="0"/>
         <w:rPr>
-          <w:rFonts w:hint="default"/>
-          <w:lang w:val="en-US" w:eastAsia="zh-CN"/>
-        </w:rPr>
-      </w:pPr>
-      <w:r>
-        <w:rPr>
-          <w:rFonts w:hint="default"/>
-          <w:lang w:val="en-US" w:eastAsia="zh-CN"/>
-        </w:rPr>
-        <w:t>nMaxUPConnect</w:t>
-      </w:r>
-      <w:r>
-        <w:rPr>
-          <w:rFonts w:hint="eastAsia"/>
-          <w:lang w:val="en-US" w:eastAsia="zh-CN"/>
-        </w:rPr>
-        <w:t>:upload of ip connect limit number</w:t>
+          <w:rFonts w:hint="eastAsia"/>
+          <w:lang w:val="en-US" w:eastAsia="zh-CN"/>
+        </w:rPr>
+      </w:pPr>
+      <w:r>
+        <w:rPr>
+          <w:rFonts w:hint="default"/>
+          <w:lang w:val="en-US" w:eastAsia="zh-CN"/>
+        </w:rPr>
+        <w:t>nSDPort</w:t>
+      </w:r>
+      <w:r>
+        <w:rPr>
+          <w:rFonts w:hint="eastAsia"/>
+          <w:lang w:val="en-US" w:eastAsia="zh-CN"/>
+        </w:rPr>
+        <w:t>:send port,use broadcast</w:t>
       </w:r>
     </w:p>
     <w:p>
@@ -16724,23 +16684,23 @@
         </w:numPr>
         <w:ind w:left="420" w:leftChars="0" w:hanging="420" w:firstLineChars="0"/>
         <w:rPr>
-          <w:rFonts w:hint="default"/>
-          <w:lang w:val="en-US" w:eastAsia="zh-CN"/>
-        </w:rPr>
-      </w:pPr>
-      <w:r>
-        <w:rPr>
-          <w:rFonts w:hint="default"/>
-          <w:lang w:val="en-US" w:eastAsia="zh-CN"/>
-        </w:rPr>
-        <w:t>nMaxDNConnect</w:t>
-      </w:r>
-      <w:r>
-        <w:rPr>
-          <w:rFonts w:hint="eastAsia"/>
-          <w:lang w:val="en-US" w:eastAsia="zh-CN"/>
-        </w:rPr>
-        <w:t>:download of ip connect limit number</w:t>
+          <w:rFonts w:hint="eastAsia"/>
+          <w:lang w:val="en-US" w:eastAsia="zh-CN"/>
+        </w:rPr>
+      </w:pPr>
+      <w:r>
+        <w:rPr>
+          <w:rFonts w:hint="default"/>
+          <w:lang w:val="en-US" w:eastAsia="zh-CN"/>
+        </w:rPr>
+        <w:t>nRVPort</w:t>
+      </w:r>
+      <w:r>
+        <w:rPr>
+          <w:rFonts w:hint="eastAsia"/>
+          <w:lang w:val="en-US" w:eastAsia="zh-CN"/>
+        </w:rPr>
+        <w:t>:recv port,use broadcast</w:t>
       </w:r>
     </w:p>
     <w:p>
@@ -16748,17 +16708,17 @@
         <w:pStyle w:val="4"/>
         <w:bidi w:val="0"/>
         <w:rPr>
-          <w:rFonts w:hint="default"/>
-          <w:lang w:val="en-US" w:eastAsia="zh-CN"/>
-        </w:rPr>
-      </w:pPr>
-      <w:bookmarkStart w:id="62" w:name="_Toc243"/>
-      <w:r>
-        <w:rPr>
-          <w:rFonts w:hint="eastAsia"/>
-          <w:lang w:val="en-US" w:eastAsia="zh-CN"/>
-        </w:rPr>
-        <w:t>4.1.10 P2XP Configure</w:t>
+          <w:rFonts w:hint="eastAsia"/>
+          <w:lang w:val="en-US" w:eastAsia="zh-CN"/>
+        </w:rPr>
+      </w:pPr>
+      <w:bookmarkStart w:id="62" w:name="_Toc2546"/>
+      <w:r>
+        <w:rPr>
+          <w:rFonts w:hint="eastAsia"/>
+          <w:lang w:val="en-US" w:eastAsia="zh-CN"/>
+        </w:rPr>
+        <w:t>4.1.10 Cert Configure</w:t>
       </w:r>
       <w:bookmarkEnd w:id="62"/>
     </w:p>
@@ -16774,7 +16734,7 @@
           <w:rFonts w:hint="eastAsia"/>
           <w:lang w:val="en-US" w:eastAsia="zh-CN"/>
         </w:rPr>
-        <w:t>P2XP Configure:XP2xp</w:t>
+        <w:t>Cert Configure:XCert</w:t>
       </w:r>
     </w:p>
     <w:p>
@@ -16785,16 +16745,23 @@
         </w:numPr>
         <w:ind w:left="420" w:leftChars="0" w:hanging="420" w:firstLineChars="0"/>
         <w:rPr>
-          <w:rFonts w:hint="default"/>
-          <w:lang w:val="en-US" w:eastAsia="zh-CN"/>
-        </w:rPr>
-      </w:pPr>
-      <w:r>
-        <w:rPr>
-          <w:rFonts w:hint="eastAsia"/>
-          <w:lang w:val="en-US" w:eastAsia="zh-CN"/>
-        </w:rPr>
-        <w:t>bEnable:enable or disable</w:t>
+          <w:rFonts w:hint="eastAsia"/>
+          <w:lang w:val="en-US" w:eastAsia="zh-CN"/>
+        </w:rPr>
+      </w:pPr>
+      <w:r>
+        <w:rPr>
+          <w:rFonts w:hint="default"/>
+          <w:lang w:val="en-US" w:eastAsia="zh-CN"/>
+        </w:rPr>
+        <w:t>bDLEnable</w:t>
+      </w:r>
+      <w:r>
+        <w:rPr>
+          <w:rFonts w:hint="eastAsia"/>
+          <w:lang w:val="en-US" w:eastAsia="zh-CN"/>
+        </w:rPr>
+        <w:t>:true Enable Download SSL</w:t>
       </w:r>
     </w:p>
     <w:p>
@@ -16814,14 +16781,14 @@
           <w:rFonts w:hint="default"/>
           <w:lang w:val="en-US" w:eastAsia="zh-CN"/>
         </w:rPr>
-        <w:t>nTime</w:t>
-      </w:r>
-      <w:r>
-        <w:rPr>
-          <w:rFonts w:hint="eastAsia"/>
-          <w:lang w:val="en-US" w:eastAsia="zh-CN"/>
-        </w:rPr>
-        <w:t>:max process network time,unit second.</w:t>
+        <w:t>bUPEnable</w:t>
+      </w:r>
+      <w:r>
+        <w:rPr>
+          <w:rFonts w:hint="eastAsia"/>
+          <w:lang w:val="en-US" w:eastAsia="zh-CN"/>
+        </w:rPr>
+        <w:t>:true Enable UPLoad SSL</w:t>
       </w:r>
     </w:p>
     <w:p>
@@ -16841,14 +16808,14 @@
           <w:rFonts w:hint="default"/>
           <w:lang w:val="en-US" w:eastAsia="zh-CN"/>
         </w:rPr>
-        <w:t>nSDPort</w:t>
-      </w:r>
-      <w:r>
-        <w:rPr>
-          <w:rFonts w:hint="eastAsia"/>
-          <w:lang w:val="en-US" w:eastAsia="zh-CN"/>
-        </w:rPr>
-        <w:t>:send port,use broadcast</w:t>
+        <w:t>bCHEnable</w:t>
+      </w:r>
+      <w:r>
+        <w:rPr>
+          <w:rFonts w:hint="eastAsia"/>
+          <w:lang w:val="en-US" w:eastAsia="zh-CN"/>
+        </w:rPr>
+        <w:t>:true Enable Center SSL</w:t>
       </w:r>
     </w:p>
     <w:p>
@@ -16865,17 +16832,84 @@
       </w:pPr>
       <w:r>
         <w:rPr>
-          <w:rFonts w:hint="default"/>
-          <w:lang w:val="en-US" w:eastAsia="zh-CN"/>
-        </w:rPr>
-        <w:t>nRVPort</w:t>
-      </w:r>
-      <w:r>
-        <w:rPr>
-          <w:rFonts w:hint="eastAsia"/>
-          <w:lang w:val="en-US" w:eastAsia="zh-CN"/>
-        </w:rPr>
-        <w:t>:recv port,use broadcast</w:t>
+          <w:rFonts w:hint="eastAsia"/>
+          <w:lang w:val="en-US" w:eastAsia="zh-CN"/>
+        </w:rPr>
+        <w:t>bWDEnable:true Enable WEBDAV SSL</w:t>
+      </w:r>
+    </w:p>
+    <w:p>
+      <w:pPr>
+        <w:numPr>
+          <w:ilvl w:val="0"/>
+          <w:numId w:val="2"/>
+        </w:numPr>
+        <w:bidi w:val="0"/>
+        <w:rPr>
+          <w:rFonts w:hint="eastAsia"/>
+          <w:lang w:val="en-US" w:eastAsia="zh-CN"/>
+        </w:rPr>
+      </w:pPr>
+      <w:r>
+        <w:rPr>
+          <w:rFonts w:hint="default"/>
+          <w:lang w:val="en-US" w:eastAsia="zh-CN"/>
+        </w:rPr>
+        <w:t>tszCertChain</w:t>
+      </w:r>
+      <w:r>
+        <w:rPr>
+          <w:rFonts w:hint="eastAsia"/>
+          <w:lang w:val="en-US" w:eastAsia="zh-CN"/>
+        </w:rPr>
+        <w:t>:cert chain file</w:t>
+      </w:r>
+    </w:p>
+    <w:p>
+      <w:pPr>
+        <w:numPr>
+          <w:ilvl w:val="0"/>
+          <w:numId w:val="2"/>
+        </w:numPr>
+        <w:bidi w:val="0"/>
+        <w:rPr>
+          <w:rFonts w:hint="eastAsia"/>
+          <w:lang w:val="en-US" w:eastAsia="zh-CN"/>
+        </w:rPr>
+      </w:pPr>
+      <w:r>
+        <w:rPr>
+          <w:rFonts w:hint="eastAsia"/>
+          <w:lang w:val="en-US" w:eastAsia="zh-CN"/>
+        </w:rPr>
+        <w:t>tszCertServer:server cert file</w:t>
+      </w:r>
+    </w:p>
+    <w:p>
+      <w:pPr>
+        <w:numPr>
+          <w:ilvl w:val="0"/>
+          <w:numId w:val="2"/>
+        </w:numPr>
+        <w:bidi w:val="0"/>
+        <w:rPr>
+          <w:rFonts w:hint="default"/>
+          <w:lang w:val="en-US" w:eastAsia="zh-CN"/>
+        </w:rPr>
+      </w:pPr>
+      <w:r>
+        <w:rPr>
+          <w:rFonts w:hint="default"/>
+          <w:lang w:val="en-US" w:eastAsia="zh-CN"/>
+        </w:rPr>
+        <w:t>tszCertKey</w:t>
+      </w:r>
+      <w:r>
+        <w:rPr>
+          <w:rFonts w:hint="eastAsia"/>
+          <w:lang w:val="en-US" w:eastAsia="zh-CN"/>
+        </w:rPr>
+        <w:t>:cert key</w:t>
       </w:r>
     </w:p>
     <w:p>
@@ -16887,13 +16921,13 @@
           <w:lang w:val="en-US" w:eastAsia="zh-CN"/>
         </w:rPr>
       </w:pPr>
-      <w:bookmarkStart w:id="63" w:name="_Toc8221"/>
-      <w:r>
-        <w:rPr>
-          <w:rFonts w:hint="eastAsia"/>
-          <w:lang w:val="en-US" w:eastAsia="zh-CN"/>
-        </w:rPr>
-        <w:t>4.1.11 Cert Configure</w:t>
+      <w:bookmarkStart w:id="63" w:name="_Toc28403"/>
+      <w:r>
+        <w:rPr>
+          <w:rFonts w:hint="eastAsia"/>
+          <w:lang w:val="en-US" w:eastAsia="zh-CN"/>
+        </w:rPr>
+        <w:t>4.1.11 Information Report Configure</w:t>
       </w:r>
       <w:bookmarkEnd w:id="63"/>
     </w:p>
@@ -16909,7 +16943,7 @@
           <w:rFonts w:hint="eastAsia"/>
           <w:lang w:val="en-US" w:eastAsia="zh-CN"/>
         </w:rPr>
-        <w:t>Cert Configure:XCert</w:t>
+        <w:t>Info Report Configure:XReport</w:t>
       </w:r>
     </w:p>
     <w:p>
@@ -16920,23 +16954,16 @@
         </w:numPr>
         <w:ind w:left="420" w:leftChars="0" w:hanging="420" w:firstLineChars="0"/>
         <w:rPr>
-          <w:rFonts w:hint="eastAsia"/>
-          <w:lang w:val="en-US" w:eastAsia="zh-CN"/>
-        </w:rPr>
-      </w:pPr>
-      <w:r>
-        <w:rPr>
-          <w:rFonts w:hint="default"/>
-          <w:lang w:val="en-US" w:eastAsia="zh-CN"/>
-        </w:rPr>
-        <w:t>bDLEnable</w:t>
-      </w:r>
-      <w:r>
-        <w:rPr>
-          <w:rFonts w:hint="eastAsia"/>
-          <w:lang w:val="en-US" w:eastAsia="zh-CN"/>
-        </w:rPr>
-        <w:t>:true Enable Download SSL</w:t>
+          <w:rFonts w:hint="default"/>
+          <w:lang w:val="en-US" w:eastAsia="zh-CN"/>
+        </w:rPr>
+      </w:pPr>
+      <w:r>
+        <w:rPr>
+          <w:rFonts w:hint="eastAsia"/>
+          <w:lang w:val="en-US" w:eastAsia="zh-CN"/>
+        </w:rPr>
+        <w:t>bEnable:ture enable report information</w:t>
       </w:r>
     </w:p>
     <w:p>
@@ -16947,23 +16974,16 @@
         </w:numPr>
         <w:ind w:left="420" w:leftChars="0" w:hanging="420" w:firstLineChars="0"/>
         <w:rPr>
-          <w:rFonts w:hint="eastAsia"/>
-          <w:lang w:val="en-US" w:eastAsia="zh-CN"/>
-        </w:rPr>
-      </w:pPr>
-      <w:r>
-        <w:rPr>
-          <w:rFonts w:hint="default"/>
-          <w:lang w:val="en-US" w:eastAsia="zh-CN"/>
-        </w:rPr>
-        <w:t>bUPEnable</w:t>
-      </w:r>
-      <w:r>
-        <w:rPr>
-          <w:rFonts w:hint="eastAsia"/>
-          <w:lang w:val="en-US" w:eastAsia="zh-CN"/>
-        </w:rPr>
-        <w:t>:true Enable UPLoad SSL</w:t>
+          <w:rFonts w:hint="default"/>
+          <w:lang w:val="en-US" w:eastAsia="zh-CN"/>
+        </w:rPr>
+      </w:pPr>
+      <w:r>
+        <w:rPr>
+          <w:rFonts w:hint="eastAsia"/>
+          <w:lang w:val="en-US" w:eastAsia="zh-CN"/>
+        </w:rPr>
+        <w:t>tszAPIUrl:report address</w:t>
       </w:r>
     </w:p>
     <w:p>
@@ -16974,117 +16994,50 @@
         </w:numPr>
         <w:ind w:left="420" w:leftChars="0" w:hanging="420" w:firstLineChars="0"/>
         <w:rPr>
-          <w:rFonts w:hint="eastAsia"/>
-          <w:lang w:val="en-US" w:eastAsia="zh-CN"/>
-        </w:rPr>
-      </w:pPr>
-      <w:r>
-        <w:rPr>
-          <w:rFonts w:hint="default"/>
-          <w:lang w:val="en-US" w:eastAsia="zh-CN"/>
-        </w:rPr>
-        <w:t>bCHEnable</w:t>
-      </w:r>
-      <w:r>
-        <w:rPr>
-          <w:rFonts w:hint="eastAsia"/>
-          <w:lang w:val="en-US" w:eastAsia="zh-CN"/>
-        </w:rPr>
-        <w:t>:true Enable Center SSL</w:t>
-      </w:r>
-    </w:p>
-    <w:p>
-      <w:pPr>
-        <w:numPr>
-          <w:ilvl w:val="0"/>
-          <w:numId w:val="2"/>
-        </w:numPr>
-        <w:ind w:left="420" w:leftChars="0" w:hanging="420" w:firstLineChars="0"/>
-        <w:rPr>
-          <w:rFonts w:hint="eastAsia"/>
-          <w:lang w:val="en-US" w:eastAsia="zh-CN"/>
-        </w:rPr>
-      </w:pPr>
-      <w:r>
-        <w:rPr>
-          <w:rFonts w:hint="eastAsia"/>
-          <w:lang w:val="en-US" w:eastAsia="zh-CN"/>
-        </w:rPr>
-        <w:t>bWDEnable:true Enable WEBDAV SSL</w:t>
-      </w:r>
-    </w:p>
-    <w:p>
-      <w:pPr>
-        <w:numPr>
-          <w:ilvl w:val="0"/>
-          <w:numId w:val="2"/>
-        </w:numPr>
+          <w:rFonts w:hint="default"/>
+          <w:lang w:val="en-US" w:eastAsia="zh-CN"/>
+        </w:rPr>
+      </w:pPr>
+      <w:r>
+        <w:rPr>
+          <w:rFonts w:hint="eastAsia"/>
+          <w:lang w:val="en-US" w:eastAsia="zh-CN"/>
+        </w:rPr>
+        <w:t>tszServiceName:serivce name</w:t>
+      </w:r>
+    </w:p>
+    <w:p>
+      <w:pPr>
+        <w:pStyle w:val="3"/>
         <w:bidi w:val="0"/>
         <w:rPr>
           <w:rFonts w:hint="eastAsia"/>
           <w:lang w:val="en-US" w:eastAsia="zh-CN"/>
         </w:rPr>
       </w:pPr>
-      <w:r>
-        <w:rPr>
-          <w:rFonts w:hint="default"/>
-          <w:lang w:val="en-US" w:eastAsia="zh-CN"/>
-        </w:rPr>
-        <w:t>tszCertChain</w:t>
-      </w:r>
-      <w:r>
-        <w:rPr>
-          <w:rFonts w:hint="eastAsia"/>
-          <w:lang w:val="en-US" w:eastAsia="zh-CN"/>
-        </w:rPr>
-        <w:t>:cert chain file</w:t>
-      </w:r>
-    </w:p>
-    <w:p>
-      <w:pPr>
-        <w:numPr>
-          <w:ilvl w:val="0"/>
-          <w:numId w:val="2"/>
-        </w:numPr>
-        <w:bidi w:val="0"/>
-        <w:rPr>
-          <w:rFonts w:hint="eastAsia"/>
-          <w:lang w:val="en-US" w:eastAsia="zh-CN"/>
-        </w:rPr>
-      </w:pPr>
-      <w:r>
-        <w:rPr>
-          <w:rFonts w:hint="eastAsia"/>
-          <w:lang w:val="en-US" w:eastAsia="zh-CN"/>
-        </w:rPr>
-        <w:t>tszCertServer:server cert file</w:t>
-      </w:r>
-    </w:p>
-    <w:p>
-      <w:pPr>
-        <w:numPr>
-          <w:ilvl w:val="0"/>
-          <w:numId w:val="2"/>
-        </w:numPr>
-        <w:bidi w:val="0"/>
-        <w:rPr>
-          <w:rFonts w:hint="default"/>
-          <w:lang w:val="en-US" w:eastAsia="zh-CN"/>
-        </w:rPr>
-      </w:pPr>
-      <w:r>
-        <w:rPr>
-          <w:rFonts w:hint="default"/>
-          <w:lang w:val="en-US" w:eastAsia="zh-CN"/>
-        </w:rPr>
-        <w:t>tszCertKey</w:t>
-      </w:r>
-      <w:r>
-        <w:rPr>
-          <w:rFonts w:hint="eastAsia"/>
-          <w:lang w:val="en-US" w:eastAsia="zh-CN"/>
-        </w:rPr>
-        <w:t>:cert key</w:t>
+      <w:bookmarkStart w:id="64" w:name="_Toc5299"/>
+      <w:r>
+        <w:rPr>
+          <w:rFonts w:hint="eastAsia"/>
+          <w:lang w:val="en-US" w:eastAsia="zh-CN"/>
+        </w:rPr>
+        <w:t>4.2 LoadBalance Configure</w:t>
+      </w:r>
+      <w:bookmarkEnd w:id="64"/>
+    </w:p>
+    <w:p>
+      <w:pPr>
+        <w:rPr>
+          <w:rFonts w:hint="eastAsia"/>
+          <w:lang w:val="en-US" w:eastAsia="zh-CN"/>
+        </w:rPr>
+      </w:pPr>
+      <w:r>
+        <w:rPr>
+          <w:rFonts w:hint="eastAsia"/>
+          <w:lang w:val="en-US" w:eastAsia="zh-CN"/>
+        </w:rPr>
+        <w:t>Configure File:XEngine_LBConfig.json</w:t>
       </w:r>
     </w:p>
     <w:p>
@@ -17096,123 +17049,29 @@
           <w:lang w:val="en-US" w:eastAsia="zh-CN"/>
         </w:rPr>
       </w:pPr>
-      <w:bookmarkStart w:id="64" w:name="_Toc5600"/>
-      <w:r>
-        <w:rPr>
-          <w:rFonts w:hint="eastAsia"/>
-          <w:lang w:val="en-US" w:eastAsia="zh-CN"/>
-        </w:rPr>
-        <w:t>4.1.12 Information Report Configure</w:t>
-      </w:r>
-      <w:bookmarkEnd w:id="64"/>
-    </w:p>
-    <w:p>
-      <w:pPr>
-        <w:rPr>
-          <w:rFonts w:hint="eastAsia"/>
-          <w:lang w:val="en-US" w:eastAsia="zh-CN"/>
-        </w:rPr>
-      </w:pPr>
-      <w:r>
-        <w:rPr>
-          <w:rFonts w:hint="eastAsia"/>
-          <w:lang w:val="en-US" w:eastAsia="zh-CN"/>
-        </w:rPr>
-        <w:t>Info Report Configure:XReport</w:t>
-      </w:r>
-    </w:p>
-    <w:p>
-      <w:pPr>
-        <w:numPr>
-          <w:ilvl w:val="0"/>
-          <w:numId w:val="2"/>
-        </w:numPr>
-        <w:ind w:left="420" w:leftChars="0" w:hanging="420" w:firstLineChars="0"/>
-        <w:rPr>
-          <w:rFonts w:hint="default"/>
-          <w:lang w:val="en-US" w:eastAsia="zh-CN"/>
-        </w:rPr>
-      </w:pPr>
-      <w:r>
-        <w:rPr>
-          <w:rFonts w:hint="eastAsia"/>
-          <w:lang w:val="en-US" w:eastAsia="zh-CN"/>
-        </w:rPr>
-        <w:t>bEnable:ture enable report information</w:t>
-      </w:r>
-    </w:p>
-    <w:p>
-      <w:pPr>
-        <w:numPr>
-          <w:ilvl w:val="0"/>
-          <w:numId w:val="2"/>
-        </w:numPr>
-        <w:ind w:left="420" w:leftChars="0" w:hanging="420" w:firstLineChars="0"/>
-        <w:rPr>
-          <w:rFonts w:hint="default"/>
-          <w:lang w:val="en-US" w:eastAsia="zh-CN"/>
-        </w:rPr>
-      </w:pPr>
-      <w:r>
-        <w:rPr>
-          <w:rFonts w:hint="eastAsia"/>
-          <w:lang w:val="en-US" w:eastAsia="zh-CN"/>
-        </w:rPr>
-        <w:t>tszAPIUrl:report address</w:t>
-      </w:r>
-    </w:p>
-    <w:p>
-      <w:pPr>
-        <w:numPr>
-          <w:ilvl w:val="0"/>
-          <w:numId w:val="2"/>
-        </w:numPr>
-        <w:ind w:left="420" w:leftChars="0" w:hanging="420" w:firstLineChars="0"/>
-        <w:rPr>
-          <w:rFonts w:hint="default"/>
-          <w:lang w:val="en-US" w:eastAsia="zh-CN"/>
-        </w:rPr>
-      </w:pPr>
-      <w:r>
-        <w:rPr>
-          <w:rFonts w:hint="eastAsia"/>
-          <w:lang w:val="en-US" w:eastAsia="zh-CN"/>
-        </w:rPr>
-        <w:t>tszServiceName:serivce name</w:t>
-      </w:r>
-    </w:p>
-    <w:p>
-      <w:pPr>
-        <w:pStyle w:val="3"/>
-        <w:bidi w:val="0"/>
-        <w:rPr>
-          <w:rFonts w:hint="eastAsia"/>
-          <w:lang w:val="en-US" w:eastAsia="zh-CN"/>
-        </w:rPr>
-      </w:pPr>
-      <w:bookmarkStart w:id="65" w:name="_Toc25793"/>
-      <w:r>
-        <w:rPr>
-          <w:rFonts w:hint="eastAsia"/>
-          <w:lang w:val="en-US" w:eastAsia="zh-CN"/>
-        </w:rPr>
-        <w:t>4.2 LoadBalance Configure</w:t>
+      <w:bookmarkStart w:id="65" w:name="_Toc27613"/>
+      <w:r>
+        <w:rPr>
+          <w:rFonts w:hint="eastAsia"/>
+          <w:lang w:val="en-US" w:eastAsia="zh-CN"/>
+        </w:rPr>
+        <w:t>4.2.1 Basic Configure</w:t>
       </w:r>
       <w:bookmarkEnd w:id="65"/>
     </w:p>
     <w:p>
       <w:pPr>
         <w:rPr>
-          <w:rFonts w:hint="eastAsia"/>
-          <w:lang w:val="en-US" w:eastAsia="zh-CN"/>
-        </w:rPr>
-      </w:pPr>
-      <w:r>
-        <w:rPr>
-          <w:rFonts w:hint="eastAsia"/>
-          <w:lang w:val="en-US" w:eastAsia="zh-CN"/>
-        </w:rPr>
-        <w:t>Configure File:XEngine_LBConfig.json</w:t>
+          <w:rFonts w:hint="default"/>
+          <w:lang w:val="en-US" w:eastAsia="zh-CN"/>
+        </w:rPr>
+      </w:pPr>
+      <w:r>
+        <w:rPr>
+          <w:rFonts w:hint="eastAsia"/>
+          <w:lang w:val="en-US" w:eastAsia="zh-CN"/>
+        </w:rPr>
+        <w:t xml:space="preserve">    null</w:t>
       </w:r>
     </w:p>
     <w:p>
@@ -17224,49 +17083,15 @@
           <w:lang w:val="en-US" w:eastAsia="zh-CN"/>
         </w:rPr>
       </w:pPr>
-      <w:bookmarkStart w:id="66" w:name="_Toc10704"/>
-      <w:r>
-        <w:rPr>
-          <w:rFonts w:hint="eastAsia"/>
-          <w:lang w:val="en-US" w:eastAsia="zh-CN"/>
-        </w:rPr>
-        <w:t>4.2.1 Basic Configure</w:t>
+      <w:bookmarkStart w:id="66" w:name="_Toc30993"/>
+      <w:r>
+        <w:rPr>
+          <w:rFonts w:hint="eastAsia"/>
+          <w:lang w:val="en-US" w:eastAsia="zh-CN"/>
+        </w:rPr>
+        <w:t>4.2.2 Loadbalance Configure</w:t>
       </w:r>
       <w:bookmarkEnd w:id="66"/>
-    </w:p>
-    <w:p>
-      <w:pPr>
-        <w:rPr>
-          <w:rFonts w:hint="default"/>
-          <w:lang w:val="en-US" w:eastAsia="zh-CN"/>
-        </w:rPr>
-      </w:pPr>
-      <w:r>
-        <w:rPr>
-          <w:rFonts w:hint="eastAsia"/>
-          <w:lang w:val="en-US" w:eastAsia="zh-CN"/>
-        </w:rPr>
-        <w:t xml:space="preserve">    null</w:t>
-      </w:r>
-    </w:p>
-    <w:p>
-      <w:pPr>
-        <w:pStyle w:val="4"/>
-        <w:bidi w:val="0"/>
-        <w:rPr>
-          <w:rFonts w:hint="eastAsia"/>
-          <w:lang w:val="en-US" w:eastAsia="zh-CN"/>
-        </w:rPr>
-      </w:pPr>
-      <w:bookmarkStart w:id="67" w:name="_Toc16131"/>
-      <w:r>
-        <w:rPr>
-          <w:rFonts w:hint="eastAsia"/>
-          <w:lang w:val="en-US" w:eastAsia="zh-CN"/>
-        </w:rPr>
-        <w:t>4.2.2 Loadbalance Configure</w:t>
-      </w:r>
-      <w:bookmarkEnd w:id="67"/>
     </w:p>
     <w:p>
       <w:pPr>
@@ -17484,7 +17309,7 @@
           <w:lang w:val="en-US" w:eastAsia="zh-CN"/>
         </w:rPr>
       </w:pPr>
-      <w:bookmarkStart w:id="68" w:name="_Toc9719"/>
+      <w:bookmarkStart w:id="67" w:name="_Toc5519"/>
       <w:r>
         <w:rPr>
           <w:rFonts w:hint="eastAsia"/>
@@ -17492,7 +17317,7 @@
         </w:rPr>
         <w:t>4.2.3 Local Loads</w:t>
       </w:r>
-      <w:bookmarkEnd w:id="68"/>
+      <w:bookmarkEnd w:id="67"/>
     </w:p>
     <w:p>
       <w:pPr>
@@ -17706,7 +17531,7 @@
           <w:lang w:val="en-US" w:eastAsia="zh-CN"/>
         </w:rPr>
       </w:pPr>
-      <w:bookmarkStart w:id="69" w:name="_Toc16998"/>
+      <w:bookmarkStart w:id="68" w:name="_Toc16177"/>
       <w:r>
         <w:rPr>
           <w:rFonts w:hint="eastAsia"/>
@@ -17714,7 +17539,7 @@
         </w:rPr>
         <w:t>4.2.4 Load Attributes</w:t>
       </w:r>
-      <w:bookmarkEnd w:id="69"/>
+      <w:bookmarkEnd w:id="68"/>
     </w:p>
     <w:p>
       <w:pPr>
@@ -18009,7 +17834,7 @@
           <w:lang w:val="en-US" w:eastAsia="zh-CN"/>
         </w:rPr>
       </w:pPr>
-      <w:bookmarkStart w:id="70" w:name="_Toc27241"/>
+      <w:bookmarkStart w:id="69" w:name="_Toc8872"/>
       <w:r>
         <w:rPr>
           <w:rFonts w:hint="eastAsia"/>
@@ -18017,7 +17842,7 @@
         </w:rPr>
         <w:t>五 Advanced configuration</w:t>
       </w:r>
-      <w:bookmarkEnd w:id="70"/>
+      <w:bookmarkEnd w:id="69"/>
     </w:p>
     <w:p>
       <w:pPr>
@@ -18028,7 +17853,7 @@
           <w:lang w:val="en-US" w:eastAsia="zh-CN"/>
         </w:rPr>
       </w:pPr>
-      <w:bookmarkStart w:id="71" w:name="_Toc26334"/>
+      <w:bookmarkStart w:id="70" w:name="_Toc32285"/>
       <w:r>
         <w:rPr>
           <w:rFonts w:hint="eastAsia"/>
@@ -18036,7 +17861,7 @@
         </w:rPr>
         <w:t>5.1 Distributed</w:t>
       </w:r>
-      <w:bookmarkEnd w:id="71"/>
+      <w:bookmarkEnd w:id="70"/>
     </w:p>
     <w:p>
       <w:pPr>
@@ -18047,7 +17872,7 @@
           <w:lang w:val="en-US" w:eastAsia="zh-CN"/>
         </w:rPr>
       </w:pPr>
-      <w:bookmarkStart w:id="72" w:name="_Toc3763"/>
+      <w:bookmarkStart w:id="71" w:name="_Toc9571"/>
       <w:r>
         <w:rPr>
           <w:rFonts w:hint="eastAsia"/>
@@ -18055,7 +17880,7 @@
         </w:rPr>
         <w:t>5.1.1 Network Distributed</w:t>
       </w:r>
-      <w:bookmarkEnd w:id="72"/>
+      <w:bookmarkEnd w:id="71"/>
     </w:p>
     <w:p>
       <w:pPr>
@@ -18230,7 +18055,7 @@
           <w:lang w:val="en-US" w:eastAsia="zh-CN"/>
         </w:rPr>
       </w:pPr>
-      <w:bookmarkStart w:id="73" w:name="_Toc3979"/>
+      <w:bookmarkStart w:id="72" w:name="_Toc24851"/>
       <w:r>
         <w:rPr>
           <w:rFonts w:hint="eastAsia"/>
@@ -18238,7 +18063,7 @@
         </w:rPr>
         <w:t>5.1.2 Storage Distributed</w:t>
       </w:r>
-      <w:bookmarkEnd w:id="73"/>
+      <w:bookmarkEnd w:id="72"/>
     </w:p>
     <w:p>
       <w:pPr>
@@ -18310,7 +18135,7 @@
           <w:lang w:val="en-US" w:eastAsia="zh-CN"/>
         </w:rPr>
       </w:pPr>
-      <w:bookmarkStart w:id="74" w:name="_Toc29743"/>
+      <w:bookmarkStart w:id="73" w:name="_Toc15918"/>
       <w:r>
         <w:rPr>
           <w:rFonts w:hint="eastAsia"/>
@@ -18318,7 +18143,7 @@
         </w:rPr>
         <w:t>5.2 HTTPS</w:t>
       </w:r>
-      <w:bookmarkEnd w:id="74"/>
+      <w:bookmarkEnd w:id="73"/>
     </w:p>
     <w:p>
       <w:pPr>
@@ -18426,7 +18251,7 @@
           <w:lang w:val="en-US" w:eastAsia="zh-CN"/>
         </w:rPr>
       </w:pPr>
-      <w:bookmarkStart w:id="75" w:name="_Toc24619"/>
+      <w:bookmarkStart w:id="74" w:name="_Toc18506"/>
       <w:r>
         <w:rPr>
           <w:rFonts w:hint="eastAsia"/>
@@ -18434,43 +18259,43 @@
         </w:rPr>
         <w:t>5.3 Information Collection</w:t>
       </w:r>
+      <w:bookmarkEnd w:id="74"/>
+    </w:p>
+    <w:p>
+      <w:pPr>
+        <w:rPr>
+          <w:rFonts w:hint="default"/>
+          <w:lang w:val="en-US" w:eastAsia="zh-CN"/>
+        </w:rPr>
+      </w:pPr>
+      <w:r>
+        <w:rPr>
+          <w:rFonts w:hint="eastAsia"/>
+          <w:lang w:val="en-US" w:eastAsia="zh-CN"/>
+        </w:rPr>
+        <w:t xml:space="preserve">    </w:t>
+      </w:r>
+      <w:r>
+        <w:t>Information gathering is our way to collect data on who is using our open-source software. You can control the collection of information yourselves. If you do not wish for your information to be collected by us, you can simply turn it off. You can view all the gathered information content.</w:t>
+      </w:r>
+    </w:p>
+    <w:p>
+      <w:pPr>
+        <w:pStyle w:val="2"/>
+        <w:rPr>
+          <w:rFonts w:hint="eastAsia"/>
+          <w:lang w:val="en-US" w:eastAsia="zh-CN"/>
+        </w:rPr>
+      </w:pPr>
+      <w:bookmarkStart w:id="75" w:name="_Toc4064"/>
+      <w:r>
+        <w:rPr>
+          <w:rFonts w:hint="eastAsia"/>
+          <w:lang w:val="en-US" w:eastAsia="zh-CN"/>
+        </w:rPr>
+        <w:t>FAQ</w:t>
+      </w:r>
       <w:bookmarkEnd w:id="75"/>
-    </w:p>
-    <w:p>
-      <w:pPr>
-        <w:rPr>
-          <w:rFonts w:hint="default"/>
-          <w:lang w:val="en-US" w:eastAsia="zh-CN"/>
-        </w:rPr>
-      </w:pPr>
-      <w:r>
-        <w:rPr>
-          <w:rFonts w:hint="eastAsia"/>
-          <w:lang w:val="en-US" w:eastAsia="zh-CN"/>
-        </w:rPr>
-        <w:t xml:space="preserve">    </w:t>
-      </w:r>
-      <w:r>
-        <w:t>Information gathering is our way to collect data on who is using our open-source software. You can control the collection of information yourselves. If you do not wish for your information to be collected by us, you can simply turn it off. You can view all the gathered information content.</w:t>
-      </w:r>
-    </w:p>
-    <w:p>
-      <w:pPr>
-        <w:pStyle w:val="2"/>
-        <w:rPr>
-          <w:rFonts w:hint="eastAsia"/>
-          <w:lang w:val="en-US" w:eastAsia="zh-CN"/>
-        </w:rPr>
-      </w:pPr>
-      <w:bookmarkStart w:id="76" w:name="_Toc8237"/>
-      <w:r>
-        <w:rPr>
-          <w:rFonts w:hint="eastAsia"/>
-          <w:lang w:val="en-US" w:eastAsia="zh-CN"/>
-        </w:rPr>
-        <w:t>FAQ</w:t>
-      </w:r>
-      <w:bookmarkEnd w:id="76"/>
     </w:p>
     <w:p>
       <w:pPr>
@@ -18501,7 +18326,7 @@
           <w:lang w:val="en-US" w:eastAsia="zh-CN"/>
         </w:rPr>
       </w:pPr>
-      <w:bookmarkStart w:id="77" w:name="_Toc7990"/>
+      <w:bookmarkStart w:id="76" w:name="_Toc26833"/>
       <w:r>
         <w:rPr>
           <w:rFonts w:hint="eastAsia"/>
@@ -18509,7 +18334,49 @@
         </w:rPr>
         <w:t>appendix</w:t>
       </w:r>
+      <w:bookmarkEnd w:id="76"/>
+    </w:p>
+    <w:p>
+      <w:pPr>
+        <w:pStyle w:val="3"/>
+        <w:rPr>
+          <w:rFonts w:hint="default"/>
+          <w:lang w:val="en-US" w:eastAsia="zh-CN"/>
+        </w:rPr>
+      </w:pPr>
+      <w:bookmarkStart w:id="77" w:name="_Toc5865"/>
+      <w:bookmarkStart w:id="78" w:name="_Toc27285"/>
+      <w:r>
+        <w:rPr>
+          <w:rFonts w:hint="eastAsia"/>
+          <w:lang w:val="en-US" w:eastAsia="zh-CN"/>
+        </w:rPr>
+        <w:t xml:space="preserve">Appendix 1 </w:t>
+      </w:r>
       <w:bookmarkEnd w:id="77"/>
+      <w:r>
+        <w:rPr>
+          <w:rFonts w:hint="eastAsia"/>
+          <w:lang w:val="en-US" w:eastAsia="zh-CN"/>
+        </w:rPr>
+        <w:t>Type Define</w:t>
+      </w:r>
+      <w:bookmarkEnd w:id="78"/>
+    </w:p>
+    <w:p>
+      <w:pPr>
+        <w:rPr>
+          <w:rFonts w:hint="default" w:eastAsiaTheme="minorEastAsia"/>
+          <w:lang w:val="en-US" w:eastAsia="zh-CN"/>
+        </w:rPr>
+      </w:pPr>
+      <w:r>
+        <w:rPr>
+          <w:rFonts w:hint="eastAsia"/>
+          <w:lang w:val="en-US" w:eastAsia="zh-CN"/>
+        </w:rPr>
+        <w:t xml:space="preserve">    reference file:XEngine_CommHdr.h</w:t>
+      </w:r>
     </w:p>
     <w:p>
       <w:pPr>
@@ -18519,66 +18386,24 @@
           <w:lang w:val="en-US" w:eastAsia="zh-CN"/>
         </w:rPr>
       </w:pPr>
-      <w:bookmarkStart w:id="78" w:name="_Toc5865"/>
-      <w:bookmarkStart w:id="79" w:name="_Toc17439"/>
-      <w:r>
-        <w:rPr>
-          <w:rFonts w:hint="eastAsia"/>
-          <w:lang w:val="en-US" w:eastAsia="zh-CN"/>
-        </w:rPr>
-        <w:t xml:space="preserve">Appendix 1 </w:t>
-      </w:r>
-      <w:bookmarkEnd w:id="78"/>
-      <w:r>
-        <w:rPr>
-          <w:rFonts w:hint="eastAsia"/>
-          <w:lang w:val="en-US" w:eastAsia="zh-CN"/>
-        </w:rPr>
-        <w:t>Type Define</w:t>
+      <w:bookmarkStart w:id="79" w:name="_Toc27100"/>
+      <w:bookmarkStart w:id="80" w:name="_Toc11381"/>
+      <w:r>
+        <w:rPr>
+          <w:rFonts w:hint="eastAsia"/>
+          <w:lang w:val="en-US" w:eastAsia="zh-CN"/>
+        </w:rPr>
+        <w:t xml:space="preserve">Appendix 2 </w:t>
       </w:r>
       <w:bookmarkEnd w:id="79"/>
-    </w:p>
-    <w:p>
-      <w:pPr>
-        <w:rPr>
-          <w:rFonts w:hint="default" w:eastAsiaTheme="minorEastAsia"/>
-          <w:lang w:val="en-US" w:eastAsia="zh-CN"/>
-        </w:rPr>
-      </w:pPr>
-      <w:r>
-        <w:rPr>
-          <w:rFonts w:hint="eastAsia"/>
-          <w:lang w:val="en-US" w:eastAsia="zh-CN"/>
-        </w:rPr>
-        <w:t xml:space="preserve">    reference file:XEngine_CommHdr.h</w:t>
-      </w:r>
-    </w:p>
-    <w:p>
-      <w:pPr>
-        <w:pStyle w:val="3"/>
-        <w:rPr>
-          <w:rFonts w:hint="default"/>
-          <w:lang w:val="en-US" w:eastAsia="zh-CN"/>
-        </w:rPr>
-      </w:pPr>
-      <w:bookmarkStart w:id="80" w:name="_Toc27100"/>
-      <w:bookmarkStart w:id="81" w:name="_Toc4547"/>
-      <w:r>
-        <w:rPr>
-          <w:rFonts w:hint="eastAsia"/>
-          <w:lang w:val="en-US" w:eastAsia="zh-CN"/>
-        </w:rPr>
-        <w:t xml:space="preserve">Appendix 2 </w:t>
+      <w:r>
+        <w:rPr>
+          <w:rFonts w:hint="eastAsia"/>
+          <w:lang w:val="en-US" w:eastAsia="zh-CN"/>
+        </w:rPr>
+        <w:t>Protocol Define</w:t>
       </w:r>
       <w:bookmarkEnd w:id="80"/>
-      <w:r>
-        <w:rPr>
-          <w:rFonts w:hint="eastAsia"/>
-          <w:lang w:val="en-US" w:eastAsia="zh-CN"/>
-        </w:rPr>
-        <w:t>Protocol Define</w:t>
-      </w:r>
-      <w:bookmarkEnd w:id="81"/>
     </w:p>
     <w:p>
       <w:pPr>
@@ -18605,8 +18430,8 @@
           <w:lang w:val="en-US" w:eastAsia="zh-CN"/>
         </w:rPr>
       </w:pPr>
-      <w:bookmarkStart w:id="82" w:name="_Toc255"/>
-      <w:bookmarkStart w:id="83" w:name="_Toc19564"/>
+      <w:bookmarkStart w:id="81" w:name="_Toc255"/>
+      <w:bookmarkStart w:id="82" w:name="_Toc2685"/>
       <w:r>
         <w:rPr>
           <w:rFonts w:hint="eastAsia"/>
@@ -18614,15 +18439,15 @@
         </w:rPr>
         <w:t xml:space="preserve">Appendix 3 </w:t>
       </w:r>
+      <w:bookmarkEnd w:id="81"/>
+      <w:r>
+        <w:rPr>
+          <w:rFonts w:hint="eastAsia"/>
+          <w:lang w:val="en-US" w:eastAsia="zh-CN"/>
+        </w:rPr>
+        <w:t>Transformation Definition</w:t>
+      </w:r>
       <w:bookmarkEnd w:id="82"/>
-      <w:r>
-        <w:rPr>
-          <w:rFonts w:hint="eastAsia"/>
-          <w:lang w:val="en-US" w:eastAsia="zh-CN"/>
-        </w:rPr>
-        <w:t>Transformation Definition</w:t>
-      </w:r>
-      <w:bookmarkEnd w:id="83"/>
     </w:p>
     <w:p>
       <w:pPr>
@@ -18648,8 +18473,8 @@
           <w:lang w:val="en-US" w:eastAsia="zh-CN"/>
         </w:rPr>
       </w:pPr>
-      <w:bookmarkStart w:id="84" w:name="_Toc2198"/>
-      <w:bookmarkStart w:id="85" w:name="_Toc26532"/>
+      <w:bookmarkStart w:id="83" w:name="_Toc2198"/>
+      <w:bookmarkStart w:id="84" w:name="_Toc22998"/>
       <w:r>
         <w:rPr>
           <w:rFonts w:hint="eastAsia"/>
@@ -18657,15 +18482,15 @@
         </w:rPr>
         <w:t xml:space="preserve">Appendix 4 </w:t>
       </w:r>
+      <w:bookmarkEnd w:id="83"/>
+      <w:r>
+        <w:rPr>
+          <w:rFonts w:hint="eastAsia"/>
+          <w:lang w:val="en-US" w:eastAsia="zh-CN"/>
+        </w:rPr>
+        <w:t>update log</w:t>
+      </w:r>
       <w:bookmarkEnd w:id="84"/>
-      <w:r>
-        <w:rPr>
-          <w:rFonts w:hint="eastAsia"/>
-          <w:lang w:val="en-US" w:eastAsia="zh-CN"/>
-        </w:rPr>
-        <w:t>update log</w:t>
-      </w:r>
-      <w:bookmarkEnd w:id="85"/>
     </w:p>
     <w:sectPr>
       <w:headerReference r:id="rId3" w:type="default"/>

</xml_diff>

<commit_message>
modify:cancel sensitive update:configure file and document
</commit_message>
<xml_diff>
--- a/XEngine_Docment/Docment_en.docx
+++ b/XEngine_Docment/Docment_en.docx
@@ -11,7 +11,7 @@
           <w:szCs w:val="44"/>
         </w:rPr>
       </w:pPr>
-      <w:bookmarkStart w:id="0" w:name="_Toc193297556"/>
+      <w:bookmarkStart w:id="0" w:name="_Toc201063820"/>
       <w:r>
         <w:rPr>
           <w:rFonts w:hint="eastAsia"/>
@@ -76,7 +76,7 @@
           <w:r>
             <w:fldChar w:fldCharType="separate"/>
           </w:r>
-          <w:hyperlink w:anchor="_Toc193297556" w:history="1">
+          <w:hyperlink w:anchor="_Toc201063820" w:history="1">
             <w:r>
               <w:rPr>
                 <w:rStyle w:val="ad"/>
@@ -114,7 +114,7 @@
                 <w:noProof/>
                 <w:webHidden/>
               </w:rPr>
-              <w:instrText>PAGEREF _Toc193297556 \h</w:instrText>
+              <w:instrText>PAGEREF _Toc201063820 \h</w:instrText>
             </w:r>
             <w:r>
               <w:rPr>
@@ -133,6 +133,7 @@
             </w:r>
             <w:r>
               <w:rPr>
+                <w:rFonts w:hint="eastAsia"/>
                 <w:noProof/>
                 <w:webHidden/>
               </w:rPr>
@@ -169,7 +170,7 @@
               <w14:ligatures w14:val="standardContextual"/>
             </w:rPr>
           </w:pPr>
-          <w:hyperlink w:anchor="_Toc193297557" w:history="1">
+          <w:hyperlink w:anchor="_Toc201063821" w:history="1">
             <w:r>
               <w:rPr>
                 <w:rStyle w:val="ad"/>
@@ -207,7 +208,7 @@
                 <w:noProof/>
                 <w:webHidden/>
               </w:rPr>
-              <w:instrText>PAGEREF _Toc193297557 \h</w:instrText>
+              <w:instrText>PAGEREF _Toc201063821 \h</w:instrText>
             </w:r>
             <w:r>
               <w:rPr>
@@ -226,6 +227,7 @@
             </w:r>
             <w:r>
               <w:rPr>
+                <w:rFonts w:hint="eastAsia"/>
                 <w:noProof/>
                 <w:webHidden/>
               </w:rPr>
@@ -262,7 +264,7 @@
               <w14:ligatures w14:val="standardContextual"/>
             </w:rPr>
           </w:pPr>
-          <w:hyperlink w:anchor="_Toc193297558" w:history="1">
+          <w:hyperlink w:anchor="_Toc201063822" w:history="1">
             <w:r>
               <w:rPr>
                 <w:rStyle w:val="ad"/>
@@ -300,7 +302,7 @@
                 <w:noProof/>
                 <w:webHidden/>
               </w:rPr>
-              <w:instrText>PAGEREF _Toc193297558 \h</w:instrText>
+              <w:instrText>PAGEREF _Toc201063822 \h</w:instrText>
             </w:r>
             <w:r>
               <w:rPr>
@@ -319,6 +321,7 @@
             </w:r>
             <w:r>
               <w:rPr>
+                <w:rFonts w:hint="eastAsia"/>
                 <w:noProof/>
                 <w:webHidden/>
               </w:rPr>
@@ -355,7 +358,7 @@
               <w14:ligatures w14:val="standardContextual"/>
             </w:rPr>
           </w:pPr>
-          <w:hyperlink w:anchor="_Toc193297559" w:history="1">
+          <w:hyperlink w:anchor="_Toc201063823" w:history="1">
             <w:r>
               <w:rPr>
                 <w:rStyle w:val="ad"/>
@@ -393,7 +396,7 @@
                 <w:noProof/>
                 <w:webHidden/>
               </w:rPr>
-              <w:instrText>PAGEREF _Toc193297559 \h</w:instrText>
+              <w:instrText>PAGEREF _Toc201063823 \h</w:instrText>
             </w:r>
             <w:r>
               <w:rPr>
@@ -412,6 +415,7 @@
             </w:r>
             <w:r>
               <w:rPr>
+                <w:rFonts w:hint="eastAsia"/>
                 <w:noProof/>
                 <w:webHidden/>
               </w:rPr>
@@ -448,7 +452,7 @@
               <w14:ligatures w14:val="standardContextual"/>
             </w:rPr>
           </w:pPr>
-          <w:hyperlink w:anchor="_Toc193297560" w:history="1">
+          <w:hyperlink w:anchor="_Toc201063824" w:history="1">
             <w:r>
               <w:rPr>
                 <w:rStyle w:val="ad"/>
@@ -486,7 +490,7 @@
                 <w:noProof/>
                 <w:webHidden/>
               </w:rPr>
-              <w:instrText>PAGEREF _Toc193297560 \h</w:instrText>
+              <w:instrText>PAGEREF _Toc201063824 \h</w:instrText>
             </w:r>
             <w:r>
               <w:rPr>
@@ -505,6 +509,7 @@
             </w:r>
             <w:r>
               <w:rPr>
+                <w:rFonts w:hint="eastAsia"/>
                 <w:noProof/>
                 <w:webHidden/>
               </w:rPr>
@@ -541,7 +546,7 @@
               <w14:ligatures w14:val="standardContextual"/>
             </w:rPr>
           </w:pPr>
-          <w:hyperlink w:anchor="_Toc193297561" w:history="1">
+          <w:hyperlink w:anchor="_Toc201063825" w:history="1">
             <w:r>
               <w:rPr>
                 <w:rStyle w:val="ad"/>
@@ -587,7 +592,7 @@
                 <w:noProof/>
                 <w:webHidden/>
               </w:rPr>
-              <w:instrText>PAGEREF _Toc193297561 \h</w:instrText>
+              <w:instrText>PAGEREF _Toc201063825 \h</w:instrText>
             </w:r>
             <w:r>
               <w:rPr>
@@ -606,6 +611,7 @@
             </w:r>
             <w:r>
               <w:rPr>
+                <w:rFonts w:hint="eastAsia"/>
                 <w:noProof/>
                 <w:webHidden/>
               </w:rPr>
@@ -642,7 +648,7 @@
               <w14:ligatures w14:val="standardContextual"/>
             </w:rPr>
           </w:pPr>
-          <w:hyperlink w:anchor="_Toc193297562" w:history="1">
+          <w:hyperlink w:anchor="_Toc201063826" w:history="1">
             <w:r>
               <w:rPr>
                 <w:rStyle w:val="ad"/>
@@ -680,7 +686,7 @@
                 <w:noProof/>
                 <w:webHidden/>
               </w:rPr>
-              <w:instrText>PAGEREF _Toc193297562 \h</w:instrText>
+              <w:instrText>PAGEREF _Toc201063826 \h</w:instrText>
             </w:r>
             <w:r>
               <w:rPr>
@@ -699,6 +705,7 @@
             </w:r>
             <w:r>
               <w:rPr>
+                <w:rFonts w:hint="eastAsia"/>
                 <w:noProof/>
                 <w:webHidden/>
               </w:rPr>
@@ -735,7 +742,7 @@
               <w14:ligatures w14:val="standardContextual"/>
             </w:rPr>
           </w:pPr>
-          <w:hyperlink w:anchor="_Toc193297563" w:history="1">
+          <w:hyperlink w:anchor="_Toc201063827" w:history="1">
             <w:r>
               <w:rPr>
                 <w:rStyle w:val="ad"/>
@@ -773,7 +780,7 @@
                 <w:noProof/>
                 <w:webHidden/>
               </w:rPr>
-              <w:instrText>PAGEREF _Toc193297563 \h</w:instrText>
+              <w:instrText>PAGEREF _Toc201063827 \h</w:instrText>
             </w:r>
             <w:r>
               <w:rPr>
@@ -792,6 +799,7 @@
             </w:r>
             <w:r>
               <w:rPr>
+                <w:rFonts w:hint="eastAsia"/>
                 <w:noProof/>
                 <w:webHidden/>
               </w:rPr>
@@ -828,7 +836,7 @@
               <w14:ligatures w14:val="standardContextual"/>
             </w:rPr>
           </w:pPr>
-          <w:hyperlink w:anchor="_Toc193297564" w:history="1">
+          <w:hyperlink w:anchor="_Toc201063828" w:history="1">
             <w:r>
               <w:rPr>
                 <w:rStyle w:val="ad"/>
@@ -866,7 +874,7 @@
                 <w:noProof/>
                 <w:webHidden/>
               </w:rPr>
-              <w:instrText>PAGEREF _Toc193297564 \h</w:instrText>
+              <w:instrText>PAGEREF _Toc201063828 \h</w:instrText>
             </w:r>
             <w:r>
               <w:rPr>
@@ -885,6 +893,7 @@
             </w:r>
             <w:r>
               <w:rPr>
+                <w:rFonts w:hint="eastAsia"/>
                 <w:noProof/>
                 <w:webHidden/>
               </w:rPr>
@@ -921,7 +930,7 @@
               <w14:ligatures w14:val="standardContextual"/>
             </w:rPr>
           </w:pPr>
-          <w:hyperlink w:anchor="_Toc193297565" w:history="1">
+          <w:hyperlink w:anchor="_Toc201063829" w:history="1">
             <w:r>
               <w:rPr>
                 <w:rStyle w:val="ad"/>
@@ -959,7 +968,7 @@
                 <w:noProof/>
                 <w:webHidden/>
               </w:rPr>
-              <w:instrText>PAGEREF _Toc193297565 \h</w:instrText>
+              <w:instrText>PAGEREF _Toc201063829 \h</w:instrText>
             </w:r>
             <w:r>
               <w:rPr>
@@ -978,6 +987,7 @@
             </w:r>
             <w:r>
               <w:rPr>
+                <w:rFonts w:hint="eastAsia"/>
                 <w:noProof/>
                 <w:webHidden/>
               </w:rPr>
@@ -1014,7 +1024,7 @@
               <w14:ligatures w14:val="standardContextual"/>
             </w:rPr>
           </w:pPr>
-          <w:hyperlink w:anchor="_Toc193297566" w:history="1">
+          <w:hyperlink w:anchor="_Toc201063830" w:history="1">
             <w:r>
               <w:rPr>
                 <w:rStyle w:val="ad"/>
@@ -1060,7 +1070,7 @@
                 <w:noProof/>
                 <w:webHidden/>
               </w:rPr>
-              <w:instrText>PAGEREF _Toc193297566 \h</w:instrText>
+              <w:instrText>PAGEREF _Toc201063830 \h</w:instrText>
             </w:r>
             <w:r>
               <w:rPr>
@@ -1079,6 +1089,7 @@
             </w:r>
             <w:r>
               <w:rPr>
+                <w:rFonts w:hint="eastAsia"/>
                 <w:noProof/>
                 <w:webHidden/>
               </w:rPr>
@@ -1115,7 +1126,7 @@
               <w14:ligatures w14:val="standardContextual"/>
             </w:rPr>
           </w:pPr>
-          <w:hyperlink w:anchor="_Toc193297567" w:history="1">
+          <w:hyperlink w:anchor="_Toc201063831" w:history="1">
             <w:r>
               <w:rPr>
                 <w:rStyle w:val="ad"/>
@@ -1153,7 +1164,7 @@
                 <w:noProof/>
                 <w:webHidden/>
               </w:rPr>
-              <w:instrText>PAGEREF _Toc193297567 \h</w:instrText>
+              <w:instrText>PAGEREF _Toc201063831 \h</w:instrText>
             </w:r>
             <w:r>
               <w:rPr>
@@ -1172,6 +1183,7 @@
             </w:r>
             <w:r>
               <w:rPr>
+                <w:rFonts w:hint="eastAsia"/>
                 <w:noProof/>
                 <w:webHidden/>
               </w:rPr>
@@ -1208,7 +1220,7 @@
               <w14:ligatures w14:val="standardContextual"/>
             </w:rPr>
           </w:pPr>
-          <w:hyperlink w:anchor="_Toc193297568" w:history="1">
+          <w:hyperlink w:anchor="_Toc201063832" w:history="1">
             <w:r>
               <w:rPr>
                 <w:rStyle w:val="ad"/>
@@ -1246,7 +1258,7 @@
                 <w:noProof/>
                 <w:webHidden/>
               </w:rPr>
-              <w:instrText>PAGEREF _Toc193297568 \h</w:instrText>
+              <w:instrText>PAGEREF _Toc201063832 \h</w:instrText>
             </w:r>
             <w:r>
               <w:rPr>
@@ -1265,6 +1277,7 @@
             </w:r>
             <w:r>
               <w:rPr>
+                <w:rFonts w:hint="eastAsia"/>
                 <w:noProof/>
                 <w:webHidden/>
               </w:rPr>
@@ -1301,7 +1314,7 @@
               <w14:ligatures w14:val="standardContextual"/>
             </w:rPr>
           </w:pPr>
-          <w:hyperlink w:anchor="_Toc193297569" w:history="1">
+          <w:hyperlink w:anchor="_Toc201063833" w:history="1">
             <w:r>
               <w:rPr>
                 <w:rStyle w:val="ad"/>
@@ -1339,7 +1352,7 @@
                 <w:noProof/>
                 <w:webHidden/>
               </w:rPr>
-              <w:instrText>PAGEREF _Toc193297569 \h</w:instrText>
+              <w:instrText>PAGEREF _Toc201063833 \h</w:instrText>
             </w:r>
             <w:r>
               <w:rPr>
@@ -1358,6 +1371,7 @@
             </w:r>
             <w:r>
               <w:rPr>
+                <w:rFonts w:hint="eastAsia"/>
                 <w:noProof/>
                 <w:webHidden/>
               </w:rPr>
@@ -1394,7 +1408,7 @@
               <w14:ligatures w14:val="standardContextual"/>
             </w:rPr>
           </w:pPr>
-          <w:hyperlink w:anchor="_Toc193297570" w:history="1">
+          <w:hyperlink w:anchor="_Toc201063834" w:history="1">
             <w:r>
               <w:rPr>
                 <w:rStyle w:val="ad"/>
@@ -1440,7 +1454,7 @@
                 <w:noProof/>
                 <w:webHidden/>
               </w:rPr>
-              <w:instrText>PAGEREF _Toc193297570 \h</w:instrText>
+              <w:instrText>PAGEREF _Toc201063834 \h</w:instrText>
             </w:r>
             <w:r>
               <w:rPr>
@@ -1459,6 +1473,7 @@
             </w:r>
             <w:r>
               <w:rPr>
+                <w:rFonts w:hint="eastAsia"/>
                 <w:noProof/>
                 <w:webHidden/>
               </w:rPr>
@@ -1495,7 +1510,7 @@
               <w14:ligatures w14:val="standardContextual"/>
             </w:rPr>
           </w:pPr>
-          <w:hyperlink w:anchor="_Toc193297571" w:history="1">
+          <w:hyperlink w:anchor="_Toc201063835" w:history="1">
             <w:r>
               <w:rPr>
                 <w:rStyle w:val="ad"/>
@@ -1533,7 +1548,7 @@
                 <w:noProof/>
                 <w:webHidden/>
               </w:rPr>
-              <w:instrText>PAGEREF _Toc193297571 \h</w:instrText>
+              <w:instrText>PAGEREF _Toc201063835 \h</w:instrText>
             </w:r>
             <w:r>
               <w:rPr>
@@ -1552,6 +1567,7 @@
             </w:r>
             <w:r>
               <w:rPr>
+                <w:rFonts w:hint="eastAsia"/>
                 <w:noProof/>
                 <w:webHidden/>
               </w:rPr>
@@ -1588,7 +1604,7 @@
               <w14:ligatures w14:val="standardContextual"/>
             </w:rPr>
           </w:pPr>
-          <w:hyperlink w:anchor="_Toc193297572" w:history="1">
+          <w:hyperlink w:anchor="_Toc201063836" w:history="1">
             <w:r>
               <w:rPr>
                 <w:rStyle w:val="ad"/>
@@ -1626,7 +1642,7 @@
                 <w:noProof/>
                 <w:webHidden/>
               </w:rPr>
-              <w:instrText>PAGEREF _Toc193297572 \h</w:instrText>
+              <w:instrText>PAGEREF _Toc201063836 \h</w:instrText>
             </w:r>
             <w:r>
               <w:rPr>
@@ -1645,6 +1661,7 @@
             </w:r>
             <w:r>
               <w:rPr>
+                <w:rFonts w:hint="eastAsia"/>
                 <w:noProof/>
                 <w:webHidden/>
               </w:rPr>
@@ -1681,7 +1698,7 @@
               <w14:ligatures w14:val="standardContextual"/>
             </w:rPr>
           </w:pPr>
-          <w:hyperlink w:anchor="_Toc193297573" w:history="1">
+          <w:hyperlink w:anchor="_Toc201063837" w:history="1">
             <w:r>
               <w:rPr>
                 <w:rStyle w:val="ad"/>
@@ -1719,7 +1736,7 @@
                 <w:noProof/>
                 <w:webHidden/>
               </w:rPr>
-              <w:instrText>PAGEREF _Toc193297573 \h</w:instrText>
+              <w:instrText>PAGEREF _Toc201063837 \h</w:instrText>
             </w:r>
             <w:r>
               <w:rPr>
@@ -1738,6 +1755,7 @@
             </w:r>
             <w:r>
               <w:rPr>
+                <w:rFonts w:hint="eastAsia"/>
                 <w:noProof/>
                 <w:webHidden/>
               </w:rPr>
@@ -1774,7 +1792,7 @@
               <w14:ligatures w14:val="standardContextual"/>
             </w:rPr>
           </w:pPr>
-          <w:hyperlink w:anchor="_Toc193297574" w:history="1">
+          <w:hyperlink w:anchor="_Toc201063838" w:history="1">
             <w:r>
               <w:rPr>
                 <w:rStyle w:val="ad"/>
@@ -1812,7 +1830,7 @@
                 <w:noProof/>
                 <w:webHidden/>
               </w:rPr>
-              <w:instrText>PAGEREF _Toc193297574 \h</w:instrText>
+              <w:instrText>PAGEREF _Toc201063838 \h</w:instrText>
             </w:r>
             <w:r>
               <w:rPr>
@@ -1831,6 +1849,7 @@
             </w:r>
             <w:r>
               <w:rPr>
+                <w:rFonts w:hint="eastAsia"/>
                 <w:noProof/>
                 <w:webHidden/>
               </w:rPr>
@@ -1867,7 +1886,7 @@
               <w14:ligatures w14:val="standardContextual"/>
             </w:rPr>
           </w:pPr>
-          <w:hyperlink w:anchor="_Toc193297575" w:history="1">
+          <w:hyperlink w:anchor="_Toc201063839" w:history="1">
             <w:r>
               <w:rPr>
                 <w:rStyle w:val="ad"/>
@@ -1905,7 +1924,7 @@
                 <w:noProof/>
                 <w:webHidden/>
               </w:rPr>
-              <w:instrText>PAGEREF _Toc193297575 \h</w:instrText>
+              <w:instrText>PAGEREF _Toc201063839 \h</w:instrText>
             </w:r>
             <w:r>
               <w:rPr>
@@ -1924,6 +1943,7 @@
             </w:r>
             <w:r>
               <w:rPr>
+                <w:rFonts w:hint="eastAsia"/>
                 <w:noProof/>
                 <w:webHidden/>
               </w:rPr>
@@ -1960,7 +1980,7 @@
               <w14:ligatures w14:val="standardContextual"/>
             </w:rPr>
           </w:pPr>
-          <w:hyperlink w:anchor="_Toc193297576" w:history="1">
+          <w:hyperlink w:anchor="_Toc201063840" w:history="1">
             <w:r>
               <w:rPr>
                 <w:rStyle w:val="ad"/>
@@ -1998,7 +2018,7 @@
                 <w:noProof/>
                 <w:webHidden/>
               </w:rPr>
-              <w:instrText>PAGEREF _Toc193297576 \h</w:instrText>
+              <w:instrText>PAGEREF _Toc201063840 \h</w:instrText>
             </w:r>
             <w:r>
               <w:rPr>
@@ -2017,6 +2037,7 @@
             </w:r>
             <w:r>
               <w:rPr>
+                <w:rFonts w:hint="eastAsia"/>
                 <w:noProof/>
                 <w:webHidden/>
               </w:rPr>
@@ -2053,7 +2074,7 @@
               <w14:ligatures w14:val="standardContextual"/>
             </w:rPr>
           </w:pPr>
-          <w:hyperlink w:anchor="_Toc193297577" w:history="1">
+          <w:hyperlink w:anchor="_Toc201063841" w:history="1">
             <w:r>
               <w:rPr>
                 <w:rStyle w:val="ad"/>
@@ -2092,7 +2113,7 @@
                 <w:noProof/>
                 <w:webHidden/>
               </w:rPr>
-              <w:instrText>PAGEREF _Toc193297577 \h</w:instrText>
+              <w:instrText>PAGEREF _Toc201063841 \h</w:instrText>
             </w:r>
             <w:r>
               <w:rPr>
@@ -2111,6 +2132,7 @@
             </w:r>
             <w:r>
               <w:rPr>
+                <w:rFonts w:hint="eastAsia"/>
                 <w:noProof/>
                 <w:webHidden/>
               </w:rPr>
@@ -2147,7 +2169,7 @@
               <w14:ligatures w14:val="standardContextual"/>
             </w:rPr>
           </w:pPr>
-          <w:hyperlink w:anchor="_Toc193297578" w:history="1">
+          <w:hyperlink w:anchor="_Toc201063842" w:history="1">
             <w:r>
               <w:rPr>
                 <w:rStyle w:val="ad"/>
@@ -2185,7 +2207,7 @@
                 <w:noProof/>
                 <w:webHidden/>
               </w:rPr>
-              <w:instrText>PAGEREF _Toc193297578 \h</w:instrText>
+              <w:instrText>PAGEREF _Toc201063842 \h</w:instrText>
             </w:r>
             <w:r>
               <w:rPr>
@@ -2204,6 +2226,7 @@
             </w:r>
             <w:r>
               <w:rPr>
+                <w:rFonts w:hint="eastAsia"/>
                 <w:noProof/>
                 <w:webHidden/>
               </w:rPr>
@@ -2240,7 +2263,7 @@
               <w14:ligatures w14:val="standardContextual"/>
             </w:rPr>
           </w:pPr>
-          <w:hyperlink w:anchor="_Toc193297579" w:history="1">
+          <w:hyperlink w:anchor="_Toc201063843" w:history="1">
             <w:r>
               <w:rPr>
                 <w:rStyle w:val="ad"/>
@@ -2278,7 +2301,7 @@
                 <w:noProof/>
                 <w:webHidden/>
               </w:rPr>
-              <w:instrText>PAGEREF _Toc193297579 \h</w:instrText>
+              <w:instrText>PAGEREF _Toc201063843 \h</w:instrText>
             </w:r>
             <w:r>
               <w:rPr>
@@ -2297,6 +2320,7 @@
             </w:r>
             <w:r>
               <w:rPr>
+                <w:rFonts w:hint="eastAsia"/>
                 <w:noProof/>
                 <w:webHidden/>
               </w:rPr>
@@ -2333,7 +2357,7 @@
               <w14:ligatures w14:val="standardContextual"/>
             </w:rPr>
           </w:pPr>
-          <w:hyperlink w:anchor="_Toc193297580" w:history="1">
+          <w:hyperlink w:anchor="_Toc201063844" w:history="1">
             <w:r>
               <w:rPr>
                 <w:rStyle w:val="ad"/>
@@ -2371,7 +2395,7 @@
                 <w:noProof/>
                 <w:webHidden/>
               </w:rPr>
-              <w:instrText>PAGEREF _Toc193297580 \h</w:instrText>
+              <w:instrText>PAGEREF _Toc201063844 \h</w:instrText>
             </w:r>
             <w:r>
               <w:rPr>
@@ -2390,6 +2414,7 @@
             </w:r>
             <w:r>
               <w:rPr>
+                <w:rFonts w:hint="eastAsia"/>
                 <w:noProof/>
                 <w:webHidden/>
               </w:rPr>
@@ -2426,7 +2451,7 @@
               <w14:ligatures w14:val="standardContextual"/>
             </w:rPr>
           </w:pPr>
-          <w:hyperlink w:anchor="_Toc193297581" w:history="1">
+          <w:hyperlink w:anchor="_Toc201063845" w:history="1">
             <w:r>
               <w:rPr>
                 <w:rStyle w:val="ad"/>
@@ -2464,7 +2489,7 @@
                 <w:noProof/>
                 <w:webHidden/>
               </w:rPr>
-              <w:instrText>PAGEREF _Toc193297581 \h</w:instrText>
+              <w:instrText>PAGEREF _Toc201063845 \h</w:instrText>
             </w:r>
             <w:r>
               <w:rPr>
@@ -2483,6 +2508,7 @@
             </w:r>
             <w:r>
               <w:rPr>
+                <w:rFonts w:hint="eastAsia"/>
                 <w:noProof/>
                 <w:webHidden/>
               </w:rPr>
@@ -2519,7 +2545,7 @@
               <w14:ligatures w14:val="standardContextual"/>
             </w:rPr>
           </w:pPr>
-          <w:hyperlink w:anchor="_Toc193297582" w:history="1">
+          <w:hyperlink w:anchor="_Toc201063846" w:history="1">
             <w:r>
               <w:rPr>
                 <w:rStyle w:val="ad"/>
@@ -2557,7 +2583,7 @@
                 <w:noProof/>
                 <w:webHidden/>
               </w:rPr>
-              <w:instrText>PAGEREF _Toc193297582 \h</w:instrText>
+              <w:instrText>PAGEREF _Toc201063846 \h</w:instrText>
             </w:r>
             <w:r>
               <w:rPr>
@@ -2576,6 +2602,7 @@
             </w:r>
             <w:r>
               <w:rPr>
+                <w:rFonts w:hint="eastAsia"/>
                 <w:noProof/>
                 <w:webHidden/>
               </w:rPr>
@@ -2612,7 +2639,7 @@
               <w14:ligatures w14:val="standardContextual"/>
             </w:rPr>
           </w:pPr>
-          <w:hyperlink w:anchor="_Toc193297583" w:history="1">
+          <w:hyperlink w:anchor="_Toc201063847" w:history="1">
             <w:r>
               <w:rPr>
                 <w:rStyle w:val="ad"/>
@@ -2650,7 +2677,7 @@
                 <w:noProof/>
                 <w:webHidden/>
               </w:rPr>
-              <w:instrText>PAGEREF _Toc193297583 \h</w:instrText>
+              <w:instrText>PAGEREF _Toc201063847 \h</w:instrText>
             </w:r>
             <w:r>
               <w:rPr>
@@ -2669,6 +2696,7 @@
             </w:r>
             <w:r>
               <w:rPr>
+                <w:rFonts w:hint="eastAsia"/>
                 <w:noProof/>
                 <w:webHidden/>
               </w:rPr>
@@ -2705,7 +2733,7 @@
               <w14:ligatures w14:val="standardContextual"/>
             </w:rPr>
           </w:pPr>
-          <w:hyperlink w:anchor="_Toc193297584" w:history="1">
+          <w:hyperlink w:anchor="_Toc201063848" w:history="1">
             <w:r>
               <w:rPr>
                 <w:rStyle w:val="ad"/>
@@ -2743,7 +2771,7 @@
                 <w:noProof/>
                 <w:webHidden/>
               </w:rPr>
-              <w:instrText>PAGEREF _Toc193297584 \h</w:instrText>
+              <w:instrText>PAGEREF _Toc201063848 \h</w:instrText>
             </w:r>
             <w:r>
               <w:rPr>
@@ -2762,6 +2790,7 @@
             </w:r>
             <w:r>
               <w:rPr>
+                <w:rFonts w:hint="eastAsia"/>
                 <w:noProof/>
                 <w:webHidden/>
               </w:rPr>
@@ -2798,7 +2827,7 @@
               <w14:ligatures w14:val="standardContextual"/>
             </w:rPr>
           </w:pPr>
-          <w:hyperlink w:anchor="_Toc193297585" w:history="1">
+          <w:hyperlink w:anchor="_Toc201063849" w:history="1">
             <w:r>
               <w:rPr>
                 <w:rStyle w:val="ad"/>
@@ -2836,7 +2865,7 @@
                 <w:noProof/>
                 <w:webHidden/>
               </w:rPr>
-              <w:instrText>PAGEREF _Toc193297585 \h</w:instrText>
+              <w:instrText>PAGEREF _Toc201063849 \h</w:instrText>
             </w:r>
             <w:r>
               <w:rPr>
@@ -2855,6 +2884,7 @@
             </w:r>
             <w:r>
               <w:rPr>
+                <w:rFonts w:hint="eastAsia"/>
                 <w:noProof/>
                 <w:webHidden/>
               </w:rPr>
@@ -2891,7 +2921,7 @@
               <w14:ligatures w14:val="standardContextual"/>
             </w:rPr>
           </w:pPr>
-          <w:hyperlink w:anchor="_Toc193297586" w:history="1">
+          <w:hyperlink w:anchor="_Toc201063850" w:history="1">
             <w:r>
               <w:rPr>
                 <w:rStyle w:val="ad"/>
@@ -2929,7 +2959,7 @@
                 <w:noProof/>
                 <w:webHidden/>
               </w:rPr>
-              <w:instrText>PAGEREF _Toc193297586 \h</w:instrText>
+              <w:instrText>PAGEREF _Toc201063850 \h</w:instrText>
             </w:r>
             <w:r>
               <w:rPr>
@@ -2948,6 +2978,7 @@
             </w:r>
             <w:r>
               <w:rPr>
+                <w:rFonts w:hint="eastAsia"/>
                 <w:noProof/>
                 <w:webHidden/>
               </w:rPr>
@@ -2984,7 +3015,7 @@
               <w14:ligatures w14:val="standardContextual"/>
             </w:rPr>
           </w:pPr>
-          <w:hyperlink w:anchor="_Toc193297587" w:history="1">
+          <w:hyperlink w:anchor="_Toc201063851" w:history="1">
             <w:r>
               <w:rPr>
                 <w:rStyle w:val="ad"/>
@@ -3030,7 +3061,7 @@
                 <w:noProof/>
                 <w:webHidden/>
               </w:rPr>
-              <w:instrText>PAGEREF _Toc193297587 \h</w:instrText>
+              <w:instrText>PAGEREF _Toc201063851 \h</w:instrText>
             </w:r>
             <w:r>
               <w:rPr>
@@ -3049,6 +3080,7 @@
             </w:r>
             <w:r>
               <w:rPr>
+                <w:rFonts w:hint="eastAsia"/>
                 <w:noProof/>
                 <w:webHidden/>
               </w:rPr>
@@ -3085,7 +3117,7 @@
               <w14:ligatures w14:val="standardContextual"/>
             </w:rPr>
           </w:pPr>
-          <w:hyperlink w:anchor="_Toc193297588" w:history="1">
+          <w:hyperlink w:anchor="_Toc201063852" w:history="1">
             <w:r>
               <w:rPr>
                 <w:rStyle w:val="ad"/>
@@ -3123,7 +3155,7 @@
                 <w:noProof/>
                 <w:webHidden/>
               </w:rPr>
-              <w:instrText>PAGEREF _Toc193297588 \h</w:instrText>
+              <w:instrText>PAGEREF _Toc201063852 \h</w:instrText>
             </w:r>
             <w:r>
               <w:rPr>
@@ -3142,6 +3174,7 @@
             </w:r>
             <w:r>
               <w:rPr>
+                <w:rFonts w:hint="eastAsia"/>
                 <w:noProof/>
                 <w:webHidden/>
               </w:rPr>
@@ -3178,7 +3211,7 @@
               <w14:ligatures w14:val="standardContextual"/>
             </w:rPr>
           </w:pPr>
-          <w:hyperlink w:anchor="_Toc193297589" w:history="1">
+          <w:hyperlink w:anchor="_Toc201063853" w:history="1">
             <w:r>
               <w:rPr>
                 <w:rStyle w:val="ad"/>
@@ -3216,7 +3249,7 @@
                 <w:noProof/>
                 <w:webHidden/>
               </w:rPr>
-              <w:instrText>PAGEREF _Toc193297589 \h</w:instrText>
+              <w:instrText>PAGEREF _Toc201063853 \h</w:instrText>
             </w:r>
             <w:r>
               <w:rPr>
@@ -3235,6 +3268,7 @@
             </w:r>
             <w:r>
               <w:rPr>
+                <w:rFonts w:hint="eastAsia"/>
                 <w:noProof/>
                 <w:webHidden/>
               </w:rPr>
@@ -3271,7 +3305,7 @@
               <w14:ligatures w14:val="standardContextual"/>
             </w:rPr>
           </w:pPr>
-          <w:hyperlink w:anchor="_Toc193297590" w:history="1">
+          <w:hyperlink w:anchor="_Toc201063854" w:history="1">
             <w:r>
               <w:rPr>
                 <w:rStyle w:val="ad"/>
@@ -3309,7 +3343,7 @@
                 <w:noProof/>
                 <w:webHidden/>
               </w:rPr>
-              <w:instrText>PAGEREF _Toc193297590 \h</w:instrText>
+              <w:instrText>PAGEREF _Toc201063854 \h</w:instrText>
             </w:r>
             <w:r>
               <w:rPr>
@@ -3328,6 +3362,7 @@
             </w:r>
             <w:r>
               <w:rPr>
+                <w:rFonts w:hint="eastAsia"/>
                 <w:noProof/>
                 <w:webHidden/>
               </w:rPr>
@@ -3364,7 +3399,7 @@
               <w14:ligatures w14:val="standardContextual"/>
             </w:rPr>
           </w:pPr>
-          <w:hyperlink w:anchor="_Toc193297591" w:history="1">
+          <w:hyperlink w:anchor="_Toc201063855" w:history="1">
             <w:r>
               <w:rPr>
                 <w:rStyle w:val="ad"/>
@@ -3402,7 +3437,7 @@
                 <w:noProof/>
                 <w:webHidden/>
               </w:rPr>
-              <w:instrText>PAGEREF _Toc193297591 \h</w:instrText>
+              <w:instrText>PAGEREF _Toc201063855 \h</w:instrText>
             </w:r>
             <w:r>
               <w:rPr>
@@ -3421,6 +3456,7 @@
             </w:r>
             <w:r>
               <w:rPr>
+                <w:rFonts w:hint="eastAsia"/>
                 <w:noProof/>
                 <w:webHidden/>
               </w:rPr>
@@ -3457,7 +3493,7 @@
               <w14:ligatures w14:val="standardContextual"/>
             </w:rPr>
           </w:pPr>
-          <w:hyperlink w:anchor="_Toc193297592" w:history="1">
+          <w:hyperlink w:anchor="_Toc201063856" w:history="1">
             <w:r>
               <w:rPr>
                 <w:rStyle w:val="ad"/>
@@ -3495,7 +3531,7 @@
                 <w:noProof/>
                 <w:webHidden/>
               </w:rPr>
-              <w:instrText>PAGEREF _Toc193297592 \h</w:instrText>
+              <w:instrText>PAGEREF _Toc201063856 \h</w:instrText>
             </w:r>
             <w:r>
               <w:rPr>
@@ -3514,6 +3550,7 @@
             </w:r>
             <w:r>
               <w:rPr>
+                <w:rFonts w:hint="eastAsia"/>
                 <w:noProof/>
                 <w:webHidden/>
               </w:rPr>
@@ -3550,7 +3587,7 @@
               <w14:ligatures w14:val="standardContextual"/>
             </w:rPr>
           </w:pPr>
-          <w:hyperlink w:anchor="_Toc193297593" w:history="1">
+          <w:hyperlink w:anchor="_Toc201063857" w:history="1">
             <w:r>
               <w:rPr>
                 <w:rStyle w:val="ad"/>
@@ -3588,7 +3625,7 @@
                 <w:noProof/>
                 <w:webHidden/>
               </w:rPr>
-              <w:instrText>PAGEREF _Toc193297593 \h</w:instrText>
+              <w:instrText>PAGEREF _Toc201063857 \h</w:instrText>
             </w:r>
             <w:r>
               <w:rPr>
@@ -3607,6 +3644,7 @@
             </w:r>
             <w:r>
               <w:rPr>
+                <w:rFonts w:hint="eastAsia"/>
                 <w:noProof/>
                 <w:webHidden/>
               </w:rPr>
@@ -3643,7 +3681,7 @@
               <w14:ligatures w14:val="standardContextual"/>
             </w:rPr>
           </w:pPr>
-          <w:hyperlink w:anchor="_Toc193297594" w:history="1">
+          <w:hyperlink w:anchor="_Toc201063858" w:history="1">
             <w:r>
               <w:rPr>
                 <w:rStyle w:val="ad"/>
@@ -3681,7 +3719,7 @@
                 <w:noProof/>
                 <w:webHidden/>
               </w:rPr>
-              <w:instrText>PAGEREF _Toc193297594 \h</w:instrText>
+              <w:instrText>PAGEREF _Toc201063858 \h</w:instrText>
             </w:r>
             <w:r>
               <w:rPr>
@@ -3700,6 +3738,7 @@
             </w:r>
             <w:r>
               <w:rPr>
+                <w:rFonts w:hint="eastAsia"/>
                 <w:noProof/>
                 <w:webHidden/>
               </w:rPr>
@@ -3736,7 +3775,7 @@
               <w14:ligatures w14:val="standardContextual"/>
             </w:rPr>
           </w:pPr>
-          <w:hyperlink w:anchor="_Toc193297595" w:history="1">
+          <w:hyperlink w:anchor="_Toc201063859" w:history="1">
             <w:r>
               <w:rPr>
                 <w:rStyle w:val="ad"/>
@@ -3774,7 +3813,7 @@
                 <w:noProof/>
                 <w:webHidden/>
               </w:rPr>
-              <w:instrText>PAGEREF _Toc193297595 \h</w:instrText>
+              <w:instrText>PAGEREF _Toc201063859 \h</w:instrText>
             </w:r>
             <w:r>
               <w:rPr>
@@ -3793,6 +3832,7 @@
             </w:r>
             <w:r>
               <w:rPr>
+                <w:rFonts w:hint="eastAsia"/>
                 <w:noProof/>
                 <w:webHidden/>
               </w:rPr>
@@ -3829,7 +3869,7 @@
               <w14:ligatures w14:val="standardContextual"/>
             </w:rPr>
           </w:pPr>
-          <w:hyperlink w:anchor="_Toc193297596" w:history="1">
+          <w:hyperlink w:anchor="_Toc201063860" w:history="1">
             <w:r>
               <w:rPr>
                 <w:rStyle w:val="ad"/>
@@ -3867,7 +3907,7 @@
                 <w:noProof/>
                 <w:webHidden/>
               </w:rPr>
-              <w:instrText>PAGEREF _Toc193297596 \h</w:instrText>
+              <w:instrText>PAGEREF _Toc201063860 \h</w:instrText>
             </w:r>
             <w:r>
               <w:rPr>
@@ -3886,6 +3926,7 @@
             </w:r>
             <w:r>
               <w:rPr>
+                <w:rFonts w:hint="eastAsia"/>
                 <w:noProof/>
                 <w:webHidden/>
               </w:rPr>
@@ -3922,7 +3963,7 @@
               <w14:ligatures w14:val="standardContextual"/>
             </w:rPr>
           </w:pPr>
-          <w:hyperlink w:anchor="_Toc193297597" w:history="1">
+          <w:hyperlink w:anchor="_Toc201063861" w:history="1">
             <w:r>
               <w:rPr>
                 <w:rStyle w:val="ad"/>
@@ -3960,7 +4001,7 @@
                 <w:noProof/>
                 <w:webHidden/>
               </w:rPr>
-              <w:instrText>PAGEREF _Toc193297597 \h</w:instrText>
+              <w:instrText>PAGEREF _Toc201063861 \h</w:instrText>
             </w:r>
             <w:r>
               <w:rPr>
@@ -3979,6 +4020,7 @@
             </w:r>
             <w:r>
               <w:rPr>
+                <w:rFonts w:hint="eastAsia"/>
                 <w:noProof/>
                 <w:webHidden/>
               </w:rPr>
@@ -4015,7 +4057,7 @@
               <w14:ligatures w14:val="standardContextual"/>
             </w:rPr>
           </w:pPr>
-          <w:hyperlink w:anchor="_Toc193297598" w:history="1">
+          <w:hyperlink w:anchor="_Toc201063862" w:history="1">
             <w:r>
               <w:rPr>
                 <w:rStyle w:val="ad"/>
@@ -4053,7 +4095,7 @@
                 <w:noProof/>
                 <w:webHidden/>
               </w:rPr>
-              <w:instrText>PAGEREF _Toc193297598 \h</w:instrText>
+              <w:instrText>PAGEREF _Toc201063862 \h</w:instrText>
             </w:r>
             <w:r>
               <w:rPr>
@@ -4072,6 +4114,7 @@
             </w:r>
             <w:r>
               <w:rPr>
+                <w:rFonts w:hint="eastAsia"/>
                 <w:noProof/>
                 <w:webHidden/>
               </w:rPr>
@@ -4108,7 +4151,7 @@
               <w14:ligatures w14:val="standardContextual"/>
             </w:rPr>
           </w:pPr>
-          <w:hyperlink w:anchor="_Toc193297599" w:history="1">
+          <w:hyperlink w:anchor="_Toc201063863" w:history="1">
             <w:r>
               <w:rPr>
                 <w:rStyle w:val="ad"/>
@@ -4146,7 +4189,7 @@
                 <w:noProof/>
                 <w:webHidden/>
               </w:rPr>
-              <w:instrText>PAGEREF _Toc193297599 \h</w:instrText>
+              <w:instrText>PAGEREF _Toc201063863 \h</w:instrText>
             </w:r>
             <w:r>
               <w:rPr>
@@ -4165,6 +4208,7 @@
             </w:r>
             <w:r>
               <w:rPr>
+                <w:rFonts w:hint="eastAsia"/>
                 <w:noProof/>
                 <w:webHidden/>
               </w:rPr>
@@ -4201,7 +4245,7 @@
               <w14:ligatures w14:val="standardContextual"/>
             </w:rPr>
           </w:pPr>
-          <w:hyperlink w:anchor="_Toc193297600" w:history="1">
+          <w:hyperlink w:anchor="_Toc201063864" w:history="1">
             <w:r>
               <w:rPr>
                 <w:rStyle w:val="ad"/>
@@ -4239,7 +4283,7 @@
                 <w:noProof/>
                 <w:webHidden/>
               </w:rPr>
-              <w:instrText>PAGEREF _Toc193297600 \h</w:instrText>
+              <w:instrText>PAGEREF _Toc201063864 \h</w:instrText>
             </w:r>
             <w:r>
               <w:rPr>
@@ -4258,6 +4302,7 @@
             </w:r>
             <w:r>
               <w:rPr>
+                <w:rFonts w:hint="eastAsia"/>
                 <w:noProof/>
                 <w:webHidden/>
               </w:rPr>
@@ -4294,7 +4339,7 @@
               <w14:ligatures w14:val="standardContextual"/>
             </w:rPr>
           </w:pPr>
-          <w:hyperlink w:anchor="_Toc193297601" w:history="1">
+          <w:hyperlink w:anchor="_Toc201063865" w:history="1">
             <w:r>
               <w:rPr>
                 <w:rStyle w:val="ad"/>
@@ -4332,7 +4377,7 @@
                 <w:noProof/>
                 <w:webHidden/>
               </w:rPr>
-              <w:instrText>PAGEREF _Toc193297601 \h</w:instrText>
+              <w:instrText>PAGEREF _Toc201063865 \h</w:instrText>
             </w:r>
             <w:r>
               <w:rPr>
@@ -4351,6 +4396,7 @@
             </w:r>
             <w:r>
               <w:rPr>
+                <w:rFonts w:hint="eastAsia"/>
                 <w:noProof/>
                 <w:webHidden/>
               </w:rPr>
@@ -4387,7 +4433,7 @@
               <w14:ligatures w14:val="standardContextual"/>
             </w:rPr>
           </w:pPr>
-          <w:hyperlink w:anchor="_Toc193297602" w:history="1">
+          <w:hyperlink w:anchor="_Toc201063866" w:history="1">
             <w:r>
               <w:rPr>
                 <w:rStyle w:val="ad"/>
@@ -4425,7 +4471,7 @@
                 <w:noProof/>
                 <w:webHidden/>
               </w:rPr>
-              <w:instrText>PAGEREF _Toc193297602 \h</w:instrText>
+              <w:instrText>PAGEREF _Toc201063866 \h</w:instrText>
             </w:r>
             <w:r>
               <w:rPr>
@@ -4444,6 +4490,7 @@
             </w:r>
             <w:r>
               <w:rPr>
+                <w:rFonts w:hint="eastAsia"/>
                 <w:noProof/>
                 <w:webHidden/>
               </w:rPr>
@@ -4480,7 +4527,7 @@
               <w14:ligatures w14:val="standardContextual"/>
             </w:rPr>
           </w:pPr>
-          <w:hyperlink w:anchor="_Toc193297603" w:history="1">
+          <w:hyperlink w:anchor="_Toc201063867" w:history="1">
             <w:r>
               <w:rPr>
                 <w:rStyle w:val="ad"/>
@@ -4518,7 +4565,7 @@
                 <w:noProof/>
                 <w:webHidden/>
               </w:rPr>
-              <w:instrText>PAGEREF _Toc193297603 \h</w:instrText>
+              <w:instrText>PAGEREF _Toc201063867 \h</w:instrText>
             </w:r>
             <w:r>
               <w:rPr>
@@ -4537,6 +4584,7 @@
             </w:r>
             <w:r>
               <w:rPr>
+                <w:rFonts w:hint="eastAsia"/>
                 <w:noProof/>
                 <w:webHidden/>
               </w:rPr>
@@ -4573,7 +4621,7 @@
               <w14:ligatures w14:val="standardContextual"/>
             </w:rPr>
           </w:pPr>
-          <w:hyperlink w:anchor="_Toc193297604" w:history="1">
+          <w:hyperlink w:anchor="_Toc201063868" w:history="1">
             <w:r>
               <w:rPr>
                 <w:rStyle w:val="ad"/>
@@ -4611,7 +4659,7 @@
                 <w:noProof/>
                 <w:webHidden/>
               </w:rPr>
-              <w:instrText>PAGEREF _Toc193297604 \h</w:instrText>
+              <w:instrText>PAGEREF _Toc201063868 \h</w:instrText>
             </w:r>
             <w:r>
               <w:rPr>
@@ -4630,6 +4678,7 @@
             </w:r>
             <w:r>
               <w:rPr>
+                <w:rFonts w:hint="eastAsia"/>
                 <w:noProof/>
                 <w:webHidden/>
               </w:rPr>
@@ -4666,7 +4715,7 @@
               <w14:ligatures w14:val="standardContextual"/>
             </w:rPr>
           </w:pPr>
-          <w:hyperlink w:anchor="_Toc193297605" w:history="1">
+          <w:hyperlink w:anchor="_Toc201063869" w:history="1">
             <w:r>
               <w:rPr>
                 <w:rStyle w:val="ad"/>
@@ -4712,7 +4761,7 @@
                 <w:noProof/>
                 <w:webHidden/>
               </w:rPr>
-              <w:instrText>PAGEREF _Toc193297605 \h</w:instrText>
+              <w:instrText>PAGEREF _Toc201063869 \h</w:instrText>
             </w:r>
             <w:r>
               <w:rPr>
@@ -4731,6 +4780,7 @@
             </w:r>
             <w:r>
               <w:rPr>
+                <w:rFonts w:hint="eastAsia"/>
                 <w:noProof/>
                 <w:webHidden/>
               </w:rPr>
@@ -4767,7 +4817,7 @@
               <w14:ligatures w14:val="standardContextual"/>
             </w:rPr>
           </w:pPr>
-          <w:hyperlink w:anchor="_Toc193297606" w:history="1">
+          <w:hyperlink w:anchor="_Toc201063870" w:history="1">
             <w:r>
               <w:rPr>
                 <w:rStyle w:val="ad"/>
@@ -4805,7 +4855,7 @@
                 <w:noProof/>
                 <w:webHidden/>
               </w:rPr>
-              <w:instrText>PAGEREF _Toc193297606 \h</w:instrText>
+              <w:instrText>PAGEREF _Toc201063870 \h</w:instrText>
             </w:r>
             <w:r>
               <w:rPr>
@@ -4824,6 +4874,7 @@
             </w:r>
             <w:r>
               <w:rPr>
+                <w:rFonts w:hint="eastAsia"/>
                 <w:noProof/>
                 <w:webHidden/>
               </w:rPr>
@@ -4860,7 +4911,7 @@
               <w14:ligatures w14:val="standardContextual"/>
             </w:rPr>
           </w:pPr>
-          <w:hyperlink w:anchor="_Toc193297607" w:history="1">
+          <w:hyperlink w:anchor="_Toc201063871" w:history="1">
             <w:r>
               <w:rPr>
                 <w:rStyle w:val="ad"/>
@@ -4898,7 +4949,7 @@
                 <w:noProof/>
                 <w:webHidden/>
               </w:rPr>
-              <w:instrText>PAGEREF _Toc193297607 \h</w:instrText>
+              <w:instrText>PAGEREF _Toc201063871 \h</w:instrText>
             </w:r>
             <w:r>
               <w:rPr>
@@ -4917,6 +4968,7 @@
             </w:r>
             <w:r>
               <w:rPr>
+                <w:rFonts w:hint="eastAsia"/>
                 <w:noProof/>
                 <w:webHidden/>
               </w:rPr>
@@ -4953,7 +5005,7 @@
               <w14:ligatures w14:val="standardContextual"/>
             </w:rPr>
           </w:pPr>
-          <w:hyperlink w:anchor="_Toc193297608" w:history="1">
+          <w:hyperlink w:anchor="_Toc201063872" w:history="1">
             <w:r>
               <w:rPr>
                 <w:rStyle w:val="ad"/>
@@ -4991,7 +5043,7 @@
                 <w:noProof/>
                 <w:webHidden/>
               </w:rPr>
-              <w:instrText>PAGEREF _Toc193297608 \h</w:instrText>
+              <w:instrText>PAGEREF _Toc201063872 \h</w:instrText>
             </w:r>
             <w:r>
               <w:rPr>
@@ -5010,6 +5062,7 @@
             </w:r>
             <w:r>
               <w:rPr>
+                <w:rFonts w:hint="eastAsia"/>
                 <w:noProof/>
                 <w:webHidden/>
               </w:rPr>
@@ -5046,7 +5099,7 @@
               <w14:ligatures w14:val="standardContextual"/>
             </w:rPr>
           </w:pPr>
-          <w:hyperlink w:anchor="_Toc193297609" w:history="1">
+          <w:hyperlink w:anchor="_Toc201063873" w:history="1">
             <w:r>
               <w:rPr>
                 <w:rStyle w:val="ad"/>
@@ -5084,7 +5137,7 @@
                 <w:noProof/>
                 <w:webHidden/>
               </w:rPr>
-              <w:instrText>PAGEREF _Toc193297609 \h</w:instrText>
+              <w:instrText>PAGEREF _Toc201063873 \h</w:instrText>
             </w:r>
             <w:r>
               <w:rPr>
@@ -5103,6 +5156,7 @@
             </w:r>
             <w:r>
               <w:rPr>
+                <w:rFonts w:hint="eastAsia"/>
                 <w:noProof/>
                 <w:webHidden/>
               </w:rPr>
@@ -5139,7 +5193,7 @@
               <w14:ligatures w14:val="standardContextual"/>
             </w:rPr>
           </w:pPr>
-          <w:hyperlink w:anchor="_Toc193297610" w:history="1">
+          <w:hyperlink w:anchor="_Toc201063874" w:history="1">
             <w:r>
               <w:rPr>
                 <w:rStyle w:val="ad"/>
@@ -5177,7 +5231,7 @@
                 <w:noProof/>
                 <w:webHidden/>
               </w:rPr>
-              <w:instrText>PAGEREF _Toc193297610 \h</w:instrText>
+              <w:instrText>PAGEREF _Toc201063874 \h</w:instrText>
             </w:r>
             <w:r>
               <w:rPr>
@@ -5196,6 +5250,7 @@
             </w:r>
             <w:r>
               <w:rPr>
+                <w:rFonts w:hint="eastAsia"/>
                 <w:noProof/>
                 <w:webHidden/>
               </w:rPr>
@@ -5232,7 +5287,7 @@
               <w14:ligatures w14:val="standardContextual"/>
             </w:rPr>
           </w:pPr>
-          <w:hyperlink w:anchor="_Toc193297611" w:history="1">
+          <w:hyperlink w:anchor="_Toc201063875" w:history="1">
             <w:r>
               <w:rPr>
                 <w:rStyle w:val="ad"/>
@@ -5270,7 +5325,7 @@
                 <w:noProof/>
                 <w:webHidden/>
               </w:rPr>
-              <w:instrText>PAGEREF _Toc193297611 \h</w:instrText>
+              <w:instrText>PAGEREF _Toc201063875 \h</w:instrText>
             </w:r>
             <w:r>
               <w:rPr>
@@ -5289,6 +5344,7 @@
             </w:r>
             <w:r>
               <w:rPr>
+                <w:rFonts w:hint="eastAsia"/>
                 <w:noProof/>
                 <w:webHidden/>
               </w:rPr>
@@ -5325,7 +5381,7 @@
               <w14:ligatures w14:val="standardContextual"/>
             </w:rPr>
           </w:pPr>
-          <w:hyperlink w:anchor="_Toc193297612" w:history="1">
+          <w:hyperlink w:anchor="_Toc201063876" w:history="1">
             <w:r>
               <w:rPr>
                 <w:rStyle w:val="ad"/>
@@ -5363,7 +5419,7 @@
                 <w:noProof/>
                 <w:webHidden/>
               </w:rPr>
-              <w:instrText>PAGEREF _Toc193297612 \h</w:instrText>
+              <w:instrText>PAGEREF _Toc201063876 \h</w:instrText>
             </w:r>
             <w:r>
               <w:rPr>
@@ -5382,6 +5438,7 @@
             </w:r>
             <w:r>
               <w:rPr>
+                <w:rFonts w:hint="eastAsia"/>
                 <w:noProof/>
                 <w:webHidden/>
               </w:rPr>
@@ -5418,7 +5475,7 @@
               <w14:ligatures w14:val="standardContextual"/>
             </w:rPr>
           </w:pPr>
-          <w:hyperlink w:anchor="_Toc193297613" w:history="1">
+          <w:hyperlink w:anchor="_Toc201063877" w:history="1">
             <w:r>
               <w:rPr>
                 <w:rStyle w:val="ad"/>
@@ -5456,7 +5513,7 @@
                 <w:noProof/>
                 <w:webHidden/>
               </w:rPr>
-              <w:instrText>PAGEREF _Toc193297613 \h</w:instrText>
+              <w:instrText>PAGEREF _Toc201063877 \h</w:instrText>
             </w:r>
             <w:r>
               <w:rPr>
@@ -5475,6 +5532,7 @@
             </w:r>
             <w:r>
               <w:rPr>
+                <w:rFonts w:hint="eastAsia"/>
                 <w:noProof/>
                 <w:webHidden/>
               </w:rPr>
@@ -5511,7 +5569,7 @@
               <w14:ligatures w14:val="standardContextual"/>
             </w:rPr>
           </w:pPr>
-          <w:hyperlink w:anchor="_Toc193297614" w:history="1">
+          <w:hyperlink w:anchor="_Toc201063878" w:history="1">
             <w:r>
               <w:rPr>
                 <w:rStyle w:val="ad"/>
@@ -5549,7 +5607,7 @@
                 <w:noProof/>
                 <w:webHidden/>
               </w:rPr>
-              <w:instrText>PAGEREF _Toc193297614 \h</w:instrText>
+              <w:instrText>PAGEREF _Toc201063878 \h</w:instrText>
             </w:r>
             <w:r>
               <w:rPr>
@@ -5568,6 +5626,7 @@
             </w:r>
             <w:r>
               <w:rPr>
+                <w:rFonts w:hint="eastAsia"/>
                 <w:noProof/>
                 <w:webHidden/>
               </w:rPr>
@@ -5604,7 +5663,7 @@
               <w14:ligatures w14:val="standardContextual"/>
             </w:rPr>
           </w:pPr>
-          <w:hyperlink w:anchor="_Toc193297615" w:history="1">
+          <w:hyperlink w:anchor="_Toc201063879" w:history="1">
             <w:r>
               <w:rPr>
                 <w:rStyle w:val="ad"/>
@@ -5642,7 +5701,7 @@
                 <w:noProof/>
                 <w:webHidden/>
               </w:rPr>
-              <w:instrText>PAGEREF _Toc193297615 \h</w:instrText>
+              <w:instrText>PAGEREF _Toc201063879 \h</w:instrText>
             </w:r>
             <w:r>
               <w:rPr>
@@ -5661,6 +5720,7 @@
             </w:r>
             <w:r>
               <w:rPr>
+                <w:rFonts w:hint="eastAsia"/>
                 <w:noProof/>
                 <w:webHidden/>
               </w:rPr>
@@ -5697,7 +5757,7 @@
               <w14:ligatures w14:val="standardContextual"/>
             </w:rPr>
           </w:pPr>
-          <w:hyperlink w:anchor="_Toc193297616" w:history="1">
+          <w:hyperlink w:anchor="_Toc201063880" w:history="1">
             <w:r>
               <w:rPr>
                 <w:rStyle w:val="ad"/>
@@ -5735,7 +5795,7 @@
                 <w:noProof/>
                 <w:webHidden/>
               </w:rPr>
-              <w:instrText>PAGEREF _Toc193297616 \h</w:instrText>
+              <w:instrText>PAGEREF _Toc201063880 \h</w:instrText>
             </w:r>
             <w:r>
               <w:rPr>
@@ -5754,6 +5814,7 @@
             </w:r>
             <w:r>
               <w:rPr>
+                <w:rFonts w:hint="eastAsia"/>
                 <w:noProof/>
                 <w:webHidden/>
               </w:rPr>
@@ -6045,7 +6106,7 @@
               <w:rPr>
                 <w:rFonts w:hint="eastAsia"/>
               </w:rPr>
-              <w:t>19</w:t>
+              <w:t>20</w:t>
             </w:r>
             <w:r>
               <w:rPr>
@@ -6122,9 +6183,6 @@
           <w:p>
             <w:pPr>
               <w:pStyle w:val="af"/>
-              <w:rPr>
-                <w:rFonts w:hint="eastAsia"/>
-              </w:rPr>
             </w:pPr>
             <w:r>
               <w:t>20</w:t>
@@ -6148,7 +6206,13 @@
               <w:rPr>
                 <w:rFonts w:hint="eastAsia"/>
               </w:rPr>
-              <w:t>03</w:t>
+              <w:t>0</w:t>
+            </w:r>
+            <w:r>
+              <w:rPr>
+                <w:rFonts w:hint="eastAsia"/>
+              </w:rPr>
+              <w:t>6</w:t>
             </w:r>
             <w:r>
               <w:t>-</w:t>
@@ -6244,7 +6308,7 @@
       <w:pPr>
         <w:pStyle w:val="1"/>
       </w:pPr>
-      <w:bookmarkStart w:id="1" w:name="_Toc193297557"/>
+      <w:bookmarkStart w:id="1" w:name="_Toc201063821"/>
       <w:r>
         <w:rPr>
           <w:rFonts w:hint="eastAsia"/>
@@ -6258,7 +6322,7 @@
       <w:pPr>
         <w:pStyle w:val="2"/>
       </w:pPr>
-      <w:bookmarkStart w:id="2" w:name="_Toc193297558"/>
+      <w:bookmarkStart w:id="2" w:name="_Toc201063822"/>
       <w:r>
         <w:rPr>
           <w:rFonts w:hint="eastAsia"/>
@@ -6288,7 +6352,7 @@
       <w:pPr>
         <w:pStyle w:val="2"/>
       </w:pPr>
-      <w:bookmarkStart w:id="3" w:name="_Toc193297559"/>
+      <w:bookmarkStart w:id="3" w:name="_Toc201063823"/>
       <w:r>
         <w:rPr>
           <w:rFonts w:hint="eastAsia"/>
@@ -6309,7 +6373,7 @@
       <w:pPr>
         <w:pStyle w:val="2"/>
       </w:pPr>
-      <w:bookmarkStart w:id="4" w:name="_Toc193297560"/>
+      <w:bookmarkStart w:id="4" w:name="_Toc201063824"/>
       <w:r>
         <w:rPr>
           <w:rFonts w:hint="eastAsia"/>
@@ -6334,7 +6398,7 @@
         <w:pStyle w:val="1"/>
       </w:pPr>
       <w:bookmarkStart w:id="5" w:name="_Toc18055"/>
-      <w:bookmarkStart w:id="6" w:name="_Toc193297561"/>
+      <w:bookmarkStart w:id="6" w:name="_Toc201063825"/>
       <w:r>
         <w:rPr>
           <w:rFonts w:hint="eastAsia"/>
@@ -6413,7 +6477,7 @@
         </w:rPr>
         <w:t xml:space="preserve"> </w:t>
       </w:r>
-      <w:bookmarkStart w:id="8" w:name="_Toc193297562"/>
+      <w:bookmarkStart w:id="8" w:name="_Toc201063826"/>
       <w:r>
         <w:rPr>
           <w:rFonts w:hint="eastAsia"/>
@@ -6520,7 +6584,7 @@
         <w:lastRenderedPageBreak/>
         <w:t xml:space="preserve"> </w:t>
       </w:r>
-      <w:bookmarkStart w:id="10" w:name="_Toc193297563"/>
+      <w:bookmarkStart w:id="10" w:name="_Toc201063827"/>
       <w:r>
         <w:rPr>
           <w:rFonts w:hint="eastAsia"/>
@@ -6575,7 +6639,7 @@
         </w:rPr>
         <w:t xml:space="preserve"> </w:t>
       </w:r>
-      <w:bookmarkStart w:id="12" w:name="_Toc193297564"/>
+      <w:bookmarkStart w:id="12" w:name="_Toc201063828"/>
       <w:r>
         <w:rPr>
           <w:rFonts w:hint="eastAsia"/>
@@ -6629,7 +6693,7 @@
           <w:numId w:val="1"/>
         </w:numPr>
       </w:pPr>
-      <w:bookmarkStart w:id="13" w:name="_Toc193297565"/>
+      <w:bookmarkStart w:id="13" w:name="_Toc201063829"/>
       <w:r>
         <w:rPr>
           <w:rFonts w:hint="eastAsia"/>
@@ -6659,7 +6723,7 @@
         <w:pStyle w:val="1"/>
       </w:pPr>
       <w:bookmarkStart w:id="14" w:name="_Toc25592"/>
-      <w:bookmarkStart w:id="15" w:name="_Toc193297566"/>
+      <w:bookmarkStart w:id="15" w:name="_Toc201063830"/>
       <w:r>
         <w:rPr>
           <w:rFonts w:hint="eastAsia"/>
@@ -6686,7 +6750,7 @@
         <w:pStyle w:val="2"/>
       </w:pPr>
       <w:bookmarkStart w:id="16" w:name="_Toc20809"/>
-      <w:bookmarkStart w:id="17" w:name="_Toc193297567"/>
+      <w:bookmarkStart w:id="17" w:name="_Toc201063831"/>
       <w:r>
         <w:rPr>
           <w:rFonts w:hint="eastAsia"/>
@@ -6750,7 +6814,7 @@
         <w:pStyle w:val="2"/>
       </w:pPr>
       <w:bookmarkStart w:id="18" w:name="_Toc31740"/>
-      <w:bookmarkStart w:id="19" w:name="_Toc193297568"/>
+      <w:bookmarkStart w:id="19" w:name="_Toc201063832"/>
       <w:r>
         <w:rPr>
           <w:rFonts w:hint="eastAsia"/>
@@ -6832,7 +6896,7 @@
         <w:pStyle w:val="2"/>
       </w:pPr>
       <w:bookmarkStart w:id="20" w:name="_Toc28977"/>
-      <w:bookmarkStart w:id="21" w:name="_Toc193297569"/>
+      <w:bookmarkStart w:id="21" w:name="_Toc201063833"/>
       <w:r>
         <w:rPr>
           <w:rFonts w:hint="eastAsia"/>
@@ -6858,7 +6922,7 @@
         <w:pStyle w:val="1"/>
       </w:pPr>
       <w:bookmarkStart w:id="22" w:name="_Toc6830"/>
-      <w:bookmarkStart w:id="23" w:name="_Toc193297570"/>
+      <w:bookmarkStart w:id="23" w:name="_Toc201063834"/>
       <w:r>
         <w:rPr>
           <w:rFonts w:hint="eastAsia"/>
@@ -6890,7 +6954,7 @@
         <w:pStyle w:val="2"/>
       </w:pPr>
       <w:bookmarkStart w:id="24" w:name="_Toc492"/>
-      <w:bookmarkStart w:id="25" w:name="_Toc193297571"/>
+      <w:bookmarkStart w:id="25" w:name="_Toc201063835"/>
       <w:r>
         <w:rPr>
           <w:rFonts w:hint="eastAsia"/>
@@ -6904,7 +6968,7 @@
       <w:pPr>
         <w:pStyle w:val="3"/>
       </w:pPr>
-      <w:bookmarkStart w:id="26" w:name="_Toc193297572"/>
+      <w:bookmarkStart w:id="26" w:name="_Toc201063836"/>
       <w:r>
         <w:rPr>
           <w:rFonts w:hint="eastAsia"/>
@@ -6932,7 +6996,16 @@
         <w:rPr>
           <w:rFonts w:hint="eastAsia"/>
         </w:rPr>
-        <w:t>Request interface:/Api/Manage/File</w:t>
+        <w:t>Request interface:</w:t>
+      </w:r>
+      <w:r>
+        <w:t>http://127.0.0.1:5100/api?function=manage&amp;param=</w:t>
+      </w:r>
+      <w:r>
+        <w:rPr>
+          <w:rFonts w:hint="eastAsia"/>
+        </w:rPr>
+        <w:t>query</w:t>
       </w:r>
     </w:p>
     <w:p>
@@ -8222,7 +8295,7 @@
       <w:pPr>
         <w:pStyle w:val="3"/>
       </w:pPr>
-      <w:bookmarkStart w:id="27" w:name="_Toc193297573"/>
+      <w:bookmarkStart w:id="27" w:name="_Toc201063837"/>
       <w:r>
         <w:rPr>
           <w:rFonts w:hint="eastAsia"/>
@@ -8296,7 +8369,10 @@
         <w:rPr>
           <w:rFonts w:hint="eastAsia"/>
         </w:rPr>
-        <w:t>Request interface:/Api/Manage/Insert</w:t>
+        <w:t>Request interface:</w:t>
+      </w:r>
+      <w:r>
+        <w:t>http://127.0.0.1:5100/api?function=manage&amp;param=insert</w:t>
       </w:r>
     </w:p>
     <w:p>
@@ -8909,7 +8985,7 @@
       <w:pPr>
         <w:pStyle w:val="3"/>
       </w:pPr>
-      <w:bookmarkStart w:id="28" w:name="_Toc193297574"/>
+      <w:bookmarkStart w:id="28" w:name="_Toc201063838"/>
       <w:r>
         <w:rPr>
           <w:rFonts w:hint="eastAsia"/>
@@ -8959,7 +9035,16 @@
         <w:rPr>
           <w:rFonts w:hint="eastAsia"/>
         </w:rPr>
-        <w:t>Request interface:/Api/Manage/Delete</w:t>
+        <w:t>Request interface:</w:t>
+      </w:r>
+      <w:r>
+        <w:t>http://127.0.0.1:5100/api?function=manage&amp;param=</w:t>
+      </w:r>
+      <w:r>
+        <w:rPr>
+          <w:rFonts w:hint="eastAsia"/>
+        </w:rPr>
+        <w:t>delete</w:t>
       </w:r>
     </w:p>
     <w:p>
@@ -9426,7 +9511,7 @@
       <w:pPr>
         <w:pStyle w:val="3"/>
       </w:pPr>
-      <w:bookmarkStart w:id="29" w:name="_Toc193297575"/>
+      <w:bookmarkStart w:id="29" w:name="_Toc201063839"/>
       <w:r>
         <w:rPr>
           <w:rFonts w:hint="eastAsia"/>
@@ -9468,7 +9553,16 @@
         <w:rPr>
           <w:rFonts w:hint="eastAsia"/>
         </w:rPr>
-        <w:t>Request Interface:/Api/Manage/Dir</w:t>
+        <w:t>Request Interface:</w:t>
+      </w:r>
+      <w:r>
+        <w:t>http://127.0.0.1:5100/api?function=manage&amp;param=</w:t>
+      </w:r>
+      <w:r>
+        <w:rPr>
+          <w:rFonts w:hint="eastAsia"/>
+        </w:rPr>
+        <w:t>dir</w:t>
       </w:r>
     </w:p>
     <w:p>
@@ -10200,7 +10294,7 @@
       <w:pPr>
         <w:pStyle w:val="3"/>
       </w:pPr>
-      <w:bookmarkStart w:id="30" w:name="_Toc193297576"/>
+      <w:bookmarkStart w:id="30" w:name="_Toc201063840"/>
       <w:r>
         <w:rPr>
           <w:rFonts w:hint="eastAsia"/>
@@ -10239,7 +10333,22 @@
         <w:rPr>
           <w:rFonts w:hint="eastAsia"/>
         </w:rPr>
-        <w:t>Request Interface:/Api/Manage/Task</w:t>
+        <w:t>Request Interface</w:t>
+      </w:r>
+      <w:r>
+        <w:rPr>
+          <w:rFonts w:hint="eastAsia"/>
+        </w:rPr>
+        <w:t>:</w:t>
+      </w:r>
+      <w:r>
+        <w:t>http://127.0.0.1:5100/api?function=manage&amp;param=</w:t>
+      </w:r>
+      <w:r>
+        <w:rPr>
+          <w:rFonts w:hint="eastAsia"/>
+        </w:rPr>
+        <w:t>task</w:t>
       </w:r>
     </w:p>
     <w:p>
@@ -11482,11 +11591,10 @@
       <w:pPr>
         <w:pStyle w:val="3"/>
         <w:rPr>
-          <w:rFonts w:hint="eastAsia"/>
-          <w:shd w:val="clear" w:color="auto" w:fill="FFFFFF"/>
-        </w:rPr>
-      </w:pPr>
-      <w:bookmarkStart w:id="31" w:name="_Toc193297577"/>
+          <w:shd w:val="clear" w:color="auto" w:fill="FFFFFF"/>
+        </w:rPr>
+      </w:pPr>
+      <w:bookmarkStart w:id="31" w:name="_Toc201063841"/>
       <w:r>
         <w:rPr>
           <w:rFonts w:hint="eastAsia"/>
@@ -11504,11 +11612,6 @@
       <w:bookmarkEnd w:id="31"/>
     </w:p>
     <w:p>
-      <w:pPr>
-        <w:rPr>
-          <w:rFonts w:hint="eastAsia"/>
-        </w:rPr>
-      </w:pPr>
       <w:r>
         <w:rPr>
           <w:rFonts w:hint="eastAsia"/>
@@ -11525,9 +11628,6 @@
     <w:p>
       <w:pPr>
         <w:pStyle w:val="4"/>
-        <w:rPr>
-          <w:rFonts w:hint="eastAsia"/>
-        </w:rPr>
       </w:pPr>
       <w:r>
         <w:rPr>
@@ -11546,9 +11646,6 @@
     <w:p>
       <w:pPr>
         <w:ind w:firstLine="420"/>
-        <w:rPr>
-          <w:rFonts w:hint="eastAsia"/>
-        </w:rPr>
       </w:pPr>
       <w:r>
         <w:rPr>
@@ -11560,7 +11657,19 @@
         <w:rPr>
           <w:rFonts w:hint="eastAsia"/>
         </w:rPr>
-        <w:t>:/Api/Manage/Bucket</w:t>
+        <w:t>:</w:t>
+      </w:r>
+      <w:r>
+        <w:t xml:space="preserve"> </w:t>
+      </w:r>
+      <w:r>
+        <w:t>http://127.0.0.1:5100/api?function=manage&amp;param=</w:t>
+      </w:r>
+      <w:r>
+        <w:rPr>
+          <w:rFonts w:hint="eastAsia"/>
+        </w:rPr>
+        <w:t>bucket</w:t>
       </w:r>
     </w:p>
     <w:p>
@@ -11583,9 +11692,6 @@
     <w:p>
       <w:pPr>
         <w:ind w:firstLine="420"/>
-        <w:rPr>
-          <w:rFonts w:hint="eastAsia"/>
-        </w:rPr>
       </w:pPr>
       <w:r>
         <w:rPr>
@@ -11609,9 +11715,6 @@
     <w:p>
       <w:pPr>
         <w:ind w:firstLine="420"/>
-        <w:rPr>
-          <w:rFonts w:hint="eastAsia"/>
-        </w:rPr>
       </w:pPr>
       <w:r>
         <w:rPr>
@@ -12108,11 +12211,6 @@
       </w:r>
     </w:p>
     <w:p>
-      <w:pPr>
-        <w:rPr>
-          <w:rFonts w:hint="eastAsia"/>
-        </w:rPr>
-      </w:pPr>
       <w:r>
         <w:t>}</w:t>
       </w:r>
@@ -12122,7 +12220,7 @@
         <w:pStyle w:val="2"/>
       </w:pPr>
       <w:bookmarkStart w:id="32" w:name="_Toc26145"/>
-      <w:bookmarkStart w:id="33" w:name="_Toc193297578"/>
+      <w:bookmarkStart w:id="33" w:name="_Toc201063842"/>
       <w:r>
         <w:rPr>
           <w:rFonts w:hint="eastAsia"/>
@@ -12148,7 +12246,7 @@
         <w:pStyle w:val="3"/>
       </w:pPr>
       <w:bookmarkStart w:id="34" w:name="_Toc26509"/>
-      <w:bookmarkStart w:id="35" w:name="_Toc193297579"/>
+      <w:bookmarkStart w:id="35" w:name="_Toc201063843"/>
       <w:r>
         <w:rPr>
           <w:rFonts w:hint="eastAsia"/>
@@ -12201,6 +12299,14 @@
     </w:p>
     <w:p>
       <w:pPr>
+        <w:ind w:firstLineChars="400" w:firstLine="840"/>
+      </w:pPr>
+      <w:r>
+        <w:t>"nRequestType": 1,</w:t>
+      </w:r>
+    </w:p>
+    <w:p>
+      <w:pPr>
         <w:ind w:firstLine="420"/>
       </w:pPr>
       <w:r>
@@ -12361,7 +12467,7 @@
         <w:pStyle w:val="3"/>
       </w:pPr>
       <w:bookmarkStart w:id="36" w:name="_Toc25149"/>
-      <w:bookmarkStart w:id="37" w:name="_Toc193297580"/>
+      <w:bookmarkStart w:id="37" w:name="_Toc201063844"/>
       <w:r>
         <w:rPr>
           <w:rFonts w:hint="eastAsia"/>
@@ -12649,6 +12755,15 @@
           <w:shd w:val="clear" w:color="auto" w:fill="FFFFFF"/>
         </w:rPr>
         <w:br/>
+      </w:r>
+      <w:r>
+        <w:rPr>
+          <w:rFonts w:ascii="Tahoma" w:eastAsia="Tahoma" w:hAnsi="Tahoma" w:cs="Tahoma"/>
+          <w:color w:val="4A5560"/>
+          <w:szCs w:val="21"/>
+          <w:shd w:val="clear" w:color="auto" w:fill="FFFFFF"/>
+        </w:rPr>
+        <w:lastRenderedPageBreak/>
         <w:t>    </w:t>
       </w:r>
       <w:r>
@@ -12749,15 +12864,6 @@
           <w:shd w:val="clear" w:color="auto" w:fill="FFFFFF"/>
         </w:rPr>
         <w:br/>
-      </w:r>
-      <w:r>
-        <w:rPr>
-          <w:rFonts w:ascii="Tahoma" w:eastAsia="Tahoma" w:hAnsi="Tahoma" w:cs="Tahoma"/>
-          <w:color w:val="4A5560"/>
-          <w:szCs w:val="21"/>
-          <w:shd w:val="clear" w:color="auto" w:fill="FFFFFF"/>
-        </w:rPr>
-        <w:lastRenderedPageBreak/>
         <w:t>    </w:t>
       </w:r>
       <w:r>
@@ -12884,7 +12990,7 @@
       <w:pPr>
         <w:pStyle w:val="2"/>
       </w:pPr>
-      <w:bookmarkStart w:id="38" w:name="_Toc193297581"/>
+      <w:bookmarkStart w:id="38" w:name="_Toc201063845"/>
       <w:r>
         <w:rPr>
           <w:rFonts w:hint="eastAsia"/>
@@ -12897,7 +13003,7 @@
       <w:pPr>
         <w:pStyle w:val="3"/>
       </w:pPr>
-      <w:bookmarkStart w:id="39" w:name="_Toc193297582"/>
+      <w:bookmarkStart w:id="39" w:name="_Toc201063846"/>
       <w:r>
         <w:rPr>
           <w:rFonts w:hint="eastAsia"/>
@@ -12935,7 +13041,7 @@
         <w:pStyle w:val="3"/>
         <w:wordWrap w:val="0"/>
       </w:pPr>
-      <w:bookmarkStart w:id="40" w:name="_Toc193297583"/>
+      <w:bookmarkStart w:id="40" w:name="_Toc201063847"/>
       <w:r>
         <w:rPr>
           <w:rFonts w:hint="eastAsia"/>
@@ -12970,7 +13076,7 @@
       <w:pPr>
         <w:pStyle w:val="2"/>
       </w:pPr>
-      <w:bookmarkStart w:id="41" w:name="_Toc193297584"/>
+      <w:bookmarkStart w:id="41" w:name="_Toc201063848"/>
       <w:r>
         <w:rPr>
           <w:rFonts w:hint="eastAsia"/>
@@ -13010,7 +13116,7 @@
       <w:pPr>
         <w:pStyle w:val="3"/>
       </w:pPr>
-      <w:bookmarkStart w:id="42" w:name="_Toc193297585"/>
+      <w:bookmarkStart w:id="42" w:name="_Toc201063849"/>
       <w:r>
         <w:rPr>
           <w:rFonts w:hint="eastAsia"/>
@@ -13027,7 +13133,19 @@
         <w:rPr>
           <w:rFonts w:hint="eastAsia"/>
         </w:rPr>
-        <w:t>API:/Api/Action/download</w:t>
+        <w:t>API:</w:t>
+      </w:r>
+      <w:r>
+        <w:t xml:space="preserve"> </w:t>
+      </w:r>
+      <w:r>
+        <w:t>http://127.0.0.1:5100/api?function=action&amp;param=</w:t>
+      </w:r>
+      <w:r>
+        <w:rPr>
+          <w:rFonts w:hint="eastAsia"/>
+        </w:rPr>
+        <w:t>download</w:t>
       </w:r>
     </w:p>
     <w:p>
@@ -13104,7 +13222,7 @@
       <w:pPr>
         <w:pStyle w:val="3"/>
       </w:pPr>
-      <w:bookmarkStart w:id="43" w:name="_Toc193297586"/>
+      <w:bookmarkStart w:id="43" w:name="_Toc201063850"/>
       <w:r>
         <w:rPr>
           <w:rFonts w:hint="eastAsia"/>
@@ -13122,7 +13240,19 @@
         <w:rPr>
           <w:rFonts w:hint="eastAsia"/>
         </w:rPr>
-        <w:t>API:/Api/Action/upload</w:t>
+        <w:t>API:</w:t>
+      </w:r>
+      <w:r>
+        <w:t xml:space="preserve"> </w:t>
+      </w:r>
+      <w:r>
+        <w:t>http://127.0.0.1:5100/api?function=action&amp;param=</w:t>
+      </w:r>
+      <w:r>
+        <w:rPr>
+          <w:rFonts w:hint="eastAsia"/>
+        </w:rPr>
+        <w:t>upload</w:t>
       </w:r>
     </w:p>
     <w:p>
@@ -13200,7 +13330,7 @@
         <w:pStyle w:val="1"/>
       </w:pPr>
       <w:bookmarkStart w:id="44" w:name="_Toc20002"/>
-      <w:bookmarkStart w:id="45" w:name="_Toc193297587"/>
+      <w:bookmarkStart w:id="45" w:name="_Toc201063851"/>
       <w:r>
         <w:rPr>
           <w:rFonts w:hint="eastAsia"/>
@@ -13226,7 +13356,7 @@
       <w:pPr>
         <w:pStyle w:val="2"/>
       </w:pPr>
-      <w:bookmarkStart w:id="46" w:name="_Toc193297588"/>
+      <w:bookmarkStart w:id="46" w:name="_Toc201063852"/>
       <w:r>
         <w:rPr>
           <w:rFonts w:hint="eastAsia"/>
@@ -13248,7 +13378,7 @@
         <w:pStyle w:val="3"/>
       </w:pPr>
       <w:bookmarkStart w:id="47" w:name="_Toc21127"/>
-      <w:bookmarkStart w:id="48" w:name="_Toc193297589"/>
+      <w:bookmarkStart w:id="48" w:name="_Toc201063853"/>
       <w:r>
         <w:rPr>
           <w:rFonts w:hint="eastAsia"/>
@@ -13333,7 +13463,7 @@
         <w:pStyle w:val="3"/>
       </w:pPr>
       <w:bookmarkStart w:id="49" w:name="_Toc9614"/>
-      <w:bookmarkStart w:id="50" w:name="_Toc193297590"/>
+      <w:bookmarkStart w:id="50" w:name="_Toc201063854"/>
       <w:r>
         <w:rPr>
           <w:rFonts w:hint="eastAsia"/>
@@ -13475,7 +13605,7 @@
         <w:pStyle w:val="3"/>
       </w:pPr>
       <w:bookmarkStart w:id="51" w:name="_Toc8838"/>
-      <w:bookmarkStart w:id="52" w:name="_Toc193297591"/>
+      <w:bookmarkStart w:id="52" w:name="_Toc201063855"/>
       <w:r>
         <w:rPr>
           <w:rFonts w:hint="eastAsia"/>
@@ -13584,7 +13714,7 @@
         <w:pStyle w:val="3"/>
       </w:pPr>
       <w:bookmarkStart w:id="53" w:name="_Toc17763"/>
-      <w:bookmarkStart w:id="54" w:name="_Toc193297592"/>
+      <w:bookmarkStart w:id="54" w:name="_Toc201063856"/>
       <w:r>
         <w:rPr>
           <w:rFonts w:hint="eastAsia"/>
@@ -13679,9 +13809,6 @@
           <w:ilvl w:val="0"/>
           <w:numId w:val="2"/>
         </w:numPr>
-        <w:rPr>
-          <w:rFonts w:hint="eastAsia"/>
-        </w:rPr>
       </w:pPr>
       <w:r>
         <w:rPr>
@@ -13701,7 +13828,7 @@
         <w:pStyle w:val="3"/>
       </w:pPr>
       <w:bookmarkStart w:id="55" w:name="_Toc23469"/>
-      <w:bookmarkStart w:id="56" w:name="_Toc193297593"/>
+      <w:bookmarkStart w:id="56" w:name="_Toc201063857"/>
       <w:r>
         <w:rPr>
           <w:rFonts w:hint="eastAsia"/>
@@ -13749,7 +13876,7 @@
       <w:pPr>
         <w:pStyle w:val="3"/>
       </w:pPr>
-      <w:bookmarkStart w:id="57" w:name="_Toc193297594"/>
+      <w:bookmarkStart w:id="57" w:name="_Toc201063858"/>
       <w:r>
         <w:rPr>
           <w:rFonts w:hint="eastAsia"/>
@@ -13816,42 +13943,51 @@
     </w:p>
     <w:p>
       <w:pPr>
-        <w:pStyle w:val="3"/>
-      </w:pPr>
-      <w:bookmarkStart w:id="58" w:name="_Toc13580"/>
-      <w:bookmarkStart w:id="59" w:name="_Toc193297595"/>
-      <w:r>
-        <w:rPr>
-          <w:rFonts w:hint="eastAsia"/>
-        </w:rPr>
-        <w:t>4.1.7 Proxy Configure</w:t>
-      </w:r>
-      <w:bookmarkEnd w:id="58"/>
-      <w:bookmarkEnd w:id="59"/>
-    </w:p>
-    <w:p>
-      <w:r>
-        <w:rPr>
-          <w:rFonts w:hint="eastAsia"/>
-        </w:rPr>
-        <w:t>XProxy Configure</w:t>
-      </w:r>
-    </w:p>
-    <w:p>
-      <w:pPr>
         <w:numPr>
           <w:ilvl w:val="0"/>
           <w:numId w:val="2"/>
         </w:numPr>
-      </w:pPr>
-      <w:r>
-        <w:t>bUP</w:t>
-      </w:r>
-      <w:r>
-        <w:rPr>
-          <w:rFonts w:hint="eastAsia"/>
-        </w:rPr>
-        <w:t>Pass:Whether enable upload complete notify</w:t>
+        <w:rPr>
+          <w:rFonts w:hint="eastAsia"/>
+        </w:rPr>
+      </w:pPr>
+      <w:r>
+        <w:t>bWDLocation</w:t>
+      </w:r>
+      <w:r>
+        <w:rPr>
+          <w:rFonts w:hint="eastAsia"/>
+        </w:rPr>
+        <w:t>:webdav</w:t>
+      </w:r>
+      <w:r>
+        <w:rPr>
+          <w:rFonts w:hint="eastAsia"/>
+        </w:rPr>
+        <w:t xml:space="preserve"> upload and download mode,true is direct,false is redirection</w:t>
+      </w:r>
+    </w:p>
+    <w:p>
+      <w:pPr>
+        <w:pStyle w:val="3"/>
+      </w:pPr>
+      <w:bookmarkStart w:id="58" w:name="_Toc13580"/>
+      <w:bookmarkStart w:id="59" w:name="_Toc201063859"/>
+      <w:r>
+        <w:rPr>
+          <w:rFonts w:hint="eastAsia"/>
+        </w:rPr>
+        <w:t>4.1.7 Proxy Configure</w:t>
+      </w:r>
+      <w:bookmarkEnd w:id="58"/>
+      <w:bookmarkEnd w:id="59"/>
+    </w:p>
+    <w:p>
+      <w:r>
+        <w:rPr>
+          <w:rFonts w:hint="eastAsia"/>
+        </w:rPr>
+        <w:t>XProxy Configure</w:t>
       </w:r>
     </w:p>
     <w:p>
@@ -13862,13 +13998,13 @@
         </w:numPr>
       </w:pPr>
       <w:r>
-        <w:t>bDL</w:t>
-      </w:r>
-      <w:r>
-        <w:rPr>
-          <w:rFonts w:hint="eastAsia"/>
-        </w:rPr>
-        <w:t>Pass:whether enable download complete notify</w:t>
+        <w:t>bUP</w:t>
+      </w:r>
+      <w:r>
+        <w:rPr>
+          <w:rFonts w:hint="eastAsia"/>
+        </w:rPr>
+        <w:t>Pass:Whether enable upload complete notify</w:t>
       </w:r>
     </w:p>
     <w:p>
@@ -13879,10 +14015,13 @@
         </w:numPr>
       </w:pPr>
       <w:r>
-        <w:rPr>
-          <w:rFonts w:hint="eastAsia"/>
-        </w:rPr>
-        <w:t>bAuthPass:whether enable Auth Verficaiton Proxy pass</w:t>
+        <w:t>bDL</w:t>
+      </w:r>
+      <w:r>
+        <w:rPr>
+          <w:rFonts w:hint="eastAsia"/>
+        </w:rPr>
+        <w:t>Pass:whether enable download complete notify</w:t>
       </w:r>
     </w:p>
     <w:p>
@@ -13893,13 +14032,10 @@
         </w:numPr>
       </w:pPr>
       <w:r>
-        <w:t>tszUPPass</w:t>
-      </w:r>
-      <w:r>
-        <w:rPr>
-          <w:rFonts w:hint="eastAsia"/>
-        </w:rPr>
-        <w:t>:upload complete notify address</w:t>
+        <w:rPr>
+          <w:rFonts w:hint="eastAsia"/>
+        </w:rPr>
+        <w:t>bAuthPass:whether enable Auth Verficaiton Proxy pass</w:t>
       </w:r>
     </w:p>
     <w:p>
@@ -13910,13 +14046,13 @@
         </w:numPr>
       </w:pPr>
       <w:r>
-        <w:t>tszDLPass</w:t>
-      </w:r>
-      <w:r>
-        <w:rPr>
-          <w:rFonts w:hint="eastAsia"/>
-        </w:rPr>
-        <w:t>:download complete notify address</w:t>
+        <w:t>tszUPPass</w:t>
+      </w:r>
+      <w:r>
+        <w:rPr>
+          <w:rFonts w:hint="eastAsia"/>
+        </w:rPr>
+        <w:t>:upload complete notify address</w:t>
       </w:r>
     </w:p>
     <w:p>
@@ -13927,52 +14063,13 @@
         </w:numPr>
       </w:pPr>
       <w:r>
-        <w:rPr>
-          <w:rFonts w:hint="eastAsia"/>
-        </w:rPr>
-        <w:t>tszAuth</w:t>
-      </w:r>
-      <w:r>
-        <w:t>Pass</w:t>
-      </w:r>
-      <w:r>
-        <w:rPr>
-          <w:rFonts w:hint="eastAsia"/>
-        </w:rPr>
-        <w:t>:use remote auth,auth for http.please read 3.2.1.2</w:t>
-      </w:r>
-    </w:p>
-    <w:p>
-      <w:r>
-        <w:rPr>
-          <w:rFonts w:hint="eastAsia"/>
-          <w:color w:val="7030A0"/>
-        </w:rPr>
-        <w:t>Note: When this is configured, the service will wait for your return result, and return success and failure to the client according to whether it is 200</w:t>
-      </w:r>
-    </w:p>
-    <w:p>
-      <w:pPr>
-        <w:pStyle w:val="3"/>
-      </w:pPr>
-      <w:bookmarkStart w:id="60" w:name="_Toc22374"/>
-      <w:bookmarkStart w:id="61" w:name="_Toc193297596"/>
-      <w:r>
-        <w:rPr>
-          <w:rFonts w:hint="eastAsia"/>
-        </w:rPr>
-        <w:lastRenderedPageBreak/>
-        <w:t>4.1.8 Limit Configure</w:t>
-      </w:r>
-      <w:bookmarkEnd w:id="60"/>
-      <w:bookmarkEnd w:id="61"/>
-    </w:p>
-    <w:p>
-      <w:r>
-        <w:rPr>
-          <w:rFonts w:hint="eastAsia"/>
-        </w:rPr>
-        <w:t>XLimit Configure</w:t>
+        <w:t>tszDLPass</w:t>
+      </w:r>
+      <w:r>
+        <w:rPr>
+          <w:rFonts w:hint="eastAsia"/>
+        </w:rPr>
+        <w:t>:download complete notify address</w:t>
       </w:r>
     </w:p>
     <w:p>
@@ -13986,7 +14083,56 @@
         <w:rPr>
           <w:rFonts w:hint="eastAsia"/>
         </w:rPr>
-        <w:t>bLimitMode:enable to speed limit</w:t>
+        <w:t>tszAuth</w:t>
+      </w:r>
+      <w:r>
+        <w:t>Pass</w:t>
+      </w:r>
+      <w:r>
+        <w:rPr>
+          <w:rFonts w:hint="eastAsia"/>
+        </w:rPr>
+        <w:t>:use remote auth,auth for http.please read 3.2.1.2</w:t>
+      </w:r>
+    </w:p>
+    <w:p>
+      <w:r>
+        <w:rPr>
+          <w:rFonts w:hint="eastAsia"/>
+          <w:color w:val="7030A0"/>
+        </w:rPr>
+        <w:t xml:space="preserve">Note: When this is configured, the service will wait for your return result, and return success and </w:t>
+      </w:r>
+      <w:r>
+        <w:rPr>
+          <w:rFonts w:hint="eastAsia"/>
+          <w:color w:val="7030A0"/>
+        </w:rPr>
+        <w:lastRenderedPageBreak/>
+        <w:t>failure to the client according to whether it is 200</w:t>
+      </w:r>
+    </w:p>
+    <w:p>
+      <w:pPr>
+        <w:pStyle w:val="3"/>
+      </w:pPr>
+      <w:bookmarkStart w:id="60" w:name="_Toc22374"/>
+      <w:bookmarkStart w:id="61" w:name="_Toc201063860"/>
+      <w:r>
+        <w:rPr>
+          <w:rFonts w:hint="eastAsia"/>
+        </w:rPr>
+        <w:t>4.1.8 Limit Configure</w:t>
+      </w:r>
+      <w:bookmarkEnd w:id="60"/>
+      <w:bookmarkEnd w:id="61"/>
+    </w:p>
+    <w:p>
+      <w:r>
+        <w:rPr>
+          <w:rFonts w:hint="eastAsia"/>
+        </w:rPr>
+        <w:t>XLimit Configure</w:t>
       </w:r>
     </w:p>
     <w:p>
@@ -13997,13 +14143,10 @@
         </w:numPr>
       </w:pPr>
       <w:r>
-        <w:t>nMaxUPLoad</w:t>
-      </w:r>
-      <w:r>
-        <w:rPr>
-          <w:rFonts w:hint="eastAsia"/>
-        </w:rPr>
-        <w:t>:Max upload speed..0 unlimited.,unit:(BYTE)</w:t>
+        <w:rPr>
+          <w:rFonts w:hint="eastAsia"/>
+        </w:rPr>
+        <w:t>bLimitMode:enable to speed limit</w:t>
       </w:r>
     </w:p>
     <w:p>
@@ -14014,13 +14157,13 @@
         </w:numPr>
       </w:pPr>
       <w:r>
-        <w:t>nMaxDNLoad</w:t>
-      </w:r>
-      <w:r>
-        <w:rPr>
-          <w:rFonts w:hint="eastAsia"/>
-        </w:rPr>
-        <w:t>:Max download speed...</w:t>
+        <w:t>nMaxUPLoad</w:t>
+      </w:r>
+      <w:r>
+        <w:rPr>
+          <w:rFonts w:hint="eastAsia"/>
+        </w:rPr>
+        <w:t>:Max upload speed..0 unlimited.,unit:(BYTE)</w:t>
       </w:r>
     </w:p>
     <w:p>
@@ -14031,13 +14174,13 @@
         </w:numPr>
       </w:pPr>
       <w:r>
-        <w:t>nMaxUPConnect</w:t>
-      </w:r>
-      <w:r>
-        <w:rPr>
-          <w:rFonts w:hint="eastAsia"/>
-        </w:rPr>
-        <w:t>:upload of ip connect limit number</w:t>
+        <w:t>nMaxDNLoad</w:t>
+      </w:r>
+      <w:r>
+        <w:rPr>
+          <w:rFonts w:hint="eastAsia"/>
+        </w:rPr>
+        <w:t>:Max download speed...</w:t>
       </w:r>
     </w:p>
     <w:p>
@@ -14048,34 +14191,13 @@
         </w:numPr>
       </w:pPr>
       <w:r>
-        <w:t>nMaxDNConnect</w:t>
-      </w:r>
-      <w:r>
-        <w:rPr>
-          <w:rFonts w:hint="eastAsia"/>
-        </w:rPr>
-        <w:t>:download of ip connect limit number</w:t>
-      </w:r>
-    </w:p>
-    <w:p>
-      <w:pPr>
-        <w:pStyle w:val="3"/>
-      </w:pPr>
-      <w:bookmarkStart w:id="62" w:name="_Toc193297597"/>
-      <w:r>
-        <w:rPr>
-          <w:rFonts w:hint="eastAsia"/>
-        </w:rPr>
-        <w:t>4.1.9 P2XP Configure</w:t>
-      </w:r>
-      <w:bookmarkEnd w:id="62"/>
-    </w:p>
-    <w:p>
-      <w:r>
-        <w:rPr>
-          <w:rFonts w:hint="eastAsia"/>
-        </w:rPr>
-        <w:t>P2XP Configure:XP2xp</w:t>
+        <w:t>nMaxUPConnect</w:t>
+      </w:r>
+      <w:r>
+        <w:rPr>
+          <w:rFonts w:hint="eastAsia"/>
+        </w:rPr>
+        <w:t>:upload of ip connect limit number</w:t>
       </w:r>
     </w:p>
     <w:p>
@@ -14086,10 +14208,34 @@
         </w:numPr>
       </w:pPr>
       <w:r>
-        <w:rPr>
-          <w:rFonts w:hint="eastAsia"/>
-        </w:rPr>
-        <w:t>bEnable:enable or disable</w:t>
+        <w:t>nMaxDNConnect</w:t>
+      </w:r>
+      <w:r>
+        <w:rPr>
+          <w:rFonts w:hint="eastAsia"/>
+        </w:rPr>
+        <w:t>:download of ip connect limit number</w:t>
+      </w:r>
+    </w:p>
+    <w:p>
+      <w:pPr>
+        <w:pStyle w:val="3"/>
+      </w:pPr>
+      <w:bookmarkStart w:id="62" w:name="_Toc201063861"/>
+      <w:r>
+        <w:rPr>
+          <w:rFonts w:hint="eastAsia"/>
+        </w:rPr>
+        <w:t>4.1.9 P2XP Configure</w:t>
+      </w:r>
+      <w:bookmarkEnd w:id="62"/>
+    </w:p>
+    <w:p>
+      <w:r>
+        <w:rPr>
+          <w:rFonts w:hint="eastAsia"/>
+        </w:rPr>
+        <w:t>P2XP Configure:XP2xp</w:t>
       </w:r>
     </w:p>
     <w:p>
@@ -14100,13 +14246,10 @@
         </w:numPr>
       </w:pPr>
       <w:r>
-        <w:t>nTime</w:t>
-      </w:r>
-      <w:r>
-        <w:rPr>
-          <w:rFonts w:hint="eastAsia"/>
-        </w:rPr>
-        <w:t>:max process network time,unit second.</w:t>
+        <w:rPr>
+          <w:rFonts w:hint="eastAsia"/>
+        </w:rPr>
+        <w:t>bEnable:enable or disable</w:t>
       </w:r>
     </w:p>
     <w:p>
@@ -14117,13 +14260,13 @@
         </w:numPr>
       </w:pPr>
       <w:r>
-        <w:t>nSDPort</w:t>
-      </w:r>
-      <w:r>
-        <w:rPr>
-          <w:rFonts w:hint="eastAsia"/>
-        </w:rPr>
-        <w:t>:send port,use broadcast</w:t>
+        <w:t>nTime</w:t>
+      </w:r>
+      <w:r>
+        <w:rPr>
+          <w:rFonts w:hint="eastAsia"/>
+        </w:rPr>
+        <w:t>:max process network time,unit second.</w:t>
       </w:r>
     </w:p>
     <w:p>
@@ -14134,34 +14277,13 @@
         </w:numPr>
       </w:pPr>
       <w:r>
-        <w:t>nRVPort</w:t>
-      </w:r>
-      <w:r>
-        <w:rPr>
-          <w:rFonts w:hint="eastAsia"/>
-        </w:rPr>
-        <w:t>:recv port,use broadcast</w:t>
-      </w:r>
-    </w:p>
-    <w:p>
-      <w:pPr>
-        <w:pStyle w:val="3"/>
-      </w:pPr>
-      <w:bookmarkStart w:id="63" w:name="_Toc193297598"/>
-      <w:r>
-        <w:rPr>
-          <w:rFonts w:hint="eastAsia"/>
-        </w:rPr>
-        <w:t>4.1.10 Cert Configure</w:t>
-      </w:r>
-      <w:bookmarkEnd w:id="63"/>
-    </w:p>
-    <w:p>
-      <w:r>
-        <w:rPr>
-          <w:rFonts w:hint="eastAsia"/>
-        </w:rPr>
-        <w:t>Cert Configure:XCert</w:t>
+        <w:t>nSDPort</w:t>
+      </w:r>
+      <w:r>
+        <w:rPr>
+          <w:rFonts w:hint="eastAsia"/>
+        </w:rPr>
+        <w:t>:send port,use broadcast</w:t>
       </w:r>
     </w:p>
     <w:p>
@@ -14172,13 +14294,34 @@
         </w:numPr>
       </w:pPr>
       <w:r>
-        <w:t>bDLEnable</w:t>
-      </w:r>
-      <w:r>
-        <w:rPr>
-          <w:rFonts w:hint="eastAsia"/>
-        </w:rPr>
-        <w:t>:true Enable Download SSL</w:t>
+        <w:t>nRVPort</w:t>
+      </w:r>
+      <w:r>
+        <w:rPr>
+          <w:rFonts w:hint="eastAsia"/>
+        </w:rPr>
+        <w:t>:recv port,use broadcast</w:t>
+      </w:r>
+    </w:p>
+    <w:p>
+      <w:pPr>
+        <w:pStyle w:val="3"/>
+      </w:pPr>
+      <w:bookmarkStart w:id="63" w:name="_Toc201063862"/>
+      <w:r>
+        <w:rPr>
+          <w:rFonts w:hint="eastAsia"/>
+        </w:rPr>
+        <w:t>4.1.10 Cert Configure</w:t>
+      </w:r>
+      <w:bookmarkEnd w:id="63"/>
+    </w:p>
+    <w:p>
+      <w:r>
+        <w:rPr>
+          <w:rFonts w:hint="eastAsia"/>
+        </w:rPr>
+        <w:t>Cert Configure:XCert</w:t>
       </w:r>
     </w:p>
     <w:p>
@@ -14189,13 +14332,13 @@
         </w:numPr>
       </w:pPr>
       <w:r>
-        <w:t>bUPEnable</w:t>
-      </w:r>
-      <w:r>
-        <w:rPr>
-          <w:rFonts w:hint="eastAsia"/>
-        </w:rPr>
-        <w:t>:true Enable UPLoad SSL</w:t>
+        <w:t>bDLEnable</w:t>
+      </w:r>
+      <w:r>
+        <w:rPr>
+          <w:rFonts w:hint="eastAsia"/>
+        </w:rPr>
+        <w:t>:true Enable Download SSL</w:t>
       </w:r>
     </w:p>
     <w:p>
@@ -14206,13 +14349,13 @@
         </w:numPr>
       </w:pPr>
       <w:r>
-        <w:t>bCHEnable</w:t>
-      </w:r>
-      <w:r>
-        <w:rPr>
-          <w:rFonts w:hint="eastAsia"/>
-        </w:rPr>
-        <w:t>:true Enable Center SSL</w:t>
+        <w:t>bUPEnable</w:t>
+      </w:r>
+      <w:r>
+        <w:rPr>
+          <w:rFonts w:hint="eastAsia"/>
+        </w:rPr>
+        <w:t>:true Enable UPLoad SSL</w:t>
       </w:r>
     </w:p>
     <w:p>
@@ -14223,10 +14366,13 @@
         </w:numPr>
       </w:pPr>
       <w:r>
-        <w:rPr>
-          <w:rFonts w:hint="eastAsia"/>
-        </w:rPr>
-        <w:t>bWDEnable:true Enable WEBDAV SSL</w:t>
+        <w:t>bCHEnable</w:t>
+      </w:r>
+      <w:r>
+        <w:rPr>
+          <w:rFonts w:hint="eastAsia"/>
+        </w:rPr>
+        <w:t>:true Enable Center SSL</w:t>
       </w:r>
     </w:p>
     <w:p>
@@ -14237,13 +14383,10 @@
         </w:numPr>
       </w:pPr>
       <w:r>
-        <w:t>tszCertChain</w:t>
-      </w:r>
-      <w:r>
-        <w:rPr>
-          <w:rFonts w:hint="eastAsia"/>
-        </w:rPr>
-        <w:t>:cert chain file</w:t>
+        <w:rPr>
+          <w:rFonts w:hint="eastAsia"/>
+        </w:rPr>
+        <w:t>bWDEnable:true Enable WEBDAV SSL</w:t>
       </w:r>
     </w:p>
     <w:p>
@@ -14254,10 +14397,13 @@
         </w:numPr>
       </w:pPr>
       <w:r>
-        <w:rPr>
-          <w:rFonts w:hint="eastAsia"/>
-        </w:rPr>
-        <w:t>tszCertServer:server cert file</w:t>
+        <w:t>tszCertChain</w:t>
+      </w:r>
+      <w:r>
+        <w:rPr>
+          <w:rFonts w:hint="eastAsia"/>
+        </w:rPr>
+        <w:t>:cert chain file</w:t>
       </w:r>
     </w:p>
     <w:p>
@@ -14268,34 +14414,10 @@
         </w:numPr>
       </w:pPr>
       <w:r>
-        <w:t>tszCertKey</w:t>
-      </w:r>
-      <w:r>
-        <w:rPr>
-          <w:rFonts w:hint="eastAsia"/>
-        </w:rPr>
-        <w:t>:cert key</w:t>
-      </w:r>
-    </w:p>
-    <w:p>
-      <w:pPr>
-        <w:pStyle w:val="3"/>
-      </w:pPr>
-      <w:bookmarkStart w:id="64" w:name="_Toc193297599"/>
-      <w:r>
-        <w:rPr>
-          <w:rFonts w:hint="eastAsia"/>
-        </w:rPr>
-        <w:t>4.1.11 Information Report Configure</w:t>
-      </w:r>
-      <w:bookmarkEnd w:id="64"/>
-    </w:p>
-    <w:p>
-      <w:r>
-        <w:rPr>
-          <w:rFonts w:hint="eastAsia"/>
-        </w:rPr>
-        <w:t>Info Report Configure:XReport</w:t>
+        <w:rPr>
+          <w:rFonts w:hint="eastAsia"/>
+        </w:rPr>
+        <w:t>tszCertServer:server cert file</w:t>
       </w:r>
     </w:p>
     <w:p>
@@ -14306,10 +14428,34 @@
         </w:numPr>
       </w:pPr>
       <w:r>
-        <w:rPr>
-          <w:rFonts w:hint="eastAsia"/>
-        </w:rPr>
-        <w:t>bEnable:ture enable report information</w:t>
+        <w:t>tszCertKey</w:t>
+      </w:r>
+      <w:r>
+        <w:rPr>
+          <w:rFonts w:hint="eastAsia"/>
+        </w:rPr>
+        <w:t>:cert key</w:t>
+      </w:r>
+    </w:p>
+    <w:p>
+      <w:pPr>
+        <w:pStyle w:val="3"/>
+      </w:pPr>
+      <w:bookmarkStart w:id="64" w:name="_Toc201063863"/>
+      <w:r>
+        <w:rPr>
+          <w:rFonts w:hint="eastAsia"/>
+        </w:rPr>
+        <w:t>4.1.11 Information Report Configure</w:t>
+      </w:r>
+      <w:bookmarkEnd w:id="64"/>
+    </w:p>
+    <w:p>
+      <w:r>
+        <w:rPr>
+          <w:rFonts w:hint="eastAsia"/>
+        </w:rPr>
+        <w:t>Info Report Configure:XReport</w:t>
       </w:r>
     </w:p>
     <w:p>
@@ -14323,7 +14469,7 @@
         <w:rPr>
           <w:rFonts w:hint="eastAsia"/>
         </w:rPr>
-        <w:t>tszAPIUrl:report address</w:t>
+        <w:t>bEnable:ture enable report information</w:t>
       </w:r>
     </w:p>
     <w:p>
@@ -14337,6 +14483,20 @@
         <w:rPr>
           <w:rFonts w:hint="eastAsia"/>
         </w:rPr>
+        <w:t>tszAPIUrl:report address</w:t>
+      </w:r>
+    </w:p>
+    <w:p>
+      <w:pPr>
+        <w:numPr>
+          <w:ilvl w:val="0"/>
+          <w:numId w:val="2"/>
+        </w:numPr>
+      </w:pPr>
+      <w:r>
+        <w:rPr>
+          <w:rFonts w:hint="eastAsia"/>
+        </w:rPr>
         <w:t>tszServiceName:serivce name</w:t>
       </w:r>
     </w:p>
@@ -14344,7 +14504,7 @@
       <w:pPr>
         <w:pStyle w:val="2"/>
       </w:pPr>
-      <w:bookmarkStart w:id="65" w:name="_Toc193297600"/>
+      <w:bookmarkStart w:id="65" w:name="_Toc201063864"/>
       <w:r>
         <w:rPr>
           <w:rFonts w:hint="eastAsia"/>
@@ -14365,7 +14525,7 @@
       <w:pPr>
         <w:pStyle w:val="3"/>
       </w:pPr>
-      <w:bookmarkStart w:id="66" w:name="_Toc193297601"/>
+      <w:bookmarkStart w:id="66" w:name="_Toc201063865"/>
       <w:r>
         <w:rPr>
           <w:rFonts w:hint="eastAsia"/>
@@ -14387,7 +14547,7 @@
       <w:pPr>
         <w:pStyle w:val="3"/>
       </w:pPr>
-      <w:bookmarkStart w:id="67" w:name="_Toc193297602"/>
+      <w:bookmarkStart w:id="67" w:name="_Toc201063866"/>
       <w:r>
         <w:rPr>
           <w:rFonts w:hint="eastAsia"/>
@@ -14505,7 +14665,7 @@
       <w:pPr>
         <w:pStyle w:val="3"/>
       </w:pPr>
-      <w:bookmarkStart w:id="68" w:name="_Toc193297603"/>
+      <w:bookmarkStart w:id="68" w:name="_Toc201063867"/>
       <w:r>
         <w:rPr>
           <w:rFonts w:hint="eastAsia"/>
@@ -14620,7 +14780,7 @@
       <w:pPr>
         <w:pStyle w:val="3"/>
       </w:pPr>
-      <w:bookmarkStart w:id="69" w:name="_Toc193297604"/>
+      <w:bookmarkStart w:id="69" w:name="_Toc201063868"/>
       <w:r>
         <w:rPr>
           <w:rFonts w:hint="eastAsia"/>
@@ -14780,7 +14940,7 @@
       <w:pPr>
         <w:pStyle w:val="1"/>
       </w:pPr>
-      <w:bookmarkStart w:id="70" w:name="_Toc193297605"/>
+      <w:bookmarkStart w:id="70" w:name="_Toc201063869"/>
       <w:r>
         <w:rPr>
           <w:rFonts w:hint="eastAsia"/>
@@ -14800,7 +14960,7 @@
       <w:pPr>
         <w:pStyle w:val="2"/>
       </w:pPr>
-      <w:bookmarkStart w:id="71" w:name="_Toc193297606"/>
+      <w:bookmarkStart w:id="71" w:name="_Toc201063870"/>
       <w:r>
         <w:rPr>
           <w:rFonts w:hint="eastAsia"/>
@@ -14813,7 +14973,7 @@
       <w:pPr>
         <w:pStyle w:val="3"/>
       </w:pPr>
-      <w:bookmarkStart w:id="72" w:name="_Toc193297607"/>
+      <w:bookmarkStart w:id="72" w:name="_Toc201063871"/>
       <w:r>
         <w:rPr>
           <w:rFonts w:hint="eastAsia"/>
@@ -14932,7 +15092,7 @@
       <w:pPr>
         <w:pStyle w:val="3"/>
       </w:pPr>
-      <w:bookmarkStart w:id="73" w:name="_Toc193297608"/>
+      <w:bookmarkStart w:id="73" w:name="_Toc201063872"/>
       <w:r>
         <w:rPr>
           <w:rFonts w:hint="eastAsia"/>
@@ -14979,7 +15139,7 @@
       <w:pPr>
         <w:pStyle w:val="2"/>
       </w:pPr>
-      <w:bookmarkStart w:id="74" w:name="_Toc193297609"/>
+      <w:bookmarkStart w:id="74" w:name="_Toc201063873"/>
       <w:r>
         <w:rPr>
           <w:rFonts w:hint="eastAsia"/>
@@ -15053,7 +15213,7 @@
       <w:pPr>
         <w:pStyle w:val="2"/>
       </w:pPr>
-      <w:bookmarkStart w:id="75" w:name="_Toc193297610"/>
+      <w:bookmarkStart w:id="75" w:name="_Toc201063874"/>
       <w:r>
         <w:rPr>
           <w:rFonts w:hint="eastAsia"/>
@@ -15077,7 +15237,7 @@
       <w:pPr>
         <w:pStyle w:val="1"/>
       </w:pPr>
-      <w:bookmarkStart w:id="76" w:name="_Toc193297611"/>
+      <w:bookmarkStart w:id="76" w:name="_Toc201063875"/>
       <w:r>
         <w:rPr>
           <w:rFonts w:hint="eastAsia"/>
@@ -15108,7 +15268,7 @@
       <w:pPr>
         <w:pStyle w:val="1"/>
       </w:pPr>
-      <w:bookmarkStart w:id="77" w:name="_Toc193297612"/>
+      <w:bookmarkStart w:id="77" w:name="_Toc201063876"/>
       <w:r>
         <w:rPr>
           <w:rFonts w:hint="eastAsia"/>
@@ -15122,7 +15282,7 @@
         <w:pStyle w:val="2"/>
       </w:pPr>
       <w:bookmarkStart w:id="78" w:name="_Toc5865"/>
-      <w:bookmarkStart w:id="79" w:name="_Toc193297613"/>
+      <w:bookmarkStart w:id="79" w:name="_Toc201063877"/>
       <w:r>
         <w:rPr>
           <w:rFonts w:hint="eastAsia"/>
@@ -15151,7 +15311,7 @@
         <w:pStyle w:val="2"/>
       </w:pPr>
       <w:bookmarkStart w:id="80" w:name="_Toc27100"/>
-      <w:bookmarkStart w:id="81" w:name="_Toc193297614"/>
+      <w:bookmarkStart w:id="81" w:name="_Toc201063878"/>
       <w:r>
         <w:rPr>
           <w:rFonts w:hint="eastAsia"/>
@@ -15183,7 +15343,7 @@
         <w:pStyle w:val="2"/>
       </w:pPr>
       <w:bookmarkStart w:id="82" w:name="_Toc255"/>
-      <w:bookmarkStart w:id="83" w:name="_Toc193297615"/>
+      <w:bookmarkStart w:id="83" w:name="_Toc201063879"/>
       <w:r>
         <w:rPr>
           <w:rFonts w:hint="eastAsia"/>
@@ -15212,7 +15372,7 @@
         <w:pStyle w:val="2"/>
       </w:pPr>
       <w:bookmarkStart w:id="84" w:name="_Toc2198"/>
-      <w:bookmarkStart w:id="85" w:name="_Toc193297616"/>
+      <w:bookmarkStart w:id="85" w:name="_Toc201063880"/>
       <w:r>
         <w:rPr>
           <w:rFonts w:hint="eastAsia"/>
@@ -16899,10 +17059,6 @@
 </file>
 
 <file path=customXml/item1.xml><?xml version="1.0" encoding="utf-8"?>
-<b:Sources xmlns:b="http://schemas.openxmlformats.org/officeDocument/2006/bibliography" xmlns="http://schemas.openxmlformats.org/officeDocument/2006/bibliography" SelectedStyle="\APASixthEditionOfficeOnline.xsl" StyleName="APA" Version="6"/>
-</file>
-
-<file path=customXml/item2.xml><?xml version="1.0" encoding="utf-8"?>
 <s:customData xmlns="http://www.wps.cn/officeDocument/2013/wpsCustomData" xmlns:s="http://www.wps.cn/officeDocument/2013/wpsCustomData">
   <customSectProps/>
   <customShpExts>
@@ -16911,18 +17067,22 @@
 </s:customData>
 </file>
 
+<file path=customXml/item2.xml><?xml version="1.0" encoding="utf-8"?>
+<b:Sources xmlns:b="http://schemas.openxmlformats.org/officeDocument/2006/bibliography" xmlns="http://schemas.openxmlformats.org/officeDocument/2006/bibliography" SelectedStyle="\APASixthEditionOfficeOnline.xsl" StyleName="APA" Version="6"/>
+</file>
+
 <file path=customXml/itemProps1.xml><?xml version="1.0" encoding="utf-8"?>
+<ds:datastoreItem xmlns:ds="http://schemas.openxmlformats.org/officeDocument/2006/customXml" ds:itemID="{B1977F7D-205B-4081-913C-38D41E755F92}">
+  <ds:schemaRefs>
+    <ds:schemaRef ds:uri="http://www.wps.cn/officeDocument/2013/wpsCustomData"/>
+  </ds:schemaRefs>
+</ds:datastoreItem>
+</file>
+
+<file path=customXml/itemProps2.xml><?xml version="1.0" encoding="utf-8"?>
 <ds:datastoreItem xmlns:ds="http://schemas.openxmlformats.org/officeDocument/2006/customXml" ds:itemID="{A3C42FEF-274B-4BDA-8559-31DB942021F2}">
   <ds:schemaRefs>
     <ds:schemaRef ds:uri="http://schemas.openxmlformats.org/officeDocument/2006/bibliography"/>
   </ds:schemaRefs>
 </ds:datastoreItem>
-</file>
-
-<file path=customXml/itemProps2.xml><?xml version="1.0" encoding="utf-8"?>
-<ds:datastoreItem xmlns:ds="http://schemas.openxmlformats.org/officeDocument/2006/customXml" ds:itemID="{B1977F7D-205B-4081-913C-38D41E755F92}">
-  <ds:schemaRefs>
-    <ds:schemaRef ds:uri="http://www.wps.cn/officeDocument/2013/wpsCustomData"/>
-  </ds:schemaRefs>
-</ds:datastoreItem>
 </file>
</xml_diff>